<commit_message>
update documentation fo 11 page
</commit_message>
<xml_diff>
--- a/documentation/документація .docx
+++ b/documentation/документація .docx
@@ -2898,8 +2898,6 @@
         </w:rPr>
         <w:br w:type="page"/>
       </w:r>
-      <w:bookmarkStart w:id="35" w:name="_GoBack"/>
-      <w:bookmarkEnd w:id="35"/>
     </w:p>
     <w:p>
       <w:pPr>
@@ -4073,8 +4071,8 @@
           <w:docGrid w:linePitch="381" w:charSpace="0"/>
         </w:sectPr>
       </w:pPr>
-      <w:bookmarkStart w:id="2" w:name="_Toc177066020"/>
-      <w:bookmarkStart w:id="3" w:name="_Toc180447454"/>
+      <w:bookmarkStart w:id="2" w:name="_Toc180447454"/>
+      <w:bookmarkStart w:id="3" w:name="_Toc177066020"/>
     </w:p>
     <w:p>
       <w:pPr>
@@ -8139,7 +8137,16 @@
         <w:t xml:space="preserve"> </w:t>
       </w:r>
       <w:r>
-        <w:t>– англійська.</w:t>
+        <w:t xml:space="preserve">– </w:t>
+      </w:r>
+      <w:r>
+        <w:rPr>
+          <w:lang w:val="uk-UA"/>
+        </w:rPr>
+        <w:t>українська</w:t>
+      </w:r>
+      <w:r>
+        <w:t>.</w:t>
       </w:r>
     </w:p>
     <w:p>
@@ -8323,7 +8330,17 @@
         <w:textAlignment w:val="auto"/>
       </w:pPr>
       <w:r>
-        <w:t>Використання класів, класів-нащадків та абстрактних класів які реалізують</w:t>
+        <w:t>Використання класів, класів-нащадків та абстрактних класів</w:t>
+      </w:r>
+      <w:r>
+        <w:rPr>
+          <w:rFonts w:hint="default"/>
+          <w:lang w:val="uk-UA"/>
+        </w:rPr>
+        <w:t>, інтерфейсного класу</w:t>
+      </w:r>
+      <w:r>
+        <w:t xml:space="preserve"> які реалізують</w:t>
       </w:r>
       <w:r>
         <w:rPr>
@@ -8789,7 +8806,7 @@
         <w:rPr>
           <w:lang w:eastAsia="uk-UA"/>
         </w:rPr>
-        <w:t xml:space="preserve">полягає у розробці системи управління базою замовлень страв в ресторані для комп’ютерів, які працюють під керуванням ОС Windows та </w:t>
+        <w:t xml:space="preserve">полягає у розробці системи управління базою автомобілів для комп’ютерів, які працюють під керуванням ОС Windows та </w:t>
       </w:r>
       <w:r>
         <w:rPr>
@@ -8825,7 +8842,7 @@
         <w:rPr>
           <w:lang w:eastAsia="uk-UA"/>
         </w:rPr>
-        <w:t>Програмне забезпечення покращує управління стравами, а саме</w:t>
+        <w:t>Програмне забезпечення покращує управління автомобілями, а саме</w:t>
       </w:r>
       <w:r>
         <w:rPr>
@@ -8837,7 +8854,7 @@
         <w:rPr>
           <w:lang w:eastAsia="uk-UA"/>
         </w:rPr>
-        <w:t>додавання, редагування, видалення та отримання даних про страви за заданими фільтрами. А також робить зручним пошук страв за певними параметрами.</w:t>
+        <w:t>додавання, редагування, видалення та отримання даних про авто за заданими фільтрами. А також робить зручним пошук авто за певними параметрами.</w:t>
       </w:r>
     </w:p>
     <w:p>
@@ -9015,7 +9032,17 @@
         <w:ind w:firstLine="709" w:firstLineChars="0"/>
       </w:pPr>
       <w:r>
-        <w:t xml:space="preserve">База даних – це текстовий файл, тому передбачити: </w:t>
+        <w:t xml:space="preserve">База даних – це </w:t>
+      </w:r>
+      <w:r>
+        <w:rPr>
+          <w:rFonts w:hint="default"/>
+          <w:lang w:val="en-US"/>
+        </w:rPr>
+        <w:t>CSV</w:t>
+      </w:r>
+      <w:r>
+        <w:t xml:space="preserve"> файл, тому передбачити: </w:t>
       </w:r>
     </w:p>
     <w:p>
@@ -9307,6 +9334,8 @@
       <w:r>
         <w:br w:type="page"/>
       </w:r>
+      <w:bookmarkStart w:id="35" w:name="_GoBack"/>
+      <w:bookmarkEnd w:id="35"/>
     </w:p>
     <w:p>
       <w:pPr>
@@ -43937,6 +43966,7 @@
     <w:basedOn w:val="11"/>
     <w:link w:val="7"/>
     <w:semiHidden/>
+    <w:qFormat/>
     <w:uiPriority w:val="9"/>
     <w:rPr>
       <w:rFonts w:asciiTheme="majorHAnsi" w:hAnsiTheme="majorHAnsi" w:eastAsiaTheme="majorEastAsia" w:cstheme="majorBidi"/>
@@ -43949,6 +43979,7 @@
     <w:basedOn w:val="11"/>
     <w:link w:val="8"/>
     <w:semiHidden/>
+    <w:qFormat/>
     <w:uiPriority w:val="9"/>
     <w:rPr>
       <w:rFonts w:asciiTheme="majorHAnsi" w:hAnsiTheme="majorHAnsi" w:eastAsiaTheme="majorEastAsia" w:cstheme="majorBidi"/>
@@ -43985,6 +44016,7 @@
     <w:basedOn w:val="11"/>
     <w:link w:val="10"/>
     <w:semiHidden/>
+    <w:qFormat/>
     <w:uiPriority w:val="9"/>
     <w:rPr>
       <w:rFonts w:asciiTheme="majorHAnsi" w:hAnsiTheme="majorHAnsi" w:eastAsiaTheme="majorEastAsia" w:cstheme="majorBidi"/>
@@ -44027,6 +44059,7 @@
     <w:name w:val="Новий Заголовок Знак"/>
     <w:basedOn w:val="34"/>
     <w:link w:val="45"/>
+    <w:qFormat/>
     <w:uiPriority w:val="0"/>
     <w:rPr>
       <w:rFonts w:ascii="Times New Roman" w:hAnsi="Times New Roman" w:eastAsia="Times New Roman" w:cs="Times New Roman"/>
@@ -44103,6 +44136,7 @@
     <w:name w:val="Основной текст Знак"/>
     <w:basedOn w:val="11"/>
     <w:link w:val="14"/>
+    <w:qFormat/>
     <w:uiPriority w:val="1"/>
     <w:rPr>
       <w:rFonts w:ascii="Times New Roman" w:hAnsi="Times New Roman" w:eastAsia="Times New Roman" w:cs="Times New Roman"/>
@@ -44186,6 +44220,7 @@
     <w:basedOn w:val="1"/>
     <w:next w:val="1"/>
     <w:link w:val="58"/>
+    <w:qFormat/>
     <w:uiPriority w:val="0"/>
     <w:pPr>
       <w:keepNext/>
@@ -44209,6 +44244,7 @@
   <w:style w:type="character" w:customStyle="1" w:styleId="58">
     <w:name w:val="kod Char"/>
     <w:link w:val="57"/>
+    <w:qFormat/>
     <w:uiPriority w:val="0"/>
     <w:rPr>
       <w:rFonts w:ascii="Times New Roman" w:hAnsi="Times New Roman" w:eastAsiaTheme="majorEastAsia" w:cstheme="majorBidi"/>

</xml_diff>

<commit_message>
update documentation for 17 pages
</commit_message>
<xml_diff>
--- a/documentation/документація .docx
+++ b/documentation/документація .docx
@@ -2276,7 +2276,7 @@
     </w:p>
     <w:p>
       <w:pPr>
-        <w:pStyle w:val="45"/>
+        <w:pStyle w:val="46"/>
         <w:pageBreakBefore w:val="0"/>
         <w:kinsoku/>
         <w:wordWrap/>
@@ -3452,7 +3452,7 @@
     </w:p>
     <w:p>
       <w:pPr>
-        <w:pStyle w:val="45"/>
+        <w:pStyle w:val="46"/>
         <w:pageBreakBefore w:val="0"/>
         <w:kinsoku/>
         <w:wordWrap/>
@@ -3477,7 +3477,7 @@
     </w:p>
     <w:p>
       <w:pPr>
-        <w:pStyle w:val="45"/>
+        <w:pStyle w:val="46"/>
         <w:pageBreakBefore w:val="0"/>
         <w:kinsoku/>
         <w:wordWrap/>
@@ -3495,7 +3495,7 @@
     </w:p>
     <w:p>
       <w:pPr>
-        <w:pStyle w:val="45"/>
+        <w:pStyle w:val="46"/>
         <w:pageBreakBefore w:val="0"/>
         <w:kinsoku/>
         <w:wordWrap/>
@@ -3722,7 +3722,7 @@
     </w:p>
     <w:p>
       <w:pPr>
-        <w:pStyle w:val="45"/>
+        <w:pStyle w:val="46"/>
         <w:pageBreakBefore w:val="0"/>
         <w:kinsoku/>
         <w:wordWrap/>
@@ -3749,7 +3749,7 @@
     </w:p>
     <w:p>
       <w:pPr>
-        <w:pStyle w:val="45"/>
+        <w:pStyle w:val="46"/>
         <w:pageBreakBefore w:val="0"/>
         <w:kinsoku/>
         <w:wordWrap/>
@@ -3773,7 +3773,7 @@
     </w:p>
     <w:p>
       <w:pPr>
-        <w:pStyle w:val="45"/>
+        <w:pStyle w:val="46"/>
         <w:pageBreakBefore w:val="0"/>
         <w:kinsoku/>
         <w:wordWrap/>
@@ -4076,7 +4076,7 @@
     </w:p>
     <w:p>
       <w:pPr>
-        <w:pStyle w:val="55"/>
+        <w:pStyle w:val="56"/>
         <w:pageBreakBefore w:val="0"/>
         <w:numPr>
           <w:ilvl w:val="0"/>
@@ -4145,7 +4145,7 @@
         </w:p>
         <w:p>
           <w:pPr>
-            <w:pStyle w:val="22"/>
+            <w:pStyle w:val="23"/>
             <w:pageBreakBefore w:val="0"/>
             <w:tabs>
               <w:tab w:val="right" w:leader="dot" w:pos="9344"/>
@@ -4277,7 +4277,7 @@
         </w:p>
         <w:p>
           <w:pPr>
-            <w:pStyle w:val="22"/>
+            <w:pStyle w:val="23"/>
             <w:pageBreakBefore w:val="0"/>
             <w:tabs>
               <w:tab w:val="right" w:leader="dot" w:pos="9344"/>
@@ -4382,7 +4382,7 @@
         </w:p>
         <w:p>
           <w:pPr>
-            <w:pStyle w:val="22"/>
+            <w:pStyle w:val="23"/>
             <w:pageBreakBefore w:val="0"/>
             <w:tabs>
               <w:tab w:val="left" w:pos="1120"/>
@@ -4508,7 +4508,7 @@
         </w:p>
         <w:p>
           <w:pPr>
-            <w:pStyle w:val="23"/>
+            <w:pStyle w:val="24"/>
             <w:pageBreakBefore w:val="0"/>
             <w:tabs>
               <w:tab w:val="left" w:pos="1680"/>
@@ -4636,7 +4636,7 @@
         </w:p>
         <w:p>
           <w:pPr>
-            <w:pStyle w:val="24"/>
+            <w:pStyle w:val="25"/>
             <w:pageBreakBefore w:val="0"/>
             <w:tabs>
               <w:tab w:val="left" w:pos="2240"/>
@@ -4762,7 +4762,7 @@
         </w:p>
         <w:p>
           <w:pPr>
-            <w:pStyle w:val="24"/>
+            <w:pStyle w:val="25"/>
             <w:pageBreakBefore w:val="0"/>
             <w:tabs>
               <w:tab w:val="left" w:pos="2240"/>
@@ -4888,7 +4888,7 @@
         </w:p>
         <w:p>
           <w:pPr>
-            <w:pStyle w:val="24"/>
+            <w:pStyle w:val="25"/>
             <w:pageBreakBefore w:val="0"/>
             <w:tabs>
               <w:tab w:val="left" w:pos="2240"/>
@@ -5014,7 +5014,7 @@
         </w:p>
         <w:p>
           <w:pPr>
-            <w:pStyle w:val="23"/>
+            <w:pStyle w:val="24"/>
             <w:pageBreakBefore w:val="0"/>
             <w:tabs>
               <w:tab w:val="left" w:pos="1680"/>
@@ -5142,7 +5142,7 @@
         </w:p>
         <w:p>
           <w:pPr>
-            <w:pStyle w:val="23"/>
+            <w:pStyle w:val="24"/>
             <w:pageBreakBefore w:val="0"/>
             <w:tabs>
               <w:tab w:val="left" w:pos="1680"/>
@@ -5270,7 +5270,7 @@
         </w:p>
         <w:p>
           <w:pPr>
-            <w:pStyle w:val="22"/>
+            <w:pStyle w:val="23"/>
             <w:pageBreakBefore w:val="0"/>
             <w:tabs>
               <w:tab w:val="left" w:pos="1120"/>
@@ -5396,7 +5396,7 @@
         </w:p>
         <w:p>
           <w:pPr>
-            <w:pStyle w:val="23"/>
+            <w:pStyle w:val="24"/>
             <w:pageBreakBefore w:val="0"/>
             <w:tabs>
               <w:tab w:val="left" w:pos="1680"/>
@@ -5522,7 +5522,7 @@
         </w:p>
         <w:p>
           <w:pPr>
-            <w:pStyle w:val="24"/>
+            <w:pStyle w:val="25"/>
             <w:pageBreakBefore w:val="0"/>
             <w:tabs>
               <w:tab w:val="left" w:pos="2240"/>
@@ -5648,7 +5648,7 @@
         </w:p>
         <w:p>
           <w:pPr>
-            <w:pStyle w:val="24"/>
+            <w:pStyle w:val="25"/>
             <w:pageBreakBefore w:val="0"/>
             <w:tabs>
               <w:tab w:val="left" w:pos="2240"/>
@@ -5774,7 +5774,7 @@
         </w:p>
         <w:p>
           <w:pPr>
-            <w:pStyle w:val="23"/>
+            <w:pStyle w:val="24"/>
             <w:pageBreakBefore w:val="0"/>
             <w:tabs>
               <w:tab w:val="left" w:pos="1680"/>
@@ -5902,7 +5902,7 @@
         </w:p>
         <w:p>
           <w:pPr>
-            <w:pStyle w:val="23"/>
+            <w:pStyle w:val="24"/>
             <w:pageBreakBefore w:val="0"/>
             <w:tabs>
               <w:tab w:val="left" w:pos="1680"/>
@@ -6030,7 +6030,7 @@
         </w:p>
         <w:p>
           <w:pPr>
-            <w:pStyle w:val="23"/>
+            <w:pStyle w:val="24"/>
             <w:pageBreakBefore w:val="0"/>
             <w:tabs>
               <w:tab w:val="left" w:pos="1680"/>
@@ -6158,7 +6158,7 @@
         </w:p>
         <w:p>
           <w:pPr>
-            <w:pStyle w:val="22"/>
+            <w:pStyle w:val="23"/>
             <w:pageBreakBefore w:val="0"/>
             <w:tabs>
               <w:tab w:val="right" w:leader="dot" w:pos="9344"/>
@@ -6263,7 +6263,7 @@
         </w:p>
         <w:p>
           <w:pPr>
-            <w:pStyle w:val="22"/>
+            <w:pStyle w:val="23"/>
             <w:pageBreakBefore w:val="0"/>
             <w:tabs>
               <w:tab w:val="right" w:leader="dot" w:pos="9344"/>
@@ -6368,7 +6368,7 @@
         </w:p>
         <w:p>
           <w:pPr>
-            <w:pStyle w:val="22"/>
+            <w:pStyle w:val="23"/>
             <w:pageBreakBefore w:val="0"/>
             <w:tabs>
               <w:tab w:val="right" w:leader="dot" w:pos="9344"/>
@@ -6473,7 +6473,7 @@
         </w:p>
         <w:p>
           <w:pPr>
-            <w:pStyle w:val="23"/>
+            <w:pStyle w:val="24"/>
             <w:pageBreakBefore w:val="0"/>
             <w:tabs>
               <w:tab w:val="right" w:leader="dot" w:pos="9344"/>
@@ -6578,7 +6578,7 @@
         </w:p>
         <w:p>
           <w:pPr>
-            <w:pStyle w:val="23"/>
+            <w:pStyle w:val="24"/>
             <w:pageBreakBefore w:val="0"/>
             <w:tabs>
               <w:tab w:val="right" w:leader="dot" w:pos="9344"/>
@@ -6710,7 +6710,7 @@
         </w:p>
         <w:p>
           <w:pPr>
-            <w:pStyle w:val="23"/>
+            <w:pStyle w:val="24"/>
             <w:pageBreakBefore w:val="0"/>
             <w:tabs>
               <w:tab w:val="right" w:leader="dot" w:pos="9344"/>
@@ -6816,7 +6816,7 @@
         </w:p>
         <w:p>
           <w:pPr>
-            <w:pStyle w:val="23"/>
+            <w:pStyle w:val="24"/>
             <w:pageBreakBefore w:val="0"/>
             <w:tabs>
               <w:tab w:val="right" w:leader="dot" w:pos="9344"/>
@@ -6930,7 +6930,7 @@
         </w:p>
         <w:p>
           <w:pPr>
-            <w:pStyle w:val="23"/>
+            <w:pStyle w:val="24"/>
             <w:pageBreakBefore w:val="0"/>
             <w:tabs>
               <w:tab w:val="right" w:leader="dot" w:pos="9344"/>
@@ -7044,7 +7044,7 @@
         </w:p>
         <w:p>
           <w:pPr>
-            <w:pStyle w:val="23"/>
+            <w:pStyle w:val="24"/>
             <w:pageBreakBefore w:val="0"/>
             <w:tabs>
               <w:tab w:val="right" w:leader="dot" w:pos="9344"/>
@@ -7158,7 +7158,7 @@
         </w:p>
         <w:p>
           <w:pPr>
-            <w:pStyle w:val="23"/>
+            <w:pStyle w:val="24"/>
             <w:pageBreakBefore w:val="0"/>
             <w:tabs>
               <w:tab w:val="right" w:leader="dot" w:pos="9344"/>
@@ -7272,7 +7272,7 @@
         </w:p>
         <w:p>
           <w:pPr>
-            <w:pStyle w:val="23"/>
+            <w:pStyle w:val="24"/>
             <w:pageBreakBefore w:val="0"/>
             <w:tabs>
               <w:tab w:val="right" w:leader="dot" w:pos="9344"/>
@@ -7385,7 +7385,7 @@
         </w:p>
         <w:p>
           <w:pPr>
-            <w:pStyle w:val="23"/>
+            <w:pStyle w:val="24"/>
             <w:pageBreakBefore w:val="0"/>
             <w:tabs>
               <w:tab w:val="right" w:leader="dot" w:pos="9344"/>
@@ -7499,7 +7499,7 @@
         </w:p>
         <w:p>
           <w:pPr>
-            <w:pStyle w:val="23"/>
+            <w:pStyle w:val="24"/>
             <w:pageBreakBefore w:val="0"/>
             <w:tabs>
               <w:tab w:val="right" w:leader="dot" w:pos="9344"/>
@@ -7613,7 +7613,7 @@
         </w:p>
         <w:p>
           <w:pPr>
-            <w:pStyle w:val="23"/>
+            <w:pStyle w:val="24"/>
             <w:pageBreakBefore w:val="0"/>
             <w:tabs>
               <w:tab w:val="right" w:leader="dot" w:pos="9344"/>
@@ -7784,7 +7784,7 @@
     </w:p>
     <w:p>
       <w:pPr>
-        <w:pStyle w:val="55"/>
+        <w:pStyle w:val="56"/>
         <w:pageBreakBefore w:val="0"/>
         <w:numPr>
           <w:ilvl w:val="0"/>
@@ -7900,6 +7900,9 @@
         <w:snapToGrid/>
         <w:spacing w:line="360" w:lineRule="auto"/>
         <w:ind w:firstLine="709" w:firstLineChars="0"/>
+        <w:rPr>
+          <w:lang w:eastAsia="uk-UA"/>
+        </w:rPr>
       </w:pPr>
       <w:r>
         <w:rPr>
@@ -7930,6 +7933,84 @@
           <w:lang w:eastAsia="uk-UA"/>
         </w:rPr>
         <w:t>.</w:t>
+      </w:r>
+    </w:p>
+    <w:p>
+      <w:pPr>
+        <w:pageBreakBefore w:val="0"/>
+        <w:kinsoku/>
+        <w:wordWrap/>
+        <w:overflowPunct/>
+        <w:topLinePunct w:val="0"/>
+        <w:bidi w:val="0"/>
+        <w:adjustRightInd/>
+        <w:snapToGrid/>
+        <w:spacing w:line="360" w:lineRule="auto"/>
+        <w:ind w:firstLine="709" w:firstLineChars="0"/>
+        <w:rPr>
+          <w:rFonts w:hint="default"/>
+          <w:lang w:val="en-US" w:eastAsia="uk-UA"/>
+        </w:rPr>
+      </w:pPr>
+      <w:r>
+        <w:rPr>
+          <w:rFonts w:hint="default"/>
+          <w:lang w:eastAsia="uk-UA"/>
+        </w:rPr>
+        <w:t xml:space="preserve">CRUD — це скорочення від англійських слів Create, Read, Update, </w:t>
+      </w:r>
+      <w:r>
+        <w:rPr>
+          <w:rFonts w:hint="default"/>
+          <w:lang w:val="en-US" w:eastAsia="uk-UA"/>
+        </w:rPr>
+        <w:tab/>
+      </w:r>
+      <w:r>
+        <w:rPr>
+          <w:rFonts w:hint="default"/>
+          <w:lang w:eastAsia="uk-UA"/>
+        </w:rPr>
+        <w:t>Delete</w:t>
+      </w:r>
+      <w:r>
+        <w:rPr>
+          <w:rFonts w:hint="default"/>
+          <w:lang w:val="en-US" w:eastAsia="uk-UA"/>
+        </w:rPr>
+        <w:t>.</w:t>
+      </w:r>
+    </w:p>
+    <w:p>
+      <w:pPr>
+        <w:pageBreakBefore w:val="0"/>
+        <w:kinsoku/>
+        <w:wordWrap/>
+        <w:overflowPunct/>
+        <w:topLinePunct w:val="0"/>
+        <w:bidi w:val="0"/>
+        <w:adjustRightInd/>
+        <w:snapToGrid/>
+        <w:spacing w:line="360" w:lineRule="auto"/>
+        <w:ind w:firstLine="709" w:firstLineChars="0"/>
+        <w:rPr>
+          <w:rFonts w:hint="default"/>
+          <w:lang w:val="en-US" w:eastAsia="uk-UA"/>
+        </w:rPr>
+      </w:pPr>
+      <w:r>
+        <w:rPr>
+          <w:rFonts w:hint="default"/>
+          <w:lang w:eastAsia="uk-UA"/>
+        </w:rPr>
+        <w:t>БД</w:t>
+      </w:r>
+      <w:r>
+        <w:rPr>
+          <w:rFonts w:hint="default"/>
+          <w:lang w:val="en-US" w:eastAsia="uk-UA"/>
+        </w:rPr>
+        <w:t xml:space="preserve"> - База Даних.</w:t>
       </w:r>
     </w:p>
     <w:p>
@@ -7957,7 +8038,7 @@
     </w:p>
     <w:p>
       <w:pPr>
-        <w:pStyle w:val="55"/>
+        <w:pStyle w:val="56"/>
         <w:pageBreakBefore w:val="0"/>
         <w:kinsoku/>
         <w:wordWrap/>
@@ -8096,7 +8177,7 @@
     </w:p>
     <w:p>
       <w:pPr>
-        <w:pStyle w:val="49"/>
+        <w:pStyle w:val="50"/>
         <w:pageBreakBefore w:val="0"/>
         <w:kinsoku/>
         <w:wordWrap/>
@@ -8151,7 +8232,7 @@
     </w:p>
     <w:p>
       <w:pPr>
-        <w:pStyle w:val="49"/>
+        <w:pStyle w:val="50"/>
         <w:pageBreakBefore w:val="0"/>
         <w:kinsoku/>
         <w:wordWrap/>
@@ -8170,7 +8251,7 @@
     </w:p>
     <w:p>
       <w:pPr>
-        <w:pStyle w:val="49"/>
+        <w:pStyle w:val="50"/>
         <w:pageBreakBefore w:val="0"/>
         <w:kinsoku/>
         <w:wordWrap/>
@@ -8189,7 +8270,7 @@
     </w:p>
     <w:p>
       <w:pPr>
-        <w:pStyle w:val="49"/>
+        <w:pStyle w:val="50"/>
         <w:pageBreakBefore w:val="0"/>
         <w:kinsoku/>
         <w:wordWrap/>
@@ -8208,7 +8289,7 @@
     </w:p>
     <w:p>
       <w:pPr>
-        <w:pStyle w:val="49"/>
+        <w:pStyle w:val="50"/>
         <w:pageBreakBefore w:val="0"/>
         <w:kinsoku/>
         <w:wordWrap/>
@@ -8245,7 +8326,7 @@
     </w:p>
     <w:p>
       <w:pPr>
-        <w:pStyle w:val="49"/>
+        <w:pStyle w:val="50"/>
         <w:pageBreakBefore w:val="0"/>
         <w:numPr>
           <w:ilvl w:val="0"/>
@@ -8312,7 +8393,7 @@
     </w:p>
     <w:p>
       <w:pPr>
-        <w:pStyle w:val="38"/>
+        <w:pStyle w:val="39"/>
         <w:pageBreakBefore w:val="0"/>
         <w:numPr>
           <w:ilvl w:val="0"/>
@@ -8351,7 +8432,7 @@
     </w:p>
     <w:p>
       <w:pPr>
-        <w:pStyle w:val="47"/>
+        <w:pStyle w:val="48"/>
         <w:pageBreakBefore w:val="0"/>
         <w:kinsoku/>
         <w:wordWrap/>
@@ -8379,7 +8460,7 @@
     </w:p>
     <w:p>
       <w:pPr>
-        <w:pStyle w:val="47"/>
+        <w:pStyle w:val="48"/>
         <w:pageBreakBefore w:val="0"/>
         <w:kinsoku/>
         <w:wordWrap/>
@@ -8398,7 +8479,7 @@
     </w:p>
     <w:p>
       <w:pPr>
-        <w:pStyle w:val="38"/>
+        <w:pStyle w:val="39"/>
         <w:pageBreakBefore w:val="0"/>
         <w:numPr>
           <w:ilvl w:val="0"/>
@@ -8427,7 +8508,7 @@
     </w:p>
     <w:p>
       <w:pPr>
-        <w:pStyle w:val="47"/>
+        <w:pStyle w:val="48"/>
         <w:pageBreakBefore w:val="0"/>
         <w:kinsoku/>
         <w:wordWrap/>
@@ -8446,7 +8527,7 @@
     </w:p>
     <w:p>
       <w:pPr>
-        <w:pStyle w:val="47"/>
+        <w:pStyle w:val="48"/>
         <w:pageBreakBefore w:val="0"/>
         <w:kinsoku/>
         <w:wordWrap/>
@@ -8465,7 +8546,7 @@
     </w:p>
     <w:p>
       <w:pPr>
-        <w:pStyle w:val="47"/>
+        <w:pStyle w:val="48"/>
         <w:pageBreakBefore w:val="0"/>
         <w:kinsoku/>
         <w:wordWrap/>
@@ -8484,7 +8565,7 @@
     </w:p>
     <w:p>
       <w:pPr>
-        <w:pStyle w:val="47"/>
+        <w:pStyle w:val="48"/>
         <w:pageBreakBefore w:val="0"/>
         <w:numPr>
           <w:ilvl w:val="0"/>
@@ -8504,7 +8585,7 @@
     </w:p>
     <w:p>
       <w:pPr>
-        <w:pStyle w:val="47"/>
+        <w:pStyle w:val="48"/>
         <w:pageBreakBefore w:val="0"/>
         <w:numPr>
           <w:ilvl w:val="0"/>
@@ -8524,7 +8605,7 @@
     </w:p>
     <w:p>
       <w:pPr>
-        <w:pStyle w:val="47"/>
+        <w:pStyle w:val="48"/>
         <w:pageBreakBefore w:val="0"/>
         <w:numPr>
           <w:ilvl w:val="0"/>
@@ -8591,7 +8672,7 @@
     </w:p>
     <w:p>
       <w:pPr>
-        <w:pStyle w:val="49"/>
+        <w:pStyle w:val="50"/>
         <w:pageBreakBefore w:val="0"/>
         <w:numPr>
           <w:ilvl w:val="0"/>
@@ -8614,7 +8695,7 @@
     </w:p>
     <w:p>
       <w:pPr>
-        <w:pStyle w:val="49"/>
+        <w:pStyle w:val="50"/>
         <w:pageBreakBefore w:val="0"/>
         <w:kinsoku/>
         <w:wordWrap/>
@@ -8633,7 +8714,7 @@
     </w:p>
     <w:p>
       <w:pPr>
-        <w:pStyle w:val="49"/>
+        <w:pStyle w:val="50"/>
         <w:pageBreakBefore w:val="0"/>
         <w:kinsoku/>
         <w:wordWrap/>
@@ -8652,7 +8733,7 @@
     </w:p>
     <w:p>
       <w:pPr>
-        <w:pStyle w:val="49"/>
+        <w:pStyle w:val="50"/>
         <w:pageBreakBefore w:val="0"/>
         <w:kinsoku/>
         <w:wordWrap/>
@@ -8671,7 +8752,7 @@
     </w:p>
     <w:p>
       <w:pPr>
-        <w:pStyle w:val="49"/>
+        <w:pStyle w:val="50"/>
         <w:pageBreakBefore w:val="0"/>
         <w:kinsoku/>
         <w:wordWrap/>
@@ -8690,7 +8771,7 @@
     </w:p>
     <w:p>
       <w:pPr>
-        <w:pStyle w:val="49"/>
+        <w:pStyle w:val="50"/>
         <w:pageBreakBefore w:val="0"/>
         <w:kinsoku/>
         <w:wordWrap/>
@@ -8978,7 +9059,7 @@
     </w:p>
     <w:p>
       <w:pPr>
-        <w:pStyle w:val="38"/>
+        <w:pStyle w:val="39"/>
         <w:pageBreakBefore w:val="0"/>
         <w:numPr>
           <w:ilvl w:val="0"/>
@@ -9015,7 +9096,7 @@
     </w:p>
     <w:p>
       <w:pPr>
-        <w:pStyle w:val="49"/>
+        <w:pStyle w:val="50"/>
         <w:pageBreakBefore w:val="0"/>
         <w:numPr>
           <w:ilvl w:val="0"/>
@@ -9047,7 +9128,7 @@
     </w:p>
     <w:p>
       <w:pPr>
-        <w:pStyle w:val="47"/>
+        <w:pStyle w:val="48"/>
         <w:pageBreakBefore w:val="0"/>
         <w:kinsoku/>
         <w:wordWrap/>
@@ -9065,7 +9146,7 @@
     </w:p>
     <w:p>
       <w:pPr>
-        <w:pStyle w:val="47"/>
+        <w:pStyle w:val="48"/>
         <w:pageBreakBefore w:val="0"/>
         <w:kinsoku/>
         <w:wordWrap/>
@@ -9083,7 +9164,7 @@
     </w:p>
     <w:p>
       <w:pPr>
-        <w:pStyle w:val="49"/>
+        <w:pStyle w:val="50"/>
         <w:pageBreakBefore w:val="0"/>
         <w:numPr>
           <w:ilvl w:val="0"/>
@@ -9111,7 +9192,7 @@
     </w:p>
     <w:p>
       <w:pPr>
-        <w:pStyle w:val="47"/>
+        <w:pStyle w:val="48"/>
         <w:pageBreakBefore w:val="0"/>
         <w:kinsoku/>
         <w:wordWrap/>
@@ -9129,7 +9210,7 @@
     </w:p>
     <w:p>
       <w:pPr>
-        <w:pStyle w:val="47"/>
+        <w:pStyle w:val="48"/>
         <w:pageBreakBefore w:val="0"/>
         <w:kinsoku/>
         <w:wordWrap/>
@@ -9147,7 +9228,7 @@
     </w:p>
     <w:p>
       <w:pPr>
-        <w:pStyle w:val="47"/>
+        <w:pStyle w:val="48"/>
         <w:pageBreakBefore w:val="0"/>
         <w:kinsoku/>
         <w:wordWrap/>
@@ -9165,7 +9246,7 @@
     </w:p>
     <w:p>
       <w:pPr>
-        <w:pStyle w:val="47"/>
+        <w:pStyle w:val="48"/>
         <w:pageBreakBefore w:val="0"/>
         <w:kinsoku/>
         <w:wordWrap/>
@@ -9183,7 +9264,7 @@
     </w:p>
     <w:p>
       <w:pPr>
-        <w:pStyle w:val="47"/>
+        <w:pStyle w:val="48"/>
         <w:pageBreakBefore w:val="0"/>
         <w:kinsoku/>
         <w:wordWrap/>
@@ -9201,7 +9282,7 @@
     </w:p>
     <w:p>
       <w:pPr>
-        <w:pStyle w:val="49"/>
+        <w:pStyle w:val="50"/>
         <w:pageBreakBefore w:val="0"/>
         <w:numPr>
           <w:ilvl w:val="0"/>
@@ -9223,7 +9304,7 @@
     </w:p>
     <w:p>
       <w:pPr>
-        <w:pStyle w:val="49"/>
+        <w:pStyle w:val="50"/>
         <w:pageBreakBefore w:val="0"/>
         <w:numPr>
           <w:ilvl w:val="0"/>
@@ -9242,7 +9323,7 @@
     </w:p>
     <w:p>
       <w:pPr>
-        <w:pStyle w:val="49"/>
+        <w:pStyle w:val="50"/>
         <w:pageBreakBefore w:val="0"/>
         <w:numPr>
           <w:ilvl w:val="0"/>
@@ -9295,7 +9376,7 @@
     </w:p>
     <w:p>
       <w:pPr>
-        <w:pStyle w:val="38"/>
+        <w:pStyle w:val="39"/>
         <w:pageBreakBefore w:val="0"/>
         <w:numPr>
           <w:ilvl w:val="0"/>
@@ -9334,12 +9415,10 @@
       <w:r>
         <w:br w:type="page"/>
       </w:r>
-      <w:bookmarkStart w:id="35" w:name="_GoBack"/>
-      <w:bookmarkEnd w:id="35"/>
-    </w:p>
-    <w:p>
-      <w:pPr>
-        <w:pStyle w:val="55"/>
+    </w:p>
+    <w:p>
+      <w:pPr>
+        <w:pStyle w:val="56"/>
         <w:pageBreakBefore w:val="0"/>
         <w:kinsoku/>
         <w:wordWrap/>
@@ -9493,7 +9572,7 @@
     </w:p>
     <w:p>
       <w:pPr>
-        <w:pStyle w:val="49"/>
+        <w:pStyle w:val="50"/>
         <w:pageBreakBefore w:val="0"/>
         <w:numPr>
           <w:ilvl w:val="0"/>
@@ -9514,10 +9593,10 @@
       </w:pPr>
       <w:r>
         <w:rPr>
-          <w:rStyle w:val="50"/>
+          <w:rFonts w:hint="default"/>
           <w:lang w:val="en-US"/>
         </w:rPr>
-        <w:t>MealFinder</w:t>
+        <w:t>Vehicle</w:t>
       </w:r>
       <w:r>
         <w:rPr>
@@ -9526,7 +9605,17 @@
         <w:t xml:space="preserve"> – </w:t>
       </w:r>
       <w:r>
-        <w:t>абстрактний клас, у якому оголошені основні методи для дочірніх класів</w:t>
+        <w:t>абстрактний клас</w:t>
+      </w:r>
+      <w:r>
+        <w:rPr>
+          <w:rFonts w:hint="default"/>
+          <w:lang w:val="uk-UA"/>
+        </w:rPr>
+        <w:t xml:space="preserve"> що представляє транспортний засіб</w:t>
+      </w:r>
+      <w:r>
+        <w:t>, у якому оголошені основні методи для дочірніх класів</w:t>
       </w:r>
       <w:r>
         <w:rPr>
@@ -9537,7 +9626,7 @@
     </w:p>
     <w:p>
       <w:pPr>
-        <w:pStyle w:val="49"/>
+        <w:pStyle w:val="50"/>
         <w:pageBreakBefore w:val="0"/>
         <w:numPr>
           <w:ilvl w:val="0"/>
@@ -9560,7 +9649,14 @@
         <w:rPr>
           <w:lang w:val="en-US"/>
         </w:rPr>
-        <w:t>CategoryMealFinder</w:t>
+        <w:t>Ca</w:t>
+      </w:r>
+      <w:r>
+        <w:rPr>
+          <w:rFonts w:hint="default"/>
+          <w:lang w:val="en-US"/>
+        </w:rPr>
+        <w:t>r</w:t>
       </w:r>
       <w:r>
         <w:rPr>
@@ -9573,17 +9669,34 @@
       </w:r>
       <w:r>
         <w:rPr>
+          <w:rFonts w:hint="default"/>
           <w:lang w:val="en-US"/>
         </w:rPr>
-        <w:t>MealFinder</w:t>
-      </w:r>
-      <w:r>
-        <w:t>, який реалізує пошук страв за категорією.</w:t>
-      </w:r>
-    </w:p>
-    <w:p>
-      <w:pPr>
-        <w:pStyle w:val="49"/>
+        <w:t>Vehicle</w:t>
+      </w:r>
+      <w:r>
+        <w:t xml:space="preserve">, </w:t>
+      </w:r>
+      <w:r>
+        <w:rPr>
+          <w:lang w:val="uk-UA"/>
+        </w:rPr>
+        <w:t>клас</w:t>
+      </w:r>
+      <w:r>
+        <w:rPr>
+          <w:rFonts w:hint="default"/>
+          <w:lang w:val="uk-UA"/>
+        </w:rPr>
+        <w:t xml:space="preserve"> що представляє автомобіль</w:t>
+      </w:r>
+      <w:r>
+        <w:t>.</w:t>
+      </w:r>
+    </w:p>
+    <w:p>
+      <w:pPr>
+        <w:pStyle w:val="50"/>
         <w:pageBreakBefore w:val="0"/>
         <w:numPr>
           <w:ilvl w:val="0"/>
@@ -9604,32 +9717,50 @@
       </w:pPr>
       <w:r>
         <w:rPr>
+          <w:rFonts w:hint="default"/>
+          <w:lang w:val="ru-RU"/>
+        </w:rPr>
+        <w:t>Configuration</w:t>
+      </w:r>
+      <w:r>
+        <w:rPr>
+          <w:lang w:val="ru-RU"/>
+        </w:rPr>
+        <w:t xml:space="preserve"> – </w:t>
+      </w:r>
+      <w:r>
+        <w:t xml:space="preserve">клас нащадок </w:t>
+      </w:r>
+      <w:r>
+        <w:rPr>
+          <w:rFonts w:hint="default"/>
           <w:lang w:val="en-US"/>
         </w:rPr>
-        <w:t>PriceMealFinder</w:t>
-      </w:r>
-      <w:r>
-        <w:rPr>
-          <w:lang w:val="ru-RU"/>
-        </w:rPr>
-        <w:t xml:space="preserve"> – </w:t>
-      </w:r>
-      <w:r>
-        <w:t xml:space="preserve">клас нащадок </w:t>
-      </w:r>
-      <w:r>
-        <w:rPr>
-          <w:lang w:val="en-US"/>
-        </w:rPr>
-        <w:t>MealFinder</w:t>
-      </w:r>
-      <w:r>
-        <w:t>, який реалізує пошук страв за ціною.</w:t>
-      </w:r>
-    </w:p>
-    <w:p>
-      <w:pPr>
-        <w:pStyle w:val="49"/>
+        <w:t>Vehicle</w:t>
+      </w:r>
+      <w:r>
+        <w:t xml:space="preserve">, який </w:t>
+      </w:r>
+      <w:r>
+        <w:rPr>
+          <w:lang w:val="uk-UA"/>
+        </w:rPr>
+        <w:t>описує</w:t>
+      </w:r>
+      <w:r>
+        <w:rPr>
+          <w:rFonts w:hint="default"/>
+          <w:lang w:val="uk-UA"/>
+        </w:rPr>
+        <w:t xml:space="preserve"> конфігурацію автомобілів</w:t>
+      </w:r>
+      <w:r>
+        <w:t>.</w:t>
+      </w:r>
+    </w:p>
+    <w:p>
+      <w:pPr>
+        <w:pStyle w:val="50"/>
         <w:pageBreakBefore w:val="0"/>
         <w:numPr>
           <w:ilvl w:val="0"/>
@@ -9650,32 +9781,50 @@
       </w:pPr>
       <w:r>
         <w:rPr>
+          <w:rFonts w:hint="default"/>
+          <w:lang w:val="ru-RU"/>
+        </w:rPr>
+        <w:t>CarManager</w:t>
+      </w:r>
+      <w:r>
+        <w:rPr>
+          <w:lang w:val="ru-RU"/>
+        </w:rPr>
+        <w:t xml:space="preserve"> – </w:t>
+      </w:r>
+      <w:r>
+        <w:t xml:space="preserve">клас нащадок </w:t>
+      </w:r>
+      <w:r>
+        <w:rPr>
+          <w:rFonts w:hint="default"/>
           <w:lang w:val="en-US"/>
         </w:rPr>
-        <w:t>CookingTimeMealFinder</w:t>
-      </w:r>
-      <w:r>
-        <w:rPr>
-          <w:lang w:val="ru-RU"/>
-        </w:rPr>
-        <w:t xml:space="preserve"> – </w:t>
-      </w:r>
-      <w:r>
-        <w:t xml:space="preserve">клас нащадок </w:t>
-      </w:r>
-      <w:r>
-        <w:rPr>
-          <w:lang w:val="en-US"/>
-        </w:rPr>
-        <w:t>MealFinder</w:t>
-      </w:r>
-      <w:r>
-        <w:t>, який реалізує пошук страв за часом приготування.</w:t>
-      </w:r>
-    </w:p>
-    <w:p>
-      <w:pPr>
-        <w:pStyle w:val="49"/>
+        <w:t>Car</w:t>
+      </w:r>
+      <w:r>
+        <w:t xml:space="preserve">, </w:t>
+      </w:r>
+      <w:r>
+        <w:rPr>
+          <w:rFonts w:hint="default"/>
+          <w:lang w:val="uk-UA"/>
+        </w:rPr>
+        <w:t>м</w:t>
+      </w:r>
+      <w:r>
+        <w:rPr>
+          <w:rFonts w:hint="default"/>
+        </w:rPr>
+        <w:t>енеджер-клас для керування колекцією автомобілів. Реалізує всю бізнес-логіку програми: CRUD-операції, завантаження/збереження, пошук, сортування, фільтрацію та аналітику</w:t>
+      </w:r>
+      <w:r>
+        <w:t>.</w:t>
+      </w:r>
+    </w:p>
+    <w:p>
+      <w:pPr>
+        <w:pStyle w:val="50"/>
         <w:pageBreakBefore w:val="0"/>
         <w:numPr>
           <w:ilvl w:val="0"/>
@@ -9697,14 +9846,15 @@
       <w:bookmarkStart w:id="15" w:name="_Hlk177231375"/>
       <w:r>
         <w:rPr>
-          <w:lang w:val="en-US"/>
-        </w:rPr>
-        <w:t>Database</w:t>
-      </w:r>
-      <w:r>
-        <w:rPr>
+          <w:rFonts w:hint="default"/>
           <w:lang w:val="ru-RU"/>
         </w:rPr>
+        <w:t>AuthManager</w:t>
+      </w:r>
+      <w:r>
+        <w:rPr>
+          <w:lang w:val="ru-RU"/>
+        </w:rPr>
         <w:t xml:space="preserve"> </w:t>
       </w:r>
       <w:bookmarkEnd w:id="15"/>
@@ -9715,13 +9865,13 @@
         <w:t xml:space="preserve">– </w:t>
       </w:r>
       <w:r>
-        <w:t xml:space="preserve">клас для управління колекцією </w:t>
-      </w:r>
-      <w:r>
-        <w:rPr>
-          <w:lang w:val="en-US"/>
-        </w:rPr>
-        <w:t>Dish</w:t>
+        <w:t xml:space="preserve">клас для управління </w:t>
+      </w:r>
+      <w:r>
+        <w:rPr>
+          <w:lang w:val="uk-UA"/>
+        </w:rPr>
+        <w:t>авторизаціє</w:t>
       </w:r>
       <w:r>
         <w:rPr>
@@ -9732,7 +9882,7 @@
     </w:p>
     <w:p>
       <w:pPr>
-        <w:pStyle w:val="49"/>
+        <w:pStyle w:val="50"/>
         <w:pageBreakBefore w:val="0"/>
         <w:numPr>
           <w:ilvl w:val="0"/>
@@ -9753,175 +9903,52 @@
       </w:pPr>
       <w:r>
         <w:rPr>
+          <w:rFonts w:hint="default"/>
+          <w:lang w:val="ru-RU"/>
+        </w:rPr>
+        <w:t>IPrintable</w:t>
+      </w:r>
+      <w:r>
+        <w:rPr>
+          <w:lang w:val="ru-RU"/>
+        </w:rPr>
+        <w:t xml:space="preserve"> – </w:t>
+      </w:r>
+      <w:r>
+        <w:t xml:space="preserve">клас </w:t>
+      </w:r>
+      <w:r>
+        <w:rPr>
+          <w:lang w:val="uk-UA"/>
+        </w:rPr>
+        <w:t>інтерфейс</w:t>
+      </w:r>
+      <w:r>
+        <w:rPr>
+          <w:rFonts w:hint="default"/>
+          <w:lang w:val="uk-UA"/>
+        </w:rPr>
+        <w:t xml:space="preserve"> всі класи що наслідують його зообовязанні представити реалізацію методів </w:t>
+      </w:r>
+      <w:r>
+        <w:rPr>
+          <w:rFonts w:hint="default"/>
           <w:lang w:val="en-US"/>
         </w:rPr>
-        <w:t>Dish</w:t>
-      </w:r>
-      <w:r>
+        <w:t>Print() and ToCSV()</w:t>
+      </w:r>
+      <w:r>
+        <w:t>.</w:t>
+      </w:r>
+    </w:p>
+    <w:p>
+      <w:pPr>
         <w:rPr>
           <w:lang w:val="ru-RU"/>
         </w:rPr>
-        <w:t xml:space="preserve"> – </w:t>
-      </w:r>
-      <w:r>
-        <w:t>клас що представляє одну страву з усіма важливими властивостями та методами, основний об’єкт з яким працюють інші класи.</w:t>
-      </w:r>
-    </w:p>
-    <w:p>
-      <w:pPr>
-        <w:pStyle w:val="49"/>
-        <w:pageBreakBefore w:val="0"/>
-        <w:numPr>
-          <w:ilvl w:val="0"/>
-          <w:numId w:val="13"/>
-        </w:numPr>
-        <w:kinsoku/>
-        <w:wordWrap/>
-        <w:overflowPunct/>
-        <w:topLinePunct w:val="0"/>
-        <w:bidi w:val="0"/>
-        <w:adjustRightInd/>
-        <w:snapToGrid/>
-        <w:spacing w:line="360" w:lineRule="auto"/>
-        <w:ind w:firstLine="709" w:firstLineChars="0"/>
-        <w:rPr>
-          <w:lang w:val="ru-RU"/>
-        </w:rPr>
-      </w:pPr>
-      <w:r>
-        <w:rPr>
-          <w:lang w:val="en-US"/>
-        </w:rPr>
-        <w:t>Meal</w:t>
-      </w:r>
-      <w:r>
-        <w:rPr>
-          <w:lang w:val="ru-RU"/>
-        </w:rPr>
-        <w:t xml:space="preserve"> </w:t>
-      </w:r>
-      <w:r>
-        <w:t>– клас що представляє модель страви, яка має основні характеристики.</w:t>
-      </w:r>
-    </w:p>
-    <w:p>
-      <w:pPr>
-        <w:pStyle w:val="49"/>
-        <w:pageBreakBefore w:val="0"/>
-        <w:numPr>
-          <w:ilvl w:val="0"/>
-          <w:numId w:val="13"/>
-        </w:numPr>
-        <w:kinsoku/>
-        <w:wordWrap/>
-        <w:overflowPunct/>
-        <w:topLinePunct w:val="0"/>
-        <w:bidi w:val="0"/>
-        <w:adjustRightInd/>
-        <w:snapToGrid/>
-        <w:spacing w:line="360" w:lineRule="auto"/>
-        <w:ind w:firstLine="709" w:firstLineChars="0"/>
-        <w:rPr>
-          <w:lang w:val="ru-RU"/>
-        </w:rPr>
-      </w:pPr>
-      <w:r>
-        <w:rPr>
-          <w:lang w:val="en-US"/>
-        </w:rPr>
-        <w:t>MealMethods</w:t>
-      </w:r>
-      <w:r>
-        <w:rPr>
-          <w:lang w:val="ru-RU"/>
-        </w:rPr>
-        <w:t xml:space="preserve"> – </w:t>
-      </w:r>
-      <w:r>
-        <w:t>клас, який надає методи для роботи зі стравами.</w:t>
-      </w:r>
-    </w:p>
-    <w:p>
-      <w:pPr>
-        <w:pStyle w:val="49"/>
-        <w:pageBreakBefore w:val="0"/>
-        <w:numPr>
-          <w:ilvl w:val="0"/>
-          <w:numId w:val="13"/>
-        </w:numPr>
-        <w:kinsoku/>
-        <w:wordWrap/>
-        <w:overflowPunct/>
-        <w:topLinePunct w:val="0"/>
-        <w:bidi w:val="0"/>
-        <w:adjustRightInd/>
-        <w:snapToGrid/>
-        <w:spacing w:line="360" w:lineRule="auto"/>
-        <w:ind w:firstLine="709" w:firstLineChars="0"/>
-        <w:rPr>
-          <w:lang w:val="ru-RU"/>
-        </w:rPr>
-      </w:pPr>
-      <w:r>
-        <w:rPr>
-          <w:lang w:val="en-US"/>
-        </w:rPr>
-        <w:t>Order</w:t>
-      </w:r>
-      <w:r>
-        <w:rPr>
-          <w:lang w:val="ru-RU"/>
-        </w:rPr>
-        <w:t xml:space="preserve"> –</w:t>
-      </w:r>
-      <w:r>
-        <w:t xml:space="preserve"> клас що моделює замовлення, яке містить набір страв та загальну вартість</w:t>
-      </w:r>
-      <w:r>
-        <w:rPr>
-          <w:lang w:val="ru-RU"/>
-        </w:rPr>
-        <w:t>.</w:t>
-      </w:r>
-    </w:p>
-    <w:p>
-      <w:pPr>
-        <w:pStyle w:val="49"/>
-        <w:pageBreakBefore w:val="0"/>
-        <w:numPr>
-          <w:ilvl w:val="0"/>
-          <w:numId w:val="13"/>
-        </w:numPr>
-        <w:kinsoku/>
-        <w:wordWrap/>
-        <w:overflowPunct/>
-        <w:topLinePunct w:val="0"/>
-        <w:bidi w:val="0"/>
-        <w:adjustRightInd/>
-        <w:snapToGrid/>
-        <w:spacing w:line="360" w:lineRule="auto"/>
-        <w:ind w:firstLine="709" w:firstLineChars="0"/>
-        <w:rPr>
-          <w:lang w:val="ru-RU"/>
-        </w:rPr>
-      </w:pPr>
-      <w:r>
-        <w:t xml:space="preserve"> </w:t>
-      </w:r>
-      <w:r>
-        <w:rPr>
-          <w:lang w:val="en-US"/>
-        </w:rPr>
-        <w:t>OrderManager</w:t>
-      </w:r>
-      <w:r>
-        <w:rPr>
-          <w:lang w:val="ru-RU"/>
-        </w:rPr>
-        <w:t xml:space="preserve"> – </w:t>
-      </w:r>
-      <w:r>
-        <w:t>клас що керує колекцією замовлень, надаючи методи для додавання, виведення та збереження замовлень.</w:t>
+      </w:pPr>
+      <w:r>
+        <w:br w:type="page"/>
       </w:r>
     </w:p>
     <w:p>
@@ -10692,9 +10719,10 @@
       </w:r>
       <w:r>
         <w:rPr>
-          <w:lang w:val="en-US" w:eastAsia="uk-UA"/>
-        </w:rPr>
-        <w:t>MealFinder</w:t>
+          <w:rFonts w:hint="default"/>
+          <w:lang w:eastAsia="uk-UA"/>
+        </w:rPr>
+        <w:t>IPrintable</w:t>
       </w:r>
       <w:r>
         <w:rPr>
@@ -10782,9 +10810,10 @@
       </w:r>
       <w:r>
         <w:rPr>
-          <w:lang w:val="en-US"/>
-        </w:rPr>
-        <w:t>MealFinder</w:t>
+          <w:rFonts w:hint="default"/>
+          <w:lang w:eastAsia="uk-UA"/>
+        </w:rPr>
+        <w:t>IPrintable</w:t>
       </w:r>
       <w:r>
         <w:t xml:space="preserve"> </w:t>
@@ -10943,7 +10972,7 @@
     <w:tbl>
       <w:tblPr>
         <w:tblStyle w:val="12"/>
-        <w:tblW w:w="9344" w:type="dxa"/>
+        <w:tblW w:w="9949" w:type="dxa"/>
         <w:tblInd w:w="0" w:type="dxa"/>
         <w:tblBorders>
           <w:top w:val="single" w:color="auto" w:sz="4" w:space="0"/>
@@ -10988,7 +11017,7 @@
         </w:trPr>
         <w:tc>
           <w:tcPr>
-            <w:tcW w:w="588" w:type="dxa"/>
+            <w:tcW w:w="1193" w:type="dxa"/>
             <w:shd w:val="clear" w:color="auto" w:fill="auto"/>
             <w:noWrap/>
           </w:tcPr>
@@ -11132,7 +11161,7 @@
         </w:trPr>
         <w:tc>
           <w:tcPr>
-            <w:tcW w:w="588" w:type="dxa"/>
+            <w:tcW w:w="1193" w:type="dxa"/>
             <w:shd w:val="clear" w:color="auto" w:fill="auto"/>
             <w:noWrap/>
           </w:tcPr>
@@ -11202,6 +11231,19 @@
             </w:pPr>
             <w:r>
               <w:rPr>
+                <w:rFonts w:hint="default" w:eastAsia="Times New Roman" w:cs="Times New Roman"/>
+                <w:i/>
+                <w:iCs/>
+                <w:color w:val="000000"/>
+                <w:kern w:val="0"/>
+                <w:szCs w:val="28"/>
+                <w:lang w:val="en-US" w:eastAsia="uk-UA"/>
+                <w14:ligatures w14:val="none"/>
+              </w:rPr>
+              <w:t>Print</w:t>
+            </w:r>
+            <w:r>
+              <w:rPr>
                 <w:rFonts w:eastAsia="Times New Roman" w:cs="Times New Roman"/>
                 <w:i/>
                 <w:iCs/>
@@ -11211,7 +11253,7 @@
                 <w:lang w:val="en-US" w:eastAsia="uk-UA"/>
                 <w14:ligatures w14:val="none"/>
               </w:rPr>
-              <w:t>FindMeal()</w:t>
+              <w:t>()</w:t>
             </w:r>
           </w:p>
         </w:tc>
@@ -11234,11 +11276,11 @@
               <w:spacing w:line="360" w:lineRule="auto"/>
               <w:ind w:firstLine="709" w:firstLineChars="0"/>
               <w:rPr>
-                <w:rFonts w:eastAsia="Times New Roman" w:cs="Times New Roman"/>
+                <w:rFonts w:hint="default" w:eastAsia="Times New Roman" w:cs="Times New Roman"/>
                 <w:color w:val="000000"/>
                 <w:kern w:val="0"/>
                 <w:szCs w:val="28"/>
-                <w:lang w:eastAsia="uk-UA"/>
+                <w:lang w:val="en-US" w:eastAsia="uk-UA"/>
                 <w14:ligatures w14:val="none"/>
               </w:rPr>
             </w:pPr>
@@ -11251,7 +11293,186 @@
                 <w:lang w:eastAsia="uk-UA"/>
                 <w14:ligatures w14:val="none"/>
               </w:rPr>
-              <w:t>віртуальний метод, призначений для пошуку страв за певними критеріями</w:t>
+              <w:t xml:space="preserve">віртуальний метод, призначений для </w:t>
+            </w:r>
+            <w:r>
+              <w:rPr>
+                <w:rFonts w:hint="default" w:eastAsia="Times New Roman" w:cs="Times New Roman"/>
+                <w:color w:val="000000"/>
+                <w:kern w:val="0"/>
+                <w:szCs w:val="28"/>
+                <w:lang w:val="uk-UA" w:eastAsia="uk-UA"/>
+                <w14:ligatures w14:val="none"/>
+              </w:rPr>
+              <w:t>виводу</w:t>
+            </w:r>
+            <w:r>
+              <w:rPr>
+                <w:rFonts w:hint="default" w:eastAsia="Times New Roman" w:cs="Times New Roman"/>
+                <w:color w:val="000000"/>
+                <w:kern w:val="0"/>
+                <w:szCs w:val="28"/>
+                <w:lang w:val="en-US" w:eastAsia="uk-UA"/>
+                <w14:ligatures w14:val="none"/>
+              </w:rPr>
+              <w:t xml:space="preserve"> елементів.</w:t>
+            </w:r>
+          </w:p>
+        </w:tc>
+      </w:tr>
+      <w:tr>
+        <w:tblPrEx>
+          <w:tblBorders>
+            <w:top w:val="single" w:color="auto" w:sz="4" w:space="0"/>
+            <w:left w:val="single" w:color="auto" w:sz="4" w:space="0"/>
+            <w:bottom w:val="single" w:color="auto" w:sz="4" w:space="0"/>
+            <w:right w:val="single" w:color="auto" w:sz="4" w:space="0"/>
+            <w:insideH w:val="single" w:color="auto" w:sz="4" w:space="0"/>
+            <w:insideV w:val="single" w:color="auto" w:sz="4" w:space="0"/>
+          </w:tblBorders>
+          <w:tblCellMar>
+            <w:top w:w="0" w:type="dxa"/>
+            <w:left w:w="108" w:type="dxa"/>
+            <w:bottom w:w="0" w:type="dxa"/>
+            <w:right w:w="108" w:type="dxa"/>
+          </w:tblCellMar>
+        </w:tblPrEx>
+        <w:trPr>
+          <w:trHeight w:val="374" w:hRule="atLeast"/>
+        </w:trPr>
+        <w:tc>
+          <w:tcPr>
+            <w:tcW w:w="1193" w:type="dxa"/>
+            <w:shd w:val="clear" w:color="auto" w:fill="auto"/>
+            <w:noWrap/>
+          </w:tcPr>
+          <w:p>
+            <w:pPr>
+              <w:pageBreakBefore w:val="0"/>
+              <w:kinsoku/>
+              <w:wordWrap/>
+              <w:overflowPunct/>
+              <w:topLinePunct w:val="0"/>
+              <w:bidi w:val="0"/>
+              <w:adjustRightInd/>
+              <w:snapToGrid/>
+              <w:spacing w:line="360" w:lineRule="auto"/>
+              <w:ind w:firstLine="709" w:firstLineChars="0"/>
+              <w:jc w:val="center"/>
+              <w:rPr>
+                <w:rFonts w:hint="default" w:eastAsia="Times New Roman" w:cs="Times New Roman"/>
+                <w:color w:val="000000"/>
+                <w:kern w:val="0"/>
+                <w:szCs w:val="28"/>
+                <w:lang w:val="en-US" w:eastAsia="uk-UA"/>
+                <w14:ligatures w14:val="none"/>
+              </w:rPr>
+            </w:pPr>
+            <w:r>
+              <w:rPr>
+                <w:rFonts w:hint="default" w:eastAsia="Times New Roman" w:cs="Times New Roman"/>
+                <w:color w:val="000000"/>
+                <w:kern w:val="0"/>
+                <w:szCs w:val="28"/>
+                <w:lang w:val="en-US" w:eastAsia="uk-UA"/>
+                <w14:ligatures w14:val="none"/>
+              </w:rPr>
+              <w:t>2</w:t>
+            </w:r>
+          </w:p>
+        </w:tc>
+        <w:tc>
+          <w:tcPr>
+            <w:tcW w:w="2951" w:type="dxa"/>
+            <w:shd w:val="clear" w:color="auto" w:fill="auto"/>
+            <w:noWrap/>
+          </w:tcPr>
+          <w:p>
+            <w:pPr>
+              <w:pageBreakBefore w:val="0"/>
+              <w:kinsoku/>
+              <w:wordWrap/>
+              <w:overflowPunct/>
+              <w:topLinePunct w:val="0"/>
+              <w:bidi w:val="0"/>
+              <w:adjustRightInd/>
+              <w:snapToGrid/>
+              <w:spacing w:line="360" w:lineRule="auto"/>
+              <w:ind w:firstLine="709" w:firstLineChars="0"/>
+              <w:rPr>
+                <w:rFonts w:hint="default" w:eastAsia="Times New Roman" w:cs="Times New Roman"/>
+                <w:i/>
+                <w:iCs/>
+                <w:color w:val="000000"/>
+                <w:kern w:val="0"/>
+                <w:szCs w:val="28"/>
+                <w:lang w:val="en-US" w:eastAsia="uk-UA"/>
+                <w14:ligatures w14:val="none"/>
+              </w:rPr>
+            </w:pPr>
+            <w:r>
+              <w:rPr>
+                <w:rFonts w:hint="default" w:eastAsia="Times New Roman" w:cs="Times New Roman"/>
+                <w:i/>
+                <w:iCs/>
+                <w:color w:val="000000"/>
+                <w:kern w:val="0"/>
+                <w:szCs w:val="28"/>
+                <w:lang w:val="en-US" w:eastAsia="uk-UA"/>
+                <w14:ligatures w14:val="none"/>
+              </w:rPr>
+              <w:t>ToCSV()</w:t>
+            </w:r>
+          </w:p>
+        </w:tc>
+        <w:tc>
+          <w:tcPr>
+            <w:tcW w:w="5805" w:type="dxa"/>
+            <w:shd w:val="clear" w:color="auto" w:fill="auto"/>
+            <w:noWrap/>
+          </w:tcPr>
+          <w:p>
+            <w:pPr>
+              <w:pageBreakBefore w:val="0"/>
+              <w:kinsoku/>
+              <w:wordWrap/>
+              <w:overflowPunct/>
+              <w:topLinePunct w:val="0"/>
+              <w:bidi w:val="0"/>
+              <w:adjustRightInd/>
+              <w:snapToGrid/>
+              <w:spacing w:line="360" w:lineRule="auto"/>
+              <w:ind w:firstLine="709" w:firstLineChars="0"/>
+              <w:rPr>
+                <w:rFonts w:hint="default" w:eastAsia="Times New Roman" w:cs="Times New Roman"/>
+                <w:color w:val="000000"/>
+                <w:kern w:val="0"/>
+                <w:szCs w:val="28"/>
+                <w:lang w:val="en-US" w:eastAsia="uk-UA"/>
+                <w14:ligatures w14:val="none"/>
+              </w:rPr>
+            </w:pPr>
+            <w:r>
+              <w:rPr>
+                <w:rFonts w:hint="default" w:eastAsia="Times New Roman" w:cs="Times New Roman"/>
+                <w:color w:val="000000"/>
+                <w:kern w:val="0"/>
+                <w:szCs w:val="28"/>
+                <w:lang w:val="uk-UA" w:eastAsia="uk-UA"/>
+                <w14:ligatures w14:val="none"/>
+              </w:rPr>
+              <w:t>вірткальний</w:t>
+            </w:r>
+            <w:r>
+              <w:rPr>
+                <w:rFonts w:hint="default" w:eastAsia="Times New Roman" w:cs="Times New Roman"/>
+                <w:color w:val="000000"/>
+                <w:kern w:val="0"/>
+                <w:szCs w:val="28"/>
+                <w:lang w:val="en-US" w:eastAsia="uk-UA"/>
+                <w14:ligatures w14:val="none"/>
+              </w:rPr>
+              <w:t xml:space="preserve"> метод, для запису даних у БД</w:t>
             </w:r>
           </w:p>
         </w:tc>
@@ -11267,8 +11488,8 @@
         <w:bidi w:val="0"/>
         <w:adjustRightInd/>
         <w:snapToGrid/>
-        <w:spacing w:line="360" w:lineRule="auto"/>
-        <w:ind w:firstLine="709" w:firstLineChars="0"/>
+        <w:spacing w:line="240" w:lineRule="auto"/>
+        <w:ind w:firstLine="0" w:firstLineChars="0"/>
         <w:rPr>
           <w:lang w:val="ru-RU" w:eastAsia="uk-UA"/>
         </w:rPr>
@@ -11304,9 +11525,10 @@
       </w:r>
       <w:r>
         <w:rPr>
+          <w:rFonts w:hint="default"/>
           <w:lang w:val="en-US" w:eastAsia="uk-UA"/>
         </w:rPr>
-        <w:t>CategoryMealFinder</w:t>
+        <w:t>Vehicle</w:t>
       </w:r>
       <w:r>
         <w:rPr>
@@ -11419,9 +11641,16 @@
       </w:r>
       <w:r>
         <w:rPr>
+          <w:rFonts w:hint="default"/>
           <w:lang w:val="en-US" w:eastAsia="uk-UA"/>
         </w:rPr>
-        <w:t xml:space="preserve">CategoryMealFinder </w:t>
+        <w:t>Vehicle</w:t>
+      </w:r>
+      <w:r>
+        <w:rPr>
+          <w:lang w:val="en-US" w:eastAsia="uk-UA"/>
+        </w:rPr>
+        <w:t xml:space="preserve"> </w:t>
       </w:r>
       <w:r>
         <w:rPr>
@@ -11445,7 +11674,7 @@
     <w:tbl>
       <w:tblPr>
         <w:tblStyle w:val="12"/>
-        <w:tblW w:w="9344" w:type="dxa"/>
+        <w:tblW w:w="9987" w:type="dxa"/>
         <w:tblInd w:w="0" w:type="dxa"/>
         <w:tblBorders>
           <w:top w:val="single" w:color="auto" w:sz="4" w:space="0"/>
@@ -11465,8 +11694,8 @@
       </w:tblPr>
       <w:tblGrid>
         <w:gridCol w:w="1193"/>
-        <w:gridCol w:w="2699"/>
-        <w:gridCol w:w="6088"/>
+        <w:gridCol w:w="2839"/>
+        <w:gridCol w:w="5955"/>
       </w:tblGrid>
       <w:tr>
         <w:tblPrEx>
@@ -11486,11 +11715,11 @@
           </w:tblCellMar>
         </w:tblPrEx>
         <w:trPr>
-          <w:trHeight w:val="360" w:hRule="atLeast"/>
+          <w:trHeight w:val="516" w:hRule="atLeast"/>
         </w:trPr>
         <w:tc>
           <w:tcPr>
-            <w:tcW w:w="557" w:type="dxa"/>
+            <w:tcW w:w="1193" w:type="dxa"/>
             <w:shd w:val="clear" w:color="auto" w:fill="auto"/>
             <w:noWrap/>
           </w:tcPr>
@@ -11531,7 +11760,7 @@
         </w:tc>
         <w:tc>
           <w:tcPr>
-            <w:tcW w:w="2699" w:type="dxa"/>
+            <w:tcW w:w="2839" w:type="dxa"/>
             <w:shd w:val="clear" w:color="auto" w:fill="auto"/>
             <w:noWrap/>
           </w:tcPr>
@@ -11572,7 +11801,7 @@
         </w:tc>
         <w:tc>
           <w:tcPr>
-            <w:tcW w:w="6088" w:type="dxa"/>
+            <w:tcW w:w="5955" w:type="dxa"/>
             <w:shd w:val="clear" w:color="auto" w:fill="auto"/>
             <w:noWrap/>
           </w:tcPr>
@@ -11630,11 +11859,11 @@
           </w:tblCellMar>
         </w:tblPrEx>
         <w:trPr>
-          <w:trHeight w:val="360" w:hRule="atLeast"/>
+          <w:trHeight w:val="1022" w:hRule="atLeast"/>
         </w:trPr>
         <w:tc>
           <w:tcPr>
-            <w:tcW w:w="557" w:type="dxa"/>
+            <w:tcW w:w="1193" w:type="dxa"/>
             <w:shd w:val="clear" w:color="auto" w:fill="auto"/>
             <w:noWrap/>
           </w:tcPr>
@@ -11675,7 +11904,7 @@
         </w:tc>
         <w:tc>
           <w:tcPr>
-            <w:tcW w:w="2699" w:type="dxa"/>
+            <w:tcW w:w="2839" w:type="dxa"/>
             <w:shd w:val="clear" w:color="auto" w:fill="auto"/>
             <w:noWrap/>
           </w:tcPr>
@@ -11704,6 +11933,19 @@
             </w:pPr>
             <w:r>
               <w:rPr>
+                <w:rFonts w:hint="default" w:eastAsia="Times New Roman"/>
+                <w:i/>
+                <w:iCs/>
+                <w:color w:val="000000"/>
+                <w:kern w:val="0"/>
+                <w:szCs w:val="28"/>
+                <w:lang w:val="en-US" w:eastAsia="uk-UA"/>
+                <w14:ligatures w14:val="none"/>
+              </w:rPr>
+              <w:t>isOlderThan</w:t>
+            </w:r>
+            <w:r>
+              <w:rPr>
                 <w:rFonts w:eastAsia="Times New Roman" w:cs="Times New Roman"/>
                 <w:i/>
                 <w:iCs/>
@@ -11713,13 +11955,13 @@
                 <w:lang w:val="en-US" w:eastAsia="uk-UA"/>
                 <w14:ligatures w14:val="none"/>
               </w:rPr>
-              <w:t>FindMeal()</w:t>
+              <w:t>()</w:t>
             </w:r>
           </w:p>
         </w:tc>
         <w:tc>
           <w:tcPr>
-            <w:tcW w:w="6088" w:type="dxa"/>
+            <w:tcW w:w="5955" w:type="dxa"/>
             <w:shd w:val="clear" w:color="auto" w:fill="auto"/>
             <w:noWrap/>
           </w:tcPr>
@@ -11736,24 +11978,692 @@
               <w:spacing w:line="360" w:lineRule="auto"/>
               <w:ind w:firstLine="709" w:firstLineChars="0"/>
               <w:rPr>
-                <w:rFonts w:eastAsia="Times New Roman" w:cs="Times New Roman"/>
+                <w:rFonts w:hint="default" w:eastAsia="Times New Roman" w:cs="Times New Roman"/>
                 <w:color w:val="000000"/>
                 <w:kern w:val="0"/>
                 <w:szCs w:val="28"/>
-                <w:lang w:val="ru-RU" w:eastAsia="uk-UA"/>
+                <w:lang w:val="en-US" w:eastAsia="uk-UA"/>
                 <w14:ligatures w14:val="none"/>
               </w:rPr>
             </w:pPr>
             <w:r>
               <w:rPr>
-                <w:rFonts w:eastAsia="Times New Roman" w:cs="Times New Roman"/>
+                <w:rFonts w:hint="default" w:eastAsia="Times New Roman" w:cs="Times New Roman"/>
                 <w:color w:val="000000"/>
                 <w:kern w:val="0"/>
                 <w:szCs w:val="28"/>
-                <w:lang w:eastAsia="uk-UA"/>
+                <w:lang w:val="uk-UA" w:eastAsia="uk-UA"/>
                 <w14:ligatures w14:val="none"/>
               </w:rPr>
-              <w:t>віртуальний метод, призначений для пошуку страв за категоріями.</w:t>
+              <w:t>метод</w:t>
+            </w:r>
+            <w:r>
+              <w:rPr>
+                <w:rFonts w:hint="default" w:eastAsia="Times New Roman" w:cs="Times New Roman"/>
+                <w:color w:val="000000"/>
+                <w:kern w:val="0"/>
+                <w:szCs w:val="28"/>
+                <w:lang w:val="en-US" w:eastAsia="uk-UA"/>
+                <w14:ligatures w14:val="none"/>
+              </w:rPr>
+              <w:t xml:space="preserve"> для перевірки</w:t>
+            </w:r>
+            <w:r>
+              <w:rPr>
+                <w:rFonts w:hint="default" w:eastAsia="Times New Roman"/>
+                <w:color w:val="000000"/>
+                <w:kern w:val="0"/>
+                <w:szCs w:val="28"/>
+                <w:lang w:val="en-US" w:eastAsia="uk-UA"/>
+                <w14:ligatures w14:val="none"/>
+              </w:rPr>
+              <w:t xml:space="preserve"> чи є транспортний засіб старшим за вказаний рік.</w:t>
+            </w:r>
+          </w:p>
+        </w:tc>
+      </w:tr>
+      <w:tr>
+        <w:tblPrEx>
+          <w:tblBorders>
+            <w:top w:val="single" w:color="auto" w:sz="4" w:space="0"/>
+            <w:left w:val="single" w:color="auto" w:sz="4" w:space="0"/>
+            <w:bottom w:val="single" w:color="auto" w:sz="4" w:space="0"/>
+            <w:right w:val="single" w:color="auto" w:sz="4" w:space="0"/>
+            <w:insideH w:val="single" w:color="auto" w:sz="4" w:space="0"/>
+            <w:insideV w:val="single" w:color="auto" w:sz="4" w:space="0"/>
+          </w:tblBorders>
+          <w:tblCellMar>
+            <w:top w:w="0" w:type="dxa"/>
+            <w:left w:w="108" w:type="dxa"/>
+            <w:bottom w:w="0" w:type="dxa"/>
+            <w:right w:w="108" w:type="dxa"/>
+          </w:tblCellMar>
+        </w:tblPrEx>
+        <w:trPr>
+          <w:trHeight w:val="1033" w:hRule="atLeast"/>
+        </w:trPr>
+        <w:tc>
+          <w:tcPr>
+            <w:tcW w:w="1193" w:type="dxa"/>
+            <w:shd w:val="clear" w:color="auto" w:fill="auto"/>
+            <w:noWrap/>
+          </w:tcPr>
+          <w:p>
+            <w:pPr>
+              <w:pageBreakBefore w:val="0"/>
+              <w:kinsoku/>
+              <w:wordWrap/>
+              <w:overflowPunct/>
+              <w:topLinePunct w:val="0"/>
+              <w:bidi w:val="0"/>
+              <w:adjustRightInd/>
+              <w:snapToGrid/>
+              <w:spacing w:line="360" w:lineRule="auto"/>
+              <w:ind w:firstLine="709" w:firstLineChars="0"/>
+              <w:jc w:val="center"/>
+              <w:rPr>
+                <w:rFonts w:hint="default" w:eastAsia="Times New Roman" w:cs="Times New Roman"/>
+                <w:color w:val="000000"/>
+                <w:kern w:val="0"/>
+                <w:szCs w:val="28"/>
+                <w:lang w:val="en-US" w:eastAsia="uk-UA"/>
+                <w14:ligatures w14:val="none"/>
+              </w:rPr>
+            </w:pPr>
+            <w:r>
+              <w:rPr>
+                <w:rFonts w:hint="default" w:eastAsia="Times New Roman" w:cs="Times New Roman"/>
+                <w:color w:val="000000"/>
+                <w:kern w:val="0"/>
+                <w:szCs w:val="28"/>
+                <w:lang w:val="en-US" w:eastAsia="uk-UA"/>
+                <w14:ligatures w14:val="none"/>
+              </w:rPr>
+              <w:t>2</w:t>
+            </w:r>
+          </w:p>
+        </w:tc>
+        <w:tc>
+          <w:tcPr>
+            <w:tcW w:w="2839" w:type="dxa"/>
+            <w:shd w:val="clear" w:color="auto" w:fill="auto"/>
+            <w:noWrap/>
+          </w:tcPr>
+          <w:p>
+            <w:pPr>
+              <w:pageBreakBefore w:val="0"/>
+              <w:kinsoku/>
+              <w:wordWrap/>
+              <w:overflowPunct/>
+              <w:topLinePunct w:val="0"/>
+              <w:bidi w:val="0"/>
+              <w:adjustRightInd/>
+              <w:snapToGrid/>
+              <w:spacing w:line="360" w:lineRule="auto"/>
+              <w:ind w:firstLine="709" w:firstLineChars="0"/>
+              <w:rPr>
+                <w:rFonts w:hint="default" w:eastAsia="Times New Roman"/>
+                <w:i/>
+                <w:iCs/>
+                <w:color w:val="000000"/>
+                <w:kern w:val="0"/>
+                <w:szCs w:val="28"/>
+                <w:lang w:val="en-US" w:eastAsia="uk-UA"/>
+                <w14:ligatures w14:val="none"/>
+              </w:rPr>
+            </w:pPr>
+            <w:r>
+              <w:rPr>
+                <w:rFonts w:hint="default" w:eastAsia="Times New Roman"/>
+                <w:i/>
+                <w:iCs/>
+                <w:color w:val="000000"/>
+                <w:kern w:val="0"/>
+                <w:szCs w:val="28"/>
+                <w:lang w:val="en-US" w:eastAsia="uk-UA"/>
+                <w14:ligatures w14:val="none"/>
+              </w:rPr>
+              <w:t>isCheaperThan()</w:t>
+            </w:r>
+          </w:p>
+        </w:tc>
+        <w:tc>
+          <w:tcPr>
+            <w:tcW w:w="5955" w:type="dxa"/>
+            <w:shd w:val="clear" w:color="auto" w:fill="auto"/>
+            <w:noWrap/>
+          </w:tcPr>
+          <w:p>
+            <w:pPr>
+              <w:pageBreakBefore w:val="0"/>
+              <w:kinsoku/>
+              <w:wordWrap/>
+              <w:overflowPunct/>
+              <w:topLinePunct w:val="0"/>
+              <w:bidi w:val="0"/>
+              <w:adjustRightInd/>
+              <w:snapToGrid/>
+              <w:spacing w:line="360" w:lineRule="auto"/>
+              <w:ind w:firstLine="709" w:firstLineChars="0"/>
+              <w:rPr>
+                <w:rFonts w:hint="default" w:eastAsia="Times New Roman" w:cs="Times New Roman"/>
+                <w:color w:val="000000"/>
+                <w:kern w:val="0"/>
+                <w:szCs w:val="28"/>
+                <w:lang w:val="en-US" w:eastAsia="uk-UA"/>
+                <w14:ligatures w14:val="none"/>
+              </w:rPr>
+            </w:pPr>
+            <w:r>
+              <w:rPr>
+                <w:rFonts w:hint="default" w:eastAsia="Times New Roman" w:cs="Times New Roman"/>
+                <w:color w:val="000000"/>
+                <w:kern w:val="0"/>
+                <w:szCs w:val="28"/>
+                <w:lang w:val="uk-UA" w:eastAsia="uk-UA"/>
+                <w14:ligatures w14:val="none"/>
+              </w:rPr>
+              <w:t>метод</w:t>
+            </w:r>
+            <w:r>
+              <w:rPr>
+                <w:rFonts w:hint="default" w:eastAsia="Times New Roman" w:cs="Times New Roman"/>
+                <w:color w:val="000000"/>
+                <w:kern w:val="0"/>
+                <w:szCs w:val="28"/>
+                <w:lang w:val="en-US" w:eastAsia="uk-UA"/>
+                <w14:ligatures w14:val="none"/>
+              </w:rPr>
+              <w:t xml:space="preserve"> для перевірки</w:t>
+            </w:r>
+            <w:r>
+              <w:rPr>
+                <w:rFonts w:hint="default" w:eastAsia="Times New Roman"/>
+                <w:color w:val="000000"/>
+                <w:kern w:val="0"/>
+                <w:szCs w:val="28"/>
+                <w:lang w:val="en-US" w:eastAsia="uk-UA"/>
+                <w14:ligatures w14:val="none"/>
+              </w:rPr>
+              <w:t xml:space="preserve"> чи є транспортний засіб дешевшим за вказану ціну.</w:t>
+            </w:r>
+          </w:p>
+        </w:tc>
+      </w:tr>
+      <w:tr>
+        <w:tblPrEx>
+          <w:tblBorders>
+            <w:top w:val="single" w:color="auto" w:sz="4" w:space="0"/>
+            <w:left w:val="single" w:color="auto" w:sz="4" w:space="0"/>
+            <w:bottom w:val="single" w:color="auto" w:sz="4" w:space="0"/>
+            <w:right w:val="single" w:color="auto" w:sz="4" w:space="0"/>
+            <w:insideH w:val="single" w:color="auto" w:sz="4" w:space="0"/>
+            <w:insideV w:val="single" w:color="auto" w:sz="4" w:space="0"/>
+          </w:tblBorders>
+          <w:tblCellMar>
+            <w:top w:w="0" w:type="dxa"/>
+            <w:left w:w="108" w:type="dxa"/>
+            <w:bottom w:w="0" w:type="dxa"/>
+            <w:right w:w="108" w:type="dxa"/>
+          </w:tblCellMar>
+        </w:tblPrEx>
+        <w:trPr>
+          <w:trHeight w:val="1033" w:hRule="atLeast"/>
+        </w:trPr>
+        <w:tc>
+          <w:tcPr>
+            <w:tcW w:w="1193" w:type="dxa"/>
+            <w:shd w:val="clear" w:color="auto" w:fill="auto"/>
+            <w:noWrap/>
+            <w:vAlign w:val="top"/>
+          </w:tcPr>
+          <w:p>
+            <w:pPr>
+              <w:pageBreakBefore w:val="0"/>
+              <w:kinsoku/>
+              <w:wordWrap/>
+              <w:overflowPunct/>
+              <w:topLinePunct w:val="0"/>
+              <w:bidi w:val="0"/>
+              <w:adjustRightInd/>
+              <w:snapToGrid/>
+              <w:spacing w:line="360" w:lineRule="auto"/>
+              <w:ind w:firstLine="709" w:firstLineChars="0"/>
+              <w:jc w:val="center"/>
+              <w:rPr>
+                <w:rFonts w:hint="default" w:ascii="Times New Roman" w:hAnsi="Times New Roman" w:eastAsia="Times New Roman" w:cs="Times New Roman"/>
+                <w:color w:val="000000"/>
+                <w:kern w:val="0"/>
+                <w:sz w:val="28"/>
+                <w:szCs w:val="28"/>
+                <w:lang w:val="en-US" w:eastAsia="uk-UA" w:bidi="ar-SA"/>
+                <w14:ligatures w14:val="none"/>
+              </w:rPr>
+            </w:pPr>
+            <w:r>
+              <w:rPr>
+                <w:rFonts w:hint="default" w:eastAsia="Times New Roman" w:cs="Times New Roman"/>
+                <w:color w:val="000000"/>
+                <w:kern w:val="0"/>
+                <w:szCs w:val="28"/>
+                <w:lang w:val="en-US" w:eastAsia="uk-UA"/>
+                <w14:ligatures w14:val="none"/>
+              </w:rPr>
+              <w:t>3</w:t>
+            </w:r>
+          </w:p>
+        </w:tc>
+        <w:tc>
+          <w:tcPr>
+            <w:tcW w:w="2839" w:type="dxa"/>
+            <w:shd w:val="clear" w:color="auto" w:fill="auto"/>
+            <w:noWrap/>
+            <w:vAlign w:val="top"/>
+          </w:tcPr>
+          <w:p>
+            <w:pPr>
+              <w:pageBreakBefore w:val="0"/>
+              <w:kinsoku/>
+              <w:wordWrap/>
+              <w:overflowPunct/>
+              <w:topLinePunct w:val="0"/>
+              <w:bidi w:val="0"/>
+              <w:adjustRightInd/>
+              <w:snapToGrid/>
+              <w:spacing w:line="360" w:lineRule="auto"/>
+              <w:ind w:firstLine="709" w:firstLineChars="0"/>
+              <w:rPr>
+                <w:rFonts w:hint="default" w:ascii="Times New Roman" w:hAnsi="Times New Roman" w:eastAsia="Times New Roman" w:cs="Times New Roman"/>
+                <w:i/>
+                <w:iCs/>
+                <w:color w:val="000000"/>
+                <w:kern w:val="0"/>
+                <w:sz w:val="28"/>
+                <w:szCs w:val="28"/>
+                <w:lang w:val="en-US" w:eastAsia="uk-UA" w:bidi="ar-SA"/>
+                <w14:ligatures w14:val="none"/>
+              </w:rPr>
+            </w:pPr>
+            <w:r>
+              <w:rPr>
+                <w:rFonts w:hint="default" w:eastAsia="Times New Roman"/>
+                <w:i/>
+                <w:iCs/>
+                <w:color w:val="000000"/>
+                <w:kern w:val="0"/>
+                <w:szCs w:val="28"/>
+                <w:lang w:val="en-US" w:eastAsia="uk-UA"/>
+                <w14:ligatures w14:val="none"/>
+              </w:rPr>
+              <w:t>age()</w:t>
+            </w:r>
+          </w:p>
+        </w:tc>
+        <w:tc>
+          <w:tcPr>
+            <w:tcW w:w="5955" w:type="dxa"/>
+            <w:shd w:val="clear" w:color="auto" w:fill="auto"/>
+            <w:noWrap/>
+            <w:vAlign w:val="top"/>
+          </w:tcPr>
+          <w:p>
+            <w:pPr>
+              <w:pageBreakBefore w:val="0"/>
+              <w:kinsoku/>
+              <w:wordWrap/>
+              <w:overflowPunct/>
+              <w:topLinePunct w:val="0"/>
+              <w:bidi w:val="0"/>
+              <w:adjustRightInd/>
+              <w:snapToGrid/>
+              <w:spacing w:line="360" w:lineRule="auto"/>
+              <w:ind w:firstLine="709" w:firstLineChars="0"/>
+              <w:rPr>
+                <w:rFonts w:hint="default" w:ascii="Times New Roman" w:hAnsi="Times New Roman" w:eastAsia="Times New Roman" w:cs="Times New Roman"/>
+                <w:color w:val="000000"/>
+                <w:kern w:val="0"/>
+                <w:sz w:val="28"/>
+                <w:szCs w:val="28"/>
+                <w:lang w:val="en-US" w:eastAsia="uk-UA" w:bidi="ar-SA"/>
+                <w14:ligatures w14:val="none"/>
+              </w:rPr>
+            </w:pPr>
+            <w:r>
+              <w:rPr>
+                <w:rFonts w:hint="default" w:eastAsia="Times New Roman"/>
+                <w:color w:val="000000"/>
+                <w:kern w:val="0"/>
+                <w:szCs w:val="28"/>
+                <w:lang w:val="uk-UA" w:eastAsia="uk-UA"/>
+                <w14:ligatures w14:val="none"/>
+              </w:rPr>
+              <w:t>Розраховує вік транспортного засобу</w:t>
+            </w:r>
+            <w:r>
+              <w:rPr>
+                <w:rFonts w:hint="default" w:eastAsia="Times New Roman"/>
+                <w:color w:val="000000"/>
+                <w:kern w:val="0"/>
+                <w:szCs w:val="28"/>
+                <w:lang w:val="en-US" w:eastAsia="uk-UA"/>
+                <w14:ligatures w14:val="none"/>
+              </w:rPr>
+              <w:t>.</w:t>
+            </w:r>
+          </w:p>
+        </w:tc>
+      </w:tr>
+      <w:tr>
+        <w:tblPrEx>
+          <w:tblBorders>
+            <w:top w:val="single" w:color="auto" w:sz="4" w:space="0"/>
+            <w:left w:val="single" w:color="auto" w:sz="4" w:space="0"/>
+            <w:bottom w:val="single" w:color="auto" w:sz="4" w:space="0"/>
+            <w:right w:val="single" w:color="auto" w:sz="4" w:space="0"/>
+            <w:insideH w:val="single" w:color="auto" w:sz="4" w:space="0"/>
+            <w:insideV w:val="single" w:color="auto" w:sz="4" w:space="0"/>
+          </w:tblBorders>
+          <w:tblCellMar>
+            <w:top w:w="0" w:type="dxa"/>
+            <w:left w:w="108" w:type="dxa"/>
+            <w:bottom w:w="0" w:type="dxa"/>
+            <w:right w:w="108" w:type="dxa"/>
+          </w:tblCellMar>
+        </w:tblPrEx>
+        <w:trPr>
+          <w:trHeight w:val="1033" w:hRule="atLeast"/>
+        </w:trPr>
+        <w:tc>
+          <w:tcPr>
+            <w:tcW w:w="1193" w:type="dxa"/>
+            <w:shd w:val="clear" w:color="auto" w:fill="auto"/>
+            <w:noWrap/>
+            <w:vAlign w:val="top"/>
+          </w:tcPr>
+          <w:p>
+            <w:pPr>
+              <w:pageBreakBefore w:val="0"/>
+              <w:kinsoku/>
+              <w:wordWrap/>
+              <w:overflowPunct/>
+              <w:topLinePunct w:val="0"/>
+              <w:bidi w:val="0"/>
+              <w:adjustRightInd/>
+              <w:snapToGrid/>
+              <w:spacing w:line="360" w:lineRule="auto"/>
+              <w:ind w:firstLine="709" w:firstLineChars="0"/>
+              <w:jc w:val="center"/>
+              <w:rPr>
+                <w:rFonts w:hint="default" w:ascii="Times New Roman" w:hAnsi="Times New Roman" w:eastAsia="Times New Roman" w:cs="Times New Roman"/>
+                <w:color w:val="000000"/>
+                <w:kern w:val="0"/>
+                <w:sz w:val="28"/>
+                <w:szCs w:val="28"/>
+                <w:lang w:val="en-US" w:eastAsia="uk-UA" w:bidi="ar-SA"/>
+                <w14:ligatures w14:val="none"/>
+              </w:rPr>
+            </w:pPr>
+            <w:r>
+              <w:rPr>
+                <w:rFonts w:hint="default" w:eastAsia="Times New Roman" w:cs="Times New Roman"/>
+                <w:color w:val="000000"/>
+                <w:kern w:val="0"/>
+                <w:szCs w:val="28"/>
+                <w:lang w:val="en-US" w:eastAsia="uk-UA"/>
+                <w14:ligatures w14:val="none"/>
+              </w:rPr>
+              <w:t>4</w:t>
+            </w:r>
+          </w:p>
+        </w:tc>
+        <w:tc>
+          <w:tcPr>
+            <w:tcW w:w="2839" w:type="dxa"/>
+            <w:shd w:val="clear" w:color="auto" w:fill="auto"/>
+            <w:noWrap/>
+            <w:vAlign w:val="top"/>
+          </w:tcPr>
+          <w:p>
+            <w:pPr>
+              <w:pageBreakBefore w:val="0"/>
+              <w:kinsoku/>
+              <w:wordWrap/>
+              <w:overflowPunct/>
+              <w:topLinePunct w:val="0"/>
+              <w:bidi w:val="0"/>
+              <w:adjustRightInd/>
+              <w:snapToGrid/>
+              <w:spacing w:line="360" w:lineRule="auto"/>
+              <w:ind w:firstLine="709" w:firstLineChars="0"/>
+              <w:rPr>
+                <w:rFonts w:hint="default" w:ascii="Times New Roman" w:hAnsi="Times New Roman" w:eastAsia="Times New Roman" w:cstheme="minorBidi"/>
+                <w:i/>
+                <w:iCs/>
+                <w:color w:val="000000"/>
+                <w:kern w:val="0"/>
+                <w:sz w:val="28"/>
+                <w:szCs w:val="28"/>
+                <w:lang w:val="en-US" w:eastAsia="uk-UA" w:bidi="ar-SA"/>
+                <w14:ligatures w14:val="none"/>
+              </w:rPr>
+            </w:pPr>
+            <w:r>
+              <w:rPr>
+                <w:rFonts w:hint="default" w:eastAsia="Times New Roman"/>
+                <w:i/>
+                <w:iCs/>
+                <w:color w:val="000000"/>
+                <w:kern w:val="0"/>
+                <w:szCs w:val="28"/>
+                <w:lang w:val="en-US" w:eastAsia="uk-UA"/>
+                <w14:ligatures w14:val="none"/>
+              </w:rPr>
+              <w:t>applyDiscount()</w:t>
+            </w:r>
+          </w:p>
+        </w:tc>
+        <w:tc>
+          <w:tcPr>
+            <w:tcW w:w="5955" w:type="dxa"/>
+            <w:shd w:val="clear" w:color="auto" w:fill="auto"/>
+            <w:noWrap/>
+            <w:vAlign w:val="top"/>
+          </w:tcPr>
+          <w:p>
+            <w:pPr>
+              <w:pageBreakBefore w:val="0"/>
+              <w:kinsoku/>
+              <w:wordWrap/>
+              <w:overflowPunct/>
+              <w:topLinePunct w:val="0"/>
+              <w:bidi w:val="0"/>
+              <w:adjustRightInd/>
+              <w:snapToGrid/>
+              <w:spacing w:line="360" w:lineRule="auto"/>
+              <w:ind w:firstLine="709" w:firstLineChars="0"/>
+              <w:rPr>
+                <w:rFonts w:hint="default" w:ascii="Times New Roman" w:hAnsi="Times New Roman" w:eastAsia="Times New Roman" w:cstheme="minorBidi"/>
+                <w:color w:val="000000"/>
+                <w:kern w:val="0"/>
+                <w:sz w:val="28"/>
+                <w:szCs w:val="28"/>
+                <w:lang w:val="en-US" w:eastAsia="uk-UA" w:bidi="ar-SA"/>
+                <w14:ligatures w14:val="none"/>
+              </w:rPr>
+            </w:pPr>
+            <w:r>
+              <w:rPr>
+                <w:rFonts w:hint="default" w:eastAsia="Times New Roman"/>
+                <w:color w:val="000000"/>
+                <w:kern w:val="0"/>
+                <w:szCs w:val="28"/>
+                <w:lang w:val="uk-UA" w:eastAsia="uk-UA"/>
+                <w14:ligatures w14:val="none"/>
+              </w:rPr>
+              <w:t>Застосовує відсоткову знижку до ціни</w:t>
+            </w:r>
+            <w:r>
+              <w:rPr>
+                <w:rFonts w:hint="default" w:eastAsia="Times New Roman"/>
+                <w:color w:val="000000"/>
+                <w:kern w:val="0"/>
+                <w:szCs w:val="28"/>
+                <w:lang w:val="en-US" w:eastAsia="uk-UA"/>
+                <w14:ligatures w14:val="none"/>
+              </w:rPr>
+              <w:t>.</w:t>
+            </w:r>
+          </w:p>
+        </w:tc>
+      </w:tr>
+      <w:tr>
+        <w:tblPrEx>
+          <w:tblBorders>
+            <w:top w:val="single" w:color="auto" w:sz="4" w:space="0"/>
+            <w:left w:val="single" w:color="auto" w:sz="4" w:space="0"/>
+            <w:bottom w:val="single" w:color="auto" w:sz="4" w:space="0"/>
+            <w:right w:val="single" w:color="auto" w:sz="4" w:space="0"/>
+            <w:insideH w:val="single" w:color="auto" w:sz="4" w:space="0"/>
+            <w:insideV w:val="single" w:color="auto" w:sz="4" w:space="0"/>
+          </w:tblBorders>
+          <w:tblCellMar>
+            <w:top w:w="0" w:type="dxa"/>
+            <w:left w:w="108" w:type="dxa"/>
+            <w:bottom w:w="0" w:type="dxa"/>
+            <w:right w:w="108" w:type="dxa"/>
+          </w:tblCellMar>
+        </w:tblPrEx>
+        <w:trPr>
+          <w:trHeight w:val="1033" w:hRule="atLeast"/>
+        </w:trPr>
+        <w:tc>
+          <w:tcPr>
+            <w:tcW w:w="1193" w:type="dxa"/>
+            <w:shd w:val="clear" w:color="auto" w:fill="auto"/>
+            <w:noWrap/>
+            <w:vAlign w:val="top"/>
+          </w:tcPr>
+          <w:p>
+            <w:pPr>
+              <w:pageBreakBefore w:val="0"/>
+              <w:kinsoku/>
+              <w:wordWrap/>
+              <w:overflowPunct/>
+              <w:topLinePunct w:val="0"/>
+              <w:bidi w:val="0"/>
+              <w:adjustRightInd/>
+              <w:snapToGrid/>
+              <w:spacing w:line="360" w:lineRule="auto"/>
+              <w:ind w:firstLine="709" w:firstLineChars="0"/>
+              <w:jc w:val="center"/>
+              <w:rPr>
+                <w:rFonts w:hint="default" w:ascii="Times New Roman" w:hAnsi="Times New Roman" w:eastAsia="Times New Roman" w:cs="Times New Roman"/>
+                <w:color w:val="000000"/>
+                <w:kern w:val="0"/>
+                <w:sz w:val="28"/>
+                <w:szCs w:val="28"/>
+                <w:lang w:val="en-US" w:eastAsia="uk-UA" w:bidi="ar-SA"/>
+                <w14:ligatures w14:val="none"/>
+              </w:rPr>
+            </w:pPr>
+            <w:r>
+              <w:rPr>
+                <w:rFonts w:hint="default" w:eastAsia="Times New Roman" w:cs="Times New Roman"/>
+                <w:color w:val="000000"/>
+                <w:kern w:val="0"/>
+                <w:szCs w:val="28"/>
+                <w:lang w:val="en-US" w:eastAsia="uk-UA"/>
+                <w14:ligatures w14:val="none"/>
+              </w:rPr>
+              <w:t>5</w:t>
+            </w:r>
+          </w:p>
+        </w:tc>
+        <w:tc>
+          <w:tcPr>
+            <w:tcW w:w="2839" w:type="dxa"/>
+            <w:shd w:val="clear" w:color="auto" w:fill="auto"/>
+            <w:noWrap/>
+            <w:vAlign w:val="top"/>
+          </w:tcPr>
+          <w:p>
+            <w:pPr>
+              <w:pageBreakBefore w:val="0"/>
+              <w:kinsoku/>
+              <w:wordWrap/>
+              <w:overflowPunct/>
+              <w:topLinePunct w:val="0"/>
+              <w:bidi w:val="0"/>
+              <w:adjustRightInd/>
+              <w:snapToGrid/>
+              <w:spacing w:line="360" w:lineRule="auto"/>
+              <w:ind w:firstLine="709" w:firstLineChars="0"/>
+              <w:rPr>
+                <w:rFonts w:hint="default" w:ascii="Times New Roman" w:hAnsi="Times New Roman" w:eastAsia="Times New Roman" w:cstheme="minorBidi"/>
+                <w:i/>
+                <w:iCs/>
+                <w:color w:val="000000"/>
+                <w:kern w:val="0"/>
+                <w:sz w:val="28"/>
+                <w:szCs w:val="28"/>
+                <w:lang w:val="en-US" w:eastAsia="uk-UA" w:bidi="ar-SA"/>
+                <w14:ligatures w14:val="none"/>
+              </w:rPr>
+            </w:pPr>
+            <w:r>
+              <w:rPr>
+                <w:rFonts w:hint="default" w:eastAsia="Times New Roman"/>
+                <w:i/>
+                <w:iCs/>
+                <w:color w:val="000000"/>
+                <w:kern w:val="0"/>
+                <w:szCs w:val="28"/>
+                <w:lang w:val="en-US" w:eastAsia="uk-UA"/>
+                <w14:ligatures w14:val="none"/>
+              </w:rPr>
+              <w:t>isBrand()</w:t>
+            </w:r>
+          </w:p>
+        </w:tc>
+        <w:tc>
+          <w:tcPr>
+            <w:tcW w:w="5955" w:type="dxa"/>
+            <w:shd w:val="clear" w:color="auto" w:fill="auto"/>
+            <w:noWrap/>
+            <w:vAlign w:val="top"/>
+          </w:tcPr>
+          <w:p>
+            <w:pPr>
+              <w:pageBreakBefore w:val="0"/>
+              <w:kinsoku/>
+              <w:wordWrap/>
+              <w:overflowPunct/>
+              <w:topLinePunct w:val="0"/>
+              <w:bidi w:val="0"/>
+              <w:adjustRightInd/>
+              <w:snapToGrid/>
+              <w:spacing w:line="360" w:lineRule="auto"/>
+              <w:ind w:firstLine="709" w:firstLineChars="0"/>
+              <w:rPr>
+                <w:rFonts w:hint="default" w:ascii="Times New Roman" w:hAnsi="Times New Roman" w:eastAsia="Times New Roman" w:cstheme="minorBidi"/>
+                <w:color w:val="000000"/>
+                <w:kern w:val="0"/>
+                <w:sz w:val="28"/>
+                <w:szCs w:val="28"/>
+                <w:lang w:val="uk-UA" w:eastAsia="uk-UA" w:bidi="ar-SA"/>
+                <w14:ligatures w14:val="none"/>
+              </w:rPr>
+            </w:pPr>
+            <w:r>
+              <w:rPr>
+                <w:rFonts w:hint="default" w:eastAsia="Times New Roman"/>
+                <w:color w:val="000000"/>
+                <w:kern w:val="0"/>
+                <w:szCs w:val="28"/>
+                <w:lang w:val="uk-UA" w:eastAsia="uk-UA"/>
+                <w14:ligatures w14:val="none"/>
+              </w:rPr>
+              <w:t>Перевіряє, чи співпадає марка авто із заданою.</w:t>
             </w:r>
           </w:p>
         </w:tc>
@@ -11784,6 +12694,36 @@
     </w:p>
     <w:p>
       <w:pPr>
+        <w:rPr>
+          <w:lang w:eastAsia="uk-UA"/>
+        </w:rPr>
+      </w:pPr>
+      <w:r>
+        <w:rPr>
+          <w:lang w:eastAsia="uk-UA"/>
+        </w:rPr>
+        <w:br w:type="page"/>
+      </w:r>
+    </w:p>
+    <w:p>
+      <w:pPr>
+        <w:pageBreakBefore w:val="0"/>
+        <w:kinsoku/>
+        <w:wordWrap/>
+        <w:overflowPunct/>
+        <w:topLinePunct w:val="0"/>
+        <w:bidi w:val="0"/>
+        <w:adjustRightInd/>
+        <w:snapToGrid/>
+        <w:spacing w:line="360" w:lineRule="auto"/>
+        <w:ind w:firstLine="709" w:firstLineChars="0"/>
+        <w:rPr>
+          <w:lang w:eastAsia="uk-UA"/>
+        </w:rPr>
+      </w:pPr>
+    </w:p>
+    <w:p>
+      <w:pPr>
         <w:pageBreakBefore w:val="0"/>
         <w:kinsoku/>
         <w:wordWrap/>
@@ -11806,9 +12746,16 @@
       </w:r>
       <w:r>
         <w:rPr>
+          <w:rFonts w:hint="default"/>
           <w:lang w:val="en-US" w:eastAsia="uk-UA"/>
         </w:rPr>
-        <w:t>PriceMealFinder</w:t>
+        <w:t>Ca</w:t>
+      </w:r>
+      <w:r>
+        <w:rPr>
+          <w:lang w:val="en-US" w:eastAsia="uk-UA"/>
+        </w:rPr>
+        <w:t>r</w:t>
       </w:r>
       <w:r>
         <w:rPr>
@@ -11921,9 +12868,16 @@
       </w:r>
       <w:r>
         <w:rPr>
+          <w:rFonts w:hint="default"/>
           <w:lang w:val="en-US" w:eastAsia="uk-UA"/>
         </w:rPr>
-        <w:t xml:space="preserve">PriceMealFinder </w:t>
+        <w:t>Ca</w:t>
+      </w:r>
+      <w:r>
+        <w:rPr>
+          <w:lang w:val="en-US" w:eastAsia="uk-UA"/>
+        </w:rPr>
+        <w:t>r</w:t>
       </w:r>
       <w:r>
         <w:rPr>
@@ -12212,6 +13166,19 @@
             </w:pPr>
             <w:r>
               <w:rPr>
+                <w:rFonts w:hint="default" w:eastAsia="Times New Roman"/>
+                <w:i/>
+                <w:iCs/>
+                <w:color w:val="000000"/>
+                <w:kern w:val="0"/>
+                <w:szCs w:val="28"/>
+                <w:lang w:val="en-US" w:eastAsia="uk-UA"/>
+                <w14:ligatures w14:val="none"/>
+              </w:rPr>
+              <w:t>isEconomical</w:t>
+            </w:r>
+            <w:r>
+              <w:rPr>
                 <w:rFonts w:eastAsia="Times New Roman" w:cs="Times New Roman"/>
                 <w:i/>
                 <w:iCs/>
@@ -12221,7 +13188,341 @@
                 <w:lang w:val="en-US" w:eastAsia="uk-UA"/>
                 <w14:ligatures w14:val="none"/>
               </w:rPr>
-              <w:t>FindMeal()</w:t>
+              <w:t>l()</w:t>
+            </w:r>
+          </w:p>
+        </w:tc>
+        <w:tc>
+          <w:tcPr>
+            <w:tcW w:w="4954" w:type="dxa"/>
+            <w:tcBorders>
+              <w:top w:val="single" w:color="auto" w:sz="4" w:space="0"/>
+              <w:left w:val="single" w:color="auto" w:sz="4" w:space="0"/>
+              <w:bottom w:val="single" w:color="auto" w:sz="4" w:space="0"/>
+              <w:right w:val="single" w:color="auto" w:sz="4" w:space="0"/>
+            </w:tcBorders>
+            <w:shd w:val="clear" w:color="auto" w:fill="auto"/>
+            <w:noWrap/>
+          </w:tcPr>
+          <w:p>
+            <w:pPr>
+              <w:pageBreakBefore w:val="0"/>
+              <w:kinsoku/>
+              <w:wordWrap/>
+              <w:overflowPunct/>
+              <w:topLinePunct w:val="0"/>
+              <w:bidi w:val="0"/>
+              <w:adjustRightInd/>
+              <w:snapToGrid/>
+              <w:spacing w:line="360" w:lineRule="auto"/>
+              <w:ind w:firstLine="709" w:firstLineChars="0"/>
+              <w:rPr>
+                <w:rFonts w:hint="default" w:eastAsia="Times New Roman" w:cs="Times New Roman"/>
+                <w:color w:val="000000"/>
+                <w:kern w:val="0"/>
+                <w:szCs w:val="28"/>
+                <w:lang w:val="en-US" w:eastAsia="uk-UA"/>
+                <w14:ligatures w14:val="none"/>
+              </w:rPr>
+            </w:pPr>
+            <w:r>
+              <w:rPr>
+                <w:rFonts w:hint="default" w:eastAsia="Times New Roman"/>
+                <w:color w:val="000000"/>
+                <w:kern w:val="0"/>
+                <w:szCs w:val="28"/>
+                <w:lang w:eastAsia="uk-UA"/>
+                <w14:ligatures w14:val="none"/>
+              </w:rPr>
+              <w:t>Перевіряє, чи є автомобіль економічним</w:t>
+            </w:r>
+            <w:r>
+              <w:rPr>
+                <w:rFonts w:hint="default" w:eastAsia="Times New Roman"/>
+                <w:color w:val="000000"/>
+                <w:kern w:val="0"/>
+                <w:szCs w:val="28"/>
+                <w:lang w:val="en-US" w:eastAsia="uk-UA"/>
+                <w14:ligatures w14:val="none"/>
+              </w:rPr>
+              <w:t>.</w:t>
+            </w:r>
+          </w:p>
+        </w:tc>
+      </w:tr>
+      <w:tr>
+        <w:tblPrEx>
+          <w:tblCellMar>
+            <w:top w:w="0" w:type="dxa"/>
+            <w:left w:w="108" w:type="dxa"/>
+            <w:bottom w:w="0" w:type="dxa"/>
+            <w:right w:w="108" w:type="dxa"/>
+          </w:tblCellMar>
+        </w:tblPrEx>
+        <w:trPr>
+          <w:trHeight w:val="360" w:hRule="atLeast"/>
+        </w:trPr>
+        <w:tc>
+          <w:tcPr>
+            <w:tcW w:w="508" w:type="dxa"/>
+            <w:tcBorders>
+              <w:top w:val="single" w:color="auto" w:sz="4" w:space="0"/>
+              <w:left w:val="single" w:color="auto" w:sz="4" w:space="0"/>
+              <w:bottom w:val="single" w:color="auto" w:sz="4" w:space="0"/>
+              <w:right w:val="single" w:color="auto" w:sz="4" w:space="0"/>
+            </w:tcBorders>
+            <w:shd w:val="clear" w:color="auto" w:fill="auto"/>
+            <w:noWrap/>
+          </w:tcPr>
+          <w:p>
+            <w:pPr>
+              <w:pageBreakBefore w:val="0"/>
+              <w:kinsoku/>
+              <w:wordWrap/>
+              <w:overflowPunct/>
+              <w:topLinePunct w:val="0"/>
+              <w:bidi w:val="0"/>
+              <w:adjustRightInd/>
+              <w:snapToGrid/>
+              <w:spacing w:line="360" w:lineRule="auto"/>
+              <w:ind w:firstLine="709" w:firstLineChars="0"/>
+              <w:jc w:val="center"/>
+              <w:rPr>
+                <w:rFonts w:hint="default" w:eastAsia="Times New Roman" w:cs="Times New Roman"/>
+                <w:color w:val="000000"/>
+                <w:kern w:val="0"/>
+                <w:szCs w:val="28"/>
+                <w:lang w:val="en-US" w:eastAsia="uk-UA"/>
+                <w14:ligatures w14:val="none"/>
+              </w:rPr>
+            </w:pPr>
+            <w:r>
+              <w:rPr>
+                <w:rFonts w:hint="default" w:eastAsia="Times New Roman" w:cs="Times New Roman"/>
+                <w:color w:val="000000"/>
+                <w:kern w:val="0"/>
+                <w:szCs w:val="28"/>
+                <w:lang w:val="en-US" w:eastAsia="uk-UA"/>
+                <w14:ligatures w14:val="none"/>
+              </w:rPr>
+              <w:t>2</w:t>
+            </w:r>
+          </w:p>
+        </w:tc>
+        <w:tc>
+          <w:tcPr>
+            <w:tcW w:w="3882" w:type="dxa"/>
+            <w:tcBorders>
+              <w:top w:val="single" w:color="auto" w:sz="4" w:space="0"/>
+              <w:left w:val="single" w:color="auto" w:sz="4" w:space="0"/>
+              <w:bottom w:val="single" w:color="auto" w:sz="4" w:space="0"/>
+              <w:right w:val="single" w:color="auto" w:sz="4" w:space="0"/>
+            </w:tcBorders>
+            <w:shd w:val="clear" w:color="auto" w:fill="auto"/>
+            <w:noWrap/>
+          </w:tcPr>
+          <w:p>
+            <w:pPr>
+              <w:pageBreakBefore w:val="0"/>
+              <w:kinsoku/>
+              <w:wordWrap/>
+              <w:overflowPunct/>
+              <w:topLinePunct w:val="0"/>
+              <w:bidi w:val="0"/>
+              <w:adjustRightInd/>
+              <w:snapToGrid/>
+              <w:spacing w:line="360" w:lineRule="auto"/>
+              <w:ind w:firstLine="709" w:firstLineChars="0"/>
+              <w:rPr>
+                <w:rFonts w:hint="default" w:eastAsia="Times New Roman"/>
+                <w:i/>
+                <w:iCs/>
+                <w:color w:val="000000"/>
+                <w:kern w:val="0"/>
+                <w:szCs w:val="28"/>
+                <w:lang w:val="en-US" w:eastAsia="uk-UA"/>
+                <w14:ligatures w14:val="none"/>
+              </w:rPr>
+            </w:pPr>
+            <w:r>
+              <w:rPr>
+                <w:rFonts w:hint="default" w:eastAsia="Times New Roman"/>
+                <w:i/>
+                <w:iCs/>
+                <w:color w:val="000000"/>
+                <w:kern w:val="0"/>
+                <w:szCs w:val="28"/>
+                <w:lang w:val="en-US" w:eastAsia="uk-UA"/>
+                <w14:ligatures w14:val="none"/>
+              </w:rPr>
+              <w:t>isFamilyCar()</w:t>
+            </w:r>
+          </w:p>
+        </w:tc>
+        <w:tc>
+          <w:tcPr>
+            <w:tcW w:w="4954" w:type="dxa"/>
+            <w:tcBorders>
+              <w:top w:val="single" w:color="auto" w:sz="4" w:space="0"/>
+              <w:left w:val="single" w:color="auto" w:sz="4" w:space="0"/>
+              <w:bottom w:val="single" w:color="auto" w:sz="4" w:space="0"/>
+              <w:right w:val="single" w:color="auto" w:sz="4" w:space="0"/>
+            </w:tcBorders>
+            <w:shd w:val="clear" w:color="auto" w:fill="auto"/>
+            <w:noWrap/>
+          </w:tcPr>
+          <w:p>
+            <w:pPr>
+              <w:pageBreakBefore w:val="0"/>
+              <w:kinsoku/>
+              <w:wordWrap/>
+              <w:overflowPunct/>
+              <w:topLinePunct w:val="0"/>
+              <w:bidi w:val="0"/>
+              <w:adjustRightInd/>
+              <w:snapToGrid/>
+              <w:spacing w:line="360" w:lineRule="auto"/>
+              <w:ind w:firstLine="709" w:firstLineChars="0"/>
+              <w:rPr>
+                <w:rFonts w:hint="default" w:eastAsia="Times New Roman" w:cs="Times New Roman"/>
+                <w:color w:val="000000"/>
+                <w:kern w:val="0"/>
+                <w:szCs w:val="28"/>
+                <w:lang w:val="en-US" w:eastAsia="uk-UA"/>
+                <w14:ligatures w14:val="none"/>
+              </w:rPr>
+            </w:pPr>
+            <w:r>
+              <w:rPr>
+                <w:rFonts w:hint="default" w:eastAsia="Times New Roman"/>
+                <w:color w:val="000000"/>
+                <w:kern w:val="0"/>
+                <w:szCs w:val="28"/>
+                <w:lang w:eastAsia="uk-UA"/>
+                <w14:ligatures w14:val="none"/>
+              </w:rPr>
+              <w:t>Визначає, чи підходить автомобіль як сімейний</w:t>
+            </w:r>
+            <w:r>
+              <w:rPr>
+                <w:rFonts w:hint="default" w:eastAsia="Times New Roman"/>
+                <w:color w:val="000000"/>
+                <w:kern w:val="0"/>
+                <w:szCs w:val="28"/>
+                <w:lang w:val="en-US" w:eastAsia="uk-UA"/>
+                <w14:ligatures w14:val="none"/>
+              </w:rPr>
+              <w:t>.</w:t>
+            </w:r>
+          </w:p>
+        </w:tc>
+      </w:tr>
+      <w:tr>
+        <w:tblPrEx>
+          <w:tblCellMar>
+            <w:top w:w="0" w:type="dxa"/>
+            <w:left w:w="108" w:type="dxa"/>
+            <w:bottom w:w="0" w:type="dxa"/>
+            <w:right w:w="108" w:type="dxa"/>
+          </w:tblCellMar>
+        </w:tblPrEx>
+        <w:trPr>
+          <w:trHeight w:val="360" w:hRule="atLeast"/>
+        </w:trPr>
+        <w:tc>
+          <w:tcPr>
+            <w:tcW w:w="508" w:type="dxa"/>
+            <w:tcBorders>
+              <w:top w:val="single" w:color="auto" w:sz="4" w:space="0"/>
+              <w:left w:val="single" w:color="auto" w:sz="4" w:space="0"/>
+              <w:bottom w:val="single" w:color="auto" w:sz="4" w:space="0"/>
+              <w:right w:val="single" w:color="auto" w:sz="4" w:space="0"/>
+            </w:tcBorders>
+            <w:shd w:val="clear" w:color="auto" w:fill="auto"/>
+            <w:noWrap/>
+          </w:tcPr>
+          <w:p>
+            <w:pPr>
+              <w:pageBreakBefore w:val="0"/>
+              <w:kinsoku/>
+              <w:wordWrap/>
+              <w:overflowPunct/>
+              <w:topLinePunct w:val="0"/>
+              <w:bidi w:val="0"/>
+              <w:adjustRightInd/>
+              <w:snapToGrid/>
+              <w:spacing w:line="360" w:lineRule="auto"/>
+              <w:ind w:firstLine="709" w:firstLineChars="0"/>
+              <w:jc w:val="center"/>
+              <w:rPr>
+                <w:rFonts w:hint="default" w:eastAsia="Times New Roman" w:cs="Times New Roman"/>
+                <w:color w:val="000000"/>
+                <w:kern w:val="0"/>
+                <w:szCs w:val="28"/>
+                <w:lang w:val="en-US" w:eastAsia="uk-UA"/>
+                <w14:ligatures w14:val="none"/>
+              </w:rPr>
+            </w:pPr>
+            <w:r>
+              <w:rPr>
+                <w:rFonts w:hint="default" w:eastAsia="Times New Roman" w:cs="Times New Roman"/>
+                <w:color w:val="000000"/>
+                <w:kern w:val="0"/>
+                <w:szCs w:val="28"/>
+                <w:lang w:val="en-US" w:eastAsia="uk-UA"/>
+                <w14:ligatures w14:val="none"/>
+              </w:rPr>
+              <w:t>3</w:t>
+            </w:r>
+          </w:p>
+        </w:tc>
+        <w:tc>
+          <w:tcPr>
+            <w:tcW w:w="3882" w:type="dxa"/>
+            <w:tcBorders>
+              <w:top w:val="single" w:color="auto" w:sz="4" w:space="0"/>
+              <w:left w:val="single" w:color="auto" w:sz="4" w:space="0"/>
+              <w:bottom w:val="single" w:color="auto" w:sz="4" w:space="0"/>
+              <w:right w:val="single" w:color="auto" w:sz="4" w:space="0"/>
+            </w:tcBorders>
+            <w:shd w:val="clear" w:color="auto" w:fill="auto"/>
+            <w:noWrap/>
+          </w:tcPr>
+          <w:p>
+            <w:pPr>
+              <w:pageBreakBefore w:val="0"/>
+              <w:kinsoku/>
+              <w:wordWrap/>
+              <w:overflowPunct/>
+              <w:topLinePunct w:val="0"/>
+              <w:bidi w:val="0"/>
+              <w:adjustRightInd/>
+              <w:snapToGrid/>
+              <w:spacing w:line="360" w:lineRule="auto"/>
+              <w:ind w:firstLine="709" w:firstLineChars="0"/>
+              <w:rPr>
+                <w:rFonts w:hint="default" w:eastAsia="Times New Roman"/>
+                <w:i/>
+                <w:iCs/>
+                <w:color w:val="000000"/>
+                <w:kern w:val="0"/>
+                <w:szCs w:val="28"/>
+                <w:lang w:val="en-US" w:eastAsia="uk-UA"/>
+                <w14:ligatures w14:val="none"/>
+              </w:rPr>
+            </w:pPr>
+            <w:r>
+              <w:rPr>
+                <w:rFonts w:hint="default" w:eastAsia="Times New Roman"/>
+                <w:i/>
+                <w:iCs/>
+                <w:color w:val="000000"/>
+                <w:kern w:val="0"/>
+                <w:szCs w:val="28"/>
+                <w:lang w:val="en-US" w:eastAsia="uk-UA"/>
+                <w14:ligatures w14:val="none"/>
+              </w:rPr>
+              <w:t>compareByFuel</w:t>
             </w:r>
           </w:p>
         </w:tc>
@@ -12260,6 +13561,152 @@
             </w:pPr>
             <w:r>
               <w:rPr>
+                <w:rFonts w:hint="default" w:eastAsia="Times New Roman"/>
+                <w:color w:val="000000"/>
+                <w:kern w:val="0"/>
+                <w:szCs w:val="28"/>
+                <w:lang w:eastAsia="uk-UA"/>
+                <w14:ligatures w14:val="none"/>
+              </w:rPr>
+              <w:t>Порівнює цей автомобіль з іншим за витратами пального.</w:t>
+            </w:r>
+          </w:p>
+        </w:tc>
+      </w:tr>
+      <w:tr>
+        <w:tblPrEx>
+          <w:tblCellMar>
+            <w:top w:w="0" w:type="dxa"/>
+            <w:left w:w="108" w:type="dxa"/>
+            <w:bottom w:w="0" w:type="dxa"/>
+            <w:right w:w="108" w:type="dxa"/>
+          </w:tblCellMar>
+        </w:tblPrEx>
+        <w:trPr>
+          <w:trHeight w:val="360" w:hRule="atLeast"/>
+        </w:trPr>
+        <w:tc>
+          <w:tcPr>
+            <w:tcW w:w="508" w:type="dxa"/>
+            <w:tcBorders>
+              <w:top w:val="single" w:color="auto" w:sz="4" w:space="0"/>
+              <w:left w:val="single" w:color="auto" w:sz="4" w:space="0"/>
+              <w:bottom w:val="single" w:color="auto" w:sz="4" w:space="0"/>
+              <w:right w:val="single" w:color="auto" w:sz="4" w:space="0"/>
+            </w:tcBorders>
+            <w:shd w:val="clear" w:color="auto" w:fill="auto"/>
+            <w:noWrap/>
+          </w:tcPr>
+          <w:p>
+            <w:pPr>
+              <w:pageBreakBefore w:val="0"/>
+              <w:kinsoku/>
+              <w:wordWrap/>
+              <w:overflowPunct/>
+              <w:topLinePunct w:val="0"/>
+              <w:bidi w:val="0"/>
+              <w:adjustRightInd/>
+              <w:snapToGrid/>
+              <w:spacing w:line="360" w:lineRule="auto"/>
+              <w:ind w:firstLine="709" w:firstLineChars="0"/>
+              <w:jc w:val="center"/>
+              <w:rPr>
+                <w:rFonts w:hint="default" w:eastAsia="Times New Roman" w:cs="Times New Roman"/>
+                <w:color w:val="000000"/>
+                <w:kern w:val="0"/>
+                <w:szCs w:val="28"/>
+                <w:lang w:val="en-US" w:eastAsia="uk-UA"/>
+                <w14:ligatures w14:val="none"/>
+              </w:rPr>
+            </w:pPr>
+            <w:r>
+              <w:rPr>
+                <w:rFonts w:hint="default" w:eastAsia="Times New Roman" w:cs="Times New Roman"/>
+                <w:color w:val="000000"/>
+                <w:kern w:val="0"/>
+                <w:szCs w:val="28"/>
+                <w:lang w:val="en-US" w:eastAsia="uk-UA"/>
+                <w14:ligatures w14:val="none"/>
+              </w:rPr>
+              <w:t>4</w:t>
+            </w:r>
+          </w:p>
+        </w:tc>
+        <w:tc>
+          <w:tcPr>
+            <w:tcW w:w="3882" w:type="dxa"/>
+            <w:tcBorders>
+              <w:top w:val="single" w:color="auto" w:sz="4" w:space="0"/>
+              <w:left w:val="single" w:color="auto" w:sz="4" w:space="0"/>
+              <w:bottom w:val="single" w:color="auto" w:sz="4" w:space="0"/>
+              <w:right w:val="single" w:color="auto" w:sz="4" w:space="0"/>
+            </w:tcBorders>
+            <w:shd w:val="clear" w:color="auto" w:fill="auto"/>
+            <w:noWrap/>
+          </w:tcPr>
+          <w:p>
+            <w:pPr>
+              <w:pageBreakBefore w:val="0"/>
+              <w:kinsoku/>
+              <w:wordWrap/>
+              <w:overflowPunct/>
+              <w:topLinePunct w:val="0"/>
+              <w:bidi w:val="0"/>
+              <w:adjustRightInd/>
+              <w:snapToGrid/>
+              <w:spacing w:line="360" w:lineRule="auto"/>
+              <w:ind w:firstLine="709" w:firstLineChars="0"/>
+              <w:rPr>
+                <w:rFonts w:hint="default" w:eastAsia="Times New Roman"/>
+                <w:i/>
+                <w:iCs/>
+                <w:color w:val="000000"/>
+                <w:kern w:val="0"/>
+                <w:szCs w:val="28"/>
+                <w:lang w:val="en-US" w:eastAsia="uk-UA"/>
+                <w14:ligatures w14:val="none"/>
+              </w:rPr>
+            </w:pPr>
+            <w:r>
+              <w:rPr>
+                <w:rFonts w:hint="default" w:eastAsia="Times New Roman"/>
+                <w:i/>
+                <w:iCs/>
+                <w:color w:val="000000"/>
+                <w:kern w:val="0"/>
+                <w:szCs w:val="28"/>
+                <w:lang w:val="en-US" w:eastAsia="uk-UA"/>
+                <w14:ligatures w14:val="none"/>
+              </w:rPr>
+              <w:t>isNewerThan</w:t>
+            </w:r>
+          </w:p>
+        </w:tc>
+        <w:tc>
+          <w:tcPr>
+            <w:tcW w:w="4954" w:type="dxa"/>
+            <w:tcBorders>
+              <w:top w:val="single" w:color="auto" w:sz="4" w:space="0"/>
+              <w:left w:val="single" w:color="auto" w:sz="4" w:space="0"/>
+              <w:bottom w:val="single" w:color="auto" w:sz="4" w:space="0"/>
+              <w:right w:val="single" w:color="auto" w:sz="4" w:space="0"/>
+            </w:tcBorders>
+            <w:shd w:val="clear" w:color="auto" w:fill="auto"/>
+            <w:noWrap/>
+          </w:tcPr>
+          <w:p>
+            <w:pPr>
+              <w:pageBreakBefore w:val="0"/>
+              <w:kinsoku/>
+              <w:wordWrap/>
+              <w:overflowPunct/>
+              <w:topLinePunct w:val="0"/>
+              <w:bidi w:val="0"/>
+              <w:adjustRightInd/>
+              <w:snapToGrid/>
+              <w:spacing w:line="360" w:lineRule="auto"/>
+              <w:ind w:firstLine="709" w:firstLineChars="0"/>
+              <w:rPr>
                 <w:rFonts w:eastAsia="Times New Roman" w:cs="Times New Roman"/>
                 <w:color w:val="000000"/>
                 <w:kern w:val="0"/>
@@ -12267,7 +13714,173 @@
                 <w:lang w:eastAsia="uk-UA"/>
                 <w14:ligatures w14:val="none"/>
               </w:rPr>
-              <w:t>віртуальний метод, призначений для пошуку страв за ціною.</w:t>
+            </w:pPr>
+            <w:r>
+              <w:rPr>
+                <w:rFonts w:hint="default" w:eastAsia="Times New Roman"/>
+                <w:color w:val="000000"/>
+                <w:kern w:val="0"/>
+                <w:szCs w:val="28"/>
+                <w:lang w:eastAsia="uk-UA"/>
+                <w14:ligatures w14:val="none"/>
+              </w:rPr>
+              <w:t>Перевіряє, чи автомобіль новіший за вказаний рік.</w:t>
+            </w:r>
+          </w:p>
+        </w:tc>
+      </w:tr>
+      <w:tr>
+        <w:tblPrEx>
+          <w:tblCellMar>
+            <w:top w:w="0" w:type="dxa"/>
+            <w:left w:w="108" w:type="dxa"/>
+            <w:bottom w:w="0" w:type="dxa"/>
+            <w:right w:w="108" w:type="dxa"/>
+          </w:tblCellMar>
+        </w:tblPrEx>
+        <w:trPr>
+          <w:trHeight w:val="360" w:hRule="atLeast"/>
+        </w:trPr>
+        <w:tc>
+          <w:tcPr>
+            <w:tcW w:w="508" w:type="dxa"/>
+            <w:tcBorders>
+              <w:top w:val="single" w:color="auto" w:sz="4" w:space="0"/>
+              <w:left w:val="single" w:color="auto" w:sz="4" w:space="0"/>
+              <w:bottom w:val="single" w:color="auto" w:sz="4" w:space="0"/>
+              <w:right w:val="single" w:color="auto" w:sz="4" w:space="0"/>
+            </w:tcBorders>
+            <w:shd w:val="clear" w:color="auto" w:fill="auto"/>
+            <w:noWrap/>
+          </w:tcPr>
+          <w:p>
+            <w:pPr>
+              <w:pageBreakBefore w:val="0"/>
+              <w:kinsoku/>
+              <w:wordWrap/>
+              <w:overflowPunct/>
+              <w:topLinePunct w:val="0"/>
+              <w:bidi w:val="0"/>
+              <w:adjustRightInd/>
+              <w:snapToGrid/>
+              <w:spacing w:line="360" w:lineRule="auto"/>
+              <w:ind w:firstLine="709" w:firstLineChars="0"/>
+              <w:jc w:val="center"/>
+              <w:rPr>
+                <w:rFonts w:hint="default" w:eastAsia="Times New Roman" w:cs="Times New Roman"/>
+                <w:color w:val="000000"/>
+                <w:kern w:val="0"/>
+                <w:szCs w:val="28"/>
+                <w:lang w:val="en-US" w:eastAsia="uk-UA"/>
+                <w14:ligatures w14:val="none"/>
+              </w:rPr>
+            </w:pPr>
+            <w:r>
+              <w:rPr>
+                <w:rFonts w:hint="default" w:eastAsia="Times New Roman" w:cs="Times New Roman"/>
+                <w:color w:val="000000"/>
+                <w:kern w:val="0"/>
+                <w:szCs w:val="28"/>
+                <w:lang w:val="en-US" w:eastAsia="uk-UA"/>
+                <w14:ligatures w14:val="none"/>
+              </w:rPr>
+              <w:t>5</w:t>
+            </w:r>
+          </w:p>
+        </w:tc>
+        <w:tc>
+          <w:tcPr>
+            <w:tcW w:w="3882" w:type="dxa"/>
+            <w:tcBorders>
+              <w:top w:val="single" w:color="auto" w:sz="4" w:space="0"/>
+              <w:left w:val="single" w:color="auto" w:sz="4" w:space="0"/>
+              <w:bottom w:val="single" w:color="auto" w:sz="4" w:space="0"/>
+              <w:right w:val="single" w:color="auto" w:sz="4" w:space="0"/>
+            </w:tcBorders>
+            <w:shd w:val="clear" w:color="auto" w:fill="auto"/>
+            <w:noWrap/>
+          </w:tcPr>
+          <w:p>
+            <w:pPr>
+              <w:pageBreakBefore w:val="0"/>
+              <w:kinsoku/>
+              <w:wordWrap/>
+              <w:overflowPunct/>
+              <w:topLinePunct w:val="0"/>
+              <w:bidi w:val="0"/>
+              <w:adjustRightInd/>
+              <w:snapToGrid/>
+              <w:spacing w:line="360" w:lineRule="auto"/>
+              <w:ind w:firstLine="709" w:firstLineChars="0"/>
+              <w:rPr>
+                <w:rFonts w:hint="default" w:eastAsia="Times New Roman"/>
+                <w:i/>
+                <w:iCs/>
+                <w:color w:val="000000"/>
+                <w:kern w:val="0"/>
+                <w:szCs w:val="28"/>
+                <w:lang w:val="en-US" w:eastAsia="uk-UA"/>
+                <w14:ligatures w14:val="none"/>
+              </w:rPr>
+            </w:pPr>
+            <w:r>
+              <w:rPr>
+                <w:rFonts w:hint="default" w:eastAsia="Times New Roman"/>
+                <w:i/>
+                <w:iCs/>
+                <w:color w:val="000000"/>
+                <w:kern w:val="0"/>
+                <w:szCs w:val="28"/>
+                <w:lang w:val="en-US" w:eastAsia="uk-UA"/>
+                <w14:ligatures w14:val="none"/>
+              </w:rPr>
+              <w:t>costPer100km</w:t>
+            </w:r>
+          </w:p>
+        </w:tc>
+        <w:tc>
+          <w:tcPr>
+            <w:tcW w:w="4954" w:type="dxa"/>
+            <w:tcBorders>
+              <w:top w:val="single" w:color="auto" w:sz="4" w:space="0"/>
+              <w:left w:val="single" w:color="auto" w:sz="4" w:space="0"/>
+              <w:bottom w:val="single" w:color="auto" w:sz="4" w:space="0"/>
+              <w:right w:val="single" w:color="auto" w:sz="4" w:space="0"/>
+            </w:tcBorders>
+            <w:shd w:val="clear" w:color="auto" w:fill="auto"/>
+            <w:noWrap/>
+          </w:tcPr>
+          <w:p>
+            <w:pPr>
+              <w:pageBreakBefore w:val="0"/>
+              <w:kinsoku/>
+              <w:wordWrap/>
+              <w:overflowPunct/>
+              <w:topLinePunct w:val="0"/>
+              <w:bidi w:val="0"/>
+              <w:adjustRightInd/>
+              <w:snapToGrid/>
+              <w:spacing w:line="360" w:lineRule="auto"/>
+              <w:ind w:firstLine="709" w:firstLineChars="0"/>
+              <w:rPr>
+                <w:rFonts w:eastAsia="Times New Roman" w:cs="Times New Roman"/>
+                <w:color w:val="000000"/>
+                <w:kern w:val="0"/>
+                <w:szCs w:val="28"/>
+                <w:lang w:eastAsia="uk-UA"/>
+                <w14:ligatures w14:val="none"/>
+              </w:rPr>
+            </w:pPr>
+            <w:r>
+              <w:rPr>
+                <w:rFonts w:hint="default" w:eastAsia="Times New Roman"/>
+                <w:color w:val="000000"/>
+                <w:kern w:val="0"/>
+                <w:szCs w:val="28"/>
+                <w:lang w:eastAsia="uk-UA"/>
+                <w14:ligatures w14:val="none"/>
+              </w:rPr>
+              <w:t>Обчислює вартість пального для проїзду 100 км.</w:t>
             </w:r>
           </w:p>
         </w:tc>
@@ -12321,9 +13934,10 @@
       </w:r>
       <w:r>
         <w:rPr>
-          <w:lang w:val="en-US" w:eastAsia="uk-UA"/>
-        </w:rPr>
-        <w:t>CookingTimeMealFinder</w:t>
+          <w:rFonts w:hint="default"/>
+          <w:lang w:eastAsia="uk-UA"/>
+        </w:rPr>
+        <w:t>Configuration</w:t>
       </w:r>
       <w:r>
         <w:rPr>
@@ -12433,9 +14047,10 @@
       </w:r>
       <w:r>
         <w:rPr>
-          <w:lang w:val="en-US" w:eastAsia="uk-UA"/>
-        </w:rPr>
-        <w:t xml:space="preserve">CookingTimeMealFinder </w:t>
+          <w:rFonts w:hint="default"/>
+          <w:lang w:val="en-US"/>
+        </w:rPr>
+        <w:t>Configuration</w:t>
       </w:r>
       <w:r>
         <w:fldChar w:fldCharType="begin"/>
@@ -12720,6 +14335,8 @@
               </w:rPr>
               <w:t>FindMeal()</w:t>
             </w:r>
+            <w:bookmarkStart w:id="35" w:name="_GoBack"/>
+            <w:bookmarkEnd w:id="35"/>
           </w:p>
         </w:tc>
         <w:tc>
@@ -12763,6 +14380,461 @@
           </w:p>
         </w:tc>
       </w:tr>
+      <w:tr>
+        <w:tblPrEx>
+          <w:tblBorders>
+            <w:top w:val="single" w:color="auto" w:sz="4" w:space="0"/>
+            <w:left w:val="single" w:color="auto" w:sz="4" w:space="0"/>
+            <w:bottom w:val="single" w:color="auto" w:sz="4" w:space="0"/>
+            <w:right w:val="single" w:color="auto" w:sz="4" w:space="0"/>
+            <w:insideH w:val="single" w:color="auto" w:sz="4" w:space="0"/>
+            <w:insideV w:val="single" w:color="auto" w:sz="4" w:space="0"/>
+          </w:tblBorders>
+          <w:tblCellMar>
+            <w:top w:w="0" w:type="dxa"/>
+            <w:left w:w="108" w:type="dxa"/>
+            <w:bottom w:w="0" w:type="dxa"/>
+            <w:right w:w="108" w:type="dxa"/>
+          </w:tblCellMar>
+        </w:tblPrEx>
+        <w:trPr>
+          <w:trHeight w:val="360" w:hRule="atLeast"/>
+        </w:trPr>
+        <w:tc>
+          <w:tcPr>
+            <w:tcW w:w="652" w:type="dxa"/>
+            <w:shd w:val="clear" w:color="auto" w:fill="auto"/>
+            <w:noWrap/>
+          </w:tcPr>
+          <w:p>
+            <w:pPr>
+              <w:pageBreakBefore w:val="0"/>
+              <w:kinsoku/>
+              <w:wordWrap/>
+              <w:overflowPunct/>
+              <w:topLinePunct w:val="0"/>
+              <w:bidi w:val="0"/>
+              <w:adjustRightInd/>
+              <w:snapToGrid/>
+              <w:spacing w:line="360" w:lineRule="auto"/>
+              <w:ind w:firstLine="709" w:firstLineChars="0"/>
+              <w:jc w:val="center"/>
+              <w:rPr>
+                <w:rFonts w:hint="default" w:eastAsia="Times New Roman" w:cs="Times New Roman"/>
+                <w:color w:val="000000"/>
+                <w:kern w:val="0"/>
+                <w:szCs w:val="28"/>
+                <w:lang w:val="en-US" w:eastAsia="uk-UA"/>
+                <w14:ligatures w14:val="none"/>
+              </w:rPr>
+            </w:pPr>
+            <w:r>
+              <w:rPr>
+                <w:rFonts w:hint="default" w:eastAsia="Times New Roman" w:cs="Times New Roman"/>
+                <w:color w:val="000000"/>
+                <w:kern w:val="0"/>
+                <w:szCs w:val="28"/>
+                <w:lang w:val="en-US" w:eastAsia="uk-UA"/>
+                <w14:ligatures w14:val="none"/>
+              </w:rPr>
+              <w:t>2</w:t>
+            </w:r>
+          </w:p>
+        </w:tc>
+        <w:tc>
+          <w:tcPr>
+            <w:tcW w:w="4730" w:type="dxa"/>
+            <w:shd w:val="clear" w:color="auto" w:fill="auto"/>
+            <w:noWrap/>
+          </w:tcPr>
+          <w:p>
+            <w:pPr>
+              <w:pageBreakBefore w:val="0"/>
+              <w:kinsoku/>
+              <w:wordWrap/>
+              <w:overflowPunct/>
+              <w:topLinePunct w:val="0"/>
+              <w:bidi w:val="0"/>
+              <w:adjustRightInd/>
+              <w:snapToGrid/>
+              <w:spacing w:line="360" w:lineRule="auto"/>
+              <w:ind w:firstLine="709" w:firstLineChars="0"/>
+              <w:rPr>
+                <w:rFonts w:eastAsia="Times New Roman" w:cs="Times New Roman"/>
+                <w:i/>
+                <w:iCs/>
+                <w:color w:val="000000"/>
+                <w:kern w:val="0"/>
+                <w:szCs w:val="28"/>
+                <w:lang w:val="en-US" w:eastAsia="uk-UA"/>
+                <w14:ligatures w14:val="none"/>
+              </w:rPr>
+            </w:pPr>
+          </w:p>
+        </w:tc>
+        <w:tc>
+          <w:tcPr>
+            <w:tcW w:w="3962" w:type="dxa"/>
+            <w:shd w:val="clear" w:color="auto" w:fill="auto"/>
+            <w:noWrap/>
+          </w:tcPr>
+          <w:p>
+            <w:pPr>
+              <w:pageBreakBefore w:val="0"/>
+              <w:kinsoku/>
+              <w:wordWrap/>
+              <w:overflowPunct/>
+              <w:topLinePunct w:val="0"/>
+              <w:bidi w:val="0"/>
+              <w:adjustRightInd/>
+              <w:snapToGrid/>
+              <w:spacing w:line="360" w:lineRule="auto"/>
+              <w:ind w:firstLine="709" w:firstLineChars="0"/>
+              <w:rPr>
+                <w:rFonts w:eastAsia="Times New Roman" w:cs="Times New Roman"/>
+                <w:color w:val="000000"/>
+                <w:kern w:val="0"/>
+                <w:szCs w:val="28"/>
+                <w:lang w:eastAsia="uk-UA"/>
+                <w14:ligatures w14:val="none"/>
+              </w:rPr>
+            </w:pPr>
+          </w:p>
+        </w:tc>
+      </w:tr>
+      <w:tr>
+        <w:tblPrEx>
+          <w:tblBorders>
+            <w:top w:val="single" w:color="auto" w:sz="4" w:space="0"/>
+            <w:left w:val="single" w:color="auto" w:sz="4" w:space="0"/>
+            <w:bottom w:val="single" w:color="auto" w:sz="4" w:space="0"/>
+            <w:right w:val="single" w:color="auto" w:sz="4" w:space="0"/>
+            <w:insideH w:val="single" w:color="auto" w:sz="4" w:space="0"/>
+            <w:insideV w:val="single" w:color="auto" w:sz="4" w:space="0"/>
+          </w:tblBorders>
+          <w:tblCellMar>
+            <w:top w:w="0" w:type="dxa"/>
+            <w:left w:w="108" w:type="dxa"/>
+            <w:bottom w:w="0" w:type="dxa"/>
+            <w:right w:w="108" w:type="dxa"/>
+          </w:tblCellMar>
+        </w:tblPrEx>
+        <w:trPr>
+          <w:trHeight w:val="360" w:hRule="atLeast"/>
+        </w:trPr>
+        <w:tc>
+          <w:tcPr>
+            <w:tcW w:w="652" w:type="dxa"/>
+            <w:shd w:val="clear" w:color="auto" w:fill="auto"/>
+            <w:noWrap/>
+          </w:tcPr>
+          <w:p>
+            <w:pPr>
+              <w:pageBreakBefore w:val="0"/>
+              <w:kinsoku/>
+              <w:wordWrap/>
+              <w:overflowPunct/>
+              <w:topLinePunct w:val="0"/>
+              <w:bidi w:val="0"/>
+              <w:adjustRightInd/>
+              <w:snapToGrid/>
+              <w:spacing w:line="360" w:lineRule="auto"/>
+              <w:ind w:firstLine="709" w:firstLineChars="0"/>
+              <w:jc w:val="center"/>
+              <w:rPr>
+                <w:rFonts w:eastAsia="Times New Roman" w:cs="Times New Roman"/>
+                <w:color w:val="000000"/>
+                <w:kern w:val="0"/>
+                <w:szCs w:val="28"/>
+                <w:lang w:eastAsia="uk-UA"/>
+                <w14:ligatures w14:val="none"/>
+              </w:rPr>
+            </w:pPr>
+          </w:p>
+        </w:tc>
+        <w:tc>
+          <w:tcPr>
+            <w:tcW w:w="4730" w:type="dxa"/>
+            <w:shd w:val="clear" w:color="auto" w:fill="auto"/>
+            <w:noWrap/>
+          </w:tcPr>
+          <w:p>
+            <w:pPr>
+              <w:pageBreakBefore w:val="0"/>
+              <w:kinsoku/>
+              <w:wordWrap/>
+              <w:overflowPunct/>
+              <w:topLinePunct w:val="0"/>
+              <w:bidi w:val="0"/>
+              <w:adjustRightInd/>
+              <w:snapToGrid/>
+              <w:spacing w:line="360" w:lineRule="auto"/>
+              <w:ind w:firstLine="709" w:firstLineChars="0"/>
+              <w:rPr>
+                <w:rFonts w:eastAsia="Times New Roman" w:cs="Times New Roman"/>
+                <w:i/>
+                <w:iCs/>
+                <w:color w:val="000000"/>
+                <w:kern w:val="0"/>
+                <w:szCs w:val="28"/>
+                <w:lang w:val="en-US" w:eastAsia="uk-UA"/>
+                <w14:ligatures w14:val="none"/>
+              </w:rPr>
+            </w:pPr>
+          </w:p>
+        </w:tc>
+        <w:tc>
+          <w:tcPr>
+            <w:tcW w:w="3962" w:type="dxa"/>
+            <w:shd w:val="clear" w:color="auto" w:fill="auto"/>
+            <w:noWrap/>
+          </w:tcPr>
+          <w:p>
+            <w:pPr>
+              <w:pageBreakBefore w:val="0"/>
+              <w:kinsoku/>
+              <w:wordWrap/>
+              <w:overflowPunct/>
+              <w:topLinePunct w:val="0"/>
+              <w:bidi w:val="0"/>
+              <w:adjustRightInd/>
+              <w:snapToGrid/>
+              <w:spacing w:line="360" w:lineRule="auto"/>
+              <w:ind w:firstLine="709" w:firstLineChars="0"/>
+              <w:rPr>
+                <w:rFonts w:eastAsia="Times New Roman" w:cs="Times New Roman"/>
+                <w:color w:val="000000"/>
+                <w:kern w:val="0"/>
+                <w:szCs w:val="28"/>
+                <w:lang w:eastAsia="uk-UA"/>
+                <w14:ligatures w14:val="none"/>
+              </w:rPr>
+            </w:pPr>
+          </w:p>
+        </w:tc>
+      </w:tr>
+      <w:tr>
+        <w:tblPrEx>
+          <w:tblBorders>
+            <w:top w:val="single" w:color="auto" w:sz="4" w:space="0"/>
+            <w:left w:val="single" w:color="auto" w:sz="4" w:space="0"/>
+            <w:bottom w:val="single" w:color="auto" w:sz="4" w:space="0"/>
+            <w:right w:val="single" w:color="auto" w:sz="4" w:space="0"/>
+            <w:insideH w:val="single" w:color="auto" w:sz="4" w:space="0"/>
+            <w:insideV w:val="single" w:color="auto" w:sz="4" w:space="0"/>
+          </w:tblBorders>
+          <w:tblCellMar>
+            <w:top w:w="0" w:type="dxa"/>
+            <w:left w:w="108" w:type="dxa"/>
+            <w:bottom w:w="0" w:type="dxa"/>
+            <w:right w:w="108" w:type="dxa"/>
+          </w:tblCellMar>
+        </w:tblPrEx>
+        <w:trPr>
+          <w:trHeight w:val="360" w:hRule="atLeast"/>
+        </w:trPr>
+        <w:tc>
+          <w:tcPr>
+            <w:tcW w:w="652" w:type="dxa"/>
+            <w:shd w:val="clear" w:color="auto" w:fill="auto"/>
+            <w:noWrap/>
+          </w:tcPr>
+          <w:p>
+            <w:pPr>
+              <w:pageBreakBefore w:val="0"/>
+              <w:kinsoku/>
+              <w:wordWrap/>
+              <w:overflowPunct/>
+              <w:topLinePunct w:val="0"/>
+              <w:bidi w:val="0"/>
+              <w:adjustRightInd/>
+              <w:snapToGrid/>
+              <w:spacing w:line="360" w:lineRule="auto"/>
+              <w:ind w:firstLine="709" w:firstLineChars="0"/>
+              <w:jc w:val="center"/>
+              <w:rPr>
+                <w:rFonts w:eastAsia="Times New Roman" w:cs="Times New Roman"/>
+                <w:color w:val="000000"/>
+                <w:kern w:val="0"/>
+                <w:szCs w:val="28"/>
+                <w:lang w:eastAsia="uk-UA"/>
+                <w14:ligatures w14:val="none"/>
+              </w:rPr>
+            </w:pPr>
+          </w:p>
+        </w:tc>
+        <w:tc>
+          <w:tcPr>
+            <w:tcW w:w="4730" w:type="dxa"/>
+            <w:shd w:val="clear" w:color="auto" w:fill="auto"/>
+            <w:noWrap/>
+          </w:tcPr>
+          <w:p>
+            <w:pPr>
+              <w:pageBreakBefore w:val="0"/>
+              <w:kinsoku/>
+              <w:wordWrap/>
+              <w:overflowPunct/>
+              <w:topLinePunct w:val="0"/>
+              <w:bidi w:val="0"/>
+              <w:adjustRightInd/>
+              <w:snapToGrid/>
+              <w:spacing w:line="360" w:lineRule="auto"/>
+              <w:ind w:firstLine="709" w:firstLineChars="0"/>
+              <w:rPr>
+                <w:rFonts w:eastAsia="Times New Roman" w:cs="Times New Roman"/>
+                <w:i/>
+                <w:iCs/>
+                <w:color w:val="000000"/>
+                <w:kern w:val="0"/>
+                <w:szCs w:val="28"/>
+                <w:lang w:val="en-US" w:eastAsia="uk-UA"/>
+                <w14:ligatures w14:val="none"/>
+              </w:rPr>
+            </w:pPr>
+          </w:p>
+        </w:tc>
+        <w:tc>
+          <w:tcPr>
+            <w:tcW w:w="3962" w:type="dxa"/>
+            <w:shd w:val="clear" w:color="auto" w:fill="auto"/>
+            <w:noWrap/>
+          </w:tcPr>
+          <w:p>
+            <w:pPr>
+              <w:pageBreakBefore w:val="0"/>
+              <w:kinsoku/>
+              <w:wordWrap/>
+              <w:overflowPunct/>
+              <w:topLinePunct w:val="0"/>
+              <w:bidi w:val="0"/>
+              <w:adjustRightInd/>
+              <w:snapToGrid/>
+              <w:spacing w:line="360" w:lineRule="auto"/>
+              <w:ind w:firstLine="709" w:firstLineChars="0"/>
+              <w:rPr>
+                <w:rFonts w:eastAsia="Times New Roman" w:cs="Times New Roman"/>
+                <w:color w:val="000000"/>
+                <w:kern w:val="0"/>
+                <w:szCs w:val="28"/>
+                <w:lang w:eastAsia="uk-UA"/>
+                <w14:ligatures w14:val="none"/>
+              </w:rPr>
+            </w:pPr>
+          </w:p>
+        </w:tc>
+      </w:tr>
+      <w:tr>
+        <w:tblPrEx>
+          <w:tblBorders>
+            <w:top w:val="single" w:color="auto" w:sz="4" w:space="0"/>
+            <w:left w:val="single" w:color="auto" w:sz="4" w:space="0"/>
+            <w:bottom w:val="single" w:color="auto" w:sz="4" w:space="0"/>
+            <w:right w:val="single" w:color="auto" w:sz="4" w:space="0"/>
+            <w:insideH w:val="single" w:color="auto" w:sz="4" w:space="0"/>
+            <w:insideV w:val="single" w:color="auto" w:sz="4" w:space="0"/>
+          </w:tblBorders>
+          <w:tblCellMar>
+            <w:top w:w="0" w:type="dxa"/>
+            <w:left w:w="108" w:type="dxa"/>
+            <w:bottom w:w="0" w:type="dxa"/>
+            <w:right w:w="108" w:type="dxa"/>
+          </w:tblCellMar>
+        </w:tblPrEx>
+        <w:trPr>
+          <w:trHeight w:val="360" w:hRule="atLeast"/>
+        </w:trPr>
+        <w:tc>
+          <w:tcPr>
+            <w:tcW w:w="652" w:type="dxa"/>
+            <w:shd w:val="clear" w:color="auto" w:fill="auto"/>
+            <w:noWrap/>
+          </w:tcPr>
+          <w:p>
+            <w:pPr>
+              <w:pageBreakBefore w:val="0"/>
+              <w:kinsoku/>
+              <w:wordWrap/>
+              <w:overflowPunct/>
+              <w:topLinePunct w:val="0"/>
+              <w:bidi w:val="0"/>
+              <w:adjustRightInd/>
+              <w:snapToGrid/>
+              <w:spacing w:line="360" w:lineRule="auto"/>
+              <w:ind w:firstLine="709" w:firstLineChars="0"/>
+              <w:jc w:val="center"/>
+              <w:rPr>
+                <w:rFonts w:eastAsia="Times New Roman" w:cs="Times New Roman"/>
+                <w:color w:val="000000"/>
+                <w:kern w:val="0"/>
+                <w:szCs w:val="28"/>
+                <w:lang w:eastAsia="uk-UA"/>
+                <w14:ligatures w14:val="none"/>
+              </w:rPr>
+            </w:pPr>
+          </w:p>
+        </w:tc>
+        <w:tc>
+          <w:tcPr>
+            <w:tcW w:w="4730" w:type="dxa"/>
+            <w:shd w:val="clear" w:color="auto" w:fill="auto"/>
+            <w:noWrap/>
+          </w:tcPr>
+          <w:p>
+            <w:pPr>
+              <w:pageBreakBefore w:val="0"/>
+              <w:kinsoku/>
+              <w:wordWrap/>
+              <w:overflowPunct/>
+              <w:topLinePunct w:val="0"/>
+              <w:bidi w:val="0"/>
+              <w:adjustRightInd/>
+              <w:snapToGrid/>
+              <w:spacing w:line="360" w:lineRule="auto"/>
+              <w:ind w:firstLine="709" w:firstLineChars="0"/>
+              <w:rPr>
+                <w:rFonts w:eastAsia="Times New Roman" w:cs="Times New Roman"/>
+                <w:i/>
+                <w:iCs/>
+                <w:color w:val="000000"/>
+                <w:kern w:val="0"/>
+                <w:szCs w:val="28"/>
+                <w:lang w:val="en-US" w:eastAsia="uk-UA"/>
+                <w14:ligatures w14:val="none"/>
+              </w:rPr>
+            </w:pPr>
+          </w:p>
+        </w:tc>
+        <w:tc>
+          <w:tcPr>
+            <w:tcW w:w="3962" w:type="dxa"/>
+            <w:shd w:val="clear" w:color="auto" w:fill="auto"/>
+            <w:noWrap/>
+          </w:tcPr>
+          <w:p>
+            <w:pPr>
+              <w:pageBreakBefore w:val="0"/>
+              <w:kinsoku/>
+              <w:wordWrap/>
+              <w:overflowPunct/>
+              <w:topLinePunct w:val="0"/>
+              <w:bidi w:val="0"/>
+              <w:adjustRightInd/>
+              <w:snapToGrid/>
+              <w:spacing w:line="360" w:lineRule="auto"/>
+              <w:ind w:firstLine="709" w:firstLineChars="0"/>
+              <w:rPr>
+                <w:rFonts w:eastAsia="Times New Roman" w:cs="Times New Roman"/>
+                <w:color w:val="000000"/>
+                <w:kern w:val="0"/>
+                <w:szCs w:val="28"/>
+                <w:lang w:eastAsia="uk-UA"/>
+                <w14:ligatures w14:val="none"/>
+              </w:rPr>
+            </w:pPr>
+          </w:p>
+        </w:tc>
+      </w:tr>
     </w:tbl>
     <w:p>
       <w:pPr>
@@ -13006,12 +15078,6 @@
             <w:insideH w:val="single" w:color="auto" w:sz="4" w:space="0"/>
             <w:insideV w:val="single" w:color="auto" w:sz="4" w:space="0"/>
           </w:tblBorders>
-          <w:tblCellMar>
-            <w:top w:w="0" w:type="dxa"/>
-            <w:left w:w="108" w:type="dxa"/>
-            <w:bottom w:w="0" w:type="dxa"/>
-            <w:right w:w="108" w:type="dxa"/>
-          </w:tblCellMar>
         </w:tblPrEx>
         <w:trPr>
           <w:trHeight w:val="360" w:hRule="atLeast"/>
@@ -21175,7 +23241,7 @@
     </w:p>
     <w:p>
       <w:pPr>
-        <w:pStyle w:val="55"/>
+        <w:pStyle w:val="56"/>
         <w:pageBreakBefore w:val="0"/>
         <w:kinsoku/>
         <w:wordWrap/>
@@ -21195,7 +23261,7 @@
     </w:p>
     <w:p>
       <w:pPr>
-        <w:pStyle w:val="45"/>
+        <w:pStyle w:val="46"/>
         <w:pageBreakBefore w:val="0"/>
         <w:kinsoku/>
         <w:wordWrap/>
@@ -21295,7 +23361,7 @@
     </w:p>
     <w:p>
       <w:pPr>
-        <w:pStyle w:val="38"/>
+        <w:pStyle w:val="39"/>
         <w:pageBreakBefore w:val="0"/>
         <w:numPr>
           <w:ilvl w:val="0"/>
@@ -21326,7 +23392,7 @@
     </w:p>
     <w:p>
       <w:pPr>
-        <w:pStyle w:val="38"/>
+        <w:pStyle w:val="39"/>
         <w:pageBreakBefore w:val="0"/>
         <w:numPr>
           <w:ilvl w:val="0"/>
@@ -21357,7 +23423,7 @@
     </w:p>
     <w:p>
       <w:pPr>
-        <w:pStyle w:val="38"/>
+        <w:pStyle w:val="39"/>
         <w:pageBreakBefore w:val="0"/>
         <w:numPr>
           <w:ilvl w:val="0"/>
@@ -21388,7 +23454,7 @@
     </w:p>
     <w:p>
       <w:pPr>
-        <w:pStyle w:val="38"/>
+        <w:pStyle w:val="39"/>
         <w:pageBreakBefore w:val="0"/>
         <w:numPr>
           <w:ilvl w:val="0"/>
@@ -21419,7 +23485,7 @@
     </w:p>
     <w:p>
       <w:pPr>
-        <w:pStyle w:val="38"/>
+        <w:pStyle w:val="39"/>
         <w:pageBreakBefore w:val="0"/>
         <w:numPr>
           <w:ilvl w:val="0"/>
@@ -21450,7 +23516,7 @@
     </w:p>
     <w:p>
       <w:pPr>
-        <w:pStyle w:val="38"/>
+        <w:pStyle w:val="39"/>
         <w:pageBreakBefore w:val="0"/>
         <w:numPr>
           <w:ilvl w:val="0"/>
@@ -21481,7 +23547,7 @@
     </w:p>
     <w:p>
       <w:pPr>
-        <w:pStyle w:val="38"/>
+        <w:pStyle w:val="39"/>
         <w:pageBreakBefore w:val="0"/>
         <w:numPr>
           <w:ilvl w:val="0"/>
@@ -21512,7 +23578,7 @@
     </w:p>
     <w:p>
       <w:pPr>
-        <w:pStyle w:val="38"/>
+        <w:pStyle w:val="39"/>
         <w:pageBreakBefore w:val="0"/>
         <w:numPr>
           <w:ilvl w:val="0"/>
@@ -21543,7 +23609,7 @@
     </w:p>
     <w:p>
       <w:pPr>
-        <w:pStyle w:val="38"/>
+        <w:pStyle w:val="39"/>
         <w:pageBreakBefore w:val="0"/>
         <w:numPr>
           <w:ilvl w:val="0"/>
@@ -21591,7 +23657,7 @@
     </w:p>
     <w:p>
       <w:pPr>
-        <w:pStyle w:val="45"/>
+        <w:pStyle w:val="46"/>
         <w:pageBreakBefore w:val="0"/>
         <w:kinsoku/>
         <w:wordWrap/>
@@ -21633,7 +23699,7 @@
     </w:p>
     <w:p>
       <w:pPr>
-        <w:pStyle w:val="55"/>
+        <w:pStyle w:val="56"/>
         <w:pageBreakBefore w:val="0"/>
         <w:kinsoku/>
         <w:wordWrap/>
@@ -21653,22 +23719,22 @@
     </w:p>
     <w:p>
       <w:pPr>
-        <w:pStyle w:val="45"/>
-        <w:pageBreakBefore w:val="0"/>
-        <w:kinsoku/>
-        <w:wordWrap/>
-        <w:overflowPunct/>
-        <w:topLinePunct w:val="0"/>
-        <w:bidi w:val="0"/>
-        <w:adjustRightInd/>
-        <w:snapToGrid/>
-        <w:spacing w:line="360" w:lineRule="auto"/>
-        <w:ind w:firstLine="709" w:firstLineChars="0"/>
-      </w:pPr>
-    </w:p>
-    <w:p>
-      <w:pPr>
-        <w:pStyle w:val="45"/>
+        <w:pStyle w:val="46"/>
+        <w:pageBreakBefore w:val="0"/>
+        <w:kinsoku/>
+        <w:wordWrap/>
+        <w:overflowPunct/>
+        <w:topLinePunct w:val="0"/>
+        <w:bidi w:val="0"/>
+        <w:adjustRightInd/>
+        <w:snapToGrid/>
+        <w:spacing w:line="360" w:lineRule="auto"/>
+        <w:ind w:firstLine="709" w:firstLineChars="0"/>
+      </w:pPr>
+    </w:p>
+    <w:p>
+      <w:pPr>
+        <w:pStyle w:val="46"/>
         <w:pageBreakBefore w:val="0"/>
         <w:kinsoku/>
         <w:wordWrap/>
@@ -21698,7 +23764,7 @@
     </w:p>
     <w:p>
       <w:pPr>
-        <w:pStyle w:val="45"/>
+        <w:pStyle w:val="46"/>
         <w:pageBreakBefore w:val="0"/>
         <w:kinsoku/>
         <w:wordWrap/>
@@ -21725,7 +23791,7 @@
     </w:p>
     <w:p>
       <w:pPr>
-        <w:pStyle w:val="45"/>
+        <w:pStyle w:val="46"/>
         <w:pageBreakBefore w:val="0"/>
         <w:kinsoku/>
         <w:wordWrap/>
@@ -21814,7 +23880,7 @@
     </w:p>
     <w:p>
       <w:pPr>
-        <w:pStyle w:val="45"/>
+        <w:pStyle w:val="46"/>
         <w:pageBreakBefore w:val="0"/>
         <w:kinsoku/>
         <w:wordWrap/>
@@ -21839,7 +23905,7 @@
     </w:p>
     <w:p>
       <w:pPr>
-        <w:pStyle w:val="38"/>
+        <w:pStyle w:val="39"/>
         <w:pageBreakBefore w:val="0"/>
         <w:numPr>
           <w:ilvl w:val="0"/>
@@ -21908,7 +23974,7 @@
     </w:p>
     <w:p>
       <w:pPr>
-        <w:pStyle w:val="38"/>
+        <w:pStyle w:val="39"/>
         <w:pageBreakBefore w:val="0"/>
         <w:numPr>
           <w:ilvl w:val="0"/>
@@ -21970,7 +24036,7 @@
     </w:p>
     <w:p>
       <w:pPr>
-        <w:pStyle w:val="38"/>
+        <w:pStyle w:val="39"/>
         <w:pageBreakBefore w:val="0"/>
         <w:numPr>
           <w:ilvl w:val="0"/>
@@ -21995,7 +24061,7 @@
     </w:p>
     <w:p>
       <w:pPr>
-        <w:pStyle w:val="45"/>
+        <w:pStyle w:val="46"/>
         <w:pageBreakBefore w:val="0"/>
         <w:kinsoku/>
         <w:wordWrap/>
@@ -22016,7 +24082,7 @@
     </w:p>
     <w:p>
       <w:pPr>
-        <w:pStyle w:val="45"/>
+        <w:pStyle w:val="46"/>
         <w:pageBreakBefore w:val="0"/>
         <w:kinsoku/>
         <w:wordWrap/>
@@ -22098,7 +24164,7 @@
     </w:sdt>
     <w:p>
       <w:pPr>
-        <w:pStyle w:val="45"/>
+        <w:pStyle w:val="46"/>
         <w:pageBreakBefore w:val="0"/>
         <w:kinsoku/>
         <w:wordWrap/>
@@ -22140,7 +24206,7 @@
     </w:p>
     <w:p>
       <w:pPr>
-        <w:pStyle w:val="55"/>
+        <w:pStyle w:val="56"/>
         <w:pageBreakBefore w:val="0"/>
         <w:kinsoku/>
         <w:wordWrap/>
@@ -22160,7 +24226,7 @@
     </w:p>
     <w:p>
       <w:pPr>
-        <w:pStyle w:val="45"/>
+        <w:pStyle w:val="46"/>
         <w:pageBreakBefore w:val="0"/>
         <w:kinsoku/>
         <w:wordWrap/>
@@ -22334,41 +24400,41 @@
       </w:r>
       <w:r>
         <w:rPr>
-          <w:rStyle w:val="58"/>
+          <w:rStyle w:val="59"/>
         </w:rPr>
         <w:t xml:space="preserve">Вміст </w:t>
       </w:r>
       <w:r>
         <w:rPr>
-          <w:rStyle w:val="58"/>
+          <w:rStyle w:val="59"/>
           <w:lang w:val="ru-RU"/>
         </w:rPr>
         <w:t>“</w:t>
       </w:r>
       <w:r>
         <w:rPr>
-          <w:rStyle w:val="58"/>
+          <w:rStyle w:val="59"/>
           <w:lang w:val="en-US"/>
         </w:rPr>
         <w:t>main</w:t>
       </w:r>
       <w:r>
         <w:rPr>
-          <w:rStyle w:val="58"/>
+          <w:rStyle w:val="59"/>
           <w:lang w:val="ru-RU"/>
         </w:rPr>
         <w:t>.</w:t>
       </w:r>
       <w:r>
         <w:rPr>
-          <w:rStyle w:val="58"/>
+          <w:rStyle w:val="59"/>
           <w:lang w:val="en-US"/>
         </w:rPr>
         <w:t>cpp</w:t>
       </w:r>
       <w:r>
         <w:rPr>
-          <w:rStyle w:val="58"/>
+          <w:rStyle w:val="59"/>
           <w:lang w:val="ru-RU"/>
         </w:rPr>
         <w:t>”</w:t>
@@ -29041,7 +31107,7 @@
     </w:p>
     <w:p>
       <w:pPr>
-        <w:pStyle w:val="57"/>
+        <w:pStyle w:val="58"/>
         <w:pageBreakBefore w:val="0"/>
         <w:kinsoku/>
         <w:wordWrap/>
@@ -29869,13 +31935,13 @@
       </w:r>
       <w:r>
         <w:rPr>
-          <w:rStyle w:val="58"/>
+          <w:rStyle w:val="59"/>
         </w:rPr>
         <w:t xml:space="preserve">Вміст </w:t>
       </w:r>
       <w:r>
         <w:rPr>
-          <w:rStyle w:val="58"/>
+          <w:rStyle w:val="59"/>
           <w:lang w:val="en-US"/>
         </w:rPr>
         <w:t>“AbstractClass.h”</w:t>
@@ -32731,13 +34797,13 @@
       </w:r>
       <w:r>
         <w:rPr>
-          <w:rStyle w:val="58"/>
+          <w:rStyle w:val="59"/>
         </w:rPr>
         <w:t xml:space="preserve">Вміст </w:t>
       </w:r>
       <w:r>
         <w:rPr>
-          <w:rStyle w:val="58"/>
+          <w:rStyle w:val="59"/>
           <w:lang w:val="en-US"/>
         </w:rPr>
         <w:t>“Database.h”</w:t>
@@ -34799,13 +36865,13 @@
       </w:r>
       <w:r>
         <w:rPr>
-          <w:rStyle w:val="58"/>
+          <w:rStyle w:val="59"/>
         </w:rPr>
         <w:t xml:space="preserve">Вміст </w:t>
       </w:r>
       <w:r>
         <w:rPr>
-          <w:rStyle w:val="58"/>
+          <w:rStyle w:val="59"/>
           <w:lang w:val="en-US"/>
         </w:rPr>
         <w:t>“Dish.h”</w:t>
@@ -35921,13 +37987,13 @@
       </w:r>
       <w:r>
         <w:rPr>
-          <w:rStyle w:val="58"/>
+          <w:rStyle w:val="59"/>
         </w:rPr>
         <w:t xml:space="preserve">Вміст </w:t>
       </w:r>
       <w:r>
         <w:rPr>
-          <w:rStyle w:val="58"/>
+          <w:rStyle w:val="59"/>
           <w:lang w:val="en-US"/>
         </w:rPr>
         <w:t>“Methods.h”</w:t>
@@ -38251,13 +40317,13 @@
       </w:r>
       <w:r>
         <w:rPr>
-          <w:rStyle w:val="58"/>
+          <w:rStyle w:val="59"/>
         </w:rPr>
         <w:t xml:space="preserve">Вміст </w:t>
       </w:r>
       <w:r>
         <w:rPr>
-          <w:rStyle w:val="58"/>
+          <w:rStyle w:val="59"/>
           <w:lang w:val="en-US"/>
         </w:rPr>
         <w:t>“Order.h”</w:t>
@@ -39426,13 +41492,13 @@
       </w:r>
       <w:r>
         <w:rPr>
-          <w:rStyle w:val="58"/>
+          <w:rStyle w:val="59"/>
         </w:rPr>
         <w:t xml:space="preserve">Вміст </w:t>
       </w:r>
       <w:r>
         <w:rPr>
-          <w:rStyle w:val="58"/>
+          <w:rStyle w:val="59"/>
           <w:lang w:val="en-US"/>
         </w:rPr>
         <w:t>“OrderManager.h”</w:t>
@@ -41859,7 +43925,7 @@
     <w:lvl w:ilvl="2" w:tentative="0">
       <w:start w:val="1"/>
       <w:numFmt w:val="decimal"/>
-      <w:pStyle w:val="57"/>
+      <w:pStyle w:val="58"/>
       <w:lvlText w:val="%1.%2.%3"/>
       <w:lvlJc w:val="left"/>
       <w:pPr>
@@ -42208,7 +44274,7 @@
     <w:lvl w:ilvl="0" w:tentative="0">
       <w:start w:val="1"/>
       <w:numFmt w:val="decimal"/>
-      <w:pStyle w:val="56"/>
+      <w:pStyle w:val="57"/>
       <w:lvlText w:val="%1."/>
       <w:lvlJc w:val="left"/>
       <w:pPr>
@@ -42295,7 +44361,7 @@
     <w:lvl w:ilvl="0" w:tentative="0">
       <w:start w:val="1"/>
       <w:numFmt w:val="decimal"/>
-      <w:pStyle w:val="38"/>
+      <w:pStyle w:val="39"/>
       <w:lvlText w:val="%1)"/>
       <w:lvlJc w:val="left"/>
       <w:pPr>
@@ -42382,7 +44448,7 @@
     <w:lvl w:ilvl="0" w:tentative="0">
       <w:start w:val="1"/>
       <w:numFmt w:val="decimal"/>
-      <w:pStyle w:val="49"/>
+      <w:pStyle w:val="50"/>
       <w:lvlText w:val="%1."/>
       <w:lvlJc w:val="left"/>
       <w:pPr>
@@ -42775,7 +44841,7 @@
     <w:lvl w:ilvl="0" w:tentative="0">
       <w:start w:val="0"/>
       <w:numFmt w:val="bullet"/>
-      <w:pStyle w:val="47"/>
+      <w:pStyle w:val="48"/>
       <w:lvlText w:val="•"/>
       <w:lvlJc w:val="left"/>
       <w:pPr>
@@ -42936,7 +45002,7 @@
   <w:docDefaults>
     <w:rPrDefault>
       <w:rPr>
-        <w:rFonts w:asciiTheme="minorHAnsi" w:hAnsiTheme="minorHAnsi" w:eastAsiaTheme="minorHAnsi" w:cstheme="minorBidi"/>
+        <w:rFonts w:ascii="Times New Roman" w:hAnsi="Times New Roman" w:eastAsia="SimSun" w:cs="Times New Roman"/>
       </w:rPr>
     </w:rPrDefault>
     <w:pPrDefault/>
@@ -43214,7 +45280,7 @@
   <w:style w:type="paragraph" w:styleId="2">
     <w:name w:val="heading 1"/>
     <w:basedOn w:val="1"/>
-    <w:link w:val="34"/>
+    <w:link w:val="35"/>
     <w:autoRedefine/>
     <w:qFormat/>
     <w:uiPriority w:val="9"/>
@@ -43243,7 +45309,7 @@
     <w:name w:val="heading 2"/>
     <w:basedOn w:val="1"/>
     <w:next w:val="1"/>
-    <w:link w:val="35"/>
+    <w:link w:val="36"/>
     <w:autoRedefine/>
     <w:unhideWhenUsed/>
     <w:qFormat/>
@@ -43267,7 +45333,7 @@
     <w:name w:val="heading 3"/>
     <w:basedOn w:val="1"/>
     <w:next w:val="1"/>
-    <w:link w:val="36"/>
+    <w:link w:val="37"/>
     <w:autoRedefine/>
     <w:unhideWhenUsed/>
     <w:qFormat/>
@@ -43293,7 +45359,7 @@
     <w:name w:val="heading 4"/>
     <w:basedOn w:val="1"/>
     <w:next w:val="1"/>
-    <w:link w:val="39"/>
+    <w:link w:val="40"/>
     <w:semiHidden/>
     <w:unhideWhenUsed/>
     <w:qFormat/>
@@ -43319,7 +45385,7 @@
     <w:name w:val="heading 5"/>
     <w:basedOn w:val="1"/>
     <w:next w:val="1"/>
-    <w:link w:val="40"/>
+    <w:link w:val="41"/>
     <w:semiHidden/>
     <w:unhideWhenUsed/>
     <w:qFormat/>
@@ -43343,7 +45409,7 @@
     <w:name w:val="heading 6"/>
     <w:basedOn w:val="1"/>
     <w:next w:val="1"/>
-    <w:link w:val="41"/>
+    <w:link w:val="42"/>
     <w:semiHidden/>
     <w:unhideWhenUsed/>
     <w:qFormat/>
@@ -43367,7 +45433,7 @@
     <w:name w:val="heading 7"/>
     <w:basedOn w:val="1"/>
     <w:next w:val="1"/>
-    <w:link w:val="42"/>
+    <w:link w:val="43"/>
     <w:semiHidden/>
     <w:unhideWhenUsed/>
     <w:qFormat/>
@@ -43393,7 +45459,7 @@
     <w:name w:val="heading 8"/>
     <w:basedOn w:val="1"/>
     <w:next w:val="1"/>
-    <w:link w:val="43"/>
+    <w:link w:val="44"/>
     <w:semiHidden/>
     <w:unhideWhenUsed/>
     <w:qFormat/>
@@ -43427,7 +45493,7 @@
     <w:name w:val="heading 9"/>
     <w:basedOn w:val="1"/>
     <w:next w:val="1"/>
-    <w:link w:val="44"/>
+    <w:link w:val="45"/>
     <w:semiHidden/>
     <w:unhideWhenUsed/>
     <w:qFormat/>
@@ -43484,7 +45550,7 @@
   <w:style w:type="paragraph" w:styleId="13">
     <w:name w:val="Balloon Text"/>
     <w:basedOn w:val="1"/>
-    <w:link w:val="54"/>
+    <w:link w:val="55"/>
     <w:semiHidden/>
     <w:unhideWhenUsed/>
     <w:qFormat/>
@@ -43501,7 +45567,7 @@
   <w:style w:type="paragraph" w:styleId="14">
     <w:name w:val="Body Text"/>
     <w:basedOn w:val="1"/>
-    <w:link w:val="51"/>
+    <w:link w:val="52"/>
     <w:qFormat/>
     <w:uiPriority w:val="1"/>
     <w:pPr>
@@ -43558,7 +45624,7 @@
   <w:style w:type="paragraph" w:styleId="17">
     <w:name w:val="footer"/>
     <w:basedOn w:val="1"/>
-    <w:link w:val="33"/>
+    <w:link w:val="34"/>
     <w:unhideWhenUsed/>
     <w:qFormat/>
     <w:uiPriority w:val="99"/>
@@ -43573,7 +45639,7 @@
   <w:style w:type="paragraph" w:styleId="18">
     <w:name w:val="header"/>
     <w:basedOn w:val="1"/>
-    <w:link w:val="32"/>
+    <w:link w:val="33"/>
     <w:unhideWhenUsed/>
     <w:qFormat/>
     <w:uiPriority w:val="99"/>
@@ -43588,7 +45654,7 @@
   <w:style w:type="paragraph" w:styleId="19">
     <w:name w:val="HTML Preformatted"/>
     <w:basedOn w:val="1"/>
-    <w:link w:val="52"/>
+    <w:link w:val="53"/>
     <w:semiHidden/>
     <w:unhideWhenUsed/>
     <w:qFormat/>
@@ -43638,7 +45704,17 @@
       <w14:ligatures w14:val="none"/>
     </w:rPr>
   </w:style>
-  <w:style w:type="paragraph" w:styleId="22">
+  <w:style w:type="character" w:styleId="22">
+    <w:name w:val="Strong"/>
+    <w:basedOn w:val="11"/>
+    <w:qFormat/>
+    <w:uiPriority w:val="22"/>
+    <w:rPr>
+      <w:b/>
+      <w:bCs/>
+    </w:rPr>
+  </w:style>
+  <w:style w:type="paragraph" w:styleId="23">
     <w:name w:val="toc 1"/>
     <w:basedOn w:val="1"/>
     <w:next w:val="1"/>
@@ -43658,7 +45734,7 @@
       <w:szCs w:val="20"/>
     </w:rPr>
   </w:style>
-  <w:style w:type="paragraph" w:styleId="23">
+  <w:style w:type="paragraph" w:styleId="24">
     <w:name w:val="toc 2"/>
     <w:basedOn w:val="1"/>
     <w:next w:val="1"/>
@@ -43676,7 +45752,7 @@
       <w:szCs w:val="20"/>
     </w:rPr>
   </w:style>
-  <w:style w:type="paragraph" w:styleId="24">
+  <w:style w:type="paragraph" w:styleId="25">
     <w:name w:val="toc 3"/>
     <w:basedOn w:val="1"/>
     <w:next w:val="1"/>
@@ -43694,7 +45770,7 @@
       <w:szCs w:val="20"/>
     </w:rPr>
   </w:style>
-  <w:style w:type="paragraph" w:styleId="25">
+  <w:style w:type="paragraph" w:styleId="26">
     <w:name w:val="toc 4"/>
     <w:basedOn w:val="1"/>
     <w:next w:val="1"/>
@@ -43712,7 +45788,7 @@
       <w:szCs w:val="18"/>
     </w:rPr>
   </w:style>
-  <w:style w:type="paragraph" w:styleId="26">
+  <w:style w:type="paragraph" w:styleId="27">
     <w:name w:val="toc 5"/>
     <w:basedOn w:val="1"/>
     <w:next w:val="1"/>
@@ -43730,7 +45806,7 @@
       <w:szCs w:val="18"/>
     </w:rPr>
   </w:style>
-  <w:style w:type="paragraph" w:styleId="27">
+  <w:style w:type="paragraph" w:styleId="28">
     <w:name w:val="toc 6"/>
     <w:basedOn w:val="1"/>
     <w:next w:val="1"/>
@@ -43748,7 +45824,7 @@
       <w:szCs w:val="18"/>
     </w:rPr>
   </w:style>
-  <w:style w:type="paragraph" w:styleId="28">
+  <w:style w:type="paragraph" w:styleId="29">
     <w:name w:val="toc 7"/>
     <w:basedOn w:val="1"/>
     <w:next w:val="1"/>
@@ -43766,7 +45842,7 @@
       <w:szCs w:val="18"/>
     </w:rPr>
   </w:style>
-  <w:style w:type="paragraph" w:styleId="29">
+  <w:style w:type="paragraph" w:styleId="30">
     <w:name w:val="toc 8"/>
     <w:basedOn w:val="1"/>
     <w:next w:val="1"/>
@@ -43784,7 +45860,7 @@
       <w:szCs w:val="18"/>
     </w:rPr>
   </w:style>
-  <w:style w:type="paragraph" w:styleId="30">
+  <w:style w:type="paragraph" w:styleId="31">
     <w:name w:val="toc 9"/>
     <w:basedOn w:val="1"/>
     <w:next w:val="1"/>
@@ -43802,7 +45878,7 @@
       <w:szCs w:val="18"/>
     </w:rPr>
   </w:style>
-  <w:style w:type="paragraph" w:styleId="31">
+  <w:style w:type="paragraph" w:styleId="32">
     <w:name w:val="No Spacing"/>
     <w:qFormat/>
     <w:uiPriority w:val="1"/>
@@ -43820,7 +45896,7 @@
       <w14:ligatures w14:val="standardContextual"/>
     </w:rPr>
   </w:style>
-  <w:style w:type="character" w:customStyle="1" w:styleId="32">
+  <w:style w:type="character" w:customStyle="1" w:styleId="33">
     <w:name w:val="Верхний колонтитул Знак"/>
     <w:basedOn w:val="11"/>
     <w:link w:val="18"/>
@@ -43831,7 +45907,7 @@
       <w:sz w:val="28"/>
     </w:rPr>
   </w:style>
-  <w:style w:type="character" w:customStyle="1" w:styleId="33">
+  <w:style w:type="character" w:customStyle="1" w:styleId="34">
     <w:name w:val="Нижний колонтитул Знак"/>
     <w:basedOn w:val="11"/>
     <w:link w:val="17"/>
@@ -43842,7 +45918,7 @@
       <w:sz w:val="28"/>
     </w:rPr>
   </w:style>
-  <w:style w:type="character" w:customStyle="1" w:styleId="34">
+  <w:style w:type="character" w:customStyle="1" w:styleId="35">
     <w:name w:val="Заголовок 1 Знак"/>
     <w:basedOn w:val="11"/>
     <w:link w:val="2"/>
@@ -43858,7 +45934,7 @@
       <w14:ligatures w14:val="none"/>
     </w:rPr>
   </w:style>
-  <w:style w:type="character" w:customStyle="1" w:styleId="35">
+  <w:style w:type="character" w:customStyle="1" w:styleId="36">
     <w:name w:val="Заголовок 2 Знак"/>
     <w:basedOn w:val="11"/>
     <w:link w:val="3"/>
@@ -43871,7 +45947,7 @@
       <w:szCs w:val="26"/>
     </w:rPr>
   </w:style>
-  <w:style w:type="character" w:customStyle="1" w:styleId="36">
+  <w:style w:type="character" w:customStyle="1" w:styleId="37">
     <w:name w:val="Заголовок 3 Знак"/>
     <w:basedOn w:val="11"/>
     <w:link w:val="4"/>
@@ -43885,7 +45961,7 @@
       <w:lang w:eastAsia="uk-UA"/>
     </w:rPr>
   </w:style>
-  <w:style w:type="paragraph" w:customStyle="1" w:styleId="37">
+  <w:style w:type="paragraph" w:customStyle="1" w:styleId="38">
     <w:name w:val="TOC Heading"/>
     <w:basedOn w:val="2"/>
     <w:next w:val="1"/>
@@ -43912,7 +45988,7 @@
       <w:lang w:eastAsia="uk-UA"/>
     </w:rPr>
   </w:style>
-  <w:style w:type="paragraph" w:styleId="38">
+  <w:style w:type="paragraph" w:styleId="39">
     <w:name w:val="List Paragraph"/>
     <w:basedOn w:val="1"/>
     <w:qFormat/>
@@ -43933,7 +46009,7 @@
       <w14:ligatures w14:val="none"/>
     </w:rPr>
   </w:style>
-  <w:style w:type="character" w:customStyle="1" w:styleId="39">
+  <w:style w:type="character" w:customStyle="1" w:styleId="40">
     <w:name w:val="Заголовок 4 Знак"/>
     <w:basedOn w:val="11"/>
     <w:link w:val="5"/>
@@ -43948,7 +46024,7 @@
       <w:sz w:val="28"/>
     </w:rPr>
   </w:style>
-  <w:style w:type="character" w:customStyle="1" w:styleId="40">
+  <w:style w:type="character" w:customStyle="1" w:styleId="41">
     <w:name w:val="Заголовок 5 Знак"/>
     <w:basedOn w:val="11"/>
     <w:link w:val="6"/>
@@ -43961,7 +46037,7 @@
       <w:sz w:val="28"/>
     </w:rPr>
   </w:style>
-  <w:style w:type="character" w:customStyle="1" w:styleId="41">
+  <w:style w:type="character" w:customStyle="1" w:styleId="42">
     <w:name w:val="Заголовок 6 Знак"/>
     <w:basedOn w:val="11"/>
     <w:link w:val="7"/>
@@ -43974,7 +46050,7 @@
       <w:sz w:val="28"/>
     </w:rPr>
   </w:style>
-  <w:style w:type="character" w:customStyle="1" w:styleId="42">
+  <w:style w:type="character" w:customStyle="1" w:styleId="43">
     <w:name w:val="Заголовок 7 Знак"/>
     <w:basedOn w:val="11"/>
     <w:link w:val="8"/>
@@ -43989,7 +46065,7 @@
       <w:sz w:val="28"/>
     </w:rPr>
   </w:style>
-  <w:style w:type="character" w:customStyle="1" w:styleId="43">
+  <w:style w:type="character" w:customStyle="1" w:styleId="44">
     <w:name w:val="Заголовок 8 Знак"/>
     <w:basedOn w:val="11"/>
     <w:link w:val="9"/>
@@ -44011,7 +46087,7 @@
       </w14:textFill>
     </w:rPr>
   </w:style>
-  <w:style w:type="character" w:customStyle="1" w:styleId="44">
+  <w:style w:type="character" w:customStyle="1" w:styleId="45">
     <w:name w:val="Заголовок 9 Знак"/>
     <w:basedOn w:val="11"/>
     <w:link w:val="10"/>
@@ -44035,9 +46111,9 @@
       </w14:textFill>
     </w:rPr>
   </w:style>
-  <w:style w:type="paragraph" w:customStyle="1" w:styleId="45">
+  <w:style w:type="paragraph" w:customStyle="1" w:styleId="46">
     <w:name w:val="Новий Заголовок"/>
-    <w:link w:val="46"/>
+    <w:link w:val="47"/>
     <w:qFormat/>
     <w:uiPriority w:val="0"/>
     <w:pPr>
@@ -44055,10 +46131,10 @@
       <w14:ligatures w14:val="none"/>
     </w:rPr>
   </w:style>
-  <w:style w:type="character" w:customStyle="1" w:styleId="46">
+  <w:style w:type="character" w:customStyle="1" w:styleId="47">
     <w:name w:val="Новий Заголовок Знак"/>
-    <w:basedOn w:val="34"/>
-    <w:link w:val="45"/>
+    <w:basedOn w:val="35"/>
+    <w:link w:val="46"/>
     <w:qFormat/>
     <w:uiPriority w:val="0"/>
     <w:rPr>
@@ -44070,10 +46146,10 @@
       <w14:ligatures w14:val="none"/>
     </w:rPr>
   </w:style>
-  <w:style w:type="paragraph" w:customStyle="1" w:styleId="47">
+  <w:style w:type="paragraph" w:customStyle="1" w:styleId="48">
     <w:name w:val="Мій піднумерований"/>
     <w:basedOn w:val="1"/>
-    <w:link w:val="48"/>
+    <w:link w:val="49"/>
     <w:qFormat/>
     <w:uiPriority w:val="0"/>
     <w:pPr>
@@ -44087,10 +46163,10 @@
       <w:lang w:eastAsia="uk-UA"/>
     </w:rPr>
   </w:style>
-  <w:style w:type="character" w:customStyle="1" w:styleId="48">
+  <w:style w:type="character" w:customStyle="1" w:styleId="49">
     <w:name w:val="Мій піднумерований Знак"/>
     <w:basedOn w:val="11"/>
-    <w:link w:val="47"/>
+    <w:link w:val="48"/>
     <w:qFormat/>
     <w:uiPriority w:val="0"/>
     <w:rPr>
@@ -44099,10 +46175,10 @@
       <w:lang w:eastAsia="uk-UA"/>
     </w:rPr>
   </w:style>
-  <w:style w:type="paragraph" w:customStyle="1" w:styleId="49">
+  <w:style w:type="paragraph" w:customStyle="1" w:styleId="50">
     <w:name w:val="Мій нумерований"/>
     <w:basedOn w:val="1"/>
-    <w:link w:val="50"/>
+    <w:link w:val="51"/>
     <w:qFormat/>
     <w:uiPriority w:val="0"/>
     <w:pPr>
@@ -44118,10 +46194,10 @@
       <w14:ligatures w14:val="none"/>
     </w:rPr>
   </w:style>
-  <w:style w:type="character" w:customStyle="1" w:styleId="50">
+  <w:style w:type="character" w:customStyle="1" w:styleId="51">
     <w:name w:val="Мій нумерований Знак"/>
     <w:basedOn w:val="11"/>
-    <w:link w:val="49"/>
+    <w:link w:val="50"/>
     <w:qFormat/>
     <w:uiPriority w:val="0"/>
     <w:rPr>
@@ -44132,7 +46208,7 @@
       <w14:ligatures w14:val="none"/>
     </w:rPr>
   </w:style>
-  <w:style w:type="character" w:customStyle="1" w:styleId="51">
+  <w:style w:type="character" w:customStyle="1" w:styleId="52">
     <w:name w:val="Основной текст Знак"/>
     <w:basedOn w:val="11"/>
     <w:link w:val="14"/>
@@ -44146,7 +46222,7 @@
       <w14:ligatures w14:val="none"/>
     </w:rPr>
   </w:style>
-  <w:style w:type="character" w:customStyle="1" w:styleId="52">
+  <w:style w:type="character" w:customStyle="1" w:styleId="53">
     <w:name w:val="Стандартный HTML Знак"/>
     <w:basedOn w:val="11"/>
     <w:link w:val="19"/>
@@ -44159,7 +46235,7 @@
       <w:szCs w:val="20"/>
     </w:rPr>
   </w:style>
-  <w:style w:type="paragraph" w:customStyle="1" w:styleId="53">
+  <w:style w:type="paragraph" w:customStyle="1" w:styleId="54">
     <w:name w:val="Bibliography"/>
     <w:basedOn w:val="1"/>
     <w:next w:val="1"/>
@@ -44167,7 +46243,7 @@
     <w:qFormat/>
     <w:uiPriority w:val="37"/>
   </w:style>
-  <w:style w:type="character" w:customStyle="1" w:styleId="54">
+  <w:style w:type="character" w:customStyle="1" w:styleId="55">
     <w:name w:val="Текст выноски Знак"/>
     <w:basedOn w:val="11"/>
     <w:link w:val="13"/>
@@ -44180,7 +46256,7 @@
       <w:szCs w:val="16"/>
     </w:rPr>
   </w:style>
-  <w:style w:type="paragraph" w:customStyle="1" w:styleId="55">
+  <w:style w:type="paragraph" w:customStyle="1" w:styleId="56">
     <w:name w:val="zahovolok"/>
     <w:basedOn w:val="2"/>
     <w:qFormat/>
@@ -44196,9 +46272,9 @@
       <w:lang w:val="uk" w:eastAsia="uk-UA"/>
     </w:rPr>
   </w:style>
-  <w:style w:type="paragraph" w:customStyle="1" w:styleId="56">
+  <w:style w:type="paragraph" w:customStyle="1" w:styleId="57">
     <w:name w:val="Курсова"/>
-    <w:basedOn w:val="38"/>
+    <w:basedOn w:val="39"/>
     <w:qFormat/>
     <w:uiPriority w:val="0"/>
     <w:pPr>
@@ -44215,11 +46291,11 @@
       <w:szCs w:val="28"/>
     </w:rPr>
   </w:style>
-  <w:style w:type="paragraph" w:customStyle="1" w:styleId="57">
+  <w:style w:type="paragraph" w:customStyle="1" w:styleId="58">
     <w:name w:val="kod"/>
     <w:basedOn w:val="1"/>
     <w:next w:val="1"/>
-    <w:link w:val="58"/>
+    <w:link w:val="59"/>
     <w:qFormat/>
     <w:uiPriority w:val="0"/>
     <w:pPr>
@@ -44241,9 +46317,9 @@
       <w:lang w:eastAsia="uk-UA"/>
     </w:rPr>
   </w:style>
-  <w:style w:type="character" w:customStyle="1" w:styleId="58">
+  <w:style w:type="character" w:customStyle="1" w:styleId="59">
     <w:name w:val="kod Char"/>
-    <w:link w:val="57"/>
+    <w:link w:val="58"/>
     <w:qFormat/>
     <w:uiPriority w:val="0"/>
     <w:rPr>

</xml_diff>

<commit_message>
update documentation to 32 pages
</commit_message>
<xml_diff>
--- a/documentation/документація .docx
+++ b/documentation/документація .docx
@@ -10972,6 +10972,14 @@
       </w:tblGrid>
       <w:tr>
         <w:tblPrEx>
+          <w:tblBorders>
+            <w:top w:val="single" w:color="auto" w:sz="4" w:space="0"/>
+            <w:left w:val="single" w:color="auto" w:sz="4" w:space="0"/>
+            <w:bottom w:val="single" w:color="auto" w:sz="4" w:space="0"/>
+            <w:right w:val="single" w:color="auto" w:sz="4" w:space="0"/>
+            <w:insideH w:val="single" w:color="auto" w:sz="4" w:space="0"/>
+            <w:insideV w:val="single" w:color="auto" w:sz="4" w:space="0"/>
+          </w:tblBorders>
           <w:tblCellMar>
             <w:top w:w="0" w:type="dxa"/>
             <w:left w:w="108" w:type="dxa"/>
@@ -21024,7 +21032,7 @@
         <w:rPr>
           <w:lang w:eastAsia="uk-UA"/>
         </w:rPr>
-        <w:t xml:space="preserve"> головного меню, еористувачу</w:t>
+        <w:t xml:space="preserve"> головного меню, користувачу</w:t>
       </w:r>
       <w:r>
         <w:rPr>
@@ -21146,8 +21154,6 @@
         </w:rPr>
         <w:t xml:space="preserve"> всіх автомобілів</w:t>
       </w:r>
-      <w:bookmarkStart w:id="35" w:name="_GoBack"/>
-      <w:bookmarkEnd w:id="35"/>
     </w:p>
     <w:p>
       <w:pPr>
@@ -21187,14 +21193,60 @@
         <w:rPr>
           <w:lang w:eastAsia="uk-UA"/>
         </w:rPr>
-        <w:t xml:space="preserve">Обравши пункт 3 головного меню, </w:t>
+        <w:t xml:space="preserve">Обравши пункт </w:t>
+      </w:r>
+      <w:r>
+        <w:rPr>
+          <w:rFonts w:hint="default"/>
+          <w:lang w:val="en-US" w:eastAsia="uk-UA"/>
+        </w:rPr>
+        <w:t>2</w:t>
+      </w:r>
+      <w:r>
+        <w:rPr>
+          <w:lang w:eastAsia="uk-UA"/>
+        </w:rPr>
+        <w:t xml:space="preserve"> меню</w:t>
+      </w:r>
+      <w:r>
+        <w:rPr>
+          <w:rFonts w:hint="default"/>
+          <w:lang w:val="en-US" w:eastAsia="uk-UA"/>
+        </w:rPr>
+        <w:t xml:space="preserve"> </w:t>
+      </w:r>
+      <w:r>
+        <w:rPr>
+          <w:rFonts w:hint="default"/>
+          <w:lang w:val="uk-UA" w:eastAsia="uk-UA"/>
+        </w:rPr>
+        <w:t>автомобілів</w:t>
+      </w:r>
+      <w:r>
+        <w:rPr>
+          <w:lang w:eastAsia="uk-UA"/>
+        </w:rPr>
+        <w:t xml:space="preserve">, </w:t>
       </w:r>
       <w:bookmarkStart w:id="22" w:name="_Hlk177908947"/>
       <w:r>
         <w:rPr>
           <w:lang w:eastAsia="uk-UA"/>
         </w:rPr>
-        <w:t>на екран буде виведено усі страви з БД(рис 10</w:t>
+        <w:t>користувач</w:t>
+      </w:r>
+      <w:r>
+        <w:rPr>
+          <w:rFonts w:hint="default"/>
+          <w:lang w:val="en-US" w:eastAsia="uk-UA"/>
+        </w:rPr>
+        <w:t xml:space="preserve"> зможе добавити автомобіль</w:t>
+      </w:r>
+      <w:r>
+        <w:rPr>
+          <w:lang w:eastAsia="uk-UA"/>
+        </w:rPr>
+        <w:t>(рис 10</w:t>
       </w:r>
       <w:bookmarkEnd w:id="22"/>
       <w:bookmarkStart w:id="23" w:name="_Hlk177909162"/>
@@ -21224,14 +21276,11 @@
         </w:rPr>
       </w:pPr>
       <w:r>
-        <w:rPr>
-          <w:lang w:val="ru-RU" w:eastAsia="ru-RU"/>
-        </w:rPr>
         <w:drawing>
-          <wp:inline distT="0" distB="0" distL="0" distR="0">
-            <wp:extent cx="2047875" cy="2924175"/>
-            <wp:effectExtent l="0" t="0" r="9525" b="9525"/>
-            <wp:docPr id="9" name="Рисунок 9"/>
+          <wp:inline distT="0" distB="0" distL="114300" distR="114300">
+            <wp:extent cx="3914775" cy="3371850"/>
+            <wp:effectExtent l="0" t="0" r="1905" b="11430"/>
+            <wp:docPr id="5" name="Picture 1"/>
             <wp:cNvGraphicFramePr>
               <a:graphicFrameLocks xmlns:a="http://schemas.openxmlformats.org/drawingml/2006/main" noChangeAspect="1"/>
             </wp:cNvGraphicFramePr>
@@ -21239,7 +21288,7 @@
               <a:graphicData uri="http://schemas.openxmlformats.org/drawingml/2006/picture">
                 <pic:pic xmlns:pic="http://schemas.openxmlformats.org/drawingml/2006/picture">
                   <pic:nvPicPr>
-                    <pic:cNvPr id="9" name="Рисунок 9"/>
+                    <pic:cNvPr id="5" name="Picture 1"/>
                     <pic:cNvPicPr>
                       <a:picLocks noChangeAspect="1"/>
                     </pic:cNvPicPr>
@@ -21253,11 +21302,15 @@
                   <pic:spPr>
                     <a:xfrm>
                       <a:off x="0" y="0"/>
-                      <a:ext cx="2048161" cy="2924583"/>
+                      <a:ext cx="3914775" cy="3371850"/>
                     </a:xfrm>
                     <a:prstGeom prst="rect">
                       <a:avLst/>
                     </a:prstGeom>
+                    <a:noFill/>
+                    <a:ln>
+                      <a:noFill/>
+                    </a:ln>
                   </pic:spPr>
                 </pic:pic>
               </a:graphicData>
@@ -21280,123 +21333,190 @@
         <w:ind w:firstLine="709" w:firstLineChars="0"/>
         <w:jc w:val="center"/>
         <w:rPr>
+          <w:rFonts w:hint="default"/>
+          <w:lang w:val="en-US" w:eastAsia="uk-UA"/>
+        </w:rPr>
+      </w:pPr>
+      <w:bookmarkStart w:id="24" w:name="_Hlk177907326"/>
+      <w:r>
+        <w:rPr>
           <w:lang w:eastAsia="uk-UA"/>
         </w:rPr>
-      </w:pPr>
-      <w:bookmarkStart w:id="24" w:name="_Hlk177907326"/>
-      <w:r>
+        <w:t>Рисунок 10 –</w:t>
+      </w:r>
+      <w:bookmarkEnd w:id="24"/>
+      <w:r>
+        <w:rPr>
+          <w:rFonts w:hint="default"/>
+          <w:lang w:val="en-US" w:eastAsia="uk-UA"/>
+        </w:rPr>
+        <w:t xml:space="preserve"> видаленняя авто</w:t>
+      </w:r>
+    </w:p>
+    <w:p>
+      <w:pPr>
+        <w:pageBreakBefore w:val="0"/>
+        <w:kinsoku/>
+        <w:wordWrap/>
+        <w:overflowPunct/>
+        <w:topLinePunct w:val="0"/>
+        <w:bidi w:val="0"/>
+        <w:adjustRightInd/>
+        <w:snapToGrid/>
+        <w:spacing w:line="360" w:lineRule="auto"/>
+        <w:ind w:firstLine="709" w:firstLineChars="0"/>
         <w:rPr>
           <w:lang w:eastAsia="uk-UA"/>
         </w:rPr>
-        <w:t xml:space="preserve">Рисунок 10 – </w:t>
-      </w:r>
-      <w:bookmarkEnd w:id="24"/>
-      <w:r>
+      </w:pPr>
+    </w:p>
+    <w:p>
+      <w:pPr>
+        <w:pageBreakBefore w:val="0"/>
+        <w:kinsoku/>
+        <w:wordWrap/>
+        <w:overflowPunct/>
+        <w:topLinePunct w:val="0"/>
+        <w:bidi w:val="0"/>
+        <w:adjustRightInd/>
+        <w:snapToGrid/>
+        <w:spacing w:line="360" w:lineRule="auto"/>
+        <w:ind w:firstLine="709" w:firstLineChars="0"/>
         <w:rPr>
           <w:lang w:eastAsia="uk-UA"/>
         </w:rPr>
-        <w:t>страви завантажені з БД</w:t>
-      </w:r>
-    </w:p>
-    <w:p>
-      <w:pPr>
-        <w:pageBreakBefore w:val="0"/>
-        <w:kinsoku/>
-        <w:wordWrap/>
-        <w:overflowPunct/>
-        <w:topLinePunct w:val="0"/>
-        <w:bidi w:val="0"/>
-        <w:adjustRightInd/>
-        <w:snapToGrid/>
-        <w:spacing w:line="360" w:lineRule="auto"/>
-        <w:ind w:firstLine="709" w:firstLineChars="0"/>
+      </w:pPr>
+      <w:r>
         <w:rPr>
           <w:lang w:eastAsia="uk-UA"/>
         </w:rPr>
-      </w:pPr>
-    </w:p>
-    <w:p>
-      <w:pPr>
-        <w:pageBreakBefore w:val="0"/>
-        <w:kinsoku/>
-        <w:wordWrap/>
-        <w:overflowPunct/>
-        <w:topLinePunct w:val="0"/>
-        <w:bidi w:val="0"/>
-        <w:adjustRightInd/>
-        <w:snapToGrid/>
-        <w:spacing w:line="360" w:lineRule="auto"/>
-        <w:ind w:firstLine="709" w:firstLineChars="0"/>
+        <w:t xml:space="preserve">Обравши пункт </w:t>
+      </w:r>
+      <w:r>
+        <w:rPr>
+          <w:rFonts w:hint="default"/>
+          <w:lang w:val="en-US" w:eastAsia="uk-UA"/>
+        </w:rPr>
+        <w:t>6</w:t>
+      </w:r>
+      <w:r>
         <w:rPr>
           <w:lang w:eastAsia="uk-UA"/>
         </w:rPr>
-      </w:pPr>
+        <w:t xml:space="preserve"> меню</w:t>
+      </w:r>
+      <w:r>
+        <w:rPr>
+          <w:rFonts w:hint="default"/>
+          <w:lang w:val="en-US" w:eastAsia="uk-UA"/>
+        </w:rPr>
+        <w:t xml:space="preserve"> </w:t>
+      </w:r>
+      <w:r>
+        <w:rPr>
+          <w:rFonts w:hint="default"/>
+          <w:lang w:val="uk-UA" w:eastAsia="uk-UA"/>
+        </w:rPr>
+        <w:t>автомобілів</w:t>
+      </w:r>
       <w:r>
         <w:rPr>
           <w:lang w:eastAsia="uk-UA"/>
         </w:rPr>
-        <w:t xml:space="preserve">Обравши пункт 4 головного меню, користувач зможе зробити замовлення(рис 13). Після, потрібно ввести ідентифікатор замовлення, також після введення ідентифікатора на екран буде виведено усі наявні страви(рис 14). </w:t>
-      </w:r>
-    </w:p>
-    <w:p>
-      <w:pPr>
-        <w:pageBreakBefore w:val="0"/>
-        <w:kinsoku/>
-        <w:wordWrap/>
-        <w:overflowPunct/>
-        <w:topLinePunct w:val="0"/>
-        <w:bidi w:val="0"/>
-        <w:adjustRightInd/>
-        <w:snapToGrid/>
-        <w:spacing w:line="360" w:lineRule="auto"/>
-        <w:ind w:firstLine="709" w:firstLineChars="0"/>
+        <w:t>, користувач зможе</w:t>
+      </w:r>
+      <w:r>
+        <w:rPr>
+          <w:rFonts w:hint="default"/>
+          <w:lang w:val="en-US" w:eastAsia="uk-UA"/>
+        </w:rPr>
+        <w:t xml:space="preserve"> видалити авто </w:t>
+      </w:r>
+      <w:r>
         <w:rPr>
           <w:lang w:eastAsia="uk-UA"/>
         </w:rPr>
-      </w:pPr>
-    </w:p>
-    <w:p>
-      <w:pPr>
-        <w:pageBreakBefore w:val="0"/>
-        <w:kinsoku/>
-        <w:wordWrap/>
-        <w:overflowPunct/>
-        <w:topLinePunct w:val="0"/>
-        <w:bidi w:val="0"/>
-        <w:adjustRightInd/>
-        <w:snapToGrid/>
-        <w:spacing w:line="360" w:lineRule="auto"/>
-        <w:ind w:firstLine="709" w:firstLineChars="0"/>
+        <w:t>(рис 1</w:t>
+      </w:r>
+      <w:r>
+        <w:rPr>
+          <w:rFonts w:hint="default"/>
+          <w:lang w:val="en-US" w:eastAsia="uk-UA"/>
+        </w:rPr>
+        <w:t>1</w:t>
+      </w:r>
+      <w:r>
         <w:rPr>
           <w:lang w:eastAsia="uk-UA"/>
         </w:rPr>
-      </w:pPr>
-    </w:p>
-    <w:p>
-      <w:pPr>
-        <w:pageBreakBefore w:val="0"/>
-        <w:kinsoku/>
-        <w:wordWrap/>
-        <w:overflowPunct/>
-        <w:topLinePunct w:val="0"/>
-        <w:bidi w:val="0"/>
-        <w:adjustRightInd/>
-        <w:snapToGrid/>
-        <w:spacing w:line="360" w:lineRule="auto"/>
-        <w:ind w:firstLine="709" w:firstLineChars="0"/>
+        <w:t>). Після, потрібно ввести ідентифікатор авто</w:t>
+      </w:r>
+      <w:r>
+        <w:rPr>
+          <w:rFonts w:hint="default"/>
+          <w:lang w:val="en-US" w:eastAsia="uk-UA"/>
+        </w:rPr>
+        <w:t xml:space="preserve"> для видалення</w:t>
+      </w:r>
+      <w:r>
         <w:rPr>
           <w:lang w:eastAsia="uk-UA"/>
         </w:rPr>
-      </w:pPr>
-      <w:r>
-        <w:rPr>
-          <w:lang w:val="ru-RU" w:eastAsia="ru-RU"/>
-        </w:rPr>
+        <w:t>(рис 1</w:t>
+      </w:r>
+      <w:r>
+        <w:rPr>
+          <w:rFonts w:hint="default"/>
+          <w:lang w:val="en-US" w:eastAsia="uk-UA"/>
+        </w:rPr>
+        <w:t>2</w:t>
+      </w:r>
+      <w:r>
+        <w:rPr>
+          <w:lang w:eastAsia="uk-UA"/>
+        </w:rPr>
+        <w:t xml:space="preserve">). </w:t>
+      </w:r>
+    </w:p>
+    <w:p>
+      <w:pPr>
+        <w:pageBreakBefore w:val="0"/>
+        <w:kinsoku/>
+        <w:wordWrap/>
+        <w:overflowPunct/>
+        <w:topLinePunct w:val="0"/>
+        <w:bidi w:val="0"/>
+        <w:adjustRightInd/>
+        <w:snapToGrid/>
+        <w:spacing w:line="360" w:lineRule="auto"/>
+        <w:ind w:firstLine="709" w:firstLineChars="0"/>
+        <w:rPr>
+          <w:lang w:eastAsia="uk-UA"/>
+        </w:rPr>
+      </w:pPr>
+    </w:p>
+    <w:p>
+      <w:pPr>
+        <w:pageBreakBefore w:val="0"/>
+        <w:kinsoku/>
+        <w:wordWrap/>
+        <w:overflowPunct/>
+        <w:topLinePunct w:val="0"/>
+        <w:bidi w:val="0"/>
+        <w:adjustRightInd/>
+        <w:snapToGrid/>
+        <w:spacing w:line="360" w:lineRule="auto"/>
+        <w:ind w:firstLine="709" w:firstLineChars="0"/>
+        <w:rPr>
+          <w:lang w:eastAsia="uk-UA"/>
+        </w:rPr>
+      </w:pPr>
+      <w:r>
         <w:drawing>
-          <wp:inline distT="0" distB="0" distL="0" distR="0">
-            <wp:extent cx="2305050" cy="447675"/>
-            <wp:effectExtent l="0" t="0" r="0" b="0"/>
-            <wp:docPr id="10" name="Рисунок 10"/>
+          <wp:inline distT="0" distB="0" distL="114300" distR="114300">
+            <wp:extent cx="5757545" cy="1626235"/>
+            <wp:effectExtent l="0" t="0" r="3175" b="4445"/>
+            <wp:docPr id="6" name="Picture 2"/>
             <wp:cNvGraphicFramePr>
               <a:graphicFrameLocks xmlns:a="http://schemas.openxmlformats.org/drawingml/2006/main" noChangeAspect="1"/>
             </wp:cNvGraphicFramePr>
@@ -21404,7 +21524,7 @@
               <a:graphicData uri="http://schemas.openxmlformats.org/drawingml/2006/picture">
                 <pic:pic xmlns:pic="http://schemas.openxmlformats.org/drawingml/2006/picture">
                   <pic:nvPicPr>
-                    <pic:cNvPr id="10" name="Рисунок 10"/>
+                    <pic:cNvPr id="6" name="Picture 2"/>
                     <pic:cNvPicPr>
                       <a:picLocks noChangeAspect="1"/>
                     </pic:cNvPicPr>
@@ -21418,11 +21538,15 @@
                   <pic:spPr>
                     <a:xfrm>
                       <a:off x="0" y="0"/>
-                      <a:ext cx="2305372" cy="447737"/>
+                      <a:ext cx="5757545" cy="1626235"/>
                     </a:xfrm>
                     <a:prstGeom prst="rect">
                       <a:avLst/>
                     </a:prstGeom>
+                    <a:noFill/>
+                    <a:ln>
+                      <a:noFill/>
+                    </a:ln>
                   </pic:spPr>
                 </pic:pic>
               </a:graphicData>
@@ -21443,16 +21567,54 @@
         <w:snapToGrid/>
         <w:spacing w:line="360" w:lineRule="auto"/>
         <w:ind w:firstLine="709" w:firstLineChars="0"/>
+        <w:rPr>
+          <w:lang w:eastAsia="uk-UA"/>
+        </w:rPr>
+      </w:pPr>
+    </w:p>
+    <w:p>
+      <w:pPr>
+        <w:pageBreakBefore w:val="0"/>
+        <w:kinsoku/>
+        <w:wordWrap/>
+        <w:overflowPunct/>
+        <w:topLinePunct w:val="0"/>
+        <w:bidi w:val="0"/>
+        <w:adjustRightInd/>
+        <w:snapToGrid/>
+        <w:spacing w:line="360" w:lineRule="auto"/>
+        <w:ind w:firstLine="709" w:firstLineChars="0"/>
         <w:jc w:val="center"/>
         <w:rPr>
+          <w:rFonts w:hint="default"/>
+          <w:lang w:val="en-US" w:eastAsia="uk-UA"/>
+        </w:rPr>
+      </w:pPr>
+      <w:r>
+        <w:rPr>
           <w:lang w:eastAsia="uk-UA"/>
         </w:rPr>
-      </w:pPr>
+        <w:t>Рисунок 1</w:t>
+      </w:r>
+      <w:r>
+        <w:rPr>
+          <w:rFonts w:hint="default"/>
+          <w:lang w:val="en-US" w:eastAsia="uk-UA"/>
+        </w:rPr>
+        <w:t>1</w:t>
+      </w:r>
       <w:r>
         <w:rPr>
           <w:lang w:eastAsia="uk-UA"/>
         </w:rPr>
-        <w:t>Рисунок 13 – створення замовлення</w:t>
+        <w:t xml:space="preserve"> – видалення</w:t>
+      </w:r>
+      <w:r>
+        <w:rPr>
+          <w:rFonts w:hint="default"/>
+          <w:lang w:val="en-US" w:eastAsia="uk-UA"/>
+        </w:rPr>
+        <w:t xml:space="preserve"> авто</w:t>
       </w:r>
     </w:p>
     <w:p>
@@ -21472,14 +21634,11 @@
         </w:rPr>
       </w:pPr>
       <w:r>
-        <w:rPr>
-          <w:lang w:val="ru-RU" w:eastAsia="ru-RU"/>
-        </w:rPr>
         <w:drawing>
-          <wp:inline distT="0" distB="0" distL="0" distR="0">
-            <wp:extent cx="2571750" cy="2705100"/>
-            <wp:effectExtent l="0" t="0" r="0" b="0"/>
-            <wp:docPr id="11" name="Рисунок 11"/>
+          <wp:inline distT="0" distB="0" distL="114300" distR="114300">
+            <wp:extent cx="5754370" cy="1892935"/>
+            <wp:effectExtent l="0" t="0" r="6350" b="12065"/>
+            <wp:docPr id="7" name="Picture 3"/>
             <wp:cNvGraphicFramePr>
               <a:graphicFrameLocks xmlns:a="http://schemas.openxmlformats.org/drawingml/2006/main" noChangeAspect="1"/>
             </wp:cNvGraphicFramePr>
@@ -21487,7 +21646,7 @@
               <a:graphicData uri="http://schemas.openxmlformats.org/drawingml/2006/picture">
                 <pic:pic xmlns:pic="http://schemas.openxmlformats.org/drawingml/2006/picture">
                   <pic:nvPicPr>
-                    <pic:cNvPr id="11" name="Рисунок 11"/>
+                    <pic:cNvPr id="7" name="Picture 3"/>
                     <pic:cNvPicPr>
                       <a:picLocks noChangeAspect="1"/>
                     </pic:cNvPicPr>
@@ -21501,11 +21660,15 @@
                   <pic:spPr>
                     <a:xfrm>
                       <a:off x="0" y="0"/>
-                      <a:ext cx="2572109" cy="2705478"/>
+                      <a:ext cx="5754370" cy="1892935"/>
                     </a:xfrm>
                     <a:prstGeom prst="rect">
                       <a:avLst/>
                     </a:prstGeom>
+                    <a:noFill/>
+                    <a:ln>
+                      <a:noFill/>
+                    </a:ln>
                   </pic:spPr>
                 </pic:pic>
               </a:graphicData>
@@ -21528,14 +21691,35 @@
         <w:ind w:firstLine="709" w:firstLineChars="0"/>
         <w:jc w:val="center"/>
         <w:rPr>
+          <w:rFonts w:hint="default"/>
+          <w:lang w:val="en-US" w:eastAsia="uk-UA"/>
+        </w:rPr>
+      </w:pPr>
+      <w:r>
+        <w:rPr>
           <w:lang w:eastAsia="uk-UA"/>
         </w:rPr>
-      </w:pPr>
+        <w:t>Рисунок 1</w:t>
+      </w:r>
+      <w:r>
+        <w:rPr>
+          <w:rFonts w:hint="default"/>
+          <w:lang w:val="en-US" w:eastAsia="uk-UA"/>
+        </w:rPr>
+        <w:t>2</w:t>
+      </w:r>
       <w:r>
         <w:rPr>
           <w:lang w:eastAsia="uk-UA"/>
         </w:rPr>
-        <w:t>Рисунок 14 – меню з наявними стравами</w:t>
+        <w:t xml:space="preserve"> –</w:t>
+      </w:r>
+      <w:r>
+        <w:rPr>
+          <w:rFonts w:hint="default"/>
+          <w:lang w:val="en-US" w:eastAsia="uk-UA"/>
+        </w:rPr>
+        <w:t xml:space="preserve"> видалення</w:t>
       </w:r>
     </w:p>
     <w:p>
@@ -21599,51 +21783,153 @@
         <w:rPr>
           <w:lang w:eastAsia="uk-UA"/>
         </w:rPr>
-        <w:t xml:space="preserve">Обравши пункт 5 головного меню, на екран буде виведено усі створені замовлення(рис 15). Обравши пункт 6 головного меню, у користувача буде змога вивести на екран замовлення за ідентифікатором(рис 16). </w:t>
-      </w:r>
-    </w:p>
-    <w:p>
-      <w:pPr>
-        <w:pageBreakBefore w:val="0"/>
-        <w:kinsoku/>
-        <w:wordWrap/>
-        <w:overflowPunct/>
-        <w:topLinePunct w:val="0"/>
-        <w:bidi w:val="0"/>
-        <w:adjustRightInd/>
-        <w:snapToGrid/>
-        <w:spacing w:line="360" w:lineRule="auto"/>
-        <w:ind w:firstLine="709" w:firstLineChars="0"/>
+        <w:t xml:space="preserve">Обравши пункт </w:t>
+      </w:r>
+      <w:r>
+        <w:rPr>
+          <w:rFonts w:hint="default"/>
+          <w:lang w:val="en-US" w:eastAsia="uk-UA"/>
+        </w:rPr>
+        <w:t xml:space="preserve">8 </w:t>
+      </w:r>
+      <w:r>
         <w:rPr>
           <w:lang w:eastAsia="uk-UA"/>
         </w:rPr>
-      </w:pPr>
-    </w:p>
-    <w:p>
-      <w:pPr>
-        <w:pageBreakBefore w:val="0"/>
-        <w:kinsoku/>
-        <w:wordWrap/>
-        <w:overflowPunct/>
-        <w:topLinePunct w:val="0"/>
-        <w:bidi w:val="0"/>
-        <w:adjustRightInd/>
-        <w:snapToGrid/>
-        <w:spacing w:line="360" w:lineRule="auto"/>
-        <w:ind w:firstLine="709" w:firstLineChars="0"/>
+        <w:t>меню</w:t>
+      </w:r>
+      <w:r>
+        <w:rPr>
+          <w:rFonts w:hint="default"/>
+          <w:lang w:val="en-US" w:eastAsia="uk-UA"/>
+        </w:rPr>
+        <w:t xml:space="preserve"> автомобілів</w:t>
+      </w:r>
+      <w:r>
         <w:rPr>
           <w:lang w:eastAsia="uk-UA"/>
         </w:rPr>
-      </w:pPr>
-      <w:r>
-        <w:rPr>
-          <w:lang w:val="ru-RU" w:eastAsia="ru-RU"/>
-        </w:rPr>
+        <w:t>, користувач</w:t>
+      </w:r>
+      <w:r>
+        <w:rPr>
+          <w:rFonts w:hint="default"/>
+          <w:lang w:val="en-US" w:eastAsia="uk-UA"/>
+        </w:rPr>
+        <w:t xml:space="preserve"> зможу шукати авто за багатьма критеріями</w:t>
+      </w:r>
+      <w:r>
+        <w:rPr>
+          <w:lang w:eastAsia="uk-UA"/>
+        </w:rPr>
+        <w:t>(рис 1</w:t>
+      </w:r>
+      <w:r>
+        <w:rPr>
+          <w:rFonts w:hint="default"/>
+          <w:lang w:val="en-US" w:eastAsia="uk-UA"/>
+        </w:rPr>
+        <w:t>3</w:t>
+      </w:r>
+      <w:r>
+        <w:rPr>
+          <w:lang w:eastAsia="uk-UA"/>
+        </w:rPr>
+        <w:t xml:space="preserve">). Обравши пункт </w:t>
+      </w:r>
+      <w:r>
+        <w:rPr>
+          <w:rFonts w:hint="default"/>
+          <w:lang w:val="en-US" w:eastAsia="uk-UA"/>
+        </w:rPr>
+        <w:t>10</w:t>
+      </w:r>
+      <w:r>
+        <w:rPr>
+          <w:lang w:eastAsia="uk-UA"/>
+        </w:rPr>
+        <w:t xml:space="preserve"> меню</w:t>
+      </w:r>
+      <w:r>
+        <w:rPr>
+          <w:rFonts w:hint="default"/>
+          <w:lang w:val="en-US" w:eastAsia="uk-UA"/>
+        </w:rPr>
+        <w:t xml:space="preserve"> автомобілів</w:t>
+      </w:r>
+      <w:r>
+        <w:rPr>
+          <w:lang w:eastAsia="uk-UA"/>
+        </w:rPr>
+        <w:t>, у користувача буде змога вивести на всі</w:t>
+      </w:r>
+      <w:r>
+        <w:rPr>
+          <w:rFonts w:hint="default"/>
+          <w:lang w:val="en-US" w:eastAsia="uk-UA"/>
+        </w:rPr>
+        <w:t xml:space="preserve"> економічні, тобто авто в яких розхід менший аніж той що задав користувач</w:t>
+      </w:r>
+      <w:r>
+        <w:rPr>
+          <w:lang w:eastAsia="uk-UA"/>
+        </w:rPr>
+        <w:t>(рис 1</w:t>
+      </w:r>
+      <w:r>
+        <w:rPr>
+          <w:rFonts w:hint="default"/>
+          <w:lang w:val="en-US" w:eastAsia="uk-UA"/>
+        </w:rPr>
+        <w:t>4</w:t>
+      </w:r>
+      <w:r>
+        <w:rPr>
+          <w:lang w:eastAsia="uk-UA"/>
+        </w:rPr>
+        <w:t xml:space="preserve">). </w:t>
+      </w:r>
+    </w:p>
+    <w:p>
+      <w:pPr>
+        <w:pageBreakBefore w:val="0"/>
+        <w:kinsoku/>
+        <w:wordWrap/>
+        <w:overflowPunct/>
+        <w:topLinePunct w:val="0"/>
+        <w:bidi w:val="0"/>
+        <w:adjustRightInd/>
+        <w:snapToGrid/>
+        <w:spacing w:line="360" w:lineRule="auto"/>
+        <w:ind w:firstLine="709" w:firstLineChars="0"/>
+        <w:rPr>
+          <w:lang w:eastAsia="uk-UA"/>
+        </w:rPr>
+      </w:pPr>
+    </w:p>
+    <w:p>
+      <w:pPr>
+        <w:pageBreakBefore w:val="0"/>
+        <w:kinsoku/>
+        <w:wordWrap/>
+        <w:overflowPunct/>
+        <w:topLinePunct w:val="0"/>
+        <w:bidi w:val="0"/>
+        <w:adjustRightInd/>
+        <w:snapToGrid/>
+        <w:spacing w:line="360" w:lineRule="auto"/>
+        <w:ind w:firstLine="709" w:firstLineChars="0"/>
+        <w:rPr>
+          <w:rFonts w:hint="default"/>
+          <w:lang w:val="en-US" w:eastAsia="uk-UA"/>
+        </w:rPr>
+      </w:pPr>
+      <w:r>
         <w:drawing>
-          <wp:inline distT="0" distB="0" distL="0" distR="0">
-            <wp:extent cx="2019300" cy="3324225"/>
-            <wp:effectExtent l="0" t="0" r="0" b="9525"/>
-            <wp:docPr id="12" name="Рисунок 12"/>
+          <wp:inline distT="0" distB="0" distL="114300" distR="114300">
+            <wp:extent cx="5758180" cy="1348105"/>
+            <wp:effectExtent l="0" t="0" r="2540" b="8255"/>
+            <wp:docPr id="8" name="Picture 4"/>
             <wp:cNvGraphicFramePr>
               <a:graphicFrameLocks xmlns:a="http://schemas.openxmlformats.org/drawingml/2006/main" noChangeAspect="1"/>
             </wp:cNvGraphicFramePr>
@@ -21651,7 +21937,7 @@
               <a:graphicData uri="http://schemas.openxmlformats.org/drawingml/2006/picture">
                 <pic:pic xmlns:pic="http://schemas.openxmlformats.org/drawingml/2006/picture">
                   <pic:nvPicPr>
-                    <pic:cNvPr id="12" name="Рисунок 12"/>
+                    <pic:cNvPr id="8" name="Picture 4"/>
                     <pic:cNvPicPr>
                       <a:picLocks noChangeAspect="1"/>
                     </pic:cNvPicPr>
@@ -21665,11 +21951,15 @@
                   <pic:spPr>
                     <a:xfrm>
                       <a:off x="0" y="0"/>
-                      <a:ext cx="2019582" cy="3324689"/>
+                      <a:ext cx="5758180" cy="1348105"/>
                     </a:xfrm>
                     <a:prstGeom prst="rect">
                       <a:avLst/>
                     </a:prstGeom>
+                    <a:noFill/>
+                    <a:ln>
+                      <a:noFill/>
+                    </a:ln>
                   </pic:spPr>
                 </pic:pic>
               </a:graphicData>
@@ -21692,14 +21982,35 @@
         <w:ind w:firstLine="709" w:firstLineChars="0"/>
         <w:jc w:val="center"/>
         <w:rPr>
+          <w:rFonts w:hint="default"/>
+          <w:lang w:val="en-US" w:eastAsia="uk-UA"/>
+        </w:rPr>
+      </w:pPr>
+      <w:r>
+        <w:rPr>
           <w:lang w:eastAsia="uk-UA"/>
         </w:rPr>
-      </w:pPr>
+        <w:t>Рисунок 1</w:t>
+      </w:r>
+      <w:r>
+        <w:rPr>
+          <w:rFonts w:hint="default"/>
+          <w:lang w:val="en-US" w:eastAsia="uk-UA"/>
+        </w:rPr>
+        <w:t>3</w:t>
+      </w:r>
       <w:r>
         <w:rPr>
           <w:lang w:eastAsia="uk-UA"/>
         </w:rPr>
-        <w:t>Рисунок 15 – виведення усіх замовлень</w:t>
+        <w:t xml:space="preserve"> – пошук</w:t>
+      </w:r>
+      <w:r>
+        <w:rPr>
+          <w:rFonts w:hint="default"/>
+          <w:lang w:val="en-US" w:eastAsia="uk-UA"/>
+        </w:rPr>
+        <w:t xml:space="preserve"> авто за критеріями</w:t>
       </w:r>
     </w:p>
     <w:p>
@@ -21716,18 +22027,17 @@
         <w:ind w:firstLine="709" w:firstLineChars="0"/>
         <w:jc w:val="center"/>
         <w:rPr>
+          <w:b/>
+          <w:bCs/>
           <w:lang w:eastAsia="uk-UA"/>
         </w:rPr>
       </w:pPr>
       <w:r>
-        <w:rPr>
-          <w:lang w:val="ru-RU" w:eastAsia="ru-RU"/>
-        </w:rPr>
         <w:drawing>
-          <wp:inline distT="0" distB="0" distL="0" distR="0">
-            <wp:extent cx="1876425" cy="3543300"/>
-            <wp:effectExtent l="0" t="0" r="9525" b="0"/>
-            <wp:docPr id="13" name="Рисунок 13"/>
+          <wp:inline distT="0" distB="0" distL="114300" distR="114300">
+            <wp:extent cx="5755640" cy="484505"/>
+            <wp:effectExtent l="0" t="0" r="5080" b="3175"/>
+            <wp:docPr id="9" name="Picture 5"/>
             <wp:cNvGraphicFramePr>
               <a:graphicFrameLocks xmlns:a="http://schemas.openxmlformats.org/drawingml/2006/main" noChangeAspect="1"/>
             </wp:cNvGraphicFramePr>
@@ -21735,7 +22045,7 @@
               <a:graphicData uri="http://schemas.openxmlformats.org/drawingml/2006/picture">
                 <pic:pic xmlns:pic="http://schemas.openxmlformats.org/drawingml/2006/picture">
                   <pic:nvPicPr>
-                    <pic:cNvPr id="13" name="Рисунок 13"/>
+                    <pic:cNvPr id="9" name="Picture 5"/>
                     <pic:cNvPicPr>
                       <a:picLocks noChangeAspect="1"/>
                     </pic:cNvPicPr>
@@ -21749,11 +22059,15 @@
                   <pic:spPr>
                     <a:xfrm>
                       <a:off x="0" y="0"/>
-                      <a:ext cx="1876687" cy="3543795"/>
+                      <a:ext cx="5755640" cy="484505"/>
                     </a:xfrm>
                     <a:prstGeom prst="rect">
                       <a:avLst/>
                     </a:prstGeom>
+                    <a:noFill/>
+                    <a:ln>
+                      <a:noFill/>
+                    </a:ln>
                   </pic:spPr>
                 </pic:pic>
               </a:graphicData>
@@ -21776,14 +22090,35 @@
         <w:ind w:firstLine="709" w:firstLineChars="0"/>
         <w:jc w:val="center"/>
         <w:rPr>
+          <w:rFonts w:hint="default"/>
+          <w:lang w:val="en-US" w:eastAsia="uk-UA"/>
+        </w:rPr>
+      </w:pPr>
+      <w:r>
+        <w:rPr>
           <w:lang w:eastAsia="uk-UA"/>
         </w:rPr>
-      </w:pPr>
+        <w:t>Рисунок 1</w:t>
+      </w:r>
+      <w:r>
+        <w:rPr>
+          <w:rFonts w:hint="default"/>
+          <w:lang w:val="en-US" w:eastAsia="uk-UA"/>
+        </w:rPr>
+        <w:t>4</w:t>
+      </w:r>
       <w:r>
         <w:rPr>
           <w:lang w:eastAsia="uk-UA"/>
         </w:rPr>
-        <w:t>Рисунок 16 – виведення замовлення за ідентифікатором</w:t>
+        <w:t xml:space="preserve"> – пошук</w:t>
+      </w:r>
+      <w:r>
+        <w:rPr>
+          <w:rFonts w:hint="default"/>
+          <w:lang w:val="en-US" w:eastAsia="uk-UA"/>
+        </w:rPr>
+        <w:t xml:space="preserve"> економічного авто</w:t>
       </w:r>
     </w:p>
     <w:p>
@@ -21824,51 +22159,191 @@
         <w:rPr>
           <w:lang w:eastAsia="uk-UA"/>
         </w:rPr>
-        <w:t>Обравши пункт 7 головного меню, користувач може вивести на екран усі страви за певною категорією(рис 17). Обравши пункт 8, користувач зможе вивести на екран усі страви, до певної цінової категорії(рис 18). Обравши пункт 9, користувач зможе вивести на екран список страв які готуються до певного періоду часу, який вказав користувач з клавіатури(рис 19).</w:t>
-      </w:r>
-    </w:p>
-    <w:p>
-      <w:pPr>
-        <w:pageBreakBefore w:val="0"/>
-        <w:kinsoku/>
-        <w:wordWrap/>
-        <w:overflowPunct/>
-        <w:topLinePunct w:val="0"/>
-        <w:bidi w:val="0"/>
-        <w:adjustRightInd/>
-        <w:snapToGrid/>
-        <w:spacing w:line="360" w:lineRule="auto"/>
-        <w:ind w:firstLine="709" w:firstLineChars="0"/>
+        <w:t xml:space="preserve">Обравши пункт </w:t>
+      </w:r>
+      <w:r>
+        <w:rPr>
+          <w:rFonts w:hint="default"/>
+          <w:lang w:val="en-US" w:eastAsia="uk-UA"/>
+        </w:rPr>
+        <w:t xml:space="preserve">12 </w:t>
+      </w:r>
+      <w:r>
         <w:rPr>
           <w:lang w:eastAsia="uk-UA"/>
         </w:rPr>
-      </w:pPr>
-    </w:p>
-    <w:p>
-      <w:pPr>
-        <w:pageBreakBefore w:val="0"/>
-        <w:kinsoku/>
-        <w:wordWrap/>
-        <w:overflowPunct/>
-        <w:topLinePunct w:val="0"/>
-        <w:bidi w:val="0"/>
-        <w:adjustRightInd/>
-        <w:snapToGrid/>
-        <w:spacing w:line="360" w:lineRule="auto"/>
-        <w:ind w:firstLine="709" w:firstLineChars="0"/>
+        <w:t>меню</w:t>
+      </w:r>
+      <w:r>
+        <w:rPr>
+          <w:rFonts w:hint="default"/>
+          <w:lang w:val="en-US" w:eastAsia="uk-UA"/>
+        </w:rPr>
+        <w:t xml:space="preserve"> автомобілів</w:t>
+      </w:r>
+      <w:r>
         <w:rPr>
           <w:lang w:eastAsia="uk-UA"/>
         </w:rPr>
-      </w:pPr>
-      <w:r>
-        <w:rPr>
-          <w:lang w:val="ru-RU" w:eastAsia="ru-RU"/>
-        </w:rPr>
+        <w:t>, користувач може вивести на екран яка</w:t>
+      </w:r>
+      <w:r>
+        <w:rPr>
+          <w:rFonts w:hint="default"/>
+          <w:lang w:val="en-US" w:eastAsia="uk-UA"/>
+        </w:rPr>
+        <w:t xml:space="preserve"> ціна буде автомобіля зі знижкою яка буде введена</w:t>
+      </w:r>
+      <w:r>
+        <w:rPr>
+          <w:lang w:eastAsia="uk-UA"/>
+        </w:rPr>
+        <w:t>(рис 1</w:t>
+      </w:r>
+      <w:r>
+        <w:rPr>
+          <w:rFonts w:hint="default"/>
+          <w:lang w:val="en-US" w:eastAsia="uk-UA"/>
+        </w:rPr>
+        <w:t>5</w:t>
+      </w:r>
+      <w:r>
+        <w:rPr>
+          <w:lang w:eastAsia="uk-UA"/>
+        </w:rPr>
+        <w:t xml:space="preserve">). Обравши пункт </w:t>
+      </w:r>
+      <w:r>
+        <w:rPr>
+          <w:rFonts w:hint="default"/>
+          <w:lang w:val="en-US" w:eastAsia="uk-UA"/>
+        </w:rPr>
+        <w:t>14</w:t>
+      </w:r>
+      <w:r>
+        <w:rPr>
+          <w:lang w:eastAsia="uk-UA"/>
+        </w:rPr>
+        <w:t>, користувач зможе розрахувати</w:t>
+      </w:r>
+      <w:r>
+        <w:rPr>
+          <w:rFonts w:hint="default"/>
+          <w:lang w:val="en-US" w:eastAsia="uk-UA"/>
+        </w:rPr>
+        <w:t xml:space="preserve"> вартість поїздки на обраному авто</w:t>
+      </w:r>
+      <w:r>
+        <w:rPr>
+          <w:lang w:eastAsia="uk-UA"/>
+        </w:rPr>
+        <w:t>(рис 1</w:t>
+      </w:r>
+      <w:r>
+        <w:rPr>
+          <w:rFonts w:hint="default"/>
+          <w:lang w:val="en-US" w:eastAsia="uk-UA"/>
+        </w:rPr>
+        <w:t>6</w:t>
+      </w:r>
+      <w:r>
+        <w:rPr>
+          <w:lang w:eastAsia="uk-UA"/>
+        </w:rPr>
+        <w:t xml:space="preserve">). Обравши пункт </w:t>
+      </w:r>
+      <w:r>
+        <w:rPr>
+          <w:rFonts w:hint="default"/>
+          <w:lang w:val="en-US" w:eastAsia="uk-UA"/>
+        </w:rPr>
+        <w:t>15-19</w:t>
+      </w:r>
+      <w:r>
+        <w:rPr>
+          <w:lang w:eastAsia="uk-UA"/>
+        </w:rPr>
+        <w:t>, користувач зможе вивести на екран відсортований</w:t>
+      </w:r>
+      <w:r>
+        <w:rPr>
+          <w:rFonts w:hint="default"/>
+          <w:lang w:val="en-US" w:eastAsia="uk-UA"/>
+        </w:rPr>
+        <w:t xml:space="preserve"> </w:t>
+      </w:r>
+      <w:r>
+        <w:rPr>
+          <w:lang w:eastAsia="uk-UA"/>
+        </w:rPr>
+        <w:t>список авто</w:t>
+      </w:r>
+      <w:r>
+        <w:rPr>
+          <w:rFonts w:hint="default"/>
+          <w:lang w:val="en-US" w:eastAsia="uk-UA"/>
+        </w:rPr>
+        <w:t xml:space="preserve"> за різними критеріями, такими як ціна(зростання та спадання), рік(зростання та спадання) а також сортувати за витратами пального у спадані</w:t>
+      </w:r>
+      <w:r>
+        <w:rPr>
+          <w:lang w:eastAsia="uk-UA"/>
+        </w:rPr>
+        <w:t>(рис 1</w:t>
+      </w:r>
+      <w:r>
+        <w:rPr>
+          <w:rFonts w:hint="default"/>
+          <w:lang w:val="en-US" w:eastAsia="uk-UA"/>
+        </w:rPr>
+        <w:t>7</w:t>
+      </w:r>
+      <w:r>
+        <w:rPr>
+          <w:lang w:eastAsia="uk-UA"/>
+        </w:rPr>
+        <w:t>).</w:t>
+      </w:r>
+    </w:p>
+    <w:p>
+      <w:pPr>
+        <w:pageBreakBefore w:val="0"/>
+        <w:kinsoku/>
+        <w:wordWrap/>
+        <w:overflowPunct/>
+        <w:topLinePunct w:val="0"/>
+        <w:bidi w:val="0"/>
+        <w:adjustRightInd/>
+        <w:snapToGrid/>
+        <w:spacing w:line="360" w:lineRule="auto"/>
+        <w:ind w:firstLine="709" w:firstLineChars="0"/>
+        <w:rPr>
+          <w:lang w:eastAsia="uk-UA"/>
+        </w:rPr>
+      </w:pPr>
+    </w:p>
+    <w:p>
+      <w:pPr>
+        <w:pageBreakBefore w:val="0"/>
+        <w:kinsoku/>
+        <w:wordWrap/>
+        <w:overflowPunct/>
+        <w:topLinePunct w:val="0"/>
+        <w:bidi w:val="0"/>
+        <w:adjustRightInd/>
+        <w:snapToGrid/>
+        <w:spacing w:line="360" w:lineRule="auto"/>
+        <w:ind w:firstLine="709" w:firstLineChars="0"/>
+        <w:rPr>
+          <w:lang w:eastAsia="uk-UA"/>
+        </w:rPr>
+      </w:pPr>
+      <w:r>
         <w:drawing>
-          <wp:inline distT="0" distB="0" distL="0" distR="0">
-            <wp:extent cx="3657600" cy="685800"/>
-            <wp:effectExtent l="0" t="0" r="0" b="0"/>
-            <wp:docPr id="14" name="Рисунок 14"/>
+          <wp:inline distT="0" distB="0" distL="114300" distR="114300">
+            <wp:extent cx="5756275" cy="668655"/>
+            <wp:effectExtent l="0" t="0" r="4445" b="1905"/>
+            <wp:docPr id="10" name="Picture 6"/>
             <wp:cNvGraphicFramePr>
               <a:graphicFrameLocks xmlns:a="http://schemas.openxmlformats.org/drawingml/2006/main" noChangeAspect="1"/>
             </wp:cNvGraphicFramePr>
@@ -21876,7 +22351,7 @@
               <a:graphicData uri="http://schemas.openxmlformats.org/drawingml/2006/picture">
                 <pic:pic xmlns:pic="http://schemas.openxmlformats.org/drawingml/2006/picture">
                   <pic:nvPicPr>
-                    <pic:cNvPr id="14" name="Рисунок 14"/>
+                    <pic:cNvPr id="10" name="Picture 6"/>
                     <pic:cNvPicPr>
                       <a:picLocks noChangeAspect="1"/>
                     </pic:cNvPicPr>
@@ -21890,11 +22365,15 @@
                   <pic:spPr>
                     <a:xfrm>
                       <a:off x="0" y="0"/>
-                      <a:ext cx="3658111" cy="685896"/>
+                      <a:ext cx="5756275" cy="668655"/>
                     </a:xfrm>
                     <a:prstGeom prst="rect">
                       <a:avLst/>
                     </a:prstGeom>
+                    <a:noFill/>
+                    <a:ln>
+                      <a:noFill/>
+                    </a:ln>
                   </pic:spPr>
                 </pic:pic>
               </a:graphicData>
@@ -21917,14 +22396,35 @@
         <w:ind w:firstLine="709" w:firstLineChars="0"/>
         <w:jc w:val="center"/>
         <w:rPr>
+          <w:rFonts w:hint="default"/>
+          <w:lang w:val="en-US" w:eastAsia="uk-UA"/>
+        </w:rPr>
+      </w:pPr>
+      <w:r>
+        <w:rPr>
           <w:lang w:eastAsia="uk-UA"/>
         </w:rPr>
-      </w:pPr>
+        <w:t>Рисунок 1</w:t>
+      </w:r>
+      <w:r>
+        <w:rPr>
+          <w:rFonts w:hint="default"/>
+          <w:lang w:val="en-US" w:eastAsia="uk-UA"/>
+        </w:rPr>
+        <w:t>5</w:t>
+      </w:r>
       <w:r>
         <w:rPr>
           <w:lang w:eastAsia="uk-UA"/>
         </w:rPr>
-        <w:t>Рисунок 17 – список страв за категорією</w:t>
+        <w:t xml:space="preserve"> – Знижка</w:t>
+      </w:r>
+      <w:r>
+        <w:rPr>
+          <w:rFonts w:hint="default"/>
+          <w:lang w:val="en-US" w:eastAsia="uk-UA"/>
+        </w:rPr>
+        <w:t xml:space="preserve"> на авто</w:t>
       </w:r>
     </w:p>
     <w:p>
@@ -21979,14 +22479,11 @@
         </w:rPr>
       </w:pPr>
       <w:r>
-        <w:rPr>
-          <w:lang w:val="ru-RU" w:eastAsia="ru-RU"/>
-        </w:rPr>
         <w:drawing>
-          <wp:inline distT="0" distB="0" distL="0" distR="0">
-            <wp:extent cx="3133725" cy="1057275"/>
-            <wp:effectExtent l="0" t="0" r="0" b="9525"/>
-            <wp:docPr id="15" name="Рисунок 15"/>
+          <wp:inline distT="0" distB="0" distL="114300" distR="114300">
+            <wp:extent cx="5759450" cy="1605915"/>
+            <wp:effectExtent l="0" t="0" r="1270" b="9525"/>
+            <wp:docPr id="11" name="Picture 7"/>
             <wp:cNvGraphicFramePr>
               <a:graphicFrameLocks xmlns:a="http://schemas.openxmlformats.org/drawingml/2006/main" noChangeAspect="1"/>
             </wp:cNvGraphicFramePr>
@@ -21994,7 +22491,7 @@
               <a:graphicData uri="http://schemas.openxmlformats.org/drawingml/2006/picture">
                 <pic:pic xmlns:pic="http://schemas.openxmlformats.org/drawingml/2006/picture">
                   <pic:nvPicPr>
-                    <pic:cNvPr id="15" name="Рисунок 15"/>
+                    <pic:cNvPr id="11" name="Picture 7"/>
                     <pic:cNvPicPr>
                       <a:picLocks noChangeAspect="1"/>
                     </pic:cNvPicPr>
@@ -22008,11 +22505,15 @@
                   <pic:spPr>
                     <a:xfrm>
                       <a:off x="0" y="0"/>
-                      <a:ext cx="3134162" cy="1057423"/>
+                      <a:ext cx="5759450" cy="1605915"/>
                     </a:xfrm>
                     <a:prstGeom prst="rect">
                       <a:avLst/>
                     </a:prstGeom>
+                    <a:noFill/>
+                    <a:ln>
+                      <a:noFill/>
+                    </a:ln>
                   </pic:spPr>
                 </pic:pic>
               </a:graphicData>
@@ -22035,14 +22536,35 @@
         <w:ind w:firstLine="709" w:firstLineChars="0"/>
         <w:jc w:val="center"/>
         <w:rPr>
+          <w:rFonts w:hint="default"/>
+          <w:lang w:val="en-US" w:eastAsia="uk-UA"/>
+        </w:rPr>
+      </w:pPr>
+      <w:r>
+        <w:rPr>
           <w:lang w:eastAsia="uk-UA"/>
         </w:rPr>
-      </w:pPr>
+        <w:t>Рисунок 1</w:t>
+      </w:r>
+      <w:r>
+        <w:rPr>
+          <w:rFonts w:hint="default"/>
+          <w:lang w:val="en-US" w:eastAsia="uk-UA"/>
+        </w:rPr>
+        <w:t>6</w:t>
+      </w:r>
       <w:r>
         <w:rPr>
           <w:lang w:eastAsia="uk-UA"/>
         </w:rPr>
-        <w:t>Рисунок 18 – список страв за ціновою категорією</w:t>
+        <w:t xml:space="preserve"> – вартість</w:t>
+      </w:r>
+      <w:r>
+        <w:rPr>
+          <w:rFonts w:hint="default"/>
+          <w:lang w:val="en-US" w:eastAsia="uk-UA"/>
+        </w:rPr>
+        <w:t xml:space="preserve"> поїздки</w:t>
       </w:r>
     </w:p>
     <w:p>
@@ -22081,14 +22603,11 @@
         </w:rPr>
       </w:pPr>
       <w:r>
-        <w:rPr>
-          <w:lang w:val="ru-RU" w:eastAsia="ru-RU"/>
-        </w:rPr>
         <w:drawing>
-          <wp:inline distT="0" distB="0" distL="0" distR="0">
-            <wp:extent cx="3695700" cy="1304925"/>
-            <wp:effectExtent l="0" t="0" r="0" b="9525"/>
-            <wp:docPr id="17" name="Рисунок 17"/>
+          <wp:inline distT="0" distB="0" distL="114300" distR="114300">
+            <wp:extent cx="5756910" cy="964565"/>
+            <wp:effectExtent l="0" t="0" r="3810" b="10795"/>
+            <wp:docPr id="12" name="Picture 8"/>
             <wp:cNvGraphicFramePr>
               <a:graphicFrameLocks xmlns:a="http://schemas.openxmlformats.org/drawingml/2006/main" noChangeAspect="1"/>
             </wp:cNvGraphicFramePr>
@@ -22096,7 +22615,7 @@
               <a:graphicData uri="http://schemas.openxmlformats.org/drawingml/2006/picture">
                 <pic:pic xmlns:pic="http://schemas.openxmlformats.org/drawingml/2006/picture">
                   <pic:nvPicPr>
-                    <pic:cNvPr id="17" name="Рисунок 17"/>
+                    <pic:cNvPr id="12" name="Picture 8"/>
                     <pic:cNvPicPr>
                       <a:picLocks noChangeAspect="1"/>
                     </pic:cNvPicPr>
@@ -22110,11 +22629,15 @@
                   <pic:spPr>
                     <a:xfrm>
                       <a:off x="0" y="0"/>
-                      <a:ext cx="3696216" cy="1305107"/>
+                      <a:ext cx="5756910" cy="964565"/>
                     </a:xfrm>
                     <a:prstGeom prst="rect">
                       <a:avLst/>
                     </a:prstGeom>
+                    <a:noFill/>
+                    <a:ln>
+                      <a:noFill/>
+                    </a:ln>
                   </pic:spPr>
                 </pic:pic>
               </a:graphicData>
@@ -22137,14 +22660,35 @@
         <w:ind w:firstLine="709" w:firstLineChars="0"/>
         <w:jc w:val="center"/>
         <w:rPr>
+          <w:rFonts w:hint="default"/>
+          <w:lang w:val="en-US" w:eastAsia="uk-UA"/>
+        </w:rPr>
+      </w:pPr>
+      <w:r>
+        <w:rPr>
           <w:lang w:eastAsia="uk-UA"/>
         </w:rPr>
-      </w:pPr>
+        <w:t>Рисунок 1</w:t>
+      </w:r>
+      <w:r>
+        <w:rPr>
+          <w:rFonts w:hint="default"/>
+          <w:lang w:val="en-US" w:eastAsia="uk-UA"/>
+        </w:rPr>
+        <w:t>7</w:t>
+      </w:r>
       <w:r>
         <w:rPr>
           <w:lang w:eastAsia="uk-UA"/>
         </w:rPr>
-        <w:t>Рисунок 19 – список страв за часом приготування</w:t>
+        <w:t xml:space="preserve"> – відсортований</w:t>
+      </w:r>
+      <w:r>
+        <w:rPr>
+          <w:rFonts w:hint="default"/>
+          <w:lang w:val="en-US" w:eastAsia="uk-UA"/>
+        </w:rPr>
+        <w:t xml:space="preserve"> список авто за витгратами пального</w:t>
       </w:r>
     </w:p>
     <w:p>
@@ -22196,14 +22740,61 @@
         <w:spacing w:line="360" w:lineRule="auto"/>
         <w:ind w:firstLine="709" w:firstLineChars="0"/>
         <w:rPr>
+          <w:rFonts w:hint="default"/>
+          <w:lang w:val="en-US" w:eastAsia="uk-UA"/>
+        </w:rPr>
+      </w:pPr>
+      <w:r>
+        <w:rPr>
           <w:lang w:eastAsia="uk-UA"/>
         </w:rPr>
-      </w:pPr>
+        <w:t xml:space="preserve">Обравши пункт </w:t>
+      </w:r>
+      <w:r>
+        <w:rPr>
+          <w:rFonts w:hint="default"/>
+          <w:lang w:val="en-US" w:eastAsia="uk-UA"/>
+        </w:rPr>
+        <w:t>20</w:t>
+      </w:r>
       <w:r>
         <w:rPr>
           <w:lang w:eastAsia="uk-UA"/>
         </w:rPr>
-        <w:t>Обравши пункт 10 головного меню, користувачеві буде надано можливість редагування інформації про страву(рис 20). Після чого в консоль потрібно буде ввести нові дані.</w:t>
+        <w:t xml:space="preserve"> головного меню, користувачеві буде надано можливість відфільтрувати</w:t>
+      </w:r>
+      <w:r>
+        <w:rPr>
+          <w:rFonts w:hint="default"/>
+          <w:lang w:val="en-US" w:eastAsia="uk-UA"/>
+        </w:rPr>
+        <w:t xml:space="preserve"> всі авто за кольором</w:t>
+      </w:r>
+      <w:r>
+        <w:rPr>
+          <w:lang w:eastAsia="uk-UA"/>
+        </w:rPr>
+        <w:t xml:space="preserve">(рис </w:t>
+      </w:r>
+      <w:r>
+        <w:rPr>
+          <w:rFonts w:hint="default"/>
+          <w:lang w:val="en-US" w:eastAsia="uk-UA"/>
+        </w:rPr>
+        <w:t>18</w:t>
+      </w:r>
+      <w:r>
+        <w:rPr>
+          <w:lang w:eastAsia="uk-UA"/>
+        </w:rPr>
+        <w:t>). Обравши</w:t>
+      </w:r>
+      <w:r>
+        <w:rPr>
+          <w:rFonts w:hint="default"/>
+          <w:lang w:val="en-US" w:eastAsia="uk-UA"/>
+        </w:rPr>
+        <w:t xml:space="preserve"> пункт 21 користувач зможе відфільтрувати за роком(рис. 19)</w:t>
       </w:r>
     </w:p>
     <w:p>
@@ -22224,14 +22815,11 @@
         </w:rPr>
       </w:pPr>
       <w:r>
-        <w:rPr>
-          <w:lang w:val="ru-RU" w:eastAsia="ru-RU"/>
-        </w:rPr>
         <w:drawing>
-          <wp:inline distT="0" distB="0" distL="0" distR="0">
-            <wp:extent cx="4114800" cy="1866900"/>
-            <wp:effectExtent l="0" t="0" r="0" b="0"/>
-            <wp:docPr id="19" name="Рисунок 19"/>
+          <wp:inline distT="0" distB="0" distL="114300" distR="114300">
+            <wp:extent cx="5755005" cy="753745"/>
+            <wp:effectExtent l="0" t="0" r="5715" b="8255"/>
+            <wp:docPr id="13" name="Picture 9"/>
             <wp:cNvGraphicFramePr>
               <a:graphicFrameLocks xmlns:a="http://schemas.openxmlformats.org/drawingml/2006/main" noChangeAspect="1"/>
             </wp:cNvGraphicFramePr>
@@ -22239,7 +22827,7 @@
               <a:graphicData uri="http://schemas.openxmlformats.org/drawingml/2006/picture">
                 <pic:pic xmlns:pic="http://schemas.openxmlformats.org/drawingml/2006/picture">
                   <pic:nvPicPr>
-                    <pic:cNvPr id="19" name="Рисунок 19"/>
+                    <pic:cNvPr id="13" name="Picture 9"/>
                     <pic:cNvPicPr>
                       <a:picLocks noChangeAspect="1"/>
                     </pic:cNvPicPr>
@@ -22253,11 +22841,15 @@
                   <pic:spPr>
                     <a:xfrm>
                       <a:off x="0" y="0"/>
-                      <a:ext cx="4115374" cy="1867161"/>
+                      <a:ext cx="5755005" cy="753745"/>
                     </a:xfrm>
                     <a:prstGeom prst="rect">
                       <a:avLst/>
                     </a:prstGeom>
+                    <a:noFill/>
+                    <a:ln>
+                      <a:noFill/>
+                    </a:ln>
                   </pic:spPr>
                 </pic:pic>
               </a:graphicData>
@@ -22280,28 +22872,49 @@
         <w:ind w:firstLine="709" w:firstLineChars="0"/>
         <w:jc w:val="center"/>
         <w:rPr>
+          <w:rFonts w:hint="default"/>
+          <w:lang w:val="en-US" w:eastAsia="uk-UA"/>
+        </w:rPr>
+      </w:pPr>
+      <w:r>
+        <w:rPr>
           <w:lang w:eastAsia="uk-UA"/>
         </w:rPr>
-      </w:pPr>
+        <w:t xml:space="preserve">Рисунок </w:t>
+      </w:r>
+      <w:r>
+        <w:rPr>
+          <w:rFonts w:hint="default"/>
+          <w:lang w:val="en-US" w:eastAsia="uk-UA"/>
+        </w:rPr>
+        <w:t>19</w:t>
+      </w:r>
       <w:r>
         <w:rPr>
           <w:lang w:eastAsia="uk-UA"/>
         </w:rPr>
-        <w:t>Рисунок 20 – редагування страв в БД</w:t>
-      </w:r>
-    </w:p>
-    <w:p>
-      <w:pPr>
-        <w:pageBreakBefore w:val="0"/>
-        <w:kinsoku/>
-        <w:wordWrap/>
-        <w:overflowPunct/>
-        <w:topLinePunct w:val="0"/>
-        <w:bidi w:val="0"/>
-        <w:adjustRightInd/>
-        <w:snapToGrid/>
-        <w:spacing w:line="360" w:lineRule="auto"/>
-        <w:ind w:firstLine="709" w:firstLineChars="0"/>
+        <w:t xml:space="preserve"> – фільтраціяза</w:t>
+      </w:r>
+      <w:r>
+        <w:rPr>
+          <w:rFonts w:hint="default"/>
+          <w:lang w:val="en-US" w:eastAsia="uk-UA"/>
+        </w:rPr>
+        <w:t xml:space="preserve"> кольором</w:t>
+      </w:r>
+    </w:p>
+    <w:p>
+      <w:pPr>
+        <w:pageBreakBefore w:val="0"/>
+        <w:kinsoku/>
+        <w:wordWrap/>
+        <w:overflowPunct/>
+        <w:topLinePunct w:val="0"/>
+        <w:bidi w:val="0"/>
+        <w:adjustRightInd/>
+        <w:snapToGrid/>
+        <w:spacing w:line="360" w:lineRule="auto"/>
+        <w:ind w:left="0" w:leftChars="0" w:firstLine="0" w:firstLineChars="0"/>
         <w:rPr>
           <w:lang w:eastAsia="uk-UA"/>
         </w:rPr>
@@ -22324,74 +22937,11 @@
         </w:rPr>
       </w:pPr>
       <w:r>
-        <w:rPr>
-          <w:lang w:eastAsia="uk-UA"/>
-        </w:rPr>
-        <w:t>Обравши пункт 11 головного меню, програма виведе меню страв(рис</w:t>
-      </w:r>
-      <w:r>
-        <w:rPr>
-          <w:rFonts w:hint="eastAsia" w:eastAsia="Malgun Gothic" w:cs="Malgun Gothic" w:asciiTheme="minorHAnsi" w:hAnsiTheme="minorHAnsi"/>
-          <w:lang w:eastAsia="uk-UA"/>
-        </w:rPr>
-        <w:t xml:space="preserve"> </w:t>
-      </w:r>
-      <w:r>
-        <w:rPr>
-          <w:rFonts w:eastAsia="Malgun Gothic" w:cs="Malgun Gothic" w:asciiTheme="minorHAnsi" w:hAnsiTheme="minorHAnsi"/>
-          <w:lang w:eastAsia="uk-UA"/>
-        </w:rPr>
-        <w:t>21</w:t>
-      </w:r>
-      <w:r>
-        <w:rPr>
-          <w:lang w:eastAsia="uk-UA"/>
-        </w:rPr>
-        <w:t xml:space="preserve">). </w:t>
-      </w:r>
-    </w:p>
-    <w:p>
-      <w:pPr>
-        <w:pageBreakBefore w:val="0"/>
-        <w:kinsoku/>
-        <w:wordWrap/>
-        <w:overflowPunct/>
-        <w:topLinePunct w:val="0"/>
-        <w:bidi w:val="0"/>
-        <w:adjustRightInd/>
-        <w:snapToGrid/>
-        <w:spacing w:line="360" w:lineRule="auto"/>
-        <w:ind w:firstLine="709" w:firstLineChars="0"/>
-        <w:rPr>
-          <w:lang w:eastAsia="uk-UA"/>
-        </w:rPr>
-      </w:pPr>
-    </w:p>
-    <w:p>
-      <w:pPr>
-        <w:pageBreakBefore w:val="0"/>
-        <w:kinsoku/>
-        <w:wordWrap/>
-        <w:overflowPunct/>
-        <w:topLinePunct w:val="0"/>
-        <w:bidi w:val="0"/>
-        <w:adjustRightInd/>
-        <w:snapToGrid/>
-        <w:spacing w:line="360" w:lineRule="auto"/>
-        <w:ind w:firstLine="709" w:firstLineChars="0"/>
-        <w:rPr>
-          <w:lang w:eastAsia="uk-UA"/>
-        </w:rPr>
-      </w:pPr>
-      <w:r>
-        <w:rPr>
-          <w:lang w:val="ru-RU" w:eastAsia="ru-RU"/>
-        </w:rPr>
         <w:drawing>
-          <wp:inline distT="0" distB="0" distL="0" distR="0">
-            <wp:extent cx="4324350" cy="1685925"/>
-            <wp:effectExtent l="0" t="0" r="0" b="9525"/>
-            <wp:docPr id="20" name="Рисунок 20"/>
+          <wp:inline distT="0" distB="0" distL="114300" distR="114300">
+            <wp:extent cx="5756910" cy="675005"/>
+            <wp:effectExtent l="0" t="0" r="3810" b="10795"/>
+            <wp:docPr id="14" name="Picture 10"/>
             <wp:cNvGraphicFramePr>
               <a:graphicFrameLocks xmlns:a="http://schemas.openxmlformats.org/drawingml/2006/main" noChangeAspect="1"/>
             </wp:cNvGraphicFramePr>
@@ -22399,7 +22949,7 @@
               <a:graphicData uri="http://schemas.openxmlformats.org/drawingml/2006/picture">
                 <pic:pic xmlns:pic="http://schemas.openxmlformats.org/drawingml/2006/picture">
                   <pic:nvPicPr>
-                    <pic:cNvPr id="20" name="Рисунок 20"/>
+                    <pic:cNvPr id="14" name="Picture 10"/>
                     <pic:cNvPicPr>
                       <a:picLocks noChangeAspect="1"/>
                     </pic:cNvPicPr>
@@ -22413,11 +22963,15 @@
                   <pic:spPr>
                     <a:xfrm>
                       <a:off x="0" y="0"/>
-                      <a:ext cx="4324954" cy="1686160"/>
+                      <a:ext cx="5756910" cy="675005"/>
                     </a:xfrm>
                     <a:prstGeom prst="rect">
                       <a:avLst/>
                     </a:prstGeom>
+                    <a:noFill/>
+                    <a:ln>
+                      <a:noFill/>
+                    </a:ln>
                   </pic:spPr>
                 </pic:pic>
               </a:graphicData>
@@ -22457,14 +23011,42 @@
         <w:ind w:firstLine="709" w:firstLineChars="0"/>
         <w:jc w:val="center"/>
         <w:rPr>
+          <w:rFonts w:hint="default"/>
+          <w:lang w:val="en-US" w:eastAsia="uk-UA"/>
+        </w:rPr>
+      </w:pPr>
+      <w:r>
+        <w:rPr>
           <w:lang w:eastAsia="uk-UA"/>
         </w:rPr>
-      </w:pPr>
+        <w:t>Рисунок 2</w:t>
+      </w:r>
+      <w:r>
+        <w:rPr>
+          <w:rFonts w:hint="default"/>
+          <w:lang w:val="en-US" w:eastAsia="uk-UA"/>
+        </w:rPr>
+        <w:t>0</w:t>
+      </w:r>
       <w:r>
         <w:rPr>
           <w:lang w:eastAsia="uk-UA"/>
         </w:rPr>
-        <w:t>Рисунок 21 – меню страв</w:t>
+        <w:t xml:space="preserve"> – </w:t>
+      </w:r>
+      <w:r>
+        <w:rPr>
+          <w:rFonts w:hint="default"/>
+          <w:lang w:val="uk-UA" w:eastAsia="uk-UA"/>
+        </w:rPr>
+        <w:t>фільтрація</w:t>
+      </w:r>
+      <w:r>
+        <w:rPr>
+          <w:rFonts w:hint="default"/>
+          <w:lang w:val="en-US" w:eastAsia="uk-UA"/>
+        </w:rPr>
+        <w:t xml:space="preserve"> за роком</w:t>
       </w:r>
     </w:p>
     <w:p>
@@ -22511,9 +23093,104 @@
         <w:bidi w:val="0"/>
         <w:adjustRightInd/>
         <w:snapToGrid/>
+        <w:spacing w:line="360" w:lineRule="auto"/>
+        <w:ind w:firstLine="709" w:firstLineChars="0"/>
+        <w:rPr>
+          <w:lang w:eastAsia="uk-UA"/>
+        </w:rPr>
+      </w:pPr>
+    </w:p>
+    <w:p>
+      <w:pPr>
+        <w:pageBreakBefore w:val="0"/>
+        <w:kinsoku/>
+        <w:wordWrap/>
+        <w:overflowPunct/>
+        <w:topLinePunct w:val="0"/>
+        <w:bidi w:val="0"/>
+        <w:adjustRightInd/>
+        <w:snapToGrid/>
+        <w:spacing w:line="360" w:lineRule="auto"/>
+        <w:ind w:firstLine="709" w:firstLineChars="0"/>
+        <w:rPr>
+          <w:rFonts w:hint="default"/>
+          <w:lang w:val="en-US" w:eastAsia="uk-UA"/>
+        </w:rPr>
+      </w:pPr>
+      <w:r>
+        <w:rPr>
+          <w:lang w:eastAsia="uk-UA"/>
+        </w:rPr>
+        <w:t>Якщо</w:t>
+      </w:r>
+      <w:r>
+        <w:rPr>
+          <w:rFonts w:hint="default"/>
+          <w:lang w:val="en-US" w:eastAsia="uk-UA"/>
+        </w:rPr>
+        <w:t xml:space="preserve"> це буде простий користувач без прав адміністратора в нього буде трішки менший функуціонал(рис. 21)</w:t>
+      </w:r>
+    </w:p>
+    <w:p>
+      <w:pPr>
+        <w:pageBreakBefore w:val="0"/>
+        <w:kinsoku/>
+        <w:wordWrap/>
+        <w:overflowPunct/>
+        <w:topLinePunct w:val="0"/>
+        <w:bidi w:val="0"/>
+        <w:adjustRightInd/>
+        <w:snapToGrid/>
         <w:spacing w:after="160" w:line="360" w:lineRule="auto"/>
-        <w:ind w:firstLine="709" w:firstLineChars="0"/>
-        <w:jc w:val="left"/>
+        <w:ind w:left="0" w:leftChars="0" w:firstLine="0" w:firstLineChars="0"/>
+        <w:jc w:val="center"/>
+      </w:pPr>
+      <w:r>
+        <w:drawing>
+          <wp:inline distT="0" distB="0" distL="114300" distR="114300">
+            <wp:extent cx="4200525" cy="2800350"/>
+            <wp:effectExtent l="0" t="0" r="5715" b="3810"/>
+            <wp:docPr id="15" name="Picture 11"/>
+            <wp:cNvGraphicFramePr>
+              <a:graphicFrameLocks xmlns:a="http://schemas.openxmlformats.org/drawingml/2006/main" noChangeAspect="1"/>
+            </wp:cNvGraphicFramePr>
+            <a:graphic xmlns:a="http://schemas.openxmlformats.org/drawingml/2006/main">
+              <a:graphicData uri="http://schemas.openxmlformats.org/drawingml/2006/picture">
+                <pic:pic xmlns:pic="http://schemas.openxmlformats.org/drawingml/2006/picture">
+                  <pic:nvPicPr>
+                    <pic:cNvPr id="15" name="Picture 11"/>
+                    <pic:cNvPicPr>
+                      <a:picLocks noChangeAspect="1"/>
+                    </pic:cNvPicPr>
+                  </pic:nvPicPr>
+                  <pic:blipFill>
+                    <a:blip r:embed="rId32"/>
+                    <a:stretch>
+                      <a:fillRect/>
+                    </a:stretch>
+                  </pic:blipFill>
+                  <pic:spPr>
+                    <a:xfrm>
+                      <a:off x="0" y="0"/>
+                      <a:ext cx="4200525" cy="2800350"/>
+                    </a:xfrm>
+                    <a:prstGeom prst="rect">
+                      <a:avLst/>
+                    </a:prstGeom>
+                    <a:noFill/>
+                    <a:ln>
+                      <a:noFill/>
+                    </a:ln>
+                  </pic:spPr>
+                </pic:pic>
+              </a:graphicData>
+            </a:graphic>
+          </wp:inline>
+        </w:drawing>
+      </w:r>
+    </w:p>
+    <w:p>
+      <w:pPr>
         <w:rPr>
           <w:lang w:eastAsia="uk-UA"/>
         </w:rPr>
@@ -22580,7 +23257,20 @@
         <w:rPr>
           <w:lang w:eastAsia="uk-UA"/>
         </w:rPr>
-        <w:t>У результаті виконання курсового проєкту розроблена система управління базою замовлення страв в ресторані для комп’ютерів, які працюють під керуванням ОС Windows.</w:t>
+        <w:t xml:space="preserve">У результаті виконання курсового проєкту розроблена система управління базою </w:t>
+      </w:r>
+      <w:r>
+        <w:rPr>
+          <w:rFonts w:hint="default"/>
+          <w:lang w:val="uk-UA" w:eastAsia="uk-UA"/>
+        </w:rPr>
+        <w:t>автомобілів</w:t>
+      </w:r>
+      <w:r>
+        <w:rPr>
+          <w:lang w:eastAsia="uk-UA"/>
+        </w:rPr>
+        <w:t xml:space="preserve"> для комп’ютерів, які працюють під керуванням ОС Windows.</w:t>
       </w:r>
     </w:p>
     <w:p>
@@ -23016,167 +23706,6 @@
         <w:snapToGrid/>
         <w:spacing w:line="360" w:lineRule="auto"/>
         <w:ind w:firstLine="709" w:firstLineChars="0"/>
-      </w:pPr>
-    </w:p>
-    <w:p>
-      <w:pPr>
-        <w:pStyle w:val="46"/>
-        <w:pageBreakBefore w:val="0"/>
-        <w:kinsoku/>
-        <w:wordWrap/>
-        <w:overflowPunct/>
-        <w:topLinePunct w:val="0"/>
-        <w:bidi w:val="0"/>
-        <w:adjustRightInd/>
-        <w:snapToGrid/>
-        <w:spacing w:line="360" w:lineRule="auto"/>
-        <w:ind w:firstLine="709" w:firstLineChars="0"/>
-        <w:jc w:val="left"/>
-        <w:rPr>
-          <w:b w:val="0"/>
-          <w:bCs w:val="0"/>
-        </w:rPr>
-      </w:pPr>
-      <w:r>
-        <w:t>«</w:t>
-      </w:r>
-      <w:r>
-        <w:rPr>
-          <w:b w:val="0"/>
-          <w:bCs w:val="0"/>
-        </w:rPr>
-        <w:t>Вікіпедія - CLion,» [Онлайновий]. Available: https://uk.wikipedia.org/wiki/CLion. [Дата звернення: 15 09 2024].</w:t>
-      </w:r>
-    </w:p>
-    <w:p>
-      <w:pPr>
-        <w:pStyle w:val="46"/>
-        <w:pageBreakBefore w:val="0"/>
-        <w:kinsoku/>
-        <w:wordWrap/>
-        <w:overflowPunct/>
-        <w:topLinePunct w:val="0"/>
-        <w:bidi w:val="0"/>
-        <w:adjustRightInd/>
-        <w:snapToGrid/>
-        <w:spacing w:line="360" w:lineRule="auto"/>
-        <w:ind w:firstLine="709" w:firstLineChars="0"/>
-        <w:jc w:val="left"/>
-        <w:rPr>
-          <w:b w:val="0"/>
-          <w:bCs w:val="0"/>
-        </w:rPr>
-      </w:pPr>
-      <w:r>
-        <w:rPr>
-          <w:b w:val="0"/>
-          <w:bCs w:val="0"/>
-        </w:rPr>
-        <w:t>«Вікіпедія - CMake,» [Онлайновий]. Available: https://uk.wikipedia.org/wiki/CMake. [Дата звернення: 15 09 2024]</w:t>
-      </w:r>
-    </w:p>
-    <w:p>
-      <w:pPr>
-        <w:pStyle w:val="46"/>
-        <w:pageBreakBefore w:val="0"/>
-        <w:kinsoku/>
-        <w:wordWrap/>
-        <w:overflowPunct/>
-        <w:topLinePunct w:val="0"/>
-        <w:bidi w:val="0"/>
-        <w:adjustRightInd/>
-        <w:snapToGrid/>
-        <w:spacing w:line="360" w:lineRule="auto"/>
-        <w:ind w:firstLine="709" w:firstLineChars="0"/>
-        <w:jc w:val="left"/>
-        <w:rPr>
-          <w:rFonts w:hint="default"/>
-          <w:b w:val="0"/>
-          <w:bCs w:val="0"/>
-          <w:color w:val="auto"/>
-          <w:u w:val="none"/>
-          <w:shd w:val="clear" w:color="auto" w:fill="auto"/>
-        </w:rPr>
-      </w:pPr>
-      <w:r>
-        <w:rPr>
-          <w:rFonts w:hint="default"/>
-          <w:b w:val="0"/>
-          <w:bCs w:val="0"/>
-          <w:color w:val="auto"/>
-          <w:u w:val="none"/>
-          <w:shd w:val="clear" w:color="auto" w:fill="auto"/>
-        </w:rPr>
-        <w:fldChar w:fldCharType="begin"/>
-      </w:r>
-      <w:r>
-        <w:rPr>
-          <w:rFonts w:hint="default"/>
-          <w:b w:val="0"/>
-          <w:bCs w:val="0"/>
-          <w:color w:val="auto"/>
-          <w:u w:val="none"/>
-          <w:shd w:val="clear" w:color="auto" w:fill="auto"/>
-        </w:rPr>
-        <w:instrText xml:space="preserve"> HYPERLINK "https://visualstudio.microsoft.com/ru/vs/features/cplusplus/[15.09.2024]" </w:instrText>
-      </w:r>
-      <w:r>
-        <w:rPr>
-          <w:rFonts w:hint="default"/>
-          <w:b w:val="0"/>
-          <w:bCs w:val="0"/>
-          <w:color w:val="auto"/>
-          <w:u w:val="none"/>
-          <w:shd w:val="clear" w:color="auto" w:fill="auto"/>
-        </w:rPr>
-        <w:fldChar w:fldCharType="separate"/>
-      </w:r>
-      <w:r>
-        <w:rPr>
-          <w:rStyle w:val="20"/>
-          <w:rFonts w:hint="default"/>
-          <w:b w:val="0"/>
-          <w:bCs w:val="0"/>
-          <w:shd w:val="clear" w:color="auto" w:fill="auto"/>
-        </w:rPr>
-        <w:t>https://visualstudio.microsoft.com/ru/vs/features/cplusplus/</w:t>
-      </w:r>
-      <w:r>
-        <w:rPr>
-          <w:rStyle w:val="20"/>
-          <w:rFonts w:hint="default"/>
-          <w:b w:val="0"/>
-          <w:bCs w:val="0"/>
-          <w:shd w:val="clear" w:color="auto" w:fill="auto"/>
-          <w:lang w:val="en-US"/>
-        </w:rPr>
-        <w:t>[15.09.2024]</w:t>
-      </w:r>
-      <w:r>
-        <w:rPr>
-          <w:rFonts w:hint="default"/>
-          <w:b w:val="0"/>
-          <w:bCs w:val="0"/>
-          <w:color w:val="auto"/>
-          <w:u w:val="none"/>
-          <w:shd w:val="clear" w:color="auto" w:fill="auto"/>
-        </w:rPr>
-        <w:fldChar w:fldCharType="end"/>
-      </w:r>
-    </w:p>
-    <w:p>
-      <w:pPr>
-        <w:pStyle w:val="46"/>
-        <w:pageBreakBefore w:val="0"/>
-        <w:kinsoku/>
-        <w:wordWrap/>
-        <w:overflowPunct/>
-        <w:topLinePunct w:val="0"/>
-        <w:bidi w:val="0"/>
-        <w:adjustRightInd/>
-        <w:snapToGrid/>
-        <w:spacing w:line="360" w:lineRule="auto"/>
-        <w:ind w:firstLine="709" w:firstLineChars="0"/>
         <w:jc w:val="left"/>
         <w:rPr>
           <w:rFonts w:hint="default"/>
@@ -23188,6 +23717,440 @@
           <w:lang w:val="en-US"/>
         </w:rPr>
       </w:pPr>
+      <w:r>
+        <w:rPr>
+          <w:rFonts w:hint="default"/>
+          <w:b w:val="0"/>
+          <w:bCs w:val="0"/>
+          <w:color w:val="auto"/>
+          <w:u w:val="none"/>
+          <w:shd w:val="clear" w:color="auto" w:fill="auto"/>
+          <w:lang w:val="en-US"/>
+        </w:rPr>
+        <w:t>﻿﻿﻿Microsoft Learn: https://learn.microsoft.com/</w:t>
+      </w:r>
+    </w:p>
+    <w:p>
+      <w:pPr>
+        <w:pStyle w:val="46"/>
+        <w:pageBreakBefore w:val="0"/>
+        <w:kinsoku/>
+        <w:wordWrap/>
+        <w:overflowPunct/>
+        <w:topLinePunct w:val="0"/>
+        <w:bidi w:val="0"/>
+        <w:adjustRightInd/>
+        <w:snapToGrid/>
+        <w:spacing w:line="360" w:lineRule="auto"/>
+        <w:ind w:firstLine="709" w:firstLineChars="0"/>
+        <w:jc w:val="left"/>
+        <w:rPr>
+          <w:rFonts w:hint="default"/>
+          <w:b w:val="0"/>
+          <w:bCs w:val="0"/>
+          <w:color w:val="auto"/>
+          <w:u w:val="none"/>
+          <w:shd w:val="clear" w:color="auto" w:fill="auto"/>
+          <w:lang w:val="en-US"/>
+        </w:rPr>
+      </w:pPr>
+      <w:r>
+        <w:rPr>
+          <w:rFonts w:hint="default"/>
+          <w:b w:val="0"/>
+          <w:bCs w:val="0"/>
+          <w:color w:val="auto"/>
+          <w:u w:val="none"/>
+          <w:shd w:val="clear" w:color="auto" w:fill="auto"/>
+          <w:lang w:val="en-US"/>
+        </w:rPr>
+        <w:t>en-us/cpp</w:t>
+      </w:r>
+    </w:p>
+    <w:p>
+      <w:pPr>
+        <w:pStyle w:val="46"/>
+        <w:pageBreakBefore w:val="0"/>
+        <w:kinsoku/>
+        <w:wordWrap/>
+        <w:overflowPunct/>
+        <w:topLinePunct w:val="0"/>
+        <w:bidi w:val="0"/>
+        <w:adjustRightInd/>
+        <w:snapToGrid/>
+        <w:spacing w:line="360" w:lineRule="auto"/>
+        <w:ind w:firstLine="709" w:firstLineChars="0"/>
+        <w:jc w:val="left"/>
+        <w:rPr>
+          <w:rFonts w:hint="default"/>
+          <w:b w:val="0"/>
+          <w:bCs w:val="0"/>
+          <w:color w:val="auto"/>
+          <w:u w:val="none"/>
+          <w:shd w:val="clear" w:color="auto" w:fill="auto"/>
+          <w:lang w:val="en-US"/>
+        </w:rPr>
+      </w:pPr>
+      <w:r>
+        <w:rPr>
+          <w:rFonts w:hint="default"/>
+          <w:b w:val="0"/>
+          <w:bCs w:val="0"/>
+          <w:color w:val="auto"/>
+          <w:u w:val="none"/>
+          <w:shd w:val="clear" w:color="auto" w:fill="auto"/>
+          <w:lang w:val="en-US"/>
+        </w:rPr>
+        <w:t>﻿﻿﻿cppreference.com - https:// en.cppreference.com</w:t>
+      </w:r>
+    </w:p>
+    <w:p>
+      <w:pPr>
+        <w:pStyle w:val="46"/>
+        <w:pageBreakBefore w:val="0"/>
+        <w:kinsoku/>
+        <w:wordWrap/>
+        <w:overflowPunct/>
+        <w:topLinePunct w:val="0"/>
+        <w:bidi w:val="0"/>
+        <w:adjustRightInd/>
+        <w:snapToGrid/>
+        <w:spacing w:line="360" w:lineRule="auto"/>
+        <w:ind w:firstLine="709" w:firstLineChars="0"/>
+        <w:jc w:val="left"/>
+        <w:rPr>
+          <w:rFonts w:hint="default"/>
+          <w:b w:val="0"/>
+          <w:bCs w:val="0"/>
+          <w:color w:val="auto"/>
+          <w:u w:val="none"/>
+          <w:shd w:val="clear" w:color="auto" w:fill="auto"/>
+          <w:lang w:val="uk-UA"/>
+        </w:rPr>
+      </w:pPr>
+      <w:r>
+        <w:rPr>
+          <w:rFonts w:hint="default"/>
+          <w:b w:val="0"/>
+          <w:bCs w:val="0"/>
+          <w:color w:val="auto"/>
+          <w:u w:val="none"/>
+          <w:shd w:val="clear" w:color="auto" w:fill="auto"/>
+          <w:lang w:val="en-US"/>
+        </w:rPr>
+        <w:t xml:space="preserve">﻿﻿﻿Doxygen Manual - </w:t>
+      </w:r>
+      <w:r>
+        <w:rPr>
+          <w:rFonts w:hint="default"/>
+          <w:b w:val="0"/>
+          <w:bCs w:val="0"/>
+          <w:color w:val="auto"/>
+          <w:u w:val="none"/>
+          <w:shd w:val="clear" w:color="auto" w:fill="auto"/>
+          <w:lang w:val="en-US"/>
+        </w:rPr>
+        <w:fldChar w:fldCharType="begin"/>
+      </w:r>
+      <w:r>
+        <w:rPr>
+          <w:rFonts w:hint="default"/>
+          <w:b w:val="0"/>
+          <w:bCs w:val="0"/>
+          <w:color w:val="auto"/>
+          <w:u w:val="none"/>
+          <w:shd w:val="clear" w:color="auto" w:fill="auto"/>
+          <w:lang w:val="en-US"/>
+        </w:rPr>
+        <w:instrText xml:space="preserve"> HYPERLINK "https://www.doxygen.nl/" </w:instrText>
+      </w:r>
+      <w:r>
+        <w:rPr>
+          <w:rFonts w:hint="default"/>
+          <w:b w:val="0"/>
+          <w:bCs w:val="0"/>
+          <w:color w:val="auto"/>
+          <w:u w:val="none"/>
+          <w:shd w:val="clear" w:color="auto" w:fill="auto"/>
+          <w:lang w:val="en-US"/>
+        </w:rPr>
+        <w:fldChar w:fldCharType="separate"/>
+      </w:r>
+      <w:r>
+        <w:rPr>
+          <w:rStyle w:val="20"/>
+          <w:rFonts w:hint="default"/>
+          <w:b w:val="0"/>
+          <w:bCs w:val="0"/>
+          <w:shd w:val="clear" w:color="auto" w:fill="auto"/>
+          <w:lang w:val="en-US"/>
+        </w:rPr>
+        <w:t>https://www.doxygen.nl/</w:t>
+      </w:r>
+      <w:r>
+        <w:rPr>
+          <w:rFonts w:hint="default"/>
+          <w:b w:val="0"/>
+          <w:bCs w:val="0"/>
+          <w:color w:val="auto"/>
+          <w:u w:val="none"/>
+          <w:shd w:val="clear" w:color="auto" w:fill="auto"/>
+          <w:lang w:val="en-US"/>
+        </w:rPr>
+        <w:fldChar w:fldCharType="end"/>
+      </w:r>
+      <w:r>
+        <w:rPr>
+          <w:rFonts w:hint="default"/>
+          <w:b w:val="0"/>
+          <w:bCs w:val="0"/>
+          <w:color w:val="auto"/>
+          <w:u w:val="none"/>
+          <w:shd w:val="clear" w:color="auto" w:fill="auto"/>
+          <w:lang w:val="en-US"/>
+        </w:rPr>
+        <w:t>manual/index.html</w:t>
+      </w:r>
+      <w:r>
+        <w:rPr>
+          <w:rFonts w:hint="default"/>
+          <w:b w:val="0"/>
+          <w:bCs w:val="0"/>
+          <w:color w:val="auto"/>
+          <w:u w:val="none"/>
+          <w:shd w:val="clear" w:color="auto" w:fill="auto"/>
+          <w:lang w:val="uk-UA"/>
+        </w:rPr>
+        <w:t xml:space="preserve"> </w:t>
+      </w:r>
+    </w:p>
+    <w:p>
+      <w:pPr>
+        <w:pStyle w:val="46"/>
+        <w:pageBreakBefore w:val="0"/>
+        <w:kinsoku/>
+        <w:wordWrap/>
+        <w:overflowPunct/>
+        <w:topLinePunct w:val="0"/>
+        <w:bidi w:val="0"/>
+        <w:adjustRightInd/>
+        <w:snapToGrid/>
+        <w:spacing w:line="360" w:lineRule="auto"/>
+        <w:ind w:firstLine="709" w:firstLineChars="0"/>
+        <w:jc w:val="left"/>
+        <w:rPr>
+          <w:rFonts w:hint="default"/>
+          <w:b w:val="0"/>
+          <w:bCs w:val="0"/>
+          <w:color w:val="auto"/>
+          <w:u w:val="none"/>
+          <w:shd w:val="clear" w:color="auto" w:fill="auto"/>
+          <w:lang w:val="uk-UA"/>
+        </w:rPr>
+      </w:pPr>
+      <w:r>
+        <w:rPr>
+          <w:rFonts w:hint="default"/>
+          <w:b w:val="0"/>
+          <w:bCs w:val="0"/>
+          <w:color w:val="auto"/>
+          <w:u w:val="none"/>
+          <w:shd w:val="clear" w:color="auto" w:fill="auto"/>
+          <w:lang w:val="en-US"/>
+        </w:rPr>
+        <w:t xml:space="preserve">﻿﻿﻿STL documentation - </w:t>
+      </w:r>
+      <w:r>
+        <w:rPr>
+          <w:rFonts w:hint="default"/>
+          <w:b w:val="0"/>
+          <w:bCs w:val="0"/>
+          <w:color w:val="auto"/>
+          <w:u w:val="none"/>
+          <w:shd w:val="clear" w:color="auto" w:fill="auto"/>
+          <w:lang w:val="en-US"/>
+        </w:rPr>
+        <w:fldChar w:fldCharType="begin"/>
+      </w:r>
+      <w:r>
+        <w:rPr>
+          <w:rFonts w:hint="default"/>
+          <w:b w:val="0"/>
+          <w:bCs w:val="0"/>
+          <w:color w:val="auto"/>
+          <w:u w:val="none"/>
+          <w:shd w:val="clear" w:color="auto" w:fill="auto"/>
+          <w:lang w:val="en-US"/>
+        </w:rPr>
+        <w:instrText xml:space="preserve"> HYPERLINK "https://cplusplus.com/" </w:instrText>
+      </w:r>
+      <w:r>
+        <w:rPr>
+          <w:rFonts w:hint="default"/>
+          <w:b w:val="0"/>
+          <w:bCs w:val="0"/>
+          <w:color w:val="auto"/>
+          <w:u w:val="none"/>
+          <w:shd w:val="clear" w:color="auto" w:fill="auto"/>
+          <w:lang w:val="en-US"/>
+        </w:rPr>
+        <w:fldChar w:fldCharType="separate"/>
+      </w:r>
+      <w:r>
+        <w:rPr>
+          <w:rStyle w:val="20"/>
+          <w:rFonts w:hint="default"/>
+          <w:b w:val="0"/>
+          <w:bCs w:val="0"/>
+          <w:shd w:val="clear" w:color="auto" w:fill="auto"/>
+          <w:lang w:val="en-US"/>
+        </w:rPr>
+        <w:t>https://cplusplus.com/</w:t>
+      </w:r>
+      <w:r>
+        <w:rPr>
+          <w:rFonts w:hint="default"/>
+          <w:b w:val="0"/>
+          <w:bCs w:val="0"/>
+          <w:color w:val="auto"/>
+          <w:u w:val="none"/>
+          <w:shd w:val="clear" w:color="auto" w:fill="auto"/>
+          <w:lang w:val="en-US"/>
+        </w:rPr>
+        <w:fldChar w:fldCharType="end"/>
+      </w:r>
+      <w:r>
+        <w:rPr>
+          <w:rFonts w:hint="default"/>
+          <w:b w:val="0"/>
+          <w:bCs w:val="0"/>
+          <w:color w:val="auto"/>
+          <w:u w:val="none"/>
+          <w:shd w:val="clear" w:color="auto" w:fill="auto"/>
+          <w:lang w:val="en-US"/>
+        </w:rPr>
+        <w:t>reference</w:t>
+      </w:r>
+      <w:r>
+        <w:rPr>
+          <w:rFonts w:hint="default"/>
+          <w:b w:val="0"/>
+          <w:bCs w:val="0"/>
+          <w:color w:val="auto"/>
+          <w:u w:val="none"/>
+          <w:shd w:val="clear" w:color="auto" w:fill="auto"/>
+          <w:lang w:val="uk-UA"/>
+        </w:rPr>
+        <w:t xml:space="preserve"> </w:t>
+      </w:r>
+    </w:p>
+    <w:p>
+      <w:pPr>
+        <w:pStyle w:val="46"/>
+        <w:pageBreakBefore w:val="0"/>
+        <w:kinsoku/>
+        <w:wordWrap/>
+        <w:overflowPunct/>
+        <w:topLinePunct w:val="0"/>
+        <w:bidi w:val="0"/>
+        <w:adjustRightInd/>
+        <w:snapToGrid/>
+        <w:spacing w:line="360" w:lineRule="auto"/>
+        <w:ind w:firstLine="709" w:firstLineChars="0"/>
+        <w:jc w:val="left"/>
+        <w:rPr>
+          <w:rFonts w:hint="default"/>
+          <w:b w:val="0"/>
+          <w:bCs w:val="0"/>
+          <w:color w:val="auto"/>
+          <w:u w:val="none"/>
+          <w:shd w:val="clear" w:color="auto" w:fill="auto"/>
+          <w:lang w:val="uk-UA"/>
+        </w:rPr>
+      </w:pPr>
+      <w:r>
+        <w:rPr>
+          <w:rFonts w:hint="default"/>
+          <w:b w:val="0"/>
+          <w:bCs w:val="0"/>
+          <w:color w:val="auto"/>
+          <w:u w:val="none"/>
+          <w:shd w:val="clear" w:color="auto" w:fill="auto"/>
+          <w:lang w:val="en-US"/>
+        </w:rPr>
+        <w:t xml:space="preserve">﻿﻿﻿Visual Studio Code - </w:t>
+      </w:r>
+      <w:r>
+        <w:rPr>
+          <w:rFonts w:hint="default"/>
+          <w:b w:val="0"/>
+          <w:bCs w:val="0"/>
+          <w:color w:val="auto"/>
+          <w:u w:val="none"/>
+          <w:shd w:val="clear" w:color="auto" w:fill="auto"/>
+          <w:lang w:val="en-US"/>
+        </w:rPr>
+        <w:fldChar w:fldCharType="begin"/>
+      </w:r>
+      <w:r>
+        <w:rPr>
+          <w:rFonts w:hint="default"/>
+          <w:b w:val="0"/>
+          <w:bCs w:val="0"/>
+          <w:color w:val="auto"/>
+          <w:u w:val="none"/>
+          <w:shd w:val="clear" w:color="auto" w:fill="auto"/>
+          <w:lang w:val="en-US"/>
+        </w:rPr>
+        <w:instrText xml:space="preserve"> HYPERLINK "https://code.visualstudio.com." </w:instrText>
+      </w:r>
+      <w:r>
+        <w:rPr>
+          <w:rFonts w:hint="default"/>
+          <w:b w:val="0"/>
+          <w:bCs w:val="0"/>
+          <w:color w:val="auto"/>
+          <w:u w:val="none"/>
+          <w:shd w:val="clear" w:color="auto" w:fill="auto"/>
+          <w:lang w:val="en-US"/>
+        </w:rPr>
+        <w:fldChar w:fldCharType="separate"/>
+      </w:r>
+      <w:r>
+        <w:rPr>
+          <w:rStyle w:val="20"/>
+          <w:rFonts w:hint="default"/>
+          <w:b w:val="0"/>
+          <w:bCs w:val="0"/>
+          <w:shd w:val="clear" w:color="auto" w:fill="auto"/>
+          <w:lang w:val="en-US"/>
+        </w:rPr>
+        <w:t>https://code.visualstudio.com.</w:t>
+      </w:r>
+      <w:r>
+        <w:rPr>
+          <w:rFonts w:hint="default"/>
+          <w:b w:val="0"/>
+          <w:bCs w:val="0"/>
+          <w:color w:val="auto"/>
+          <w:u w:val="none"/>
+          <w:shd w:val="clear" w:color="auto" w:fill="auto"/>
+          <w:lang w:val="en-US"/>
+        </w:rPr>
+        <w:fldChar w:fldCharType="end"/>
+      </w:r>
+      <w:r>
+        <w:rPr>
+          <w:rFonts w:hint="default"/>
+          <w:b w:val="0"/>
+          <w:bCs w:val="0"/>
+          <w:color w:val="auto"/>
+          <w:u w:val="none"/>
+          <w:shd w:val="clear" w:color="auto" w:fill="auto"/>
+          <w:lang w:val="uk-UA"/>
+        </w:rPr>
+        <w:t xml:space="preserve"> </w:t>
+      </w:r>
     </w:p>
     <w:p>
       <w:pPr>
@@ -42639,6 +43602,8 @@
           <w:rStyle w:val="16"/>
         </w:rPr>
       </w:pPr>
+      <w:bookmarkStart w:id="35" w:name="_GoBack"/>
+      <w:bookmarkEnd w:id="35"/>
     </w:p>
     <w:sectPr>
       <w:headerReference r:id="rId11" w:type="default"/>

</xml_diff>

<commit_message>
apdate documentatio fo 34 page only need scroll program code
</commit_message>
<xml_diff>
--- a/documentation/документація .docx
+++ b/documentation/документація .docx
@@ -2276,7 +2276,7 @@
     </w:p>
     <w:p>
       <w:pPr>
-        <w:pStyle w:val="46"/>
+        <w:pStyle w:val="47"/>
         <w:pageBreakBefore w:val="0"/>
         <w:kinsoku/>
         <w:wordWrap/>
@@ -3452,7 +3452,7 @@
     </w:p>
     <w:p>
       <w:pPr>
-        <w:pStyle w:val="46"/>
+        <w:pStyle w:val="47"/>
         <w:pageBreakBefore w:val="0"/>
         <w:kinsoku/>
         <w:wordWrap/>
@@ -3477,7 +3477,7 @@
     </w:p>
     <w:p>
       <w:pPr>
-        <w:pStyle w:val="46"/>
+        <w:pStyle w:val="47"/>
         <w:pageBreakBefore w:val="0"/>
         <w:kinsoku/>
         <w:wordWrap/>
@@ -3495,7 +3495,7 @@
     </w:p>
     <w:p>
       <w:pPr>
-        <w:pStyle w:val="46"/>
+        <w:pStyle w:val="47"/>
         <w:pageBreakBefore w:val="0"/>
         <w:kinsoku/>
         <w:wordWrap/>
@@ -3656,7 +3656,56 @@
         <w:rPr>
           <w:lang w:eastAsia="uk-UA"/>
         </w:rPr>
-        <w:t>Курсовий проєкт містить: __ с., __ рис., __ табл., __ додаток, __ джерел.</w:t>
+        <w:t xml:space="preserve">Курсовий проєкт містить: __ с., </w:t>
+      </w:r>
+      <w:r>
+        <w:rPr>
+          <w:rFonts w:hint="default"/>
+          <w:u w:val="single"/>
+          <w:lang w:val="en-US" w:eastAsia="uk-UA"/>
+        </w:rPr>
+        <w:t xml:space="preserve"> 21 </w:t>
+      </w:r>
+      <w:r>
+        <w:rPr>
+          <w:lang w:eastAsia="uk-UA"/>
+        </w:rPr>
+        <w:t xml:space="preserve"> рис., </w:t>
+      </w:r>
+      <w:r>
+        <w:rPr>
+          <w:rFonts w:hint="default"/>
+          <w:u w:val="single"/>
+          <w:lang w:val="en-US" w:eastAsia="uk-UA"/>
+        </w:rPr>
+        <w:t xml:space="preserve"> 7</w:t>
+      </w:r>
+      <w:r>
+        <w:rPr>
+          <w:u w:val="single"/>
+          <w:lang w:eastAsia="uk-UA"/>
+        </w:rPr>
+        <w:t xml:space="preserve"> </w:t>
+      </w:r>
+      <w:r>
+        <w:rPr>
+          <w:lang w:eastAsia="uk-UA"/>
+        </w:rPr>
+        <w:t xml:space="preserve">табл., __ додаток, </w:t>
+      </w:r>
+      <w:r>
+        <w:rPr>
+          <w:rFonts w:hint="default"/>
+          <w:u w:val="single"/>
+          <w:lang w:val="en-US" w:eastAsia="uk-UA"/>
+        </w:rPr>
+        <w:t xml:space="preserve"> 9   </w:t>
+      </w:r>
+      <w:r>
+        <w:rPr>
+          <w:lang w:eastAsia="uk-UA"/>
+        </w:rPr>
+        <w:t xml:space="preserve"> джерел.</w:t>
       </w:r>
     </w:p>
     <w:p>
@@ -3722,7 +3771,7 @@
     </w:p>
     <w:p>
       <w:pPr>
-        <w:pStyle w:val="46"/>
+        <w:pStyle w:val="47"/>
         <w:pageBreakBefore w:val="0"/>
         <w:kinsoku/>
         <w:wordWrap/>
@@ -3746,10 +3795,12 @@
           <w:docGrid w:linePitch="381" w:charSpace="0"/>
         </w:sectPr>
       </w:pPr>
-    </w:p>
-    <w:p>
-      <w:pPr>
-        <w:pStyle w:val="46"/>
+      <w:bookmarkStart w:id="35" w:name="_GoBack"/>
+      <w:bookmarkEnd w:id="35"/>
+    </w:p>
+    <w:p>
+      <w:pPr>
+        <w:pStyle w:val="47"/>
         <w:pageBreakBefore w:val="0"/>
         <w:kinsoku/>
         <w:wordWrap/>
@@ -3773,7 +3824,7 @@
     </w:p>
     <w:p>
       <w:pPr>
-        <w:pStyle w:val="46"/>
+        <w:pStyle w:val="47"/>
         <w:pageBreakBefore w:val="0"/>
         <w:kinsoku/>
         <w:wordWrap/>
@@ -3947,7 +3998,49 @@
         <w:rPr>
           <w:lang w:val="en-US" w:eastAsia="uk-UA"/>
         </w:rPr>
-        <w:t>The course project contains: __ pages, __ figures, __ tables, __ appendix, __ references.</w:t>
+        <w:t>The course project contains: __ pages, _</w:t>
+      </w:r>
+      <w:r>
+        <w:rPr>
+          <w:rFonts w:hint="default"/>
+          <w:u w:val="single"/>
+          <w:lang w:val="en-US" w:eastAsia="uk-UA"/>
+        </w:rPr>
+        <w:t>21</w:t>
+      </w:r>
+      <w:r>
+        <w:rPr>
+          <w:lang w:val="en-US" w:eastAsia="uk-UA"/>
+        </w:rPr>
+        <w:t>_ figures, _</w:t>
+      </w:r>
+      <w:r>
+        <w:rPr>
+          <w:rFonts w:hint="default"/>
+          <w:u w:val="single"/>
+          <w:lang w:val="en-US" w:eastAsia="uk-UA"/>
+        </w:rPr>
+        <w:t>7</w:t>
+      </w:r>
+      <w:r>
+        <w:rPr>
+          <w:lang w:val="en-US" w:eastAsia="uk-UA"/>
+        </w:rPr>
+        <w:t xml:space="preserve">_ tables, </w:t>
+      </w:r>
+      <w:r>
+        <w:rPr>
+          <w:rFonts w:hint="default"/>
+          <w:u w:val="single"/>
+          <w:lang w:val="en-US" w:eastAsia="uk-UA"/>
+        </w:rPr>
+        <w:t xml:space="preserve"> 9 </w:t>
+      </w:r>
+      <w:r>
+        <w:rPr>
+          <w:lang w:val="en-US" w:eastAsia="uk-UA"/>
+        </w:rPr>
+        <w:t xml:space="preserve"> appendix, __ references.</w:t>
       </w:r>
     </w:p>
     <w:p>
@@ -4076,7 +4169,7 @@
     </w:p>
     <w:p>
       <w:pPr>
-        <w:pStyle w:val="56"/>
+        <w:pStyle w:val="57"/>
         <w:pageBreakBefore w:val="0"/>
         <w:numPr>
           <w:ilvl w:val="0"/>
@@ -4145,7 +4238,7 @@
         </w:p>
         <w:p>
           <w:pPr>
-            <w:pStyle w:val="23"/>
+            <w:pStyle w:val="24"/>
             <w:pageBreakBefore w:val="0"/>
             <w:tabs>
               <w:tab w:val="right" w:leader="dot" w:pos="9344"/>
@@ -4219,7 +4312,7 @@
           </w:r>
           <w:r>
             <w:rPr>
-              <w:rStyle w:val="20"/>
+              <w:rStyle w:val="21"/>
               <w:b w:val="0"/>
               <w:bCs w:val="0"/>
             </w:rPr>
@@ -4277,7 +4370,7 @@
         </w:p>
         <w:p>
           <w:pPr>
-            <w:pStyle w:val="23"/>
+            <w:pStyle w:val="24"/>
             <w:pageBreakBefore w:val="0"/>
             <w:tabs>
               <w:tab w:val="right" w:leader="dot" w:pos="9344"/>
@@ -4324,7 +4417,7 @@
           </w:r>
           <w:r>
             <w:rPr>
-              <w:rStyle w:val="20"/>
+              <w:rStyle w:val="21"/>
               <w:b w:val="0"/>
               <w:bCs w:val="0"/>
             </w:rPr>
@@ -4382,7 +4475,7 @@
         </w:p>
         <w:p>
           <w:pPr>
-            <w:pStyle w:val="23"/>
+            <w:pStyle w:val="24"/>
             <w:pageBreakBefore w:val="0"/>
             <w:tabs>
               <w:tab w:val="left" w:pos="1120"/>
@@ -4430,7 +4523,7 @@
           </w:r>
           <w:r>
             <w:rPr>
-              <w:rStyle w:val="20"/>
+              <w:rStyle w:val="21"/>
               <w:b w:val="0"/>
               <w:bCs w:val="0"/>
             </w:rPr>
@@ -4450,7 +4543,7 @@
           </w:r>
           <w:r>
             <w:rPr>
-              <w:rStyle w:val="20"/>
+              <w:rStyle w:val="21"/>
               <w:b w:val="0"/>
               <w:bCs w:val="0"/>
             </w:rPr>
@@ -4508,7 +4601,7 @@
         </w:p>
         <w:p>
           <w:pPr>
-            <w:pStyle w:val="24"/>
+            <w:pStyle w:val="25"/>
             <w:pageBreakBefore w:val="0"/>
             <w:tabs>
               <w:tab w:val="left" w:pos="1680"/>
@@ -4556,7 +4649,7 @@
           </w:r>
           <w:r>
             <w:rPr>
-              <w:rStyle w:val="20"/>
+              <w:rStyle w:val="21"/>
               <w:b w:val="0"/>
               <w:bCs w:val="0"/>
               <w:lang w:eastAsia="uk-UA"/>
@@ -4577,7 +4670,7 @@
           </w:r>
           <w:r>
             <w:rPr>
-              <w:rStyle w:val="20"/>
+              <w:rStyle w:val="21"/>
               <w:b w:val="0"/>
               <w:bCs w:val="0"/>
               <w:lang w:eastAsia="uk-UA"/>
@@ -4636,7 +4729,7 @@
         </w:p>
         <w:p>
           <w:pPr>
-            <w:pStyle w:val="25"/>
+            <w:pStyle w:val="26"/>
             <w:pageBreakBefore w:val="0"/>
             <w:tabs>
               <w:tab w:val="left" w:pos="2240"/>
@@ -4684,7 +4777,7 @@
           </w:r>
           <w:r>
             <w:rPr>
-              <w:rStyle w:val="20"/>
+              <w:rStyle w:val="21"/>
               <w:b w:val="0"/>
               <w:bCs w:val="0"/>
             </w:rPr>
@@ -4704,7 +4797,7 @@
           </w:r>
           <w:r>
             <w:rPr>
-              <w:rStyle w:val="20"/>
+              <w:rStyle w:val="21"/>
               <w:b w:val="0"/>
               <w:bCs w:val="0"/>
             </w:rPr>
@@ -4762,7 +4855,7 @@
         </w:p>
         <w:p>
           <w:pPr>
-            <w:pStyle w:val="25"/>
+            <w:pStyle w:val="26"/>
             <w:pageBreakBefore w:val="0"/>
             <w:tabs>
               <w:tab w:val="left" w:pos="2240"/>
@@ -4810,7 +4903,7 @@
           </w:r>
           <w:r>
             <w:rPr>
-              <w:rStyle w:val="20"/>
+              <w:rStyle w:val="21"/>
               <w:b w:val="0"/>
               <w:bCs w:val="0"/>
             </w:rPr>
@@ -4830,7 +4923,7 @@
           </w:r>
           <w:r>
             <w:rPr>
-              <w:rStyle w:val="20"/>
+              <w:rStyle w:val="21"/>
               <w:b w:val="0"/>
               <w:bCs w:val="0"/>
             </w:rPr>
@@ -4888,7 +4981,7 @@
         </w:p>
         <w:p>
           <w:pPr>
-            <w:pStyle w:val="25"/>
+            <w:pStyle w:val="26"/>
             <w:pageBreakBefore w:val="0"/>
             <w:tabs>
               <w:tab w:val="left" w:pos="2240"/>
@@ -4936,7 +5029,7 @@
           </w:r>
           <w:r>
             <w:rPr>
-              <w:rStyle w:val="20"/>
+              <w:rStyle w:val="21"/>
               <w:b w:val="0"/>
               <w:bCs w:val="0"/>
             </w:rPr>
@@ -4956,7 +5049,7 @@
           </w:r>
           <w:r>
             <w:rPr>
-              <w:rStyle w:val="20"/>
+              <w:rStyle w:val="21"/>
               <w:b w:val="0"/>
               <w:bCs w:val="0"/>
             </w:rPr>
@@ -5014,7 +5107,7 @@
         </w:p>
         <w:p>
           <w:pPr>
-            <w:pStyle w:val="24"/>
+            <w:pStyle w:val="25"/>
             <w:pageBreakBefore w:val="0"/>
             <w:tabs>
               <w:tab w:val="left" w:pos="1680"/>
@@ -5062,7 +5155,7 @@
           </w:r>
           <w:r>
             <w:rPr>
-              <w:rStyle w:val="20"/>
+              <w:rStyle w:val="21"/>
               <w:b w:val="0"/>
               <w:bCs w:val="0"/>
               <w:lang w:eastAsia="uk-UA"/>
@@ -5083,7 +5176,7 @@
           </w:r>
           <w:r>
             <w:rPr>
-              <w:rStyle w:val="20"/>
+              <w:rStyle w:val="21"/>
               <w:b w:val="0"/>
               <w:bCs w:val="0"/>
               <w:lang w:eastAsia="uk-UA"/>
@@ -5142,7 +5235,7 @@
         </w:p>
         <w:p>
           <w:pPr>
-            <w:pStyle w:val="24"/>
+            <w:pStyle w:val="25"/>
             <w:pageBreakBefore w:val="0"/>
             <w:tabs>
               <w:tab w:val="left" w:pos="1680"/>
@@ -5190,7 +5283,7 @@
           </w:r>
           <w:r>
             <w:rPr>
-              <w:rStyle w:val="20"/>
+              <w:rStyle w:val="21"/>
               <w:b w:val="0"/>
               <w:bCs w:val="0"/>
               <w:lang w:eastAsia="uk-UA"/>
@@ -5211,7 +5304,7 @@
           </w:r>
           <w:r>
             <w:rPr>
-              <w:rStyle w:val="20"/>
+              <w:rStyle w:val="21"/>
               <w:b w:val="0"/>
               <w:bCs w:val="0"/>
               <w:lang w:eastAsia="uk-UA"/>
@@ -5270,7 +5363,7 @@
         </w:p>
         <w:p>
           <w:pPr>
-            <w:pStyle w:val="23"/>
+            <w:pStyle w:val="24"/>
             <w:pageBreakBefore w:val="0"/>
             <w:tabs>
               <w:tab w:val="left" w:pos="1120"/>
@@ -5318,7 +5411,7 @@
           </w:r>
           <w:r>
             <w:rPr>
-              <w:rStyle w:val="20"/>
+              <w:rStyle w:val="21"/>
               <w:b w:val="0"/>
               <w:bCs w:val="0"/>
             </w:rPr>
@@ -5338,7 +5431,7 @@
           </w:r>
           <w:r>
             <w:rPr>
-              <w:rStyle w:val="20"/>
+              <w:rStyle w:val="21"/>
               <w:b w:val="0"/>
               <w:bCs w:val="0"/>
             </w:rPr>
@@ -5396,7 +5489,7 @@
         </w:p>
         <w:p>
           <w:pPr>
-            <w:pStyle w:val="24"/>
+            <w:pStyle w:val="25"/>
             <w:pageBreakBefore w:val="0"/>
             <w:tabs>
               <w:tab w:val="left" w:pos="1680"/>
@@ -5444,7 +5537,7 @@
           </w:r>
           <w:r>
             <w:rPr>
-              <w:rStyle w:val="20"/>
+              <w:rStyle w:val="21"/>
               <w:b w:val="0"/>
               <w:bCs w:val="0"/>
             </w:rPr>
@@ -5464,7 +5557,7 @@
           </w:r>
           <w:r>
             <w:rPr>
-              <w:rStyle w:val="20"/>
+              <w:rStyle w:val="21"/>
               <w:b w:val="0"/>
               <w:bCs w:val="0"/>
             </w:rPr>
@@ -5522,7 +5615,7 @@
         </w:p>
         <w:p>
           <w:pPr>
-            <w:pStyle w:val="25"/>
+            <w:pStyle w:val="26"/>
             <w:pageBreakBefore w:val="0"/>
             <w:tabs>
               <w:tab w:val="left" w:pos="2240"/>
@@ -5570,7 +5663,7 @@
           </w:r>
           <w:r>
             <w:rPr>
-              <w:rStyle w:val="20"/>
+              <w:rStyle w:val="21"/>
               <w:b w:val="0"/>
               <w:bCs w:val="0"/>
             </w:rPr>
@@ -5590,7 +5683,7 @@
           </w:r>
           <w:r>
             <w:rPr>
-              <w:rStyle w:val="20"/>
+              <w:rStyle w:val="21"/>
               <w:b w:val="0"/>
               <w:bCs w:val="0"/>
             </w:rPr>
@@ -5648,7 +5741,7 @@
         </w:p>
         <w:p>
           <w:pPr>
-            <w:pStyle w:val="25"/>
+            <w:pStyle w:val="26"/>
             <w:pageBreakBefore w:val="0"/>
             <w:tabs>
               <w:tab w:val="left" w:pos="2240"/>
@@ -5696,7 +5789,7 @@
           </w:r>
           <w:r>
             <w:rPr>
-              <w:rStyle w:val="20"/>
+              <w:rStyle w:val="21"/>
               <w:b w:val="0"/>
               <w:bCs w:val="0"/>
             </w:rPr>
@@ -5716,7 +5809,7 @@
           </w:r>
           <w:r>
             <w:rPr>
-              <w:rStyle w:val="20"/>
+              <w:rStyle w:val="21"/>
               <w:b w:val="0"/>
               <w:bCs w:val="0"/>
             </w:rPr>
@@ -5774,7 +5867,7 @@
         </w:p>
         <w:p>
           <w:pPr>
-            <w:pStyle w:val="24"/>
+            <w:pStyle w:val="25"/>
             <w:pageBreakBefore w:val="0"/>
             <w:tabs>
               <w:tab w:val="left" w:pos="1680"/>
@@ -5822,7 +5915,7 @@
           </w:r>
           <w:r>
             <w:rPr>
-              <w:rStyle w:val="20"/>
+              <w:rStyle w:val="21"/>
               <w:b w:val="0"/>
               <w:bCs w:val="0"/>
               <w:lang w:eastAsia="uk-UA"/>
@@ -5843,7 +5936,7 @@
           </w:r>
           <w:r>
             <w:rPr>
-              <w:rStyle w:val="20"/>
+              <w:rStyle w:val="21"/>
               <w:b w:val="0"/>
               <w:bCs w:val="0"/>
               <w:lang w:eastAsia="uk-UA"/>
@@ -5911,7 +6004,7 @@
         </w:p>
         <w:p>
           <w:pPr>
-            <w:pStyle w:val="24"/>
+            <w:pStyle w:val="25"/>
             <w:pageBreakBefore w:val="0"/>
             <w:tabs>
               <w:tab w:val="left" w:pos="1680"/>
@@ -5959,7 +6052,7 @@
           </w:r>
           <w:r>
             <w:rPr>
-              <w:rStyle w:val="20"/>
+              <w:rStyle w:val="21"/>
               <w:b w:val="0"/>
               <w:bCs w:val="0"/>
               <w:lang w:eastAsia="uk-UA"/>
@@ -5980,7 +6073,7 @@
           </w:r>
           <w:r>
             <w:rPr>
-              <w:rStyle w:val="20"/>
+              <w:rStyle w:val="21"/>
               <w:b w:val="0"/>
               <w:bCs w:val="0"/>
               <w:lang w:eastAsia="uk-UA"/>
@@ -6022,7 +6115,7 @@
         </w:p>
         <w:p>
           <w:pPr>
-            <w:pStyle w:val="24"/>
+            <w:pStyle w:val="25"/>
             <w:pageBreakBefore w:val="0"/>
             <w:tabs>
               <w:tab w:val="left" w:pos="1680"/>
@@ -6070,7 +6163,7 @@
           </w:r>
           <w:r>
             <w:rPr>
-              <w:rStyle w:val="20"/>
+              <w:rStyle w:val="21"/>
               <w:b w:val="0"/>
               <w:bCs w:val="0"/>
               <w:lang w:eastAsia="uk-UA"/>
@@ -6091,7 +6184,7 @@
           </w:r>
           <w:r>
             <w:rPr>
-              <w:rStyle w:val="20"/>
+              <w:rStyle w:val="21"/>
               <w:b w:val="0"/>
               <w:bCs w:val="0"/>
               <w:lang w:eastAsia="uk-UA"/>
@@ -6133,7 +6226,7 @@
         </w:p>
         <w:p>
           <w:pPr>
-            <w:pStyle w:val="23"/>
+            <w:pStyle w:val="24"/>
             <w:pageBreakBefore w:val="0"/>
             <w:tabs>
               <w:tab w:val="right" w:leader="dot" w:pos="9344"/>
@@ -6180,7 +6273,7 @@
           </w:r>
           <w:r>
             <w:rPr>
-              <w:rStyle w:val="20"/>
+              <w:rStyle w:val="21"/>
               <w:b w:val="0"/>
               <w:bCs w:val="0"/>
             </w:rPr>
@@ -6238,7 +6331,7 @@
         </w:p>
         <w:p>
           <w:pPr>
-            <w:pStyle w:val="23"/>
+            <w:pStyle w:val="24"/>
             <w:pageBreakBefore w:val="0"/>
             <w:tabs>
               <w:tab w:val="right" w:leader="dot" w:pos="9344"/>
@@ -6285,7 +6378,7 @@
           </w:r>
           <w:r>
             <w:rPr>
-              <w:rStyle w:val="20"/>
+              <w:rStyle w:val="21"/>
               <w:b w:val="0"/>
               <w:bCs w:val="0"/>
             </w:rPr>
@@ -6343,7 +6436,7 @@
         </w:p>
         <w:p>
           <w:pPr>
-            <w:pStyle w:val="23"/>
+            <w:pStyle w:val="24"/>
             <w:pageBreakBefore w:val="0"/>
             <w:tabs>
               <w:tab w:val="right" w:leader="dot" w:pos="9344"/>
@@ -6390,7 +6483,7 @@
           </w:r>
           <w:r>
             <w:rPr>
-              <w:rStyle w:val="20"/>
+              <w:rStyle w:val="21"/>
               <w:b w:val="0"/>
               <w:bCs w:val="0"/>
             </w:rPr>
@@ -6448,7 +6541,7 @@
         </w:p>
         <w:p>
           <w:pPr>
-            <w:pStyle w:val="24"/>
+            <w:pStyle w:val="25"/>
             <w:pageBreakBefore w:val="0"/>
             <w:tabs>
               <w:tab w:val="right" w:leader="dot" w:pos="9344"/>
@@ -6495,7 +6588,7 @@
           </w:r>
           <w:r>
             <w:rPr>
-              <w:rStyle w:val="20"/>
+              <w:rStyle w:val="21"/>
               <w:b w:val="0"/>
               <w:bCs w:val="0"/>
             </w:rPr>
@@ -6553,7 +6646,7 @@
         </w:p>
         <w:p>
           <w:pPr>
-            <w:pStyle w:val="24"/>
+            <w:pStyle w:val="25"/>
             <w:pageBreakBefore w:val="0"/>
             <w:tabs>
               <w:tab w:val="right" w:leader="dot" w:pos="9344"/>
@@ -6600,7 +6693,7 @@
           </w:r>
           <w:r>
             <w:rPr>
-              <w:rStyle w:val="20"/>
+              <w:rStyle w:val="21"/>
               <w:b w:val="0"/>
               <w:bCs w:val="0"/>
             </w:rPr>
@@ -6608,7 +6701,7 @@
           </w:r>
           <w:r>
             <w:rPr>
-              <w:rStyle w:val="20"/>
+              <w:rStyle w:val="21"/>
               <w:b w:val="0"/>
               <w:bCs w:val="0"/>
               <w:lang w:val="en-US"/>
@@ -6617,7 +6710,7 @@
           </w:r>
           <w:r>
             <w:rPr>
-              <w:rStyle w:val="20"/>
+              <w:rStyle w:val="21"/>
               <w:b w:val="0"/>
               <w:bCs w:val="0"/>
               <w:lang w:val="en-GB"/>
@@ -6626,7 +6719,7 @@
           </w:r>
           <w:r>
             <w:rPr>
-              <w:rStyle w:val="20"/>
+              <w:rStyle w:val="21"/>
               <w:b w:val="0"/>
               <w:bCs w:val="0"/>
               <w:lang w:val="en-US"/>
@@ -6685,7 +6778,7 @@
         </w:p>
         <w:p>
           <w:pPr>
-            <w:pStyle w:val="24"/>
+            <w:pStyle w:val="25"/>
             <w:pageBreakBefore w:val="0"/>
             <w:tabs>
               <w:tab w:val="right" w:leader="dot" w:pos="9344"/>
@@ -6732,7 +6825,7 @@
           </w:r>
           <w:r>
             <w:rPr>
-              <w:rStyle w:val="20"/>
+              <w:rStyle w:val="21"/>
               <w:b w:val="0"/>
               <w:bCs w:val="0"/>
               <w:lang w:val="en-US"/>
@@ -6791,7 +6884,7 @@
         </w:p>
         <w:p>
           <w:pPr>
-            <w:pStyle w:val="24"/>
+            <w:pStyle w:val="25"/>
             <w:pageBreakBefore w:val="0"/>
             <w:tabs>
               <w:tab w:val="right" w:leader="dot" w:pos="9344"/>
@@ -6838,7 +6931,7 @@
           </w:r>
           <w:r>
             <w:rPr>
-              <w:rStyle w:val="20"/>
+              <w:rStyle w:val="21"/>
               <w:b w:val="0"/>
               <w:bCs w:val="0"/>
             </w:rPr>
@@ -6846,7 +6939,7 @@
           </w:r>
           <w:r>
             <w:rPr>
-              <w:rStyle w:val="20"/>
+              <w:rStyle w:val="21"/>
               <w:b w:val="0"/>
               <w:bCs w:val="0"/>
               <w:lang w:val="en-US"/>
@@ -6905,7 +6998,7 @@
         </w:p>
         <w:p>
           <w:pPr>
-            <w:pStyle w:val="24"/>
+            <w:pStyle w:val="25"/>
             <w:pageBreakBefore w:val="0"/>
             <w:tabs>
               <w:tab w:val="right" w:leader="dot" w:pos="9344"/>
@@ -6952,7 +7045,7 @@
           </w:r>
           <w:r>
             <w:rPr>
-              <w:rStyle w:val="20"/>
+              <w:rStyle w:val="21"/>
               <w:b w:val="0"/>
               <w:bCs w:val="0"/>
             </w:rPr>
@@ -6960,7 +7053,7 @@
           </w:r>
           <w:r>
             <w:rPr>
-              <w:rStyle w:val="20"/>
+              <w:rStyle w:val="21"/>
               <w:b w:val="0"/>
               <w:bCs w:val="0"/>
               <w:lang w:val="en-US"/>
@@ -7019,7 +7112,7 @@
         </w:p>
         <w:p>
           <w:pPr>
-            <w:pStyle w:val="24"/>
+            <w:pStyle w:val="25"/>
             <w:pageBreakBefore w:val="0"/>
             <w:tabs>
               <w:tab w:val="right" w:leader="dot" w:pos="9344"/>
@@ -7066,7 +7159,7 @@
           </w:r>
           <w:r>
             <w:rPr>
-              <w:rStyle w:val="20"/>
+              <w:rStyle w:val="21"/>
               <w:b w:val="0"/>
               <w:bCs w:val="0"/>
             </w:rPr>
@@ -7074,7 +7167,7 @@
           </w:r>
           <w:r>
             <w:rPr>
-              <w:rStyle w:val="20"/>
+              <w:rStyle w:val="21"/>
               <w:b w:val="0"/>
               <w:bCs w:val="0"/>
               <w:lang w:val="en-US"/>
@@ -7133,7 +7226,7 @@
         </w:p>
         <w:p>
           <w:pPr>
-            <w:pStyle w:val="24"/>
+            <w:pStyle w:val="25"/>
             <w:pageBreakBefore w:val="0"/>
             <w:tabs>
               <w:tab w:val="right" w:leader="dot" w:pos="9344"/>
@@ -7180,7 +7273,7 @@
           </w:r>
           <w:r>
             <w:rPr>
-              <w:rStyle w:val="20"/>
+              <w:rStyle w:val="21"/>
               <w:b w:val="0"/>
               <w:bCs w:val="0"/>
             </w:rPr>
@@ -7188,7 +7281,7 @@
           </w:r>
           <w:r>
             <w:rPr>
-              <w:rStyle w:val="20"/>
+              <w:rStyle w:val="21"/>
               <w:b w:val="0"/>
               <w:bCs w:val="0"/>
               <w:lang w:val="en-US"/>
@@ -7247,7 +7340,7 @@
         </w:p>
         <w:p>
           <w:pPr>
-            <w:pStyle w:val="24"/>
+            <w:pStyle w:val="25"/>
             <w:pageBreakBefore w:val="0"/>
             <w:tabs>
               <w:tab w:val="right" w:leader="dot" w:pos="9344"/>
@@ -7293,7 +7386,7 @@
           </w:r>
           <w:r>
             <w:rPr>
-              <w:rStyle w:val="20"/>
+              <w:rStyle w:val="21"/>
               <w:b w:val="0"/>
               <w:bCs w:val="0"/>
             </w:rPr>
@@ -7301,7 +7394,7 @@
           </w:r>
           <w:r>
             <w:rPr>
-              <w:rStyle w:val="20"/>
+              <w:rStyle w:val="21"/>
               <w:b w:val="0"/>
               <w:bCs w:val="0"/>
               <w:lang w:val="en-US"/>
@@ -7360,7 +7453,7 @@
         </w:p>
         <w:p>
           <w:pPr>
-            <w:pStyle w:val="24"/>
+            <w:pStyle w:val="25"/>
             <w:pageBreakBefore w:val="0"/>
             <w:tabs>
               <w:tab w:val="right" w:leader="dot" w:pos="9344"/>
@@ -7407,7 +7500,7 @@
           </w:r>
           <w:r>
             <w:rPr>
-              <w:rStyle w:val="20"/>
+              <w:rStyle w:val="21"/>
               <w:b w:val="0"/>
               <w:bCs w:val="0"/>
             </w:rPr>
@@ -7415,7 +7508,7 @@
           </w:r>
           <w:r>
             <w:rPr>
-              <w:rStyle w:val="20"/>
+              <w:rStyle w:val="21"/>
               <w:b w:val="0"/>
               <w:bCs w:val="0"/>
               <w:lang w:val="en-US"/>
@@ -7474,7 +7567,7 @@
         </w:p>
         <w:p>
           <w:pPr>
-            <w:pStyle w:val="24"/>
+            <w:pStyle w:val="25"/>
             <w:pageBreakBefore w:val="0"/>
             <w:tabs>
               <w:tab w:val="right" w:leader="dot" w:pos="9344"/>
@@ -7521,7 +7614,7 @@
           </w:r>
           <w:r>
             <w:rPr>
-              <w:rStyle w:val="20"/>
+              <w:rStyle w:val="21"/>
               <w:b w:val="0"/>
               <w:bCs w:val="0"/>
             </w:rPr>
@@ -7529,7 +7622,7 @@
           </w:r>
           <w:r>
             <w:rPr>
-              <w:rStyle w:val="20"/>
+              <w:rStyle w:val="21"/>
               <w:b w:val="0"/>
               <w:bCs w:val="0"/>
               <w:lang w:val="en-US"/>
@@ -7588,7 +7681,7 @@
         </w:p>
         <w:p>
           <w:pPr>
-            <w:pStyle w:val="24"/>
+            <w:pStyle w:val="25"/>
             <w:pageBreakBefore w:val="0"/>
             <w:tabs>
               <w:tab w:val="right" w:leader="dot" w:pos="9344"/>
@@ -7633,7 +7726,7 @@
           </w:r>
           <w:r>
             <w:rPr>
-              <w:rStyle w:val="20"/>
+              <w:rStyle w:val="21"/>
               <w:b w:val="0"/>
               <w:bCs w:val="0"/>
             </w:rPr>
@@ -7641,7 +7734,7 @@
           </w:r>
           <w:r>
             <w:rPr>
-              <w:rStyle w:val="20"/>
+              <w:rStyle w:val="21"/>
               <w:b w:val="0"/>
               <w:bCs w:val="0"/>
               <w:lang w:val="en-US"/>
@@ -7759,7 +7852,7 @@
     </w:p>
     <w:p>
       <w:pPr>
-        <w:pStyle w:val="56"/>
+        <w:pStyle w:val="57"/>
         <w:pageBreakBefore w:val="0"/>
         <w:numPr>
           <w:ilvl w:val="0"/>
@@ -8013,7 +8106,7 @@
     </w:p>
     <w:p>
       <w:pPr>
-        <w:pStyle w:val="56"/>
+        <w:pStyle w:val="57"/>
         <w:pageBreakBefore w:val="0"/>
         <w:kinsoku/>
         <w:wordWrap/>
@@ -8152,7 +8245,7 @@
     </w:p>
     <w:p>
       <w:pPr>
-        <w:pStyle w:val="50"/>
+        <w:pStyle w:val="51"/>
         <w:pageBreakBefore w:val="0"/>
         <w:kinsoku/>
         <w:wordWrap/>
@@ -8207,7 +8300,7 @@
     </w:p>
     <w:p>
       <w:pPr>
-        <w:pStyle w:val="50"/>
+        <w:pStyle w:val="51"/>
         <w:pageBreakBefore w:val="0"/>
         <w:kinsoku/>
         <w:wordWrap/>
@@ -8226,7 +8319,7 @@
     </w:p>
     <w:p>
       <w:pPr>
-        <w:pStyle w:val="50"/>
+        <w:pStyle w:val="51"/>
         <w:pageBreakBefore w:val="0"/>
         <w:kinsoku/>
         <w:wordWrap/>
@@ -8245,7 +8338,7 @@
     </w:p>
     <w:p>
       <w:pPr>
-        <w:pStyle w:val="50"/>
+        <w:pStyle w:val="51"/>
         <w:pageBreakBefore w:val="0"/>
         <w:kinsoku/>
         <w:wordWrap/>
@@ -8264,7 +8357,7 @@
     </w:p>
     <w:p>
       <w:pPr>
-        <w:pStyle w:val="50"/>
+        <w:pStyle w:val="51"/>
         <w:pageBreakBefore w:val="0"/>
         <w:kinsoku/>
         <w:wordWrap/>
@@ -8301,7 +8394,7 @@
     </w:p>
     <w:p>
       <w:pPr>
-        <w:pStyle w:val="50"/>
+        <w:pStyle w:val="51"/>
         <w:pageBreakBefore w:val="0"/>
         <w:numPr>
           <w:ilvl w:val="0"/>
@@ -8368,7 +8461,7 @@
     </w:p>
     <w:p>
       <w:pPr>
-        <w:pStyle w:val="39"/>
+        <w:pStyle w:val="40"/>
         <w:pageBreakBefore w:val="0"/>
         <w:numPr>
           <w:ilvl w:val="0"/>
@@ -8407,7 +8500,7 @@
     </w:p>
     <w:p>
       <w:pPr>
-        <w:pStyle w:val="48"/>
+        <w:pStyle w:val="49"/>
         <w:pageBreakBefore w:val="0"/>
         <w:kinsoku/>
         <w:wordWrap/>
@@ -8435,7 +8528,7 @@
     </w:p>
     <w:p>
       <w:pPr>
-        <w:pStyle w:val="48"/>
+        <w:pStyle w:val="49"/>
         <w:pageBreakBefore w:val="0"/>
         <w:kinsoku/>
         <w:wordWrap/>
@@ -8454,7 +8547,7 @@
     </w:p>
     <w:p>
       <w:pPr>
-        <w:pStyle w:val="39"/>
+        <w:pStyle w:val="40"/>
         <w:pageBreakBefore w:val="0"/>
         <w:numPr>
           <w:ilvl w:val="0"/>
@@ -8483,7 +8576,7 @@
     </w:p>
     <w:p>
       <w:pPr>
-        <w:pStyle w:val="48"/>
+        <w:pStyle w:val="49"/>
         <w:pageBreakBefore w:val="0"/>
         <w:kinsoku/>
         <w:wordWrap/>
@@ -8502,7 +8595,7 @@
     </w:p>
     <w:p>
       <w:pPr>
-        <w:pStyle w:val="48"/>
+        <w:pStyle w:val="49"/>
         <w:pageBreakBefore w:val="0"/>
         <w:kinsoku/>
         <w:wordWrap/>
@@ -8521,7 +8614,7 @@
     </w:p>
     <w:p>
       <w:pPr>
-        <w:pStyle w:val="48"/>
+        <w:pStyle w:val="49"/>
         <w:pageBreakBefore w:val="0"/>
         <w:kinsoku/>
         <w:wordWrap/>
@@ -8540,7 +8633,7 @@
     </w:p>
     <w:p>
       <w:pPr>
-        <w:pStyle w:val="48"/>
+        <w:pStyle w:val="49"/>
         <w:pageBreakBefore w:val="0"/>
         <w:numPr>
           <w:ilvl w:val="0"/>
@@ -8560,7 +8653,7 @@
     </w:p>
     <w:p>
       <w:pPr>
-        <w:pStyle w:val="48"/>
+        <w:pStyle w:val="49"/>
         <w:pageBreakBefore w:val="0"/>
         <w:numPr>
           <w:ilvl w:val="0"/>
@@ -8580,7 +8673,7 @@
     </w:p>
     <w:p>
       <w:pPr>
-        <w:pStyle w:val="48"/>
+        <w:pStyle w:val="49"/>
         <w:pageBreakBefore w:val="0"/>
         <w:numPr>
           <w:ilvl w:val="0"/>
@@ -8647,7 +8740,7 @@
     </w:p>
     <w:p>
       <w:pPr>
-        <w:pStyle w:val="50"/>
+        <w:pStyle w:val="51"/>
         <w:pageBreakBefore w:val="0"/>
         <w:numPr>
           <w:ilvl w:val="0"/>
@@ -8670,7 +8763,7 @@
     </w:p>
     <w:p>
       <w:pPr>
-        <w:pStyle w:val="50"/>
+        <w:pStyle w:val="51"/>
         <w:pageBreakBefore w:val="0"/>
         <w:kinsoku/>
         <w:wordWrap/>
@@ -8689,7 +8782,7 @@
     </w:p>
     <w:p>
       <w:pPr>
-        <w:pStyle w:val="50"/>
+        <w:pStyle w:val="51"/>
         <w:pageBreakBefore w:val="0"/>
         <w:kinsoku/>
         <w:wordWrap/>
@@ -8708,7 +8801,7 @@
     </w:p>
     <w:p>
       <w:pPr>
-        <w:pStyle w:val="50"/>
+        <w:pStyle w:val="51"/>
         <w:pageBreakBefore w:val="0"/>
         <w:kinsoku/>
         <w:wordWrap/>
@@ -8727,7 +8820,7 @@
     </w:p>
     <w:p>
       <w:pPr>
-        <w:pStyle w:val="50"/>
+        <w:pStyle w:val="51"/>
         <w:pageBreakBefore w:val="0"/>
         <w:kinsoku/>
         <w:wordWrap/>
@@ -8746,7 +8839,7 @@
     </w:p>
     <w:p>
       <w:pPr>
-        <w:pStyle w:val="50"/>
+        <w:pStyle w:val="51"/>
         <w:pageBreakBefore w:val="0"/>
         <w:kinsoku/>
         <w:wordWrap/>
@@ -9034,7 +9127,7 @@
     </w:p>
     <w:p>
       <w:pPr>
-        <w:pStyle w:val="39"/>
+        <w:pStyle w:val="40"/>
         <w:pageBreakBefore w:val="0"/>
         <w:numPr>
           <w:ilvl w:val="0"/>
@@ -9071,7 +9164,7 @@
     </w:p>
     <w:p>
       <w:pPr>
-        <w:pStyle w:val="50"/>
+        <w:pStyle w:val="51"/>
         <w:pageBreakBefore w:val="0"/>
         <w:numPr>
           <w:ilvl w:val="0"/>
@@ -9103,7 +9196,7 @@
     </w:p>
     <w:p>
       <w:pPr>
-        <w:pStyle w:val="48"/>
+        <w:pStyle w:val="49"/>
         <w:pageBreakBefore w:val="0"/>
         <w:kinsoku/>
         <w:wordWrap/>
@@ -9121,7 +9214,7 @@
     </w:p>
     <w:p>
       <w:pPr>
-        <w:pStyle w:val="48"/>
+        <w:pStyle w:val="49"/>
         <w:pageBreakBefore w:val="0"/>
         <w:kinsoku/>
         <w:wordWrap/>
@@ -9139,7 +9232,7 @@
     </w:p>
     <w:p>
       <w:pPr>
-        <w:pStyle w:val="50"/>
+        <w:pStyle w:val="51"/>
         <w:pageBreakBefore w:val="0"/>
         <w:numPr>
           <w:ilvl w:val="0"/>
@@ -9167,7 +9260,7 @@
     </w:p>
     <w:p>
       <w:pPr>
-        <w:pStyle w:val="48"/>
+        <w:pStyle w:val="49"/>
         <w:pageBreakBefore w:val="0"/>
         <w:kinsoku/>
         <w:wordWrap/>
@@ -9185,7 +9278,7 @@
     </w:p>
     <w:p>
       <w:pPr>
-        <w:pStyle w:val="48"/>
+        <w:pStyle w:val="49"/>
         <w:pageBreakBefore w:val="0"/>
         <w:kinsoku/>
         <w:wordWrap/>
@@ -9203,7 +9296,7 @@
     </w:p>
     <w:p>
       <w:pPr>
-        <w:pStyle w:val="48"/>
+        <w:pStyle w:val="49"/>
         <w:pageBreakBefore w:val="0"/>
         <w:kinsoku/>
         <w:wordWrap/>
@@ -9221,7 +9314,7 @@
     </w:p>
     <w:p>
       <w:pPr>
-        <w:pStyle w:val="48"/>
+        <w:pStyle w:val="49"/>
         <w:pageBreakBefore w:val="0"/>
         <w:kinsoku/>
         <w:wordWrap/>
@@ -9239,7 +9332,7 @@
     </w:p>
     <w:p>
       <w:pPr>
-        <w:pStyle w:val="48"/>
+        <w:pStyle w:val="49"/>
         <w:pageBreakBefore w:val="0"/>
         <w:kinsoku/>
         <w:wordWrap/>
@@ -9257,7 +9350,7 @@
     </w:p>
     <w:p>
       <w:pPr>
-        <w:pStyle w:val="50"/>
+        <w:pStyle w:val="51"/>
         <w:pageBreakBefore w:val="0"/>
         <w:numPr>
           <w:ilvl w:val="0"/>
@@ -9279,7 +9372,7 @@
     </w:p>
     <w:p>
       <w:pPr>
-        <w:pStyle w:val="50"/>
+        <w:pStyle w:val="51"/>
         <w:pageBreakBefore w:val="0"/>
         <w:numPr>
           <w:ilvl w:val="0"/>
@@ -9298,7 +9391,7 @@
     </w:p>
     <w:p>
       <w:pPr>
-        <w:pStyle w:val="50"/>
+        <w:pStyle w:val="51"/>
         <w:pageBreakBefore w:val="0"/>
         <w:numPr>
           <w:ilvl w:val="0"/>
@@ -9351,7 +9444,7 @@
     </w:p>
     <w:p>
       <w:pPr>
-        <w:pStyle w:val="39"/>
+        <w:pStyle w:val="40"/>
         <w:pageBreakBefore w:val="0"/>
         <w:numPr>
           <w:ilvl w:val="0"/>
@@ -9393,7 +9486,7 @@
     </w:p>
     <w:p>
       <w:pPr>
-        <w:pStyle w:val="56"/>
+        <w:pStyle w:val="57"/>
         <w:pageBreakBefore w:val="0"/>
         <w:kinsoku/>
         <w:wordWrap/>
@@ -9547,7 +9640,7 @@
     </w:p>
     <w:p>
       <w:pPr>
-        <w:pStyle w:val="50"/>
+        <w:pStyle w:val="51"/>
         <w:pageBreakBefore w:val="0"/>
         <w:numPr>
           <w:ilvl w:val="0"/>
@@ -9601,7 +9694,7 @@
     </w:p>
     <w:p>
       <w:pPr>
-        <w:pStyle w:val="50"/>
+        <w:pStyle w:val="51"/>
         <w:pageBreakBefore w:val="0"/>
         <w:numPr>
           <w:ilvl w:val="0"/>
@@ -9671,7 +9764,7 @@
     </w:p>
     <w:p>
       <w:pPr>
-        <w:pStyle w:val="50"/>
+        <w:pStyle w:val="51"/>
         <w:pageBreakBefore w:val="0"/>
         <w:numPr>
           <w:ilvl w:val="0"/>
@@ -9735,7 +9828,7 @@
     </w:p>
     <w:p>
       <w:pPr>
-        <w:pStyle w:val="50"/>
+        <w:pStyle w:val="51"/>
         <w:pageBreakBefore w:val="0"/>
         <w:numPr>
           <w:ilvl w:val="0"/>
@@ -9799,7 +9892,7 @@
     </w:p>
     <w:p>
       <w:pPr>
-        <w:pStyle w:val="50"/>
+        <w:pStyle w:val="51"/>
         <w:pageBreakBefore w:val="0"/>
         <w:numPr>
           <w:ilvl w:val="0"/>
@@ -9857,7 +9950,7 @@
     </w:p>
     <w:p>
       <w:pPr>
-        <w:pStyle w:val="50"/>
+        <w:pStyle w:val="51"/>
         <w:pageBreakBefore w:val="0"/>
         <w:numPr>
           <w:ilvl w:val="0"/>
@@ -9973,7 +10066,7 @@
     </w:p>
     <w:p>
       <w:pPr>
-        <w:pStyle w:val="21"/>
+        <w:pStyle w:val="22"/>
         <w:pageBreakBefore w:val="0"/>
         <w:kinsoku/>
         <w:wordWrap/>
@@ -23204,7 +23297,7 @@
     </w:p>
     <w:p>
       <w:pPr>
-        <w:pStyle w:val="56"/>
+        <w:pStyle w:val="57"/>
         <w:pageBreakBefore w:val="0"/>
         <w:kinsoku/>
         <w:wordWrap/>
@@ -23224,7 +23317,7 @@
     </w:p>
     <w:p>
       <w:pPr>
-        <w:pStyle w:val="46"/>
+        <w:pStyle w:val="47"/>
         <w:pageBreakBefore w:val="0"/>
         <w:kinsoku/>
         <w:wordWrap/>
@@ -23337,7 +23430,7 @@
     </w:p>
     <w:p>
       <w:pPr>
-        <w:pStyle w:val="39"/>
+        <w:pStyle w:val="40"/>
         <w:pageBreakBefore w:val="0"/>
         <w:numPr>
           <w:ilvl w:val="0"/>
@@ -23368,7 +23461,7 @@
     </w:p>
     <w:p>
       <w:pPr>
-        <w:pStyle w:val="39"/>
+        <w:pStyle w:val="40"/>
         <w:pageBreakBefore w:val="0"/>
         <w:numPr>
           <w:ilvl w:val="0"/>
@@ -23399,7 +23492,7 @@
     </w:p>
     <w:p>
       <w:pPr>
-        <w:pStyle w:val="39"/>
+        <w:pStyle w:val="40"/>
         <w:pageBreakBefore w:val="0"/>
         <w:numPr>
           <w:ilvl w:val="0"/>
@@ -23430,7 +23523,7 @@
     </w:p>
     <w:p>
       <w:pPr>
-        <w:pStyle w:val="39"/>
+        <w:pStyle w:val="40"/>
         <w:pageBreakBefore w:val="0"/>
         <w:numPr>
           <w:ilvl w:val="0"/>
@@ -23461,7 +23554,7 @@
     </w:p>
     <w:p>
       <w:pPr>
-        <w:pStyle w:val="39"/>
+        <w:pStyle w:val="40"/>
         <w:pageBreakBefore w:val="0"/>
         <w:numPr>
           <w:ilvl w:val="0"/>
@@ -23492,7 +23585,7 @@
     </w:p>
     <w:p>
       <w:pPr>
-        <w:pStyle w:val="39"/>
+        <w:pStyle w:val="40"/>
         <w:pageBreakBefore w:val="0"/>
         <w:numPr>
           <w:ilvl w:val="0"/>
@@ -23523,7 +23616,7 @@
     </w:p>
     <w:p>
       <w:pPr>
-        <w:pStyle w:val="39"/>
+        <w:pStyle w:val="40"/>
         <w:pageBreakBefore w:val="0"/>
         <w:numPr>
           <w:ilvl w:val="0"/>
@@ -23554,7 +23647,7 @@
     </w:p>
     <w:p>
       <w:pPr>
-        <w:pStyle w:val="39"/>
+        <w:pStyle w:val="40"/>
         <w:pageBreakBefore w:val="0"/>
         <w:numPr>
           <w:ilvl w:val="0"/>
@@ -23585,7 +23678,7 @@
     </w:p>
     <w:p>
       <w:pPr>
-        <w:pStyle w:val="39"/>
+        <w:pStyle w:val="40"/>
         <w:pageBreakBefore w:val="0"/>
         <w:numPr>
           <w:ilvl w:val="0"/>
@@ -23633,7 +23726,7 @@
     </w:p>
     <w:p>
       <w:pPr>
-        <w:pStyle w:val="46"/>
+        <w:pStyle w:val="47"/>
         <w:pageBreakBefore w:val="0"/>
         <w:kinsoku/>
         <w:wordWrap/>
@@ -23675,7 +23768,7 @@
     </w:p>
     <w:p>
       <w:pPr>
-        <w:pStyle w:val="56"/>
+        <w:pStyle w:val="57"/>
         <w:pageBreakBefore w:val="0"/>
         <w:kinsoku/>
         <w:wordWrap/>
@@ -23695,7 +23788,7 @@
     </w:p>
     <w:p>
       <w:pPr>
-        <w:pStyle w:val="46"/>
+        <w:pStyle w:val="47"/>
         <w:pageBreakBefore w:val="0"/>
         <w:kinsoku/>
         <w:wordWrap/>
@@ -23727,23 +23820,9 @@
           <w:shd w:val="clear" w:color="auto" w:fill="auto"/>
           <w:lang w:val="en-US"/>
         </w:rPr>
-        <w:t>﻿﻿﻿Microsoft Learn: https://learn.microsoft.com/</w:t>
-      </w:r>
-    </w:p>
-    <w:p>
-      <w:pPr>
-        <w:pStyle w:val="46"/>
-        <w:pageBreakBefore w:val="0"/>
-        <w:kinsoku/>
-        <w:wordWrap/>
-        <w:overflowPunct/>
-        <w:topLinePunct w:val="0"/>
-        <w:bidi w:val="0"/>
-        <w:adjustRightInd/>
-        <w:snapToGrid/>
-        <w:spacing w:line="360" w:lineRule="auto"/>
-        <w:ind w:firstLine="709" w:firstLineChars="0"/>
-        <w:jc w:val="left"/>
+        <w:t xml:space="preserve">﻿﻿﻿Microsoft Learn: </w:t>
+      </w:r>
+      <w:r>
         <w:rPr>
           <w:rFonts w:hint="default"/>
           <w:b w:val="0"/>
@@ -23753,7 +23832,8 @@
           <w:shd w:val="clear" w:color="auto" w:fill="auto"/>
           <w:lang w:val="en-US"/>
         </w:rPr>
-      </w:pPr>
+        <w:fldChar w:fldCharType="begin"/>
+      </w:r>
       <w:r>
         <w:rPr>
           <w:rFonts w:hint="default"/>
@@ -23764,23 +23844,9 @@
           <w:shd w:val="clear" w:color="auto" w:fill="auto"/>
           <w:lang w:val="en-US"/>
         </w:rPr>
-        <w:t>en-us/cpp</w:t>
-      </w:r>
-    </w:p>
-    <w:p>
-      <w:pPr>
-        <w:pStyle w:val="46"/>
-        <w:pageBreakBefore w:val="0"/>
-        <w:kinsoku/>
-        <w:wordWrap/>
-        <w:overflowPunct/>
-        <w:topLinePunct w:val="0"/>
-        <w:bidi w:val="0"/>
-        <w:adjustRightInd/>
-        <w:snapToGrid/>
-        <w:spacing w:line="360" w:lineRule="auto"/>
-        <w:ind w:firstLine="709" w:firstLineChars="0"/>
-        <w:jc w:val="left"/>
+        <w:instrText xml:space="preserve"> HYPERLINK "https://learn.microsoft.com/en-us/cpp" </w:instrText>
+      </w:r>
+      <w:r>
         <w:rPr>
           <w:rFonts w:hint="default"/>
           <w:b w:val="0"/>
@@ -23790,7 +23856,19 @@
           <w:shd w:val="clear" w:color="auto" w:fill="auto"/>
           <w:lang w:val="en-US"/>
         </w:rPr>
-      </w:pPr>
+        <w:fldChar w:fldCharType="separate"/>
+      </w:r>
+      <w:r>
+        <w:rPr>
+          <w:rStyle w:val="21"/>
+          <w:rFonts w:hint="default"/>
+          <w:b w:val="0"/>
+          <w:bCs w:val="0"/>
+          <w:shd w:val="clear" w:color="auto" w:fill="auto"/>
+          <w:lang w:val="en-US"/>
+        </w:rPr>
+        <w:t>https://learn.microsoft.com/en-us/cpp</w:t>
+      </w:r>
       <w:r>
         <w:rPr>
           <w:rFonts w:hint="default"/>
@@ -23801,12 +23879,132 @@
           <w:shd w:val="clear" w:color="auto" w:fill="auto"/>
           <w:lang w:val="en-US"/>
         </w:rPr>
-        <w:t>﻿﻿﻿cppreference.com - https:// en.cppreference.com</w:t>
-      </w:r>
-    </w:p>
-    <w:p>
-      <w:pPr>
-        <w:pStyle w:val="46"/>
+        <w:fldChar w:fldCharType="end"/>
+      </w:r>
+      <w:r>
+        <w:rPr>
+          <w:rFonts w:hint="default"/>
+          <w:b w:val="0"/>
+          <w:bCs w:val="0"/>
+          <w:color w:val="auto"/>
+          <w:u w:val="none"/>
+          <w:shd w:val="clear" w:color="auto" w:fill="auto"/>
+          <w:lang w:val="en-US"/>
+        </w:rPr>
+        <w:t xml:space="preserve"> </w:t>
+      </w:r>
+    </w:p>
+    <w:p>
+      <w:pPr>
+        <w:pStyle w:val="47"/>
+        <w:pageBreakBefore w:val="0"/>
+        <w:kinsoku/>
+        <w:wordWrap/>
+        <w:overflowPunct/>
+        <w:topLinePunct w:val="0"/>
+        <w:bidi w:val="0"/>
+        <w:adjustRightInd/>
+        <w:snapToGrid/>
+        <w:spacing w:line="360" w:lineRule="auto"/>
+        <w:ind w:firstLine="709" w:firstLineChars="0"/>
+        <w:jc w:val="left"/>
+        <w:rPr>
+          <w:rFonts w:hint="default"/>
+          <w:b w:val="0"/>
+          <w:bCs w:val="0"/>
+          <w:color w:val="auto"/>
+          <w:u w:val="none"/>
+          <w:shd w:val="clear" w:color="auto" w:fill="auto"/>
+          <w:lang w:val="en-US"/>
+        </w:rPr>
+      </w:pPr>
+      <w:r>
+        <w:rPr>
+          <w:rFonts w:hint="default"/>
+          <w:b w:val="0"/>
+          <w:bCs w:val="0"/>
+          <w:color w:val="auto"/>
+          <w:u w:val="none"/>
+          <w:shd w:val="clear" w:color="auto" w:fill="auto"/>
+          <w:lang w:val="en-US"/>
+        </w:rPr>
+        <w:t>﻿﻿﻿cppreference.com -</w:t>
+      </w:r>
+      <w:r>
+        <w:rPr>
+          <w:rFonts w:hint="default"/>
+          <w:b w:val="0"/>
+          <w:bCs w:val="0"/>
+          <w:color w:val="auto"/>
+          <w:u w:val="none"/>
+          <w:shd w:val="clear" w:color="auto" w:fill="auto"/>
+          <w:lang w:val="en-US"/>
+        </w:rPr>
+        <w:fldChar w:fldCharType="begin"/>
+      </w:r>
+      <w:r>
+        <w:rPr>
+          <w:rFonts w:hint="default"/>
+          <w:b w:val="0"/>
+          <w:bCs w:val="0"/>
+          <w:color w:val="auto"/>
+          <w:u w:val="none"/>
+          <w:shd w:val="clear" w:color="auto" w:fill="auto"/>
+          <w:lang w:val="en-US"/>
+        </w:rPr>
+        <w:instrText xml:space="preserve"> HYPERLINK "https://en.cppreference.com/" </w:instrText>
+      </w:r>
+      <w:r>
+        <w:rPr>
+          <w:rFonts w:hint="default"/>
+          <w:b w:val="0"/>
+          <w:bCs w:val="0"/>
+          <w:color w:val="auto"/>
+          <w:u w:val="none"/>
+          <w:shd w:val="clear" w:color="auto" w:fill="auto"/>
+          <w:lang w:val="en-US"/>
+        </w:rPr>
+        <w:fldChar w:fldCharType="separate"/>
+      </w:r>
+      <w:r>
+        <w:rPr>
+          <w:rStyle w:val="17"/>
+          <w:rFonts w:hint="default"/>
+          <w:b w:val="0"/>
+          <w:bCs w:val="0"/>
+          <w:shd w:val="clear" w:color="auto" w:fill="auto"/>
+          <w:lang w:val="en-US"/>
+        </w:rPr>
+        <w:t>https://en.cppreference.com/</w:t>
+      </w:r>
+      <w:r>
+        <w:rPr>
+          <w:rFonts w:hint="default"/>
+          <w:b w:val="0"/>
+          <w:bCs w:val="0"/>
+          <w:color w:val="auto"/>
+          <w:u w:val="none"/>
+          <w:shd w:val="clear" w:color="auto" w:fill="auto"/>
+          <w:lang w:val="en-US"/>
+        </w:rPr>
+        <w:fldChar w:fldCharType="end"/>
+      </w:r>
+      <w:r>
+        <w:rPr>
+          <w:rFonts w:hint="default"/>
+          <w:b w:val="0"/>
+          <w:bCs w:val="0"/>
+          <w:color w:val="auto"/>
+          <w:u w:val="none"/>
+          <w:shd w:val="clear" w:color="auto" w:fill="auto"/>
+          <w:lang w:val="en-US"/>
+        </w:rPr>
+        <w:t xml:space="preserve"> </w:t>
+      </w:r>
+    </w:p>
+    <w:p>
+      <w:pPr>
+        <w:pStyle w:val="47"/>
         <w:pageBreakBefore w:val="0"/>
         <w:kinsoku/>
         <w:wordWrap/>
@@ -23862,7 +24060,7 @@
           <w:shd w:val="clear" w:color="auto" w:fill="auto"/>
           <w:lang w:val="en-US"/>
         </w:rPr>
-        <w:instrText xml:space="preserve"> HYPERLINK "https://www.doxygen.nl/" </w:instrText>
+        <w:instrText xml:space="preserve"> HYPERLINK "https://www.doxygen.nl/manual/index.html" </w:instrText>
       </w:r>
       <w:r>
         <w:rPr>
@@ -23878,14 +24076,14 @@
       </w:r>
       <w:r>
         <w:rPr>
-          <w:rStyle w:val="20"/>
+          <w:rStyle w:val="21"/>
           <w:rFonts w:hint="default"/>
           <w:b w:val="0"/>
           <w:bCs w:val="0"/>
           <w:shd w:val="clear" w:color="auto" w:fill="auto"/>
           <w:lang w:val="en-US"/>
         </w:rPr>
-        <w:t>https://www.doxygen.nl/</w:t>
+        <w:t xml:space="preserve">https://www.doxygen.nl/manual/index.html </w:t>
       </w:r>
       <w:r>
         <w:rPr>
@@ -23899,6 +24097,31 @@
         </w:rPr>
         <w:fldChar w:fldCharType="end"/>
       </w:r>
+    </w:p>
+    <w:p>
+      <w:pPr>
+        <w:pStyle w:val="47"/>
+        <w:pageBreakBefore w:val="0"/>
+        <w:kinsoku/>
+        <w:wordWrap/>
+        <w:overflowPunct/>
+        <w:topLinePunct w:val="0"/>
+        <w:bidi w:val="0"/>
+        <w:adjustRightInd/>
+        <w:snapToGrid/>
+        <w:spacing w:line="360" w:lineRule="auto"/>
+        <w:ind w:firstLine="709" w:firstLineChars="0"/>
+        <w:jc w:val="left"/>
+        <w:rPr>
+          <w:rFonts w:hint="default"/>
+          <w:b w:val="0"/>
+          <w:bCs w:val="0"/>
+          <w:color w:val="auto"/>
+          <w:u w:val="none"/>
+          <w:shd w:val="clear" w:color="auto" w:fill="auto"/>
+          <w:lang w:val="uk-UA"/>
+        </w:rPr>
+      </w:pPr>
       <w:r>
         <w:rPr>
           <w:rFonts w:hint="default"/>
@@ -23909,9 +24132,82 @@
           <w:shd w:val="clear" w:color="auto" w:fill="auto"/>
           <w:lang w:val="en-US"/>
         </w:rPr>
-        <w:t>manual/index.html</w:t>
-      </w:r>
-      <w:r>
+        <w:t xml:space="preserve">﻿﻿﻿STL documentation - </w:t>
+      </w:r>
+      <w:r>
+        <w:rPr>
+          <w:rFonts w:hint="default"/>
+          <w:b w:val="0"/>
+          <w:bCs w:val="0"/>
+          <w:color w:val="auto"/>
+          <w:u w:val="none"/>
+          <w:shd w:val="clear" w:color="auto" w:fill="auto"/>
+          <w:lang w:val="en-US"/>
+        </w:rPr>
+        <w:fldChar w:fldCharType="begin"/>
+      </w:r>
+      <w:r>
+        <w:rPr>
+          <w:rFonts w:hint="default"/>
+          <w:b w:val="0"/>
+          <w:bCs w:val="0"/>
+          <w:color w:val="auto"/>
+          <w:u w:val="none"/>
+          <w:shd w:val="clear" w:color="auto" w:fill="auto"/>
+          <w:lang w:val="en-US"/>
+        </w:rPr>
+        <w:instrText xml:space="preserve"> HYPERLINK "https://cplusplus.com/reference" </w:instrText>
+      </w:r>
+      <w:r>
+        <w:rPr>
+          <w:rFonts w:hint="default"/>
+          <w:b w:val="0"/>
+          <w:bCs w:val="0"/>
+          <w:color w:val="auto"/>
+          <w:u w:val="none"/>
+          <w:shd w:val="clear" w:color="auto" w:fill="auto"/>
+          <w:lang w:val="en-US"/>
+        </w:rPr>
+        <w:fldChar w:fldCharType="separate"/>
+      </w:r>
+      <w:r>
+        <w:rPr>
+          <w:rStyle w:val="21"/>
+          <w:rFonts w:hint="default"/>
+          <w:b w:val="0"/>
+          <w:bCs w:val="0"/>
+          <w:shd w:val="clear" w:color="auto" w:fill="auto"/>
+          <w:lang w:val="en-US"/>
+        </w:rPr>
+        <w:t xml:space="preserve">https://cplusplus.com/reference </w:t>
+      </w:r>
+      <w:r>
+        <w:rPr>
+          <w:rFonts w:hint="default"/>
+          <w:b w:val="0"/>
+          <w:bCs w:val="0"/>
+          <w:color w:val="auto"/>
+          <w:u w:val="none"/>
+          <w:shd w:val="clear" w:color="auto" w:fill="auto"/>
+          <w:lang w:val="en-US"/>
+        </w:rPr>
+        <w:fldChar w:fldCharType="end"/>
+      </w:r>
+    </w:p>
+    <w:p>
+      <w:pPr>
+        <w:pStyle w:val="47"/>
+        <w:pageBreakBefore w:val="0"/>
+        <w:kinsoku/>
+        <w:wordWrap/>
+        <w:overflowPunct/>
+        <w:topLinePunct w:val="0"/>
+        <w:bidi w:val="0"/>
+        <w:adjustRightInd/>
+        <w:snapToGrid/>
+        <w:spacing w:line="360" w:lineRule="auto"/>
+        <w:ind w:firstLine="709" w:firstLineChars="0"/>
+        <w:jc w:val="left"/>
         <w:rPr>
           <w:rFonts w:hint="default"/>
           <w:b w:val="0"/>
@@ -23921,23 +24217,79 @@
           <w:shd w:val="clear" w:color="auto" w:fill="auto"/>
           <w:lang w:val="uk-UA"/>
         </w:rPr>
-        <w:t xml:space="preserve"> </w:t>
-      </w:r>
-    </w:p>
-    <w:p>
-      <w:pPr>
-        <w:pStyle w:val="46"/>
-        <w:pageBreakBefore w:val="0"/>
-        <w:kinsoku/>
-        <w:wordWrap/>
-        <w:overflowPunct/>
-        <w:topLinePunct w:val="0"/>
-        <w:bidi w:val="0"/>
-        <w:adjustRightInd/>
-        <w:snapToGrid/>
-        <w:spacing w:line="360" w:lineRule="auto"/>
-        <w:ind w:firstLine="709" w:firstLineChars="0"/>
-        <w:jc w:val="left"/>
+      </w:pPr>
+      <w:r>
+        <w:rPr>
+          <w:rFonts w:hint="default"/>
+          <w:b w:val="0"/>
+          <w:bCs w:val="0"/>
+          <w:color w:val="auto"/>
+          <w:u w:val="none"/>
+          <w:shd w:val="clear" w:color="auto" w:fill="auto"/>
+          <w:lang w:val="en-US"/>
+        </w:rPr>
+        <w:t xml:space="preserve">﻿﻿﻿Visual Studio Code - </w:t>
+      </w:r>
+      <w:r>
+        <w:rPr>
+          <w:rFonts w:hint="default"/>
+          <w:b w:val="0"/>
+          <w:bCs w:val="0"/>
+          <w:color w:val="auto"/>
+          <w:u w:val="none"/>
+          <w:shd w:val="clear" w:color="auto" w:fill="auto"/>
+          <w:lang w:val="en-US"/>
+        </w:rPr>
+        <w:fldChar w:fldCharType="begin"/>
+      </w:r>
+      <w:r>
+        <w:rPr>
+          <w:rFonts w:hint="default"/>
+          <w:b w:val="0"/>
+          <w:bCs w:val="0"/>
+          <w:color w:val="auto"/>
+          <w:u w:val="none"/>
+          <w:shd w:val="clear" w:color="auto" w:fill="auto"/>
+          <w:lang w:val="en-US"/>
+        </w:rPr>
+        <w:instrText xml:space="preserve"> HYPERLINK "https://code.visualstudio.com." </w:instrText>
+      </w:r>
+      <w:r>
+        <w:rPr>
+          <w:rFonts w:hint="default"/>
+          <w:b w:val="0"/>
+          <w:bCs w:val="0"/>
+          <w:color w:val="auto"/>
+          <w:u w:val="none"/>
+          <w:shd w:val="clear" w:color="auto" w:fill="auto"/>
+          <w:lang w:val="en-US"/>
+        </w:rPr>
+        <w:fldChar w:fldCharType="separate"/>
+      </w:r>
+      <w:r>
+        <w:rPr>
+          <w:rStyle w:val="21"/>
+          <w:rFonts w:hint="default"/>
+          <w:b w:val="0"/>
+          <w:bCs w:val="0"/>
+          <w:shd w:val="clear" w:color="auto" w:fill="auto"/>
+          <w:lang w:val="en-US"/>
+        </w:rPr>
+        <w:t>https://code.visualstudio.com.</w:t>
+      </w:r>
+      <w:r>
+        <w:rPr>
+          <w:rFonts w:hint="default"/>
+          <w:b w:val="0"/>
+          <w:bCs w:val="0"/>
+          <w:color w:val="auto"/>
+          <w:u w:val="none"/>
+          <w:shd w:val="clear" w:color="auto" w:fill="auto"/>
+          <w:lang w:val="en-US"/>
+        </w:rPr>
+        <w:fldChar w:fldCharType="end"/>
+      </w:r>
+      <w:r>
         <w:rPr>
           <w:rFonts w:hint="default"/>
           <w:b w:val="0"/>
@@ -23947,214 +24299,12 @@
           <w:shd w:val="clear" w:color="auto" w:fill="auto"/>
           <w:lang w:val="uk-UA"/>
         </w:rPr>
-      </w:pPr>
-      <w:r>
-        <w:rPr>
-          <w:rFonts w:hint="default"/>
-          <w:b w:val="0"/>
-          <w:bCs w:val="0"/>
-          <w:color w:val="auto"/>
-          <w:u w:val="none"/>
-          <w:shd w:val="clear" w:color="auto" w:fill="auto"/>
-          <w:lang w:val="en-US"/>
-        </w:rPr>
-        <w:t xml:space="preserve">﻿﻿﻿STL documentation - </w:t>
-      </w:r>
-      <w:r>
-        <w:rPr>
-          <w:rFonts w:hint="default"/>
-          <w:b w:val="0"/>
-          <w:bCs w:val="0"/>
-          <w:color w:val="auto"/>
-          <w:u w:val="none"/>
-          <w:shd w:val="clear" w:color="auto" w:fill="auto"/>
-          <w:lang w:val="en-US"/>
-        </w:rPr>
-        <w:fldChar w:fldCharType="begin"/>
-      </w:r>
-      <w:r>
-        <w:rPr>
-          <w:rFonts w:hint="default"/>
-          <w:b w:val="0"/>
-          <w:bCs w:val="0"/>
-          <w:color w:val="auto"/>
-          <w:u w:val="none"/>
-          <w:shd w:val="clear" w:color="auto" w:fill="auto"/>
-          <w:lang w:val="en-US"/>
-        </w:rPr>
-        <w:instrText xml:space="preserve"> HYPERLINK "https://cplusplus.com/" </w:instrText>
-      </w:r>
-      <w:r>
-        <w:rPr>
-          <w:rFonts w:hint="default"/>
-          <w:b w:val="0"/>
-          <w:bCs w:val="0"/>
-          <w:color w:val="auto"/>
-          <w:u w:val="none"/>
-          <w:shd w:val="clear" w:color="auto" w:fill="auto"/>
-          <w:lang w:val="en-US"/>
-        </w:rPr>
-        <w:fldChar w:fldCharType="separate"/>
-      </w:r>
-      <w:r>
-        <w:rPr>
-          <w:rStyle w:val="20"/>
-          <w:rFonts w:hint="default"/>
-          <w:b w:val="0"/>
-          <w:bCs w:val="0"/>
-          <w:shd w:val="clear" w:color="auto" w:fill="auto"/>
-          <w:lang w:val="en-US"/>
-        </w:rPr>
-        <w:t>https://cplusplus.com/</w:t>
-      </w:r>
-      <w:r>
-        <w:rPr>
-          <w:rFonts w:hint="default"/>
-          <w:b w:val="0"/>
-          <w:bCs w:val="0"/>
-          <w:color w:val="auto"/>
-          <w:u w:val="none"/>
-          <w:shd w:val="clear" w:color="auto" w:fill="auto"/>
-          <w:lang w:val="en-US"/>
-        </w:rPr>
-        <w:fldChar w:fldCharType="end"/>
-      </w:r>
-      <w:r>
-        <w:rPr>
-          <w:rFonts w:hint="default"/>
-          <w:b w:val="0"/>
-          <w:bCs w:val="0"/>
-          <w:color w:val="auto"/>
-          <w:u w:val="none"/>
-          <w:shd w:val="clear" w:color="auto" w:fill="auto"/>
-          <w:lang w:val="en-US"/>
-        </w:rPr>
-        <w:t>reference</w:t>
-      </w:r>
-      <w:r>
-        <w:rPr>
-          <w:rFonts w:hint="default"/>
-          <w:b w:val="0"/>
-          <w:bCs w:val="0"/>
-          <w:color w:val="auto"/>
-          <w:u w:val="none"/>
-          <w:shd w:val="clear" w:color="auto" w:fill="auto"/>
-          <w:lang w:val="uk-UA"/>
-        </w:rPr>
         <w:t xml:space="preserve"> </w:t>
       </w:r>
     </w:p>
     <w:p>
       <w:pPr>
-        <w:pStyle w:val="46"/>
-        <w:pageBreakBefore w:val="0"/>
-        <w:kinsoku/>
-        <w:wordWrap/>
-        <w:overflowPunct/>
-        <w:topLinePunct w:val="0"/>
-        <w:bidi w:val="0"/>
-        <w:adjustRightInd/>
-        <w:snapToGrid/>
-        <w:spacing w:line="360" w:lineRule="auto"/>
-        <w:ind w:firstLine="709" w:firstLineChars="0"/>
-        <w:jc w:val="left"/>
-        <w:rPr>
-          <w:rFonts w:hint="default"/>
-          <w:b w:val="0"/>
-          <w:bCs w:val="0"/>
-          <w:color w:val="auto"/>
-          <w:u w:val="none"/>
-          <w:shd w:val="clear" w:color="auto" w:fill="auto"/>
-          <w:lang w:val="uk-UA"/>
-        </w:rPr>
-      </w:pPr>
-      <w:r>
-        <w:rPr>
-          <w:rFonts w:hint="default"/>
-          <w:b w:val="0"/>
-          <w:bCs w:val="0"/>
-          <w:color w:val="auto"/>
-          <w:u w:val="none"/>
-          <w:shd w:val="clear" w:color="auto" w:fill="auto"/>
-          <w:lang w:val="en-US"/>
-        </w:rPr>
-        <w:t xml:space="preserve">﻿﻿﻿Visual Studio Code - </w:t>
-      </w:r>
-      <w:r>
-        <w:rPr>
-          <w:rFonts w:hint="default"/>
-          <w:b w:val="0"/>
-          <w:bCs w:val="0"/>
-          <w:color w:val="auto"/>
-          <w:u w:val="none"/>
-          <w:shd w:val="clear" w:color="auto" w:fill="auto"/>
-          <w:lang w:val="en-US"/>
-        </w:rPr>
-        <w:fldChar w:fldCharType="begin"/>
-      </w:r>
-      <w:r>
-        <w:rPr>
-          <w:rFonts w:hint="default"/>
-          <w:b w:val="0"/>
-          <w:bCs w:val="0"/>
-          <w:color w:val="auto"/>
-          <w:u w:val="none"/>
-          <w:shd w:val="clear" w:color="auto" w:fill="auto"/>
-          <w:lang w:val="en-US"/>
-        </w:rPr>
-        <w:instrText xml:space="preserve"> HYPERLINK "https://code.visualstudio.com." </w:instrText>
-      </w:r>
-      <w:r>
-        <w:rPr>
-          <w:rFonts w:hint="default"/>
-          <w:b w:val="0"/>
-          <w:bCs w:val="0"/>
-          <w:color w:val="auto"/>
-          <w:u w:val="none"/>
-          <w:shd w:val="clear" w:color="auto" w:fill="auto"/>
-          <w:lang w:val="en-US"/>
-        </w:rPr>
-        <w:fldChar w:fldCharType="separate"/>
-      </w:r>
-      <w:r>
-        <w:rPr>
-          <w:rStyle w:val="20"/>
-          <w:rFonts w:hint="default"/>
-          <w:b w:val="0"/>
-          <w:bCs w:val="0"/>
-          <w:shd w:val="clear" w:color="auto" w:fill="auto"/>
-          <w:lang w:val="en-US"/>
-        </w:rPr>
-        <w:t>https://code.visualstudio.com.</w:t>
-      </w:r>
-      <w:r>
-        <w:rPr>
-          <w:rFonts w:hint="default"/>
-          <w:b w:val="0"/>
-          <w:bCs w:val="0"/>
-          <w:color w:val="auto"/>
-          <w:u w:val="none"/>
-          <w:shd w:val="clear" w:color="auto" w:fill="auto"/>
-          <w:lang w:val="en-US"/>
-        </w:rPr>
-        <w:fldChar w:fldCharType="end"/>
-      </w:r>
-      <w:r>
-        <w:rPr>
-          <w:rFonts w:hint="default"/>
-          <w:b w:val="0"/>
-          <w:bCs w:val="0"/>
-          <w:color w:val="auto"/>
-          <w:u w:val="none"/>
-          <w:shd w:val="clear" w:color="auto" w:fill="auto"/>
-          <w:lang w:val="uk-UA"/>
-        </w:rPr>
-        <w:t xml:space="preserve"> </w:t>
-      </w:r>
-    </w:p>
-    <w:p>
-      <w:pPr>
-        <w:pStyle w:val="39"/>
+        <w:pStyle w:val="40"/>
         <w:pageBreakBefore w:val="0"/>
         <w:numPr>
           <w:ilvl w:val="0"/>
@@ -24223,7 +24373,7 @@
     </w:p>
     <w:p>
       <w:pPr>
-        <w:pStyle w:val="39"/>
+        <w:pStyle w:val="40"/>
         <w:pageBreakBefore w:val="0"/>
         <w:numPr>
           <w:ilvl w:val="0"/>
@@ -24285,7 +24435,7 @@
     </w:p>
     <w:p>
       <w:pPr>
-        <w:pStyle w:val="39"/>
+        <w:pStyle w:val="40"/>
         <w:pageBreakBefore w:val="0"/>
         <w:numPr>
           <w:ilvl w:val="0"/>
@@ -24310,7 +24460,7 @@
     </w:p>
     <w:p>
       <w:pPr>
-        <w:pStyle w:val="46"/>
+        <w:pStyle w:val="47"/>
         <w:pageBreakBefore w:val="0"/>
         <w:kinsoku/>
         <w:wordWrap/>
@@ -24331,7 +24481,7 @@
     </w:p>
     <w:p>
       <w:pPr>
-        <w:pStyle w:val="46"/>
+        <w:pStyle w:val="47"/>
         <w:pageBreakBefore w:val="0"/>
         <w:kinsoku/>
         <w:wordWrap/>
@@ -24413,7 +24563,7 @@
     </w:sdt>
     <w:p>
       <w:pPr>
-        <w:pStyle w:val="46"/>
+        <w:pStyle w:val="47"/>
         <w:pageBreakBefore w:val="0"/>
         <w:kinsoku/>
         <w:wordWrap/>
@@ -24455,7 +24605,7 @@
     </w:p>
     <w:p>
       <w:pPr>
-        <w:pStyle w:val="56"/>
+        <w:pStyle w:val="57"/>
         <w:pageBreakBefore w:val="0"/>
         <w:kinsoku/>
         <w:wordWrap/>
@@ -24475,7 +24625,7 @@
     </w:p>
     <w:p>
       <w:pPr>
-        <w:pStyle w:val="46"/>
+        <w:pStyle w:val="47"/>
         <w:pageBreakBefore w:val="0"/>
         <w:kinsoku/>
         <w:wordWrap/>
@@ -24649,41 +24799,41 @@
       </w:r>
       <w:r>
         <w:rPr>
-          <w:rStyle w:val="59"/>
+          <w:rStyle w:val="60"/>
         </w:rPr>
         <w:t xml:space="preserve">Вміст </w:t>
       </w:r>
       <w:r>
         <w:rPr>
-          <w:rStyle w:val="59"/>
+          <w:rStyle w:val="60"/>
           <w:lang w:val="ru-RU"/>
         </w:rPr>
         <w:t>“</w:t>
       </w:r>
       <w:r>
         <w:rPr>
-          <w:rStyle w:val="59"/>
+          <w:rStyle w:val="60"/>
           <w:lang w:val="en-US"/>
         </w:rPr>
         <w:t>main</w:t>
       </w:r>
       <w:r>
         <w:rPr>
-          <w:rStyle w:val="59"/>
+          <w:rStyle w:val="60"/>
           <w:lang w:val="ru-RU"/>
         </w:rPr>
         <w:t>.</w:t>
       </w:r>
       <w:r>
         <w:rPr>
-          <w:rStyle w:val="59"/>
+          <w:rStyle w:val="60"/>
           <w:lang w:val="en-US"/>
         </w:rPr>
         <w:t>cpp</w:t>
       </w:r>
       <w:r>
         <w:rPr>
-          <w:rStyle w:val="59"/>
+          <w:rStyle w:val="60"/>
           <w:lang w:val="ru-RU"/>
         </w:rPr>
         <w:t>”</w:t>
@@ -31356,7 +31506,7 @@
     </w:p>
     <w:p>
       <w:pPr>
-        <w:pStyle w:val="58"/>
+        <w:pStyle w:val="59"/>
         <w:pageBreakBefore w:val="0"/>
         <w:kinsoku/>
         <w:wordWrap/>
@@ -32184,13 +32334,13 @@
       </w:r>
       <w:r>
         <w:rPr>
-          <w:rStyle w:val="59"/>
+          <w:rStyle w:val="60"/>
         </w:rPr>
         <w:t xml:space="preserve">Вміст </w:t>
       </w:r>
       <w:r>
         <w:rPr>
-          <w:rStyle w:val="59"/>
+          <w:rStyle w:val="60"/>
           <w:lang w:val="en-US"/>
         </w:rPr>
         <w:t>“AbstractClass.h”</w:t>
@@ -35046,13 +35196,13 @@
       </w:r>
       <w:r>
         <w:rPr>
-          <w:rStyle w:val="59"/>
+          <w:rStyle w:val="60"/>
         </w:rPr>
         <w:t xml:space="preserve">Вміст </w:t>
       </w:r>
       <w:r>
         <w:rPr>
-          <w:rStyle w:val="59"/>
+          <w:rStyle w:val="60"/>
           <w:lang w:val="en-US"/>
         </w:rPr>
         <w:t>“Database.h”</w:t>
@@ -37114,13 +37264,13 @@
       </w:r>
       <w:r>
         <w:rPr>
-          <w:rStyle w:val="59"/>
+          <w:rStyle w:val="60"/>
         </w:rPr>
         <w:t xml:space="preserve">Вміст </w:t>
       </w:r>
       <w:r>
         <w:rPr>
-          <w:rStyle w:val="59"/>
+          <w:rStyle w:val="60"/>
           <w:lang w:val="en-US"/>
         </w:rPr>
         <w:t>“Dish.h”</w:t>
@@ -38236,13 +38386,13 @@
       </w:r>
       <w:r>
         <w:rPr>
-          <w:rStyle w:val="59"/>
+          <w:rStyle w:val="60"/>
         </w:rPr>
         <w:t xml:space="preserve">Вміст </w:t>
       </w:r>
       <w:r>
         <w:rPr>
-          <w:rStyle w:val="59"/>
+          <w:rStyle w:val="60"/>
           <w:lang w:val="en-US"/>
         </w:rPr>
         <w:t>“Methods.h”</w:t>
@@ -40566,13 +40716,13 @@
       </w:r>
       <w:r>
         <w:rPr>
-          <w:rStyle w:val="59"/>
+          <w:rStyle w:val="60"/>
         </w:rPr>
         <w:t xml:space="preserve">Вміст </w:t>
       </w:r>
       <w:r>
         <w:rPr>
-          <w:rStyle w:val="59"/>
+          <w:rStyle w:val="60"/>
           <w:lang w:val="en-US"/>
         </w:rPr>
         <w:t>“Order.h”</w:t>
@@ -41741,13 +41891,13 @@
       </w:r>
       <w:r>
         <w:rPr>
-          <w:rStyle w:val="59"/>
+          <w:rStyle w:val="60"/>
         </w:rPr>
         <w:t xml:space="preserve">Вміст </w:t>
       </w:r>
       <w:r>
         <w:rPr>
-          <w:rStyle w:val="59"/>
+          <w:rStyle w:val="60"/>
           <w:lang w:val="en-US"/>
         </w:rPr>
         <w:t>“OrderManager.h”</w:t>
@@ -43602,8 +43752,6 @@
           <w:rStyle w:val="16"/>
         </w:rPr>
       </w:pPr>
-      <w:bookmarkStart w:id="35" w:name="_GoBack"/>
-      <w:bookmarkEnd w:id="35"/>
     </w:p>
     <w:sectPr>
       <w:headerReference r:id="rId11" w:type="default"/>
@@ -43671,7 +43819,7 @@
 <w:hdr xmlns:wpc="http://schemas.microsoft.com/office/word/2010/wordprocessingCanvas" xmlns:mc="http://schemas.openxmlformats.org/markup-compatibility/2006" xmlns:o="urn:schemas-microsoft-com:office:office" xmlns:r="http://schemas.openxmlformats.org/officeDocument/2006/relationships" xmlns:m="http://schemas.openxmlformats.org/officeDocument/2006/math" xmlns:v="urn:schemas-microsoft-com:vml" xmlns:wp14="http://schemas.microsoft.com/office/word/2010/wordprocessingDrawing" xmlns:wp="http://schemas.openxmlformats.org/drawingml/2006/wordprocessingDrawing" xmlns:w10="urn:schemas-microsoft-com:office:word" xmlns:w="http://schemas.openxmlformats.org/wordprocessingml/2006/main" xmlns:w14="http://schemas.microsoft.com/office/word/2010/wordml" xmlns:w15="http://schemas.microsoft.com/office/word/2012/wordml" xmlns:wpg="http://schemas.microsoft.com/office/word/2010/wordprocessingGroup" xmlns:wpi="http://schemas.microsoft.com/office/word/2010/wordprocessingInk" xmlns:wne="http://schemas.microsoft.com/office/word/2006/wordml" xmlns:wps="http://schemas.microsoft.com/office/word/2010/wordprocessingShape" xmlns:wpsCustomData="http://www.wps.cn/officeDocument/2013/wpsCustomData" mc:Ignorable="w14 w15 wp14">
   <w:p>
     <w:pPr>
-      <w:pStyle w:val="18"/>
+      <w:pStyle w:val="19"/>
     </w:pPr>
   </w:p>
 </w:hdr>
@@ -43681,7 +43829,7 @@
 <w:hdr xmlns:wpc="http://schemas.microsoft.com/office/word/2010/wordprocessingCanvas" xmlns:mc="http://schemas.openxmlformats.org/markup-compatibility/2006" xmlns:o="urn:schemas-microsoft-com:office:office" xmlns:r="http://schemas.openxmlformats.org/officeDocument/2006/relationships" xmlns:m="http://schemas.openxmlformats.org/officeDocument/2006/math" xmlns:v="urn:schemas-microsoft-com:vml" xmlns:wp14="http://schemas.microsoft.com/office/word/2010/wordprocessingDrawing" xmlns:wp="http://schemas.openxmlformats.org/drawingml/2006/wordprocessingDrawing" xmlns:w10="urn:schemas-microsoft-com:office:word" xmlns:w="http://schemas.openxmlformats.org/wordprocessingml/2006/main" xmlns:w14="http://schemas.microsoft.com/office/word/2010/wordml" xmlns:w15="http://schemas.microsoft.com/office/word/2012/wordml" xmlns:wpg="http://schemas.microsoft.com/office/word/2010/wordprocessingGroup" xmlns:wpi="http://schemas.microsoft.com/office/word/2010/wordprocessingInk" xmlns:wne="http://schemas.microsoft.com/office/word/2006/wordml" xmlns:wps="http://schemas.microsoft.com/office/word/2010/wordprocessingShape" xmlns:wpsCustomData="http://www.wps.cn/officeDocument/2013/wpsCustomData" mc:Ignorable="w14 w15 wp14">
   <w:p>
     <w:pPr>
-      <w:pStyle w:val="18"/>
+      <w:pStyle w:val="19"/>
     </w:pPr>
   </w:p>
 </w:hdr>
@@ -43691,7 +43839,7 @@
 <w:hdr xmlns:wpc="http://schemas.microsoft.com/office/word/2010/wordprocessingCanvas" xmlns:mc="http://schemas.openxmlformats.org/markup-compatibility/2006" xmlns:o="urn:schemas-microsoft-com:office:office" xmlns:r="http://schemas.openxmlformats.org/officeDocument/2006/relationships" xmlns:m="http://schemas.openxmlformats.org/officeDocument/2006/math" xmlns:v="urn:schemas-microsoft-com:vml" xmlns:wp14="http://schemas.microsoft.com/office/word/2010/wordprocessingDrawing" xmlns:wp="http://schemas.openxmlformats.org/drawingml/2006/wordprocessingDrawing" xmlns:w10="urn:schemas-microsoft-com:office:word" xmlns:w="http://schemas.openxmlformats.org/wordprocessingml/2006/main" xmlns:w14="http://schemas.microsoft.com/office/word/2010/wordml" xmlns:w15="http://schemas.microsoft.com/office/word/2012/wordml" xmlns:wpg="http://schemas.microsoft.com/office/word/2010/wordprocessingGroup" xmlns:wpi="http://schemas.microsoft.com/office/word/2010/wordprocessingInk" xmlns:wne="http://schemas.microsoft.com/office/word/2006/wordml" xmlns:wps="http://schemas.microsoft.com/office/word/2010/wordprocessingShape" xmlns:wpsCustomData="http://www.wps.cn/officeDocument/2013/wpsCustomData" mc:Ignorable="w14 w15 wp14">
   <w:p>
     <w:pPr>
-      <w:pStyle w:val="18"/>
+      <w:pStyle w:val="19"/>
     </w:pPr>
   </w:p>
 </w:hdr>
@@ -43701,7 +43849,7 @@
 <w:hdr xmlns:wpc="http://schemas.microsoft.com/office/word/2010/wordprocessingCanvas" xmlns:mc="http://schemas.openxmlformats.org/markup-compatibility/2006" xmlns:o="urn:schemas-microsoft-com:office:office" xmlns:r="http://schemas.openxmlformats.org/officeDocument/2006/relationships" xmlns:m="http://schemas.openxmlformats.org/officeDocument/2006/math" xmlns:v="urn:schemas-microsoft-com:vml" xmlns:wp14="http://schemas.microsoft.com/office/word/2010/wordprocessingDrawing" xmlns:wp="http://schemas.openxmlformats.org/drawingml/2006/wordprocessingDrawing" xmlns:w10="urn:schemas-microsoft-com:office:word" xmlns:w="http://schemas.openxmlformats.org/wordprocessingml/2006/main" xmlns:w14="http://schemas.microsoft.com/office/word/2010/wordml" xmlns:w15="http://schemas.microsoft.com/office/word/2012/wordml" xmlns:wpg="http://schemas.microsoft.com/office/word/2010/wordprocessingGroup" xmlns:wpi="http://schemas.microsoft.com/office/word/2010/wordprocessingInk" xmlns:wne="http://schemas.microsoft.com/office/word/2006/wordml" xmlns:wps="http://schemas.microsoft.com/office/word/2010/wordprocessingShape" xmlns:wpsCustomData="http://www.wps.cn/officeDocument/2013/wpsCustomData" mc:Ignorable="w14 w15 wp14">
   <w:p>
     <w:pPr>
-      <w:pStyle w:val="18"/>
+      <w:pStyle w:val="19"/>
     </w:pPr>
   </w:p>
 </w:hdr>
@@ -43711,7 +43859,7 @@
 <w:hdr xmlns:wpc="http://schemas.microsoft.com/office/word/2010/wordprocessingCanvas" xmlns:mc="http://schemas.openxmlformats.org/markup-compatibility/2006" xmlns:o="urn:schemas-microsoft-com:office:office" xmlns:r="http://schemas.openxmlformats.org/officeDocument/2006/relationships" xmlns:m="http://schemas.openxmlformats.org/officeDocument/2006/math" xmlns:v="urn:schemas-microsoft-com:vml" xmlns:wp14="http://schemas.microsoft.com/office/word/2010/wordprocessingDrawing" xmlns:wp="http://schemas.openxmlformats.org/drawingml/2006/wordprocessingDrawing" xmlns:w10="urn:schemas-microsoft-com:office:word" xmlns:w="http://schemas.openxmlformats.org/wordprocessingml/2006/main" xmlns:w14="http://schemas.microsoft.com/office/word/2010/wordml" xmlns:w15="http://schemas.microsoft.com/office/word/2012/wordml" xmlns:wpg="http://schemas.microsoft.com/office/word/2010/wordprocessingGroup" xmlns:wpi="http://schemas.microsoft.com/office/word/2010/wordprocessingInk" xmlns:wne="http://schemas.microsoft.com/office/word/2006/wordml" xmlns:wps="http://schemas.microsoft.com/office/word/2010/wordprocessingShape" xmlns:wpsCustomData="http://www.wps.cn/officeDocument/2013/wpsCustomData" mc:Ignorable="w14 w15 wp14">
   <w:p>
     <w:pPr>
-      <w:pStyle w:val="18"/>
+      <w:pStyle w:val="19"/>
     </w:pPr>
   </w:p>
 </w:hdr>
@@ -43721,7 +43869,7 @@
 <w:hdr xmlns:wpc="http://schemas.microsoft.com/office/word/2010/wordprocessingCanvas" xmlns:mc="http://schemas.openxmlformats.org/markup-compatibility/2006" xmlns:o="urn:schemas-microsoft-com:office:office" xmlns:r="http://schemas.openxmlformats.org/officeDocument/2006/relationships" xmlns:m="http://schemas.openxmlformats.org/officeDocument/2006/math" xmlns:v="urn:schemas-microsoft-com:vml" xmlns:wp14="http://schemas.microsoft.com/office/word/2010/wordprocessingDrawing" xmlns:wp="http://schemas.openxmlformats.org/drawingml/2006/wordprocessingDrawing" xmlns:w10="urn:schemas-microsoft-com:office:word" xmlns:w="http://schemas.openxmlformats.org/wordprocessingml/2006/main" xmlns:w14="http://schemas.microsoft.com/office/word/2010/wordml" xmlns:w15="http://schemas.microsoft.com/office/word/2012/wordml" xmlns:wpg="http://schemas.microsoft.com/office/word/2010/wordprocessingGroup" xmlns:wpi="http://schemas.microsoft.com/office/word/2010/wordprocessingInk" xmlns:wne="http://schemas.microsoft.com/office/word/2006/wordml" xmlns:wps="http://schemas.microsoft.com/office/word/2010/wordprocessingShape" xmlns:wpsCustomData="http://www.wps.cn/officeDocument/2013/wpsCustomData" mc:Ignorable="w14 w15 wp14">
   <w:p>
     <w:pPr>
-      <w:pStyle w:val="18"/>
+      <w:pStyle w:val="19"/>
     </w:pPr>
   </w:p>
 </w:hdr>
@@ -43739,7 +43887,7 @@
     <w:sdtContent>
       <w:p>
         <w:pPr>
-          <w:pStyle w:val="18"/>
+          <w:pStyle w:val="19"/>
           <w:jc w:val="right"/>
         </w:pPr>
         <w:r>
@@ -44176,7 +44324,7 @@
     <w:lvl w:ilvl="2" w:tentative="0">
       <w:start w:val="1"/>
       <w:numFmt w:val="decimal"/>
-      <w:pStyle w:val="58"/>
+      <w:pStyle w:val="59"/>
       <w:lvlText w:val="%1.%2.%3"/>
       <w:lvlJc w:val="left"/>
       <w:pPr>
@@ -44525,7 +44673,7 @@
     <w:lvl w:ilvl="0" w:tentative="0">
       <w:start w:val="1"/>
       <w:numFmt w:val="decimal"/>
-      <w:pStyle w:val="57"/>
+      <w:pStyle w:val="58"/>
       <w:lvlText w:val="%1."/>
       <w:lvlJc w:val="left"/>
       <w:pPr>
@@ -44612,7 +44760,7 @@
     <w:lvl w:ilvl="0" w:tentative="0">
       <w:start w:val="1"/>
       <w:numFmt w:val="decimal"/>
-      <w:pStyle w:val="39"/>
+      <w:pStyle w:val="40"/>
       <w:lvlText w:val="%1)"/>
       <w:lvlJc w:val="left"/>
       <w:pPr>
@@ -44699,7 +44847,7 @@
     <w:lvl w:ilvl="0" w:tentative="0">
       <w:start w:val="1"/>
       <w:numFmt w:val="decimal"/>
-      <w:pStyle w:val="50"/>
+      <w:pStyle w:val="51"/>
       <w:lvlText w:val="%1."/>
       <w:lvlJc w:val="left"/>
       <w:pPr>
@@ -45092,7 +45240,7 @@
     <w:lvl w:ilvl="0" w:tentative="0">
       <w:start w:val="0"/>
       <w:numFmt w:val="bullet"/>
-      <w:pStyle w:val="48"/>
+      <w:pStyle w:val="49"/>
       <w:lvlText w:val="•"/>
       <w:lvlJc w:val="left"/>
       <w:pPr>
@@ -45531,7 +45679,7 @@
   <w:style w:type="paragraph" w:styleId="2">
     <w:name w:val="heading 1"/>
     <w:basedOn w:val="1"/>
-    <w:link w:val="35"/>
+    <w:link w:val="36"/>
     <w:autoRedefine/>
     <w:qFormat/>
     <w:uiPriority w:val="9"/>
@@ -45560,7 +45708,7 @@
     <w:name w:val="heading 2"/>
     <w:basedOn w:val="1"/>
     <w:next w:val="1"/>
-    <w:link w:val="36"/>
+    <w:link w:val="37"/>
     <w:autoRedefine/>
     <w:unhideWhenUsed/>
     <w:qFormat/>
@@ -45584,7 +45732,7 @@
     <w:name w:val="heading 3"/>
     <w:basedOn w:val="1"/>
     <w:next w:val="1"/>
-    <w:link w:val="37"/>
+    <w:link w:val="38"/>
     <w:autoRedefine/>
     <w:unhideWhenUsed/>
     <w:qFormat/>
@@ -45610,7 +45758,7 @@
     <w:name w:val="heading 4"/>
     <w:basedOn w:val="1"/>
     <w:next w:val="1"/>
-    <w:link w:val="40"/>
+    <w:link w:val="41"/>
     <w:semiHidden/>
     <w:unhideWhenUsed/>
     <w:qFormat/>
@@ -45636,7 +45784,7 @@
     <w:name w:val="heading 5"/>
     <w:basedOn w:val="1"/>
     <w:next w:val="1"/>
-    <w:link w:val="41"/>
+    <w:link w:val="42"/>
     <w:semiHidden/>
     <w:unhideWhenUsed/>
     <w:qFormat/>
@@ -45660,7 +45808,7 @@
     <w:name w:val="heading 6"/>
     <w:basedOn w:val="1"/>
     <w:next w:val="1"/>
-    <w:link w:val="42"/>
+    <w:link w:val="43"/>
     <w:semiHidden/>
     <w:unhideWhenUsed/>
     <w:qFormat/>
@@ -45684,7 +45832,7 @@
     <w:name w:val="heading 7"/>
     <w:basedOn w:val="1"/>
     <w:next w:val="1"/>
-    <w:link w:val="43"/>
+    <w:link w:val="44"/>
     <w:semiHidden/>
     <w:unhideWhenUsed/>
     <w:qFormat/>
@@ -45710,7 +45858,7 @@
     <w:name w:val="heading 8"/>
     <w:basedOn w:val="1"/>
     <w:next w:val="1"/>
-    <w:link w:val="44"/>
+    <w:link w:val="45"/>
     <w:semiHidden/>
     <w:unhideWhenUsed/>
     <w:qFormat/>
@@ -45744,7 +45892,7 @@
     <w:name w:val="heading 9"/>
     <w:basedOn w:val="1"/>
     <w:next w:val="1"/>
-    <w:link w:val="45"/>
+    <w:link w:val="46"/>
     <w:semiHidden/>
     <w:unhideWhenUsed/>
     <w:qFormat/>
@@ -45801,7 +45949,7 @@
   <w:style w:type="paragraph" w:styleId="13">
     <w:name w:val="Balloon Text"/>
     <w:basedOn w:val="1"/>
-    <w:link w:val="55"/>
+    <w:link w:val="56"/>
     <w:semiHidden/>
     <w:unhideWhenUsed/>
     <w:qFormat/>
@@ -45818,7 +45966,7 @@
   <w:style w:type="paragraph" w:styleId="14">
     <w:name w:val="Body Text"/>
     <w:basedOn w:val="1"/>
-    <w:link w:val="52"/>
+    <w:link w:val="53"/>
     <w:qFormat/>
     <w:uiPriority w:val="1"/>
     <w:pPr>
@@ -45872,8 +46020,34 @@
       <w:lang w:val="en-US"/>
     </w:rPr>
   </w:style>
-  <w:style w:type="paragraph" w:styleId="17">
+  <w:style w:type="character" w:styleId="17">
+    <w:name w:val="FollowedHyperlink"/>
+    <w:basedOn w:val="11"/>
+    <w:semiHidden/>
+    <w:unhideWhenUsed/>
+    <w:uiPriority w:val="99"/>
+    <w:rPr>
+      <w:color w:val="800080"/>
+      <w:u w:val="single"/>
+    </w:rPr>
+  </w:style>
+  <w:style w:type="paragraph" w:styleId="18">
     <w:name w:val="footer"/>
+    <w:basedOn w:val="1"/>
+    <w:link w:val="35"/>
+    <w:unhideWhenUsed/>
+    <w:qFormat/>
+    <w:uiPriority w:val="99"/>
+    <w:pPr>
+      <w:tabs>
+        <w:tab w:val="center" w:pos="4819"/>
+        <w:tab w:val="right" w:pos="9639"/>
+      </w:tabs>
+      <w:spacing w:line="240" w:lineRule="auto"/>
+    </w:pPr>
+  </w:style>
+  <w:style w:type="paragraph" w:styleId="19">
+    <w:name w:val="header"/>
     <w:basedOn w:val="1"/>
     <w:link w:val="34"/>
     <w:unhideWhenUsed/>
@@ -45887,25 +46061,10 @@
       <w:spacing w:line="240" w:lineRule="auto"/>
     </w:pPr>
   </w:style>
-  <w:style w:type="paragraph" w:styleId="18">
-    <w:name w:val="header"/>
-    <w:basedOn w:val="1"/>
-    <w:link w:val="33"/>
-    <w:unhideWhenUsed/>
-    <w:qFormat/>
-    <w:uiPriority w:val="99"/>
-    <w:pPr>
-      <w:tabs>
-        <w:tab w:val="center" w:pos="4819"/>
-        <w:tab w:val="right" w:pos="9639"/>
-      </w:tabs>
-      <w:spacing w:line="240" w:lineRule="auto"/>
-    </w:pPr>
-  </w:style>
-  <w:style w:type="paragraph" w:styleId="19">
+  <w:style w:type="paragraph" w:styleId="20">
     <w:name w:val="HTML Preformatted"/>
     <w:basedOn w:val="1"/>
-    <w:link w:val="53"/>
+    <w:link w:val="54"/>
     <w:semiHidden/>
     <w:unhideWhenUsed/>
     <w:qFormat/>
@@ -45919,7 +46078,7 @@
       <w:szCs w:val="20"/>
     </w:rPr>
   </w:style>
-  <w:style w:type="character" w:styleId="20">
+  <w:style w:type="character" w:styleId="21">
     <w:name w:val="Hyperlink"/>
     <w:basedOn w:val="11"/>
     <w:unhideWhenUsed/>
@@ -45935,7 +46094,7 @@
       </w14:textFill>
     </w:rPr>
   </w:style>
-  <w:style w:type="paragraph" w:styleId="21">
+  <w:style w:type="paragraph" w:styleId="22">
     <w:name w:val="Normal (Web)"/>
     <w:basedOn w:val="1"/>
     <w:unhideWhenUsed/>
@@ -45955,7 +46114,7 @@
       <w14:ligatures w14:val="none"/>
     </w:rPr>
   </w:style>
-  <w:style w:type="character" w:styleId="22">
+  <w:style w:type="character" w:styleId="23">
     <w:name w:val="Strong"/>
     <w:basedOn w:val="11"/>
     <w:qFormat/>
@@ -45965,7 +46124,7 @@
       <w:bCs/>
     </w:rPr>
   </w:style>
-  <w:style w:type="paragraph" w:styleId="23">
+  <w:style w:type="paragraph" w:styleId="24">
     <w:name w:val="toc 1"/>
     <w:basedOn w:val="1"/>
     <w:next w:val="1"/>
@@ -45985,7 +46144,7 @@
       <w:szCs w:val="20"/>
     </w:rPr>
   </w:style>
-  <w:style w:type="paragraph" w:styleId="24">
+  <w:style w:type="paragraph" w:styleId="25">
     <w:name w:val="toc 2"/>
     <w:basedOn w:val="1"/>
     <w:next w:val="1"/>
@@ -46003,7 +46162,7 @@
       <w:szCs w:val="20"/>
     </w:rPr>
   </w:style>
-  <w:style w:type="paragraph" w:styleId="25">
+  <w:style w:type="paragraph" w:styleId="26">
     <w:name w:val="toc 3"/>
     <w:basedOn w:val="1"/>
     <w:next w:val="1"/>
@@ -46021,7 +46180,7 @@
       <w:szCs w:val="20"/>
     </w:rPr>
   </w:style>
-  <w:style w:type="paragraph" w:styleId="26">
+  <w:style w:type="paragraph" w:styleId="27">
     <w:name w:val="toc 4"/>
     <w:basedOn w:val="1"/>
     <w:next w:val="1"/>
@@ -46039,7 +46198,7 @@
       <w:szCs w:val="18"/>
     </w:rPr>
   </w:style>
-  <w:style w:type="paragraph" w:styleId="27">
+  <w:style w:type="paragraph" w:styleId="28">
     <w:name w:val="toc 5"/>
     <w:basedOn w:val="1"/>
     <w:next w:val="1"/>
@@ -46057,7 +46216,7 @@
       <w:szCs w:val="18"/>
     </w:rPr>
   </w:style>
-  <w:style w:type="paragraph" w:styleId="28">
+  <w:style w:type="paragraph" w:styleId="29">
     <w:name w:val="toc 6"/>
     <w:basedOn w:val="1"/>
     <w:next w:val="1"/>
@@ -46075,7 +46234,7 @@
       <w:szCs w:val="18"/>
     </w:rPr>
   </w:style>
-  <w:style w:type="paragraph" w:styleId="29">
+  <w:style w:type="paragraph" w:styleId="30">
     <w:name w:val="toc 7"/>
     <w:basedOn w:val="1"/>
     <w:next w:val="1"/>
@@ -46093,7 +46252,7 @@
       <w:szCs w:val="18"/>
     </w:rPr>
   </w:style>
-  <w:style w:type="paragraph" w:styleId="30">
+  <w:style w:type="paragraph" w:styleId="31">
     <w:name w:val="toc 8"/>
     <w:basedOn w:val="1"/>
     <w:next w:val="1"/>
@@ -46111,7 +46270,7 @@
       <w:szCs w:val="18"/>
     </w:rPr>
   </w:style>
-  <w:style w:type="paragraph" w:styleId="31">
+  <w:style w:type="paragraph" w:styleId="32">
     <w:name w:val="toc 9"/>
     <w:basedOn w:val="1"/>
     <w:next w:val="1"/>
@@ -46129,7 +46288,7 @@
       <w:szCs w:val="18"/>
     </w:rPr>
   </w:style>
-  <w:style w:type="paragraph" w:styleId="32">
+  <w:style w:type="paragraph" w:styleId="33">
     <w:name w:val="No Spacing"/>
     <w:qFormat/>
     <w:uiPriority w:val="1"/>
@@ -46147,8 +46306,19 @@
       <w14:ligatures w14:val="standardContextual"/>
     </w:rPr>
   </w:style>
-  <w:style w:type="character" w:customStyle="1" w:styleId="33">
+  <w:style w:type="character" w:customStyle="1" w:styleId="34">
     <w:name w:val="Верхний колонтитул Знак"/>
+    <w:basedOn w:val="11"/>
+    <w:link w:val="19"/>
+    <w:qFormat/>
+    <w:uiPriority w:val="99"/>
+    <w:rPr>
+      <w:rFonts w:ascii="Times New Roman" w:hAnsi="Times New Roman"/>
+      <w:sz w:val="28"/>
+    </w:rPr>
+  </w:style>
+  <w:style w:type="character" w:customStyle="1" w:styleId="35">
+    <w:name w:val="Нижний колонтитул Знак"/>
     <w:basedOn w:val="11"/>
     <w:link w:val="18"/>
     <w:qFormat/>
@@ -46158,18 +46328,7 @@
       <w:sz w:val="28"/>
     </w:rPr>
   </w:style>
-  <w:style w:type="character" w:customStyle="1" w:styleId="34">
-    <w:name w:val="Нижний колонтитул Знак"/>
-    <w:basedOn w:val="11"/>
-    <w:link w:val="17"/>
-    <w:qFormat/>
-    <w:uiPriority w:val="99"/>
-    <w:rPr>
-      <w:rFonts w:ascii="Times New Roman" w:hAnsi="Times New Roman"/>
-      <w:sz w:val="28"/>
-    </w:rPr>
-  </w:style>
-  <w:style w:type="character" w:customStyle="1" w:styleId="35">
+  <w:style w:type="character" w:customStyle="1" w:styleId="36">
     <w:name w:val="Заголовок 1 Знак"/>
     <w:basedOn w:val="11"/>
     <w:link w:val="2"/>
@@ -46185,7 +46344,7 @@
       <w14:ligatures w14:val="none"/>
     </w:rPr>
   </w:style>
-  <w:style w:type="character" w:customStyle="1" w:styleId="36">
+  <w:style w:type="character" w:customStyle="1" w:styleId="37">
     <w:name w:val="Заголовок 2 Знак"/>
     <w:basedOn w:val="11"/>
     <w:link w:val="3"/>
@@ -46198,7 +46357,7 @@
       <w:szCs w:val="26"/>
     </w:rPr>
   </w:style>
-  <w:style w:type="character" w:customStyle="1" w:styleId="37">
+  <w:style w:type="character" w:customStyle="1" w:styleId="38">
     <w:name w:val="Заголовок 3 Знак"/>
     <w:basedOn w:val="11"/>
     <w:link w:val="4"/>
@@ -46212,7 +46371,7 @@
       <w:lang w:eastAsia="uk-UA"/>
     </w:rPr>
   </w:style>
-  <w:style w:type="paragraph" w:customStyle="1" w:styleId="38">
+  <w:style w:type="paragraph" w:customStyle="1" w:styleId="39">
     <w:name w:val="TOC Heading"/>
     <w:basedOn w:val="2"/>
     <w:next w:val="1"/>
@@ -46239,7 +46398,7 @@
       <w:lang w:eastAsia="uk-UA"/>
     </w:rPr>
   </w:style>
-  <w:style w:type="paragraph" w:styleId="39">
+  <w:style w:type="paragraph" w:styleId="40">
     <w:name w:val="List Paragraph"/>
     <w:basedOn w:val="1"/>
     <w:qFormat/>
@@ -46260,7 +46419,7 @@
       <w14:ligatures w14:val="none"/>
     </w:rPr>
   </w:style>
-  <w:style w:type="character" w:customStyle="1" w:styleId="40">
+  <w:style w:type="character" w:customStyle="1" w:styleId="41">
     <w:name w:val="Заголовок 4 Знак"/>
     <w:basedOn w:val="11"/>
     <w:link w:val="5"/>
@@ -46275,7 +46434,7 @@
       <w:sz w:val="28"/>
     </w:rPr>
   </w:style>
-  <w:style w:type="character" w:customStyle="1" w:styleId="41">
+  <w:style w:type="character" w:customStyle="1" w:styleId="42">
     <w:name w:val="Заголовок 5 Знак"/>
     <w:basedOn w:val="11"/>
     <w:link w:val="6"/>
@@ -46288,7 +46447,7 @@
       <w:sz w:val="28"/>
     </w:rPr>
   </w:style>
-  <w:style w:type="character" w:customStyle="1" w:styleId="42">
+  <w:style w:type="character" w:customStyle="1" w:styleId="43">
     <w:name w:val="Заголовок 6 Знак"/>
     <w:basedOn w:val="11"/>
     <w:link w:val="7"/>
@@ -46301,7 +46460,7 @@
       <w:sz w:val="28"/>
     </w:rPr>
   </w:style>
-  <w:style w:type="character" w:customStyle="1" w:styleId="43">
+  <w:style w:type="character" w:customStyle="1" w:styleId="44">
     <w:name w:val="Заголовок 7 Знак"/>
     <w:basedOn w:val="11"/>
     <w:link w:val="8"/>
@@ -46316,7 +46475,7 @@
       <w:sz w:val="28"/>
     </w:rPr>
   </w:style>
-  <w:style w:type="character" w:customStyle="1" w:styleId="44">
+  <w:style w:type="character" w:customStyle="1" w:styleId="45">
     <w:name w:val="Заголовок 8 Знак"/>
     <w:basedOn w:val="11"/>
     <w:link w:val="9"/>
@@ -46338,7 +46497,7 @@
       </w14:textFill>
     </w:rPr>
   </w:style>
-  <w:style w:type="character" w:customStyle="1" w:styleId="45">
+  <w:style w:type="character" w:customStyle="1" w:styleId="46">
     <w:name w:val="Заголовок 9 Знак"/>
     <w:basedOn w:val="11"/>
     <w:link w:val="10"/>
@@ -46362,9 +46521,9 @@
       </w14:textFill>
     </w:rPr>
   </w:style>
-  <w:style w:type="paragraph" w:customStyle="1" w:styleId="46">
+  <w:style w:type="paragraph" w:customStyle="1" w:styleId="47">
     <w:name w:val="Новий Заголовок"/>
-    <w:link w:val="47"/>
+    <w:link w:val="48"/>
     <w:qFormat/>
     <w:uiPriority w:val="0"/>
     <w:pPr>
@@ -46382,10 +46541,10 @@
       <w14:ligatures w14:val="none"/>
     </w:rPr>
   </w:style>
-  <w:style w:type="character" w:customStyle="1" w:styleId="47">
+  <w:style w:type="character" w:customStyle="1" w:styleId="48">
     <w:name w:val="Новий Заголовок Знак"/>
-    <w:basedOn w:val="35"/>
-    <w:link w:val="46"/>
+    <w:basedOn w:val="36"/>
+    <w:link w:val="47"/>
     <w:qFormat/>
     <w:uiPriority w:val="0"/>
     <w:rPr>
@@ -46397,10 +46556,10 @@
       <w14:ligatures w14:val="none"/>
     </w:rPr>
   </w:style>
-  <w:style w:type="paragraph" w:customStyle="1" w:styleId="48">
+  <w:style w:type="paragraph" w:customStyle="1" w:styleId="49">
     <w:name w:val="Мій піднумерований"/>
     <w:basedOn w:val="1"/>
-    <w:link w:val="49"/>
+    <w:link w:val="50"/>
     <w:qFormat/>
     <w:uiPriority w:val="0"/>
     <w:pPr>
@@ -46414,10 +46573,10 @@
       <w:lang w:eastAsia="uk-UA"/>
     </w:rPr>
   </w:style>
-  <w:style w:type="character" w:customStyle="1" w:styleId="49">
+  <w:style w:type="character" w:customStyle="1" w:styleId="50">
     <w:name w:val="Мій піднумерований Знак"/>
     <w:basedOn w:val="11"/>
-    <w:link w:val="48"/>
+    <w:link w:val="49"/>
     <w:qFormat/>
     <w:uiPriority w:val="0"/>
     <w:rPr>
@@ -46426,10 +46585,10 @@
       <w:lang w:eastAsia="uk-UA"/>
     </w:rPr>
   </w:style>
-  <w:style w:type="paragraph" w:customStyle="1" w:styleId="50">
+  <w:style w:type="paragraph" w:customStyle="1" w:styleId="51">
     <w:name w:val="Мій нумерований"/>
     <w:basedOn w:val="1"/>
-    <w:link w:val="51"/>
+    <w:link w:val="52"/>
     <w:qFormat/>
     <w:uiPriority w:val="0"/>
     <w:pPr>
@@ -46445,10 +46604,10 @@
       <w14:ligatures w14:val="none"/>
     </w:rPr>
   </w:style>
-  <w:style w:type="character" w:customStyle="1" w:styleId="51">
+  <w:style w:type="character" w:customStyle="1" w:styleId="52">
     <w:name w:val="Мій нумерований Знак"/>
     <w:basedOn w:val="11"/>
-    <w:link w:val="50"/>
+    <w:link w:val="51"/>
     <w:qFormat/>
     <w:uiPriority w:val="0"/>
     <w:rPr>
@@ -46459,7 +46618,7 @@
       <w14:ligatures w14:val="none"/>
     </w:rPr>
   </w:style>
-  <w:style w:type="character" w:customStyle="1" w:styleId="52">
+  <w:style w:type="character" w:customStyle="1" w:styleId="53">
     <w:name w:val="Основной текст Знак"/>
     <w:basedOn w:val="11"/>
     <w:link w:val="14"/>
@@ -46473,10 +46632,10 @@
       <w14:ligatures w14:val="none"/>
     </w:rPr>
   </w:style>
-  <w:style w:type="character" w:customStyle="1" w:styleId="53">
+  <w:style w:type="character" w:customStyle="1" w:styleId="54">
     <w:name w:val="Стандартный HTML Знак"/>
     <w:basedOn w:val="11"/>
-    <w:link w:val="19"/>
+    <w:link w:val="20"/>
     <w:semiHidden/>
     <w:qFormat/>
     <w:uiPriority w:val="99"/>
@@ -46486,7 +46645,7 @@
       <w:szCs w:val="20"/>
     </w:rPr>
   </w:style>
-  <w:style w:type="paragraph" w:customStyle="1" w:styleId="54">
+  <w:style w:type="paragraph" w:customStyle="1" w:styleId="55">
     <w:name w:val="Bibliography"/>
     <w:basedOn w:val="1"/>
     <w:next w:val="1"/>
@@ -46494,7 +46653,7 @@
     <w:qFormat/>
     <w:uiPriority w:val="37"/>
   </w:style>
-  <w:style w:type="character" w:customStyle="1" w:styleId="55">
+  <w:style w:type="character" w:customStyle="1" w:styleId="56">
     <w:name w:val="Текст выноски Знак"/>
     <w:basedOn w:val="11"/>
     <w:link w:val="13"/>
@@ -46507,7 +46666,7 @@
       <w:szCs w:val="16"/>
     </w:rPr>
   </w:style>
-  <w:style w:type="paragraph" w:customStyle="1" w:styleId="56">
+  <w:style w:type="paragraph" w:customStyle="1" w:styleId="57">
     <w:name w:val="zahovolok"/>
     <w:basedOn w:val="2"/>
     <w:qFormat/>
@@ -46523,9 +46682,9 @@
       <w:lang w:val="uk" w:eastAsia="uk-UA"/>
     </w:rPr>
   </w:style>
-  <w:style w:type="paragraph" w:customStyle="1" w:styleId="57">
+  <w:style w:type="paragraph" w:customStyle="1" w:styleId="58">
     <w:name w:val="Курсова"/>
-    <w:basedOn w:val="39"/>
+    <w:basedOn w:val="40"/>
     <w:qFormat/>
     <w:uiPriority w:val="0"/>
     <w:pPr>
@@ -46542,11 +46701,11 @@
       <w:szCs w:val="28"/>
     </w:rPr>
   </w:style>
-  <w:style w:type="paragraph" w:customStyle="1" w:styleId="58">
+  <w:style w:type="paragraph" w:customStyle="1" w:styleId="59">
     <w:name w:val="kod"/>
     <w:basedOn w:val="1"/>
     <w:next w:val="1"/>
-    <w:link w:val="59"/>
+    <w:link w:val="60"/>
     <w:qFormat/>
     <w:uiPriority w:val="0"/>
     <w:pPr>
@@ -46568,9 +46727,9 @@
       <w:lang w:eastAsia="uk-UA"/>
     </w:rPr>
   </w:style>
-  <w:style w:type="character" w:customStyle="1" w:styleId="59">
+  <w:style w:type="character" w:customStyle="1" w:styleId="60">
     <w:name w:val="kod Char"/>
-    <w:link w:val="58"/>
+    <w:link w:val="59"/>
     <w:qFormat/>
     <w:uiPriority w:val="0"/>
     <w:rPr>

</xml_diff>